<commit_message>
Diagramas de Actividades da APP
</commit_message>
<xml_diff>
--- a/Manual_de_utilizador/Manual_de_utilizador.docx
+++ b/Manual_de_utilizador/Manual_de_utilizador.docx
@@ -274,9 +274,16 @@
                   <w:b/>
                   <w:color w:val="auto"/>
                 </w:rPr>
-                <w:t>Utilizador</w:t>
+                <w:t>Utilizado</w:t>
               </w:r>
               <w:proofErr w:type="spellEnd"/>
+              <w:r>
+                <w:rPr>
+                  <w:b/>
+                  <w:color w:val="auto"/>
+                </w:rPr>
+                <w:t>r</w:t>
+              </w:r>
             </w:p>
           </w:sdtContent>
         </w:sdt>
@@ -297,20 +304,22 @@
             <w:rPr>
               <w:lang w:val="pt-PT"/>
             </w:rPr>
+            <w:t>3</w:t>
+          </w:r>
+          <w:r>
+            <w:rPr>
+              <w:lang w:val="pt-PT"/>
+            </w:rPr>
+            <w:t>-1</w:t>
+          </w:r>
+          <w:r>
+            <w:rPr>
+              <w:lang w:val="pt-PT"/>
+            </w:rPr>
             <w:t>4</w:t>
           </w:r>
-          <w:r>
-            <w:rPr>
-              <w:lang w:val="pt-PT"/>
-            </w:rPr>
-            <w:t>-1</w:t>
-          </w:r>
-          <w:r>
-            <w:rPr>
-              <w:lang w:val="pt-PT"/>
-            </w:rPr>
-            <w:t>5</w:t>
-          </w:r>
+          <w:bookmarkStart w:id="0" w:name="_GoBack"/>
+          <w:bookmarkEnd w:id="0"/>
         </w:p>
         <w:p>
           <w:pPr>
@@ -836,7 +845,7 @@
           <w:lang w:val="pt-PT"/>
         </w:rPr>
       </w:pPr>
-      <w:bookmarkStart w:id="0" w:name="_Toc389842092"/>
+      <w:bookmarkStart w:id="1" w:name="_Toc389842092"/>
       <w:r>
         <w:rPr>
           <w:lang w:val="pt-PT"/>
@@ -844,7 +853,7 @@
         <w:lastRenderedPageBreak/>
         <w:t>Manual de utilizador</w:t>
       </w:r>
-      <w:bookmarkEnd w:id="0"/>
+      <w:bookmarkEnd w:id="1"/>
     </w:p>
     <w:p>
       <w:pPr>
@@ -860,14 +869,14 @@
           <w:lang w:val="pt-PT"/>
         </w:rPr>
       </w:pPr>
-      <w:bookmarkStart w:id="1" w:name="_Toc389842093"/>
+      <w:bookmarkStart w:id="2" w:name="_Toc389842093"/>
       <w:r>
         <w:rPr>
           <w:lang w:val="pt-PT"/>
         </w:rPr>
         <w:t>Manual de Utilizador da Aplicação Android</w:t>
       </w:r>
-      <w:bookmarkEnd w:id="1"/>
+      <w:bookmarkEnd w:id="2"/>
     </w:p>
     <w:p>
       <w:pPr>
@@ -879,7 +888,7 @@
           <w:lang w:val="pt-PT"/>
         </w:rPr>
       </w:pPr>
-      <w:bookmarkStart w:id="2" w:name="_Toc389842094"/>
+      <w:bookmarkStart w:id="3" w:name="_Toc389842094"/>
       <w:r>
         <w:rPr>
           <w:b/>
@@ -889,7 +898,7 @@
         </w:rPr>
         <w:t>Ecrã Inicial</w:t>
       </w:r>
-      <w:bookmarkEnd w:id="2"/>
+      <w:bookmarkEnd w:id="3"/>
     </w:p>
     <w:p>
       <w:pPr>
@@ -1033,8 +1042,6 @@
         </w:rPr>
         <w:t>Selecionando</w:t>
       </w:r>
-      <w:bookmarkStart w:id="3" w:name="_GoBack"/>
-      <w:bookmarkEnd w:id="3"/>
       <w:r>
         <w:rPr>
           <w:sz w:val="24"/>
@@ -1492,31 +1499,7 @@
           <w:szCs w:val="24"/>
           <w:lang w:val="pt-PT"/>
         </w:rPr>
-        <w:t>professor</w:t>
-      </w:r>
-      <w:r>
-        <w:rPr>
-          <w:sz w:val="24"/>
-          <w:szCs w:val="24"/>
-          <w:lang w:val="pt-PT"/>
-        </w:rPr>
-        <w:t xml:space="preserve"> para a selecionar </w:t>
-      </w:r>
-      <w:r>
-        <w:rPr>
-          <w:sz w:val="24"/>
-          <w:szCs w:val="24"/>
-          <w:lang w:val="pt-PT"/>
-        </w:rPr>
-        <w:t>e prosseguir para o ecrã de seleção de turma</w:t>
-      </w:r>
-      <w:r>
-        <w:rPr>
-          <w:sz w:val="24"/>
-          <w:szCs w:val="24"/>
-          <w:lang w:val="pt-PT"/>
-        </w:rPr>
-        <w:t>.</w:t>
+        <w:t>professor para a selecionar e prosseguir para o ecrã de seleção de turma.</w:t>
       </w:r>
     </w:p>
     <w:p>
@@ -1541,15 +1524,7 @@
           <w:szCs w:val="24"/>
           <w:lang w:val="pt-PT"/>
         </w:rPr>
-        <w:t xml:space="preserve">e o botão voltar para retroceder para o </w:t>
-      </w:r>
-      <w:r>
-        <w:rPr>
-          <w:sz w:val="24"/>
-          <w:szCs w:val="24"/>
-          <w:lang w:val="pt-PT"/>
-        </w:rPr>
-        <w:t>ecrã</w:t>
+        <w:t>e o botão voltar para retroceder para o ecrã</w:t>
       </w:r>
       <w:r>
         <w:rPr>
@@ -1861,15 +1836,7 @@
           <w:szCs w:val="24"/>
           <w:lang w:val="pt-PT"/>
         </w:rPr>
-        <w:t xml:space="preserve"> de seleç</w:t>
-      </w:r>
-      <w:r>
-        <w:rPr>
-          <w:sz w:val="24"/>
-          <w:szCs w:val="24"/>
-          <w:lang w:val="pt-PT"/>
-        </w:rPr>
-        <w:t>ão de professor</w:t>
+        <w:t xml:space="preserve"> de seleção de professor</w:t>
       </w:r>
       <w:r>
         <w:rPr>
@@ -2126,15 +2093,7 @@
           <w:szCs w:val="24"/>
           <w:lang w:val="pt-PT"/>
         </w:rPr>
-        <w:t xml:space="preserve"> </w:t>
-      </w:r>
-      <w:r>
-        <w:rPr>
-          <w:sz w:val="24"/>
-          <w:szCs w:val="24"/>
-          <w:lang w:val="pt-PT"/>
-        </w:rPr>
-        <w:t>aluno</w:t>
+        <w:t xml:space="preserve"> aluno</w:t>
       </w:r>
       <w:r>
         <w:rPr>
@@ -2645,7 +2604,7 @@
               <w:color w:val="F95F56" w:themeColor="accent1" w:themeTint="BF"/>
               <w:lang w:val="pt-BR"/>
             </w:rPr>
-            <w:t>3</w:t>
+            <w:t>8</w:t>
           </w:r>
           <w:r>
             <w:rPr>
@@ -5322,7 +5281,7 @@
 </file>
 
 <file path=customXml/itemProps2.xml><?xml version="1.0" encoding="utf-8"?>
-<ds:datastoreItem xmlns:ds="http://schemas.openxmlformats.org/officeDocument/2006/customXml" ds:itemID="{AC2C7528-C62F-4259-B365-CABE568ED6D7}">
+<ds:datastoreItem xmlns:ds="http://schemas.openxmlformats.org/officeDocument/2006/customXml" ds:itemID="{EF59EC89-57E6-4FFB-91E7-369D6986C98A}">
   <ds:schemaRefs>
     <ds:schemaRef ds:uri="http://schemas.openxmlformats.org/officeDocument/2006/bibliography"/>
   </ds:schemaRefs>

</xml_diff>

<commit_message>
Update Manual de utilizador
</commit_message>
<xml_diff>
--- a/Manual_de_utilizador/Manual_de_utilizador.docx
+++ b/Manual_de_utilizador/Manual_de_utilizador.docx
@@ -274,16 +274,9 @@
                   <w:b/>
                   <w:color w:val="auto"/>
                 </w:rPr>
-                <w:t>Utilizado</w:t>
+                <w:t>Utilizador</w:t>
               </w:r>
               <w:proofErr w:type="spellEnd"/>
-              <w:r>
-                <w:rPr>
-                  <w:b/>
-                  <w:color w:val="auto"/>
-                </w:rPr>
-                <w:t>r</w:t>
-              </w:r>
             </w:p>
           </w:sdtContent>
         </w:sdt>
@@ -318,8 +311,6 @@
             </w:rPr>
             <w:t>4</w:t>
           </w:r>
-          <w:bookmarkStart w:id="0" w:name="_GoBack"/>
-          <w:bookmarkEnd w:id="0"/>
         </w:p>
         <w:p>
           <w:pPr>
@@ -626,7 +617,7 @@
             <w:rPr>
               <w:noProof/>
             </w:rPr>
-            <w:instrText xml:space="preserve"> PAGEREF _Toc389842092 \h </w:instrText>
+            <w:instrText xml:space="preserve"> PAGEREF _Toc390006592 \h </w:instrText>
           </w:r>
           <w:r>
             <w:rPr>
@@ -674,7 +665,7 @@
             <w:fldChar w:fldCharType="begin"/>
           </w:r>
           <w:r>
-            <w:instrText xml:space="preserve"> PAGEREF _Toc389842093 \h </w:instrText>
+            <w:instrText xml:space="preserve"> PAGEREF _Toc390006593 \h </w:instrText>
           </w:r>
           <w:r>
             <w:fldChar w:fldCharType="separate"/>
@@ -720,7 +711,7 @@
             <w:rPr>
               <w:noProof/>
             </w:rPr>
-            <w:instrText xml:space="preserve"> PAGEREF _Toc389842094 \h </w:instrText>
+            <w:instrText xml:space="preserve"> PAGEREF _Toc390006594 \h </w:instrText>
           </w:r>
           <w:r>
             <w:rPr>
@@ -780,7 +771,7 @@
             <w:rPr>
               <w:noProof/>
             </w:rPr>
-            <w:instrText xml:space="preserve"> PAGEREF _Toc389842095 \h </w:instrText>
+            <w:instrText xml:space="preserve"> PAGEREF _Toc390006595 \h </w:instrText>
           </w:r>
           <w:r>
             <w:rPr>
@@ -798,6 +789,66 @@
               <w:noProof/>
             </w:rPr>
             <w:t>4</w:t>
+          </w:r>
+          <w:r>
+            <w:rPr>
+              <w:noProof/>
+            </w:rPr>
+            <w:fldChar w:fldCharType="end"/>
+          </w:r>
+        </w:p>
+        <w:p>
+          <w:pPr>
+            <w:pStyle w:val="TOC3"/>
+            <w:rPr>
+              <w:rFonts w:eastAsiaTheme="minorEastAsia"/>
+              <w:noProof/>
+              <w:sz w:val="22"/>
+              <w:szCs w:val="22"/>
+            </w:rPr>
+          </w:pPr>
+          <w:r>
+            <w:rPr>
+              <w:b/>
+              <w:noProof/>
+              <w:lang w:val="pt-PT"/>
+            </w:rPr>
+            <w:t>Ecrã de seleção de professor</w:t>
+          </w:r>
+          <w:r>
+            <w:rPr>
+              <w:noProof/>
+            </w:rPr>
+            <w:tab/>
+          </w:r>
+          <w:r>
+            <w:rPr>
+              <w:noProof/>
+            </w:rPr>
+            <w:fldChar w:fldCharType="begin"/>
+          </w:r>
+          <w:r>
+            <w:rPr>
+              <w:noProof/>
+            </w:rPr>
+            <w:instrText xml:space="preserve"> PAGEREF _Toc390006596 \h </w:instrText>
+          </w:r>
+          <w:r>
+            <w:rPr>
+              <w:noProof/>
+            </w:rPr>
+          </w:r>
+          <w:r>
+            <w:rPr>
+              <w:noProof/>
+            </w:rPr>
+            <w:fldChar w:fldCharType="separate"/>
+          </w:r>
+          <w:r>
+            <w:rPr>
+              <w:noProof/>
+            </w:rPr>
+            <w:t>5</w:t>
           </w:r>
           <w:r>
             <w:rPr>
@@ -845,7 +896,7 @@
           <w:lang w:val="pt-PT"/>
         </w:rPr>
       </w:pPr>
-      <w:bookmarkStart w:id="1" w:name="_Toc389842092"/>
+      <w:bookmarkStart w:id="0" w:name="_Toc390006592"/>
       <w:r>
         <w:rPr>
           <w:lang w:val="pt-PT"/>
@@ -853,7 +904,13 @@
         <w:lastRenderedPageBreak/>
         <w:t>Manual de utilizador</w:t>
       </w:r>
-      <w:bookmarkEnd w:id="1"/>
+      <w:bookmarkEnd w:id="0"/>
+      <w:r>
+        <w:rPr>
+          <w:lang w:val="pt-PT"/>
+        </w:rPr>
+        <w:t xml:space="preserve"> da Aplicação Android</w:t>
+      </w:r>
     </w:p>
     <w:p>
       <w:pPr>
@@ -869,14 +926,12 @@
           <w:lang w:val="pt-PT"/>
         </w:rPr>
       </w:pPr>
-      <w:bookmarkStart w:id="2" w:name="_Toc389842093"/>
-      <w:r>
-        <w:rPr>
-          <w:lang w:val="pt-PT"/>
-        </w:rPr>
-        <w:t>Manual de Utilizador da Aplicação Android</w:t>
-      </w:r>
-      <w:bookmarkEnd w:id="2"/>
+      <w:r>
+        <w:rPr>
+          <w:lang w:val="pt-PT"/>
+        </w:rPr>
+        <w:t>Iniciar a utilização</w:t>
+      </w:r>
     </w:p>
     <w:p>
       <w:pPr>
@@ -888,7 +943,7 @@
           <w:lang w:val="pt-PT"/>
         </w:rPr>
       </w:pPr>
-      <w:bookmarkStart w:id="3" w:name="_Toc389842094"/>
+      <w:bookmarkStart w:id="1" w:name="_Toc390006594"/>
       <w:r>
         <w:rPr>
           <w:b/>
@@ -898,7 +953,7 @@
         </w:rPr>
         <w:t>Ecrã Inicial</w:t>
       </w:r>
-      <w:bookmarkEnd w:id="3"/>
+      <w:bookmarkEnd w:id="1"/>
     </w:p>
     <w:p>
       <w:pPr>
@@ -982,30 +1037,29 @@
           <w:szCs w:val="24"/>
           <w:lang w:val="pt-BR"/>
         </w:rPr>
-        <w:t>Selecionando</w:t>
-      </w:r>
-      <w:r>
+        <w:t>Selecionando o botão (1 ) sai da aplicação.</w:t>
+      </w:r>
+    </w:p>
+    <w:p>
+      <w:pPr>
         <w:rPr>
           <w:sz w:val="24"/>
           <w:szCs w:val="24"/>
           <w:lang w:val="pt-BR"/>
         </w:rPr>
-        <w:t xml:space="preserve"> o botão (1 )</w:t>
-      </w:r>
+      </w:pPr>
       <w:r>
         <w:rPr>
           <w:sz w:val="24"/>
           <w:szCs w:val="24"/>
           <w:lang w:val="pt-BR"/>
         </w:rPr>
-        <w:t xml:space="preserve"> sai da aplicação.</w:t>
-      </w:r>
-    </w:p>
-    <w:p>
-      <w:pPr>
-        <w:rPr>
-          <w:sz w:val="24"/>
-          <w:szCs w:val="24"/>
+        <w:t>Selecionando o botão (2 ) entra na aplicação.</w:t>
+      </w:r>
+    </w:p>
+    <w:p>
+      <w:pPr>
+        <w:rPr>
           <w:lang w:val="pt-BR"/>
         </w:rPr>
       </w:pPr>
@@ -1015,7 +1069,7 @@
           <w:szCs w:val="24"/>
           <w:lang w:val="pt-BR"/>
         </w:rPr>
-        <w:t>Selecionando</w:t>
+        <w:t xml:space="preserve">Selecionando o botão (3 ) abre </w:t>
       </w:r>
       <w:r>
         <w:rPr>
@@ -1023,62 +1077,24 @@
           <w:szCs w:val="24"/>
           <w:lang w:val="pt-BR"/>
         </w:rPr>
-        <w:t xml:space="preserve"> o botão (2 ) entra na aplicação.</w:t>
-      </w:r>
-    </w:p>
-    <w:p>
-      <w:pPr>
-        <w:rPr>
-          <w:sz w:val="24"/>
-          <w:szCs w:val="24"/>
+        <w:t xml:space="preserve">as opções de sincronização que permite enviar e receber resultados para a base de dados. Qualquer erro que possa surgir na utilização das opções de sincronização deverá ser causado por uma má conexão à internet. </w:t>
+      </w:r>
+    </w:p>
+    <w:p>
+      <w:pPr>
+        <w:rPr>
           <w:lang w:val="pt-BR"/>
         </w:rPr>
       </w:pPr>
-      <w:r>
-        <w:rPr>
-          <w:sz w:val="24"/>
-          <w:szCs w:val="24"/>
-          <w:lang w:val="pt-BR"/>
-        </w:rPr>
-        <w:t>Selecionando</w:t>
-      </w:r>
-      <w:r>
-        <w:rPr>
-          <w:sz w:val="24"/>
-          <w:szCs w:val="24"/>
-          <w:lang w:val="pt-BR"/>
-        </w:rPr>
-        <w:t xml:space="preserve"> o botão (3 ) ...</w:t>
-      </w:r>
-    </w:p>
-    <w:p>
-      <w:pPr>
-        <w:rPr>
-          <w:sz w:val="24"/>
-          <w:szCs w:val="24"/>
-          <w:lang w:val="pt-BR"/>
-        </w:rPr>
-      </w:pPr>
-      <w:r>
-        <w:rPr>
-          <w:sz w:val="24"/>
-          <w:szCs w:val="24"/>
-          <w:lang w:val="pt-BR"/>
-        </w:rPr>
-        <w:t>Problemas que podem surgir e soluções:</w:t>
-      </w:r>
-    </w:p>
-    <w:p>
-      <w:pPr>
-        <w:rPr>
-          <w:lang w:val="pt-BR"/>
-        </w:rPr>
-      </w:pPr>
-    </w:p>
-    <w:p>
-      <w:pPr>
-        <w:rPr>
-          <w:lang w:val="pt-BR"/>
+    </w:p>
+    <w:p>
+      <w:pPr>
+        <w:spacing w:after="200"/>
+        <w:rPr>
+          <w:rFonts w:ascii="Arial" w:hAnsi="Arial" w:cs="Arial"/>
+          <w:sz w:val="24"/>
+          <w:szCs w:val="24"/>
+          <w:lang w:val="pt-PT"/>
         </w:rPr>
       </w:pPr>
     </w:p>
@@ -1136,7 +1152,7 @@
           <w:lang w:val="pt-PT"/>
         </w:rPr>
       </w:pPr>
-      <w:bookmarkStart w:id="4" w:name="_Toc389842095"/>
+      <w:bookmarkStart w:id="2" w:name="_Toc390006595"/>
       <w:r>
         <w:rPr>
           <w:b/>
@@ -1144,7 +1160,6 @@
           <w:szCs w:val="32"/>
           <w:lang w:val="pt-PT"/>
         </w:rPr>
-        <w:lastRenderedPageBreak/>
         <w:t xml:space="preserve">Ecrã </w:t>
       </w:r>
       <w:r>
@@ -1156,7 +1171,7 @@
         </w:rPr>
         <w:t>de seleção de escola</w:t>
       </w:r>
-      <w:bookmarkEnd w:id="4"/>
+      <w:bookmarkEnd w:id="2"/>
     </w:p>
     <w:p>
       <w:pPr>
@@ -1374,6 +1389,7 @@
           <w:lang w:val="pt-PT"/>
         </w:rPr>
       </w:pPr>
+      <w:bookmarkStart w:id="3" w:name="_Toc390006596"/>
       <w:r>
         <w:rPr>
           <w:b/>
@@ -1381,9 +1397,9 @@
           <w:szCs w:val="32"/>
           <w:lang w:val="pt-PT"/>
         </w:rPr>
-        <w:lastRenderedPageBreak/>
         <w:t>Ecrã de seleção de professor</w:t>
       </w:r>
+      <w:bookmarkEnd w:id="3"/>
     </w:p>
     <w:p>
       <w:pPr>
@@ -2175,104 +2191,2037 @@
           <w:szCs w:val="24"/>
           <w:lang w:val="pt-PT"/>
         </w:rPr>
-        <w:t>Note que todos os passos acima são necessários para 0 prosseguir com as funções que se seguem.</w:t>
-      </w:r>
-    </w:p>
-    <w:p>
-      <w:pPr>
-        <w:rPr>
-          <w:sz w:val="24"/>
-          <w:szCs w:val="24"/>
-          <w:lang w:val="pt-PT"/>
-        </w:rPr>
-      </w:pPr>
-    </w:p>
-    <w:p>
-      <w:pPr>
-        <w:rPr>
-          <w:sz w:val="24"/>
-          <w:szCs w:val="24"/>
-          <w:lang w:val="pt-PT"/>
-        </w:rPr>
-      </w:pPr>
-    </w:p>
-    <w:p>
-      <w:pPr>
-        <w:rPr>
-          <w:sz w:val="24"/>
-          <w:szCs w:val="24"/>
-          <w:lang w:val="pt-PT"/>
-        </w:rPr>
-      </w:pPr>
-    </w:p>
-    <w:p>
-      <w:pPr>
-        <w:rPr>
-          <w:sz w:val="24"/>
-          <w:szCs w:val="24"/>
-          <w:lang w:val="pt-PT"/>
-        </w:rPr>
-      </w:pPr>
-    </w:p>
-    <w:p>
-      <w:pPr>
-        <w:rPr>
-          <w:sz w:val="24"/>
-          <w:szCs w:val="24"/>
-          <w:lang w:val="pt-PT"/>
-        </w:rPr>
-      </w:pPr>
-    </w:p>
-    <w:p>
-      <w:pPr>
-        <w:rPr>
-          <w:sz w:val="24"/>
-          <w:szCs w:val="24"/>
-          <w:lang w:val="pt-PT"/>
-        </w:rPr>
-      </w:pPr>
-    </w:p>
-    <w:p>
-      <w:pPr>
-        <w:rPr>
-          <w:sz w:val="24"/>
-          <w:szCs w:val="24"/>
-          <w:lang w:val="pt-PT"/>
-        </w:rPr>
-      </w:pPr>
-    </w:p>
-    <w:p>
-      <w:pPr>
-        <w:rPr>
-          <w:sz w:val="24"/>
-          <w:szCs w:val="24"/>
-          <w:lang w:val="pt-PT"/>
-        </w:rPr>
-      </w:pPr>
-    </w:p>
-    <w:p>
-      <w:pPr>
-        <w:rPr>
-          <w:sz w:val="24"/>
-          <w:szCs w:val="24"/>
-          <w:lang w:val="pt-PT"/>
-        </w:rPr>
-      </w:pPr>
-    </w:p>
-    <w:p>
-      <w:pPr>
-        <w:rPr>
-          <w:sz w:val="24"/>
-          <w:szCs w:val="24"/>
-          <w:lang w:val="pt-PT"/>
-        </w:rPr>
-      </w:pPr>
-    </w:p>
-    <w:p>
-      <w:pPr>
-        <w:rPr>
+        <w:t>Note que todos os passos acima são necessários para 0 prosseguir com</w:t>
+      </w:r>
+      <w:r>
+        <w:rPr>
+          <w:sz w:val="24"/>
+          <w:szCs w:val="24"/>
+          <w:lang w:val="pt-PT"/>
+        </w:rPr>
+        <w:t xml:space="preserve"> qualquer uma das</w:t>
+      </w:r>
+      <w:r>
+        <w:rPr>
+          <w:sz w:val="24"/>
+          <w:szCs w:val="24"/>
+          <w:lang w:val="pt-PT"/>
+        </w:rPr>
+        <w:t xml:space="preserve"> funções que se seguem.</w:t>
+      </w:r>
+    </w:p>
+    <w:p>
+      <w:pPr>
+        <w:rPr>
+          <w:sz w:val="24"/>
+          <w:szCs w:val="24"/>
+          <w:lang w:val="pt-PT"/>
+        </w:rPr>
+      </w:pPr>
+    </w:p>
+    <w:p>
+      <w:pPr>
+        <w:rPr>
+          <w:sz w:val="24"/>
+          <w:szCs w:val="24"/>
+          <w:lang w:val="pt-PT"/>
+        </w:rPr>
+      </w:pPr>
+    </w:p>
+    <w:p>
+      <w:pPr>
+        <w:rPr>
+          <w:sz w:val="24"/>
+          <w:szCs w:val="24"/>
+          <w:lang w:val="pt-PT"/>
+        </w:rPr>
+      </w:pPr>
+    </w:p>
+    <w:p>
+      <w:pPr>
+        <w:rPr>
+          <w:sz w:val="24"/>
+          <w:szCs w:val="24"/>
+          <w:lang w:val="pt-PT"/>
+        </w:rPr>
+      </w:pPr>
+    </w:p>
+    <w:p>
+      <w:pPr>
+        <w:rPr>
+          <w:sz w:val="24"/>
+          <w:szCs w:val="24"/>
+          <w:lang w:val="pt-PT"/>
+        </w:rPr>
+      </w:pPr>
+    </w:p>
+    <w:p>
+      <w:pPr>
+        <w:rPr>
+          <w:sz w:val="24"/>
+          <w:szCs w:val="24"/>
+          <w:lang w:val="pt-PT"/>
+        </w:rPr>
+      </w:pPr>
+    </w:p>
+    <w:p>
+      <w:pPr>
+        <w:rPr>
+          <w:sz w:val="24"/>
+          <w:szCs w:val="24"/>
+          <w:lang w:val="pt-PT"/>
+        </w:rPr>
+      </w:pPr>
+    </w:p>
+    <w:p>
+      <w:pPr>
+        <w:pStyle w:val="Heading2"/>
+        <w:rPr>
+          <w:lang w:val="pt-PT"/>
+        </w:rPr>
+      </w:pPr>
+      <w:r>
+        <w:rPr>
+          <w:lang w:val="pt-PT"/>
+        </w:rPr>
+        <w:lastRenderedPageBreak/>
+        <w:t>Preparar resolução de testes</w:t>
+      </w:r>
+    </w:p>
+    <w:p>
+      <w:pPr>
+        <w:spacing w:after="0" w:line="240" w:lineRule="auto"/>
+        <w:outlineLvl w:val="2"/>
+        <w:rPr>
+          <w:rFonts w:asciiTheme="majorHAnsi" w:hAnsiTheme="majorHAnsi"/>
           <w:b/>
-          <w:i/>
+          <w:sz w:val="32"/>
+          <w:szCs w:val="32"/>
+          <w:lang w:val="pt-PT"/>
+        </w:rPr>
+      </w:pPr>
+      <w:r>
+        <w:rPr>
+          <w:rFonts w:asciiTheme="majorHAnsi" w:hAnsiTheme="majorHAnsi"/>
+          <w:b/>
+          <w:sz w:val="32"/>
+          <w:szCs w:val="32"/>
+          <w:lang w:val="pt-PT"/>
+        </w:rPr>
+        <w:t xml:space="preserve">Ecrã de seleção de </w:t>
+      </w:r>
+      <w:r>
+        <w:rPr>
+          <w:rFonts w:asciiTheme="majorHAnsi" w:hAnsiTheme="majorHAnsi"/>
+          <w:b/>
+          <w:sz w:val="32"/>
+          <w:szCs w:val="32"/>
+          <w:lang w:val="pt-PT"/>
+        </w:rPr>
+        <w:t>tarefa</w:t>
+      </w:r>
+    </w:p>
+    <w:p>
+      <w:pPr>
+        <w:rPr>
+          <w:sz w:val="24"/>
+          <w:szCs w:val="24"/>
+          <w:lang w:val="pt-PT"/>
+        </w:rPr>
+      </w:pPr>
+      <w:r>
+        <w:rPr>
+          <w:sz w:val="24"/>
+          <w:szCs w:val="24"/>
+          <w:lang w:val="pt-PT"/>
+        </w:rPr>
+        <w:t>Após seguir os passos de inicialização da aplicação pode agora prepara resolução de testes.</w:t>
+      </w:r>
+    </w:p>
+    <w:p>
+      <w:pPr>
+        <w:rPr>
+          <w:sz w:val="24"/>
+          <w:szCs w:val="24"/>
+          <w:lang w:val="pt-PT"/>
+        </w:rPr>
+      </w:pPr>
+      <w:r>
+        <w:rPr>
+          <w:sz w:val="24"/>
+          <w:szCs w:val="24"/>
+          <w:lang w:val="pt-PT"/>
+        </w:rPr>
+        <w:t xml:space="preserve">Verifique se selecionou o aluno </w:t>
+      </w:r>
+      <w:r>
+        <w:rPr>
+          <w:sz w:val="24"/>
+          <w:szCs w:val="24"/>
+          <w:lang w:val="pt-PT"/>
+        </w:rPr>
+        <w:t xml:space="preserve">é o </w:t>
+      </w:r>
+      <w:r>
+        <w:rPr>
+          <w:sz w:val="24"/>
+          <w:szCs w:val="24"/>
+          <w:lang w:val="pt-PT"/>
+        </w:rPr>
+        <w:t>correto para realizar o teste.</w:t>
+      </w:r>
+      <w:r>
+        <w:rPr>
+          <w:sz w:val="24"/>
+          <w:szCs w:val="24"/>
+          <w:lang w:val="pt-PT"/>
+        </w:rPr>
+        <w:t xml:space="preserve"> Esta informação pode ser obtida olhando para o canto inferior direito da aplicação.</w:t>
+      </w:r>
+    </w:p>
+    <w:p>
+      <w:pPr>
+        <w:rPr>
+          <w:sz w:val="24"/>
+          <w:szCs w:val="24"/>
+          <w:lang w:val="pt-PT"/>
+        </w:rPr>
+      </w:pPr>
+    </w:p>
+    <w:p>
+      <w:pPr>
+        <w:jc w:val="center"/>
+        <w:rPr>
+          <w:sz w:val="24"/>
+          <w:szCs w:val="24"/>
+          <w:lang w:val="pt-PT"/>
+        </w:rPr>
+      </w:pPr>
+      <w:r>
+        <w:rPr>
+          <w:noProof/>
+          <w:sz w:val="24"/>
+          <w:szCs w:val="24"/>
+        </w:rPr>
+        <w:drawing>
+          <wp:inline distT="0" distB="0" distL="0" distR="0" wp14:anchorId="76CD90BB" wp14:editId="276E4402">
+            <wp:extent cx="6476365" cy="4047490"/>
+            <wp:effectExtent l="0" t="0" r="635" b="0"/>
+            <wp:docPr id="9" name="Picture 9"/>
+            <wp:cNvGraphicFramePr>
+              <a:graphicFrameLocks xmlns:a="http://schemas.openxmlformats.org/drawingml/2006/main" noChangeAspect="1"/>
+            </wp:cNvGraphicFramePr>
+            <a:graphic xmlns:a="http://schemas.openxmlformats.org/drawingml/2006/main">
+              <a:graphicData uri="http://schemas.openxmlformats.org/drawingml/2006/picture">
+                <pic:pic xmlns:pic="http://schemas.openxmlformats.org/drawingml/2006/picture">
+                  <pic:nvPicPr>
+                    <pic:cNvPr id="0" name="RealizacaoDeTestes.jpg"/>
+                    <pic:cNvPicPr/>
+                  </pic:nvPicPr>
+                  <pic:blipFill>
+                    <a:blip r:embed="rId17">
+                      <a:extLst>
+                        <a:ext uri="{28A0092B-C50C-407E-A947-70E740481C1C}">
+                          <a14:useLocalDpi xmlns:a14="http://schemas.microsoft.com/office/drawing/2010/main" val="0"/>
+                        </a:ext>
+                      </a:extLst>
+                    </a:blip>
+                    <a:stretch>
+                      <a:fillRect/>
+                    </a:stretch>
+                  </pic:blipFill>
+                  <pic:spPr>
+                    <a:xfrm>
+                      <a:off x="0" y="0"/>
+                      <a:ext cx="6476365" cy="4047490"/>
+                    </a:xfrm>
+                    <a:prstGeom prst="rect">
+                      <a:avLst/>
+                    </a:prstGeom>
+                  </pic:spPr>
+                </pic:pic>
+              </a:graphicData>
+            </a:graphic>
+          </wp:inline>
+        </w:drawing>
+      </w:r>
+    </w:p>
+    <w:p>
+      <w:pPr>
+        <w:rPr>
+          <w:sz w:val="24"/>
+          <w:szCs w:val="24"/>
+          <w:lang w:val="pt-PT"/>
+        </w:rPr>
+      </w:pPr>
+    </w:p>
+    <w:p>
+      <w:pPr>
+        <w:rPr>
+          <w:sz w:val="24"/>
+          <w:szCs w:val="24"/>
+          <w:lang w:val="pt-PT"/>
+        </w:rPr>
+      </w:pPr>
+      <w:r>
+        <w:rPr>
+          <w:sz w:val="24"/>
+          <w:szCs w:val="24"/>
+          <w:lang w:val="pt-PT"/>
+        </w:rPr>
+        <w:t>Se o aluno selecionado não for o correto, pressione voltar e escolha outro aluno.</w:t>
+      </w:r>
+    </w:p>
+    <w:p>
+      <w:pPr>
+        <w:rPr>
+          <w:sz w:val="24"/>
+          <w:szCs w:val="24"/>
+          <w:lang w:val="pt-PT"/>
+        </w:rPr>
+      </w:pPr>
+    </w:p>
+    <w:p>
+      <w:pPr>
+        <w:rPr>
+          <w:sz w:val="24"/>
+          <w:szCs w:val="24"/>
+          <w:lang w:val="pt-PT"/>
+        </w:rPr>
+      </w:pPr>
+    </w:p>
+    <w:p>
+      <w:pPr>
+        <w:rPr>
+          <w:sz w:val="24"/>
+          <w:szCs w:val="24"/>
+          <w:lang w:val="pt-PT"/>
+        </w:rPr>
+      </w:pPr>
+    </w:p>
+    <w:p>
+      <w:pPr>
+        <w:rPr>
+          <w:sz w:val="24"/>
+          <w:szCs w:val="24"/>
+          <w:lang w:val="pt-PT"/>
+        </w:rPr>
+      </w:pPr>
+    </w:p>
+    <w:p>
+      <w:pPr>
+        <w:rPr>
+          <w:sz w:val="24"/>
+          <w:szCs w:val="24"/>
+          <w:lang w:val="pt-PT"/>
+        </w:rPr>
+      </w:pPr>
+    </w:p>
+    <w:p>
+      <w:pPr>
+        <w:rPr>
+          <w:sz w:val="24"/>
+          <w:szCs w:val="24"/>
+          <w:lang w:val="pt-PT"/>
+        </w:rPr>
+      </w:pPr>
+    </w:p>
+    <w:p>
+      <w:pPr>
+        <w:spacing w:after="0" w:line="240" w:lineRule="auto"/>
+        <w:outlineLvl w:val="2"/>
+        <w:rPr>
+          <w:rFonts w:asciiTheme="majorHAnsi" w:hAnsiTheme="majorHAnsi"/>
+          <w:b/>
+          <w:sz w:val="32"/>
+          <w:szCs w:val="32"/>
+          <w:lang w:val="pt-PT"/>
+        </w:rPr>
+      </w:pPr>
+      <w:r>
+        <w:rPr>
+          <w:rFonts w:asciiTheme="majorHAnsi" w:hAnsiTheme="majorHAnsi"/>
+          <w:b/>
+          <w:sz w:val="32"/>
+          <w:szCs w:val="32"/>
+          <w:lang w:val="pt-PT"/>
+        </w:rPr>
+        <w:lastRenderedPageBreak/>
+        <w:t xml:space="preserve">Ecrã de seleção de </w:t>
+      </w:r>
+      <w:r>
+        <w:rPr>
+          <w:rFonts w:asciiTheme="majorHAnsi" w:hAnsiTheme="majorHAnsi"/>
+          <w:b/>
+          <w:sz w:val="32"/>
+          <w:szCs w:val="32"/>
+          <w:lang w:val="pt-PT"/>
+        </w:rPr>
+        <w:t>disciplina</w:t>
+      </w:r>
+    </w:p>
+    <w:p>
+      <w:pPr>
+        <w:spacing w:after="0" w:line="240" w:lineRule="auto"/>
+        <w:outlineLvl w:val="2"/>
+        <w:rPr>
+          <w:rFonts w:asciiTheme="majorHAnsi" w:hAnsiTheme="majorHAnsi"/>
+          <w:b/>
+          <w:sz w:val="32"/>
+          <w:szCs w:val="32"/>
+          <w:lang w:val="pt-PT"/>
+        </w:rPr>
+      </w:pPr>
+    </w:p>
+    <w:p>
+      <w:pPr>
+        <w:jc w:val="center"/>
+        <w:rPr>
+          <w:sz w:val="24"/>
+          <w:szCs w:val="24"/>
+          <w:lang w:val="pt-PT"/>
+        </w:rPr>
+      </w:pPr>
+      <w:r>
+        <w:rPr>
+          <w:noProof/>
+          <w:sz w:val="24"/>
+          <w:szCs w:val="24"/>
+        </w:rPr>
+        <w:drawing>
+          <wp:inline distT="0" distB="0" distL="0" distR="0" wp14:anchorId="52BE7DD2" wp14:editId="27083CF9">
+            <wp:extent cx="5295900" cy="3309743"/>
+            <wp:effectExtent l="0" t="0" r="0" b="5080"/>
+            <wp:docPr id="10" name="Picture 10"/>
+            <wp:cNvGraphicFramePr>
+              <a:graphicFrameLocks xmlns:a="http://schemas.openxmlformats.org/drawingml/2006/main" noChangeAspect="1"/>
+            </wp:cNvGraphicFramePr>
+            <a:graphic xmlns:a="http://schemas.openxmlformats.org/drawingml/2006/main">
+              <a:graphicData uri="http://schemas.openxmlformats.org/drawingml/2006/picture">
+                <pic:pic xmlns:pic="http://schemas.openxmlformats.org/drawingml/2006/picture">
+                  <pic:nvPicPr>
+                    <pic:cNvPr id="0" name="SelecaoDeDisciplina.jpg"/>
+                    <pic:cNvPicPr/>
+                  </pic:nvPicPr>
+                  <pic:blipFill>
+                    <a:blip r:embed="rId18">
+                      <a:extLst>
+                        <a:ext uri="{28A0092B-C50C-407E-A947-70E740481C1C}">
+                          <a14:useLocalDpi xmlns:a14="http://schemas.microsoft.com/office/drawing/2010/main" val="0"/>
+                        </a:ext>
+                      </a:extLst>
+                    </a:blip>
+                    <a:stretch>
+                      <a:fillRect/>
+                    </a:stretch>
+                  </pic:blipFill>
+                  <pic:spPr>
+                    <a:xfrm>
+                      <a:off x="0" y="0"/>
+                      <a:ext cx="5295381" cy="3309419"/>
+                    </a:xfrm>
+                    <a:prstGeom prst="rect">
+                      <a:avLst/>
+                    </a:prstGeom>
+                  </pic:spPr>
+                </pic:pic>
+              </a:graphicData>
+            </a:graphic>
+          </wp:inline>
+        </w:drawing>
+      </w:r>
+    </w:p>
+    <w:p>
+      <w:pPr>
+        <w:rPr>
+          <w:sz w:val="24"/>
+          <w:szCs w:val="24"/>
+          <w:lang w:val="pt-PT"/>
+        </w:rPr>
+      </w:pPr>
+    </w:p>
+    <w:p>
+      <w:pPr>
+        <w:rPr>
+          <w:sz w:val="24"/>
+          <w:szCs w:val="24"/>
+          <w:lang w:val="pt-PT"/>
+        </w:rPr>
+      </w:pPr>
+      <w:r>
+        <w:rPr>
+          <w:sz w:val="24"/>
+          <w:szCs w:val="24"/>
+          <w:lang w:val="pt-PT"/>
+        </w:rPr>
+        <w:t xml:space="preserve">Selecione </w:t>
+      </w:r>
+      <w:r>
+        <w:rPr>
+          <w:sz w:val="24"/>
+          <w:szCs w:val="24"/>
+          <w:lang w:val="pt-PT"/>
+        </w:rPr>
+        <w:t>um</w:t>
+      </w:r>
+      <w:r>
+        <w:rPr>
+          <w:sz w:val="24"/>
+          <w:szCs w:val="24"/>
+          <w:lang w:val="pt-PT"/>
+        </w:rPr>
+        <w:t>a</w:t>
+      </w:r>
+      <w:r>
+        <w:rPr>
+          <w:sz w:val="24"/>
+          <w:szCs w:val="24"/>
+          <w:lang w:val="pt-PT"/>
+        </w:rPr>
+        <w:t xml:space="preserve"> </w:t>
+      </w:r>
+      <w:r>
+        <w:rPr>
+          <w:sz w:val="24"/>
+          <w:szCs w:val="24"/>
+          <w:lang w:val="pt-PT"/>
+        </w:rPr>
+        <w:t>disciplina</w:t>
+      </w:r>
+      <w:r>
+        <w:rPr>
+          <w:sz w:val="24"/>
+          <w:szCs w:val="24"/>
+          <w:lang w:val="pt-PT"/>
+        </w:rPr>
+        <w:t xml:space="preserve"> para a selecionar e prosseguir para o </w:t>
+      </w:r>
+      <w:r>
+        <w:rPr>
+          <w:sz w:val="24"/>
+          <w:szCs w:val="24"/>
+          <w:lang w:val="pt-PT"/>
+        </w:rPr>
+        <w:t xml:space="preserve">menu de </w:t>
+      </w:r>
+      <w:r>
+        <w:rPr>
+          <w:sz w:val="24"/>
+          <w:szCs w:val="24"/>
+          <w:lang w:val="pt-PT"/>
+        </w:rPr>
+        <w:t>seleção de tipo</w:t>
+      </w:r>
+      <w:r>
+        <w:rPr>
+          <w:sz w:val="24"/>
+          <w:szCs w:val="24"/>
+          <w:lang w:val="pt-PT"/>
+        </w:rPr>
+        <w:t xml:space="preserve"> de </w:t>
+      </w:r>
+      <w:r>
+        <w:rPr>
+          <w:sz w:val="24"/>
+          <w:szCs w:val="24"/>
+          <w:lang w:val="pt-PT"/>
+        </w:rPr>
+        <w:t>teste</w:t>
+      </w:r>
+      <w:r>
+        <w:rPr>
+          <w:sz w:val="24"/>
+          <w:szCs w:val="24"/>
+          <w:lang w:val="pt-PT"/>
+        </w:rPr>
+        <w:t>.</w:t>
+      </w:r>
+    </w:p>
+    <w:p>
+      <w:pPr>
+        <w:rPr>
+          <w:sz w:val="24"/>
+          <w:szCs w:val="24"/>
+          <w:lang w:val="pt-PT"/>
+        </w:rPr>
+      </w:pPr>
+      <w:r>
+        <w:rPr>
+          <w:sz w:val="24"/>
+          <w:szCs w:val="24"/>
+          <w:lang w:val="pt-PT"/>
+        </w:rPr>
+        <w:t xml:space="preserve">Selecione o botão voltar para retroceder para o ecrã de seleção </w:t>
+      </w:r>
+      <w:r>
+        <w:rPr>
+          <w:sz w:val="24"/>
+          <w:szCs w:val="24"/>
+          <w:lang w:val="pt-PT"/>
+        </w:rPr>
+        <w:t>de tarefa</w:t>
+      </w:r>
+      <w:r>
+        <w:rPr>
+          <w:sz w:val="24"/>
+          <w:szCs w:val="24"/>
+          <w:lang w:val="pt-PT"/>
+        </w:rPr>
+        <w:t>.</w:t>
+      </w:r>
+    </w:p>
+    <w:p>
+      <w:pPr>
+        <w:rPr>
+          <w:sz w:val="24"/>
+          <w:szCs w:val="24"/>
+          <w:lang w:val="pt-PT"/>
+        </w:rPr>
+      </w:pPr>
+    </w:p>
+    <w:p>
+      <w:pPr>
+        <w:rPr>
+          <w:sz w:val="24"/>
+          <w:szCs w:val="24"/>
+          <w:lang w:val="pt-PT"/>
+        </w:rPr>
+      </w:pPr>
+    </w:p>
+    <w:p>
+      <w:pPr>
+        <w:rPr>
+          <w:sz w:val="24"/>
+          <w:szCs w:val="24"/>
+          <w:lang w:val="pt-PT"/>
+        </w:rPr>
+      </w:pPr>
+    </w:p>
+    <w:p>
+      <w:pPr>
+        <w:rPr>
+          <w:sz w:val="24"/>
+          <w:szCs w:val="24"/>
+          <w:lang w:val="pt-PT"/>
+        </w:rPr>
+      </w:pPr>
+    </w:p>
+    <w:p>
+      <w:pPr>
+        <w:rPr>
+          <w:sz w:val="24"/>
+          <w:szCs w:val="24"/>
+          <w:lang w:val="pt-PT"/>
+        </w:rPr>
+      </w:pPr>
+    </w:p>
+    <w:p>
+      <w:pPr>
+        <w:rPr>
+          <w:sz w:val="24"/>
+          <w:szCs w:val="24"/>
+          <w:lang w:val="pt-PT"/>
+        </w:rPr>
+      </w:pPr>
+    </w:p>
+    <w:p>
+      <w:pPr>
+        <w:rPr>
+          <w:sz w:val="24"/>
+          <w:szCs w:val="24"/>
+          <w:lang w:val="pt-PT"/>
+        </w:rPr>
+      </w:pPr>
+    </w:p>
+    <w:p>
+      <w:pPr>
+        <w:rPr>
+          <w:sz w:val="24"/>
+          <w:szCs w:val="24"/>
+          <w:lang w:val="pt-PT"/>
+        </w:rPr>
+      </w:pPr>
+    </w:p>
+    <w:p>
+      <w:pPr>
+        <w:rPr>
+          <w:sz w:val="24"/>
+          <w:szCs w:val="24"/>
+          <w:lang w:val="pt-PT"/>
+        </w:rPr>
+      </w:pPr>
+    </w:p>
+    <w:p>
+      <w:pPr>
+        <w:rPr>
+          <w:sz w:val="24"/>
+          <w:szCs w:val="24"/>
+          <w:lang w:val="pt-PT"/>
+        </w:rPr>
+      </w:pPr>
+    </w:p>
+    <w:p>
+      <w:pPr>
+        <w:rPr>
+          <w:sz w:val="24"/>
+          <w:szCs w:val="24"/>
+          <w:lang w:val="pt-PT"/>
+        </w:rPr>
+      </w:pPr>
+    </w:p>
+    <w:p>
+      <w:pPr>
+        <w:spacing w:after="0" w:line="240" w:lineRule="auto"/>
+        <w:outlineLvl w:val="2"/>
+        <w:rPr>
+          <w:rFonts w:asciiTheme="majorHAnsi" w:hAnsiTheme="majorHAnsi"/>
+          <w:b/>
+          <w:sz w:val="32"/>
+          <w:szCs w:val="32"/>
+          <w:lang w:val="pt-PT"/>
+        </w:rPr>
+      </w:pPr>
+      <w:r>
+        <w:rPr>
+          <w:rFonts w:asciiTheme="majorHAnsi" w:hAnsiTheme="majorHAnsi"/>
+          <w:b/>
+          <w:sz w:val="32"/>
+          <w:szCs w:val="32"/>
+          <w:lang w:val="pt-PT"/>
+        </w:rPr>
+        <w:lastRenderedPageBreak/>
+        <w:t xml:space="preserve">Ecrã de seleção de </w:t>
+      </w:r>
+      <w:r>
+        <w:rPr>
+          <w:rFonts w:asciiTheme="majorHAnsi" w:hAnsiTheme="majorHAnsi"/>
+          <w:b/>
+          <w:sz w:val="32"/>
+          <w:szCs w:val="32"/>
+          <w:lang w:val="pt-PT"/>
+        </w:rPr>
+        <w:t>tipo de teste</w:t>
+      </w:r>
+    </w:p>
+    <w:p>
+      <w:pPr>
+        <w:rPr>
+          <w:sz w:val="24"/>
+          <w:szCs w:val="24"/>
+          <w:lang w:val="pt-PT"/>
+        </w:rPr>
+      </w:pPr>
+    </w:p>
+    <w:p>
+      <w:pPr>
+        <w:jc w:val="center"/>
+        <w:rPr>
+          <w:sz w:val="24"/>
+          <w:szCs w:val="24"/>
+          <w:lang w:val="pt-PT"/>
+        </w:rPr>
+      </w:pPr>
+      <w:r>
+        <w:rPr>
+          <w:noProof/>
+          <w:sz w:val="24"/>
+          <w:szCs w:val="24"/>
+        </w:rPr>
+        <w:drawing>
+          <wp:inline distT="0" distB="0" distL="0" distR="0" wp14:anchorId="0F6C3211" wp14:editId="42478581">
+            <wp:extent cx="5333933" cy="3333512"/>
+            <wp:effectExtent l="0" t="0" r="635" b="635"/>
+            <wp:docPr id="11" name="Picture 11"/>
+            <wp:cNvGraphicFramePr>
+              <a:graphicFrameLocks xmlns:a="http://schemas.openxmlformats.org/drawingml/2006/main" noChangeAspect="1"/>
+            </wp:cNvGraphicFramePr>
+            <a:graphic xmlns:a="http://schemas.openxmlformats.org/drawingml/2006/main">
+              <a:graphicData uri="http://schemas.openxmlformats.org/drawingml/2006/picture">
+                <pic:pic xmlns:pic="http://schemas.openxmlformats.org/drawingml/2006/picture">
+                  <pic:nvPicPr>
+                    <pic:cNvPr id="0" name="SelecaoTipoDeTeste.jpg"/>
+                    <pic:cNvPicPr/>
+                  </pic:nvPicPr>
+                  <pic:blipFill>
+                    <a:blip r:embed="rId19">
+                      <a:extLst>
+                        <a:ext uri="{28A0092B-C50C-407E-A947-70E740481C1C}">
+                          <a14:useLocalDpi xmlns:a14="http://schemas.microsoft.com/office/drawing/2010/main" val="0"/>
+                        </a:ext>
+                      </a:extLst>
+                    </a:blip>
+                    <a:stretch>
+                      <a:fillRect/>
+                    </a:stretch>
+                  </pic:blipFill>
+                  <pic:spPr>
+                    <a:xfrm>
+                      <a:off x="0" y="0"/>
+                      <a:ext cx="5333410" cy="3333185"/>
+                    </a:xfrm>
+                    <a:prstGeom prst="rect">
+                      <a:avLst/>
+                    </a:prstGeom>
+                  </pic:spPr>
+                </pic:pic>
+              </a:graphicData>
+            </a:graphic>
+          </wp:inline>
+        </w:drawing>
+      </w:r>
+    </w:p>
+    <w:p>
+      <w:pPr>
+        <w:rPr>
+          <w:sz w:val="24"/>
+          <w:szCs w:val="24"/>
+          <w:lang w:val="pt-PT"/>
+        </w:rPr>
+      </w:pPr>
+    </w:p>
+    <w:p>
+      <w:pPr>
+        <w:rPr>
+          <w:sz w:val="24"/>
+          <w:szCs w:val="24"/>
+          <w:lang w:val="pt-PT"/>
+        </w:rPr>
+      </w:pPr>
+      <w:r>
+        <w:rPr>
+          <w:sz w:val="24"/>
+          <w:szCs w:val="24"/>
+          <w:lang w:val="pt-PT"/>
+        </w:rPr>
+        <w:t xml:space="preserve">Selecione </w:t>
+      </w:r>
+      <w:r>
+        <w:rPr>
+          <w:sz w:val="24"/>
+          <w:szCs w:val="24"/>
+          <w:lang w:val="pt-PT"/>
+        </w:rPr>
+        <w:t>um tipo de teste para o selecionar</w:t>
+      </w:r>
+      <w:r>
+        <w:rPr>
+          <w:sz w:val="24"/>
+          <w:szCs w:val="24"/>
+          <w:lang w:val="pt-PT"/>
+        </w:rPr>
+        <w:t xml:space="preserve"> prosseguir para o </w:t>
+      </w:r>
+      <w:r>
+        <w:rPr>
+          <w:sz w:val="24"/>
+          <w:szCs w:val="24"/>
+          <w:lang w:val="pt-PT"/>
+        </w:rPr>
+        <w:t xml:space="preserve">menu de seleção de </w:t>
+      </w:r>
+      <w:r>
+        <w:rPr>
+          <w:sz w:val="24"/>
+          <w:szCs w:val="24"/>
+          <w:lang w:val="pt-PT"/>
+        </w:rPr>
+        <w:t>testes disponíveis</w:t>
+      </w:r>
+      <w:r>
+        <w:rPr>
+          <w:sz w:val="24"/>
+          <w:szCs w:val="24"/>
+          <w:lang w:val="pt-PT"/>
+        </w:rPr>
+        <w:t>.</w:t>
+      </w:r>
+    </w:p>
+    <w:p>
+      <w:pPr>
+        <w:rPr>
+          <w:sz w:val="24"/>
+          <w:szCs w:val="24"/>
+          <w:lang w:val="pt-PT"/>
+        </w:rPr>
+      </w:pPr>
+      <w:r>
+        <w:rPr>
+          <w:sz w:val="24"/>
+          <w:szCs w:val="24"/>
+          <w:lang w:val="pt-PT"/>
+        </w:rPr>
+        <w:t xml:space="preserve">Selecione o botão voltar para retroceder para o ecrã de seleção </w:t>
+      </w:r>
+      <w:r>
+        <w:rPr>
+          <w:sz w:val="24"/>
+          <w:szCs w:val="24"/>
+          <w:lang w:val="pt-PT"/>
+        </w:rPr>
+        <w:t>de disciplina</w:t>
+      </w:r>
+      <w:r>
+        <w:rPr>
+          <w:sz w:val="24"/>
+          <w:szCs w:val="24"/>
+          <w:lang w:val="pt-PT"/>
+        </w:rPr>
+        <w:t>.</w:t>
+      </w:r>
+    </w:p>
+    <w:p>
+      <w:pPr>
+        <w:rPr>
+          <w:sz w:val="24"/>
+          <w:szCs w:val="24"/>
+          <w:lang w:val="pt-PT"/>
+        </w:rPr>
+      </w:pPr>
+    </w:p>
+    <w:p>
+      <w:pPr>
+        <w:rPr>
+          <w:sz w:val="24"/>
+          <w:szCs w:val="24"/>
+          <w:lang w:val="pt-PT"/>
+        </w:rPr>
+      </w:pPr>
+    </w:p>
+    <w:p>
+      <w:pPr>
+        <w:rPr>
+          <w:sz w:val="24"/>
+          <w:szCs w:val="24"/>
+          <w:lang w:val="pt-PT"/>
+        </w:rPr>
+      </w:pPr>
+    </w:p>
+    <w:p>
+      <w:pPr>
+        <w:rPr>
+          <w:sz w:val="24"/>
+          <w:szCs w:val="24"/>
+          <w:lang w:val="pt-PT"/>
+        </w:rPr>
+      </w:pPr>
+    </w:p>
+    <w:p>
+      <w:pPr>
+        <w:rPr>
+          <w:sz w:val="24"/>
+          <w:szCs w:val="24"/>
+          <w:lang w:val="pt-PT"/>
+        </w:rPr>
+      </w:pPr>
+    </w:p>
+    <w:p>
+      <w:pPr>
+        <w:rPr>
+          <w:sz w:val="24"/>
+          <w:szCs w:val="24"/>
+          <w:lang w:val="pt-PT"/>
+        </w:rPr>
+      </w:pPr>
+    </w:p>
+    <w:p>
+      <w:pPr>
+        <w:rPr>
+          <w:sz w:val="24"/>
+          <w:szCs w:val="24"/>
+          <w:lang w:val="pt-PT"/>
+        </w:rPr>
+      </w:pPr>
+    </w:p>
+    <w:p>
+      <w:pPr>
+        <w:rPr>
+          <w:sz w:val="24"/>
+          <w:szCs w:val="24"/>
+          <w:lang w:val="pt-PT"/>
+        </w:rPr>
+      </w:pPr>
+    </w:p>
+    <w:p>
+      <w:pPr>
+        <w:rPr>
+          <w:sz w:val="24"/>
+          <w:szCs w:val="24"/>
+          <w:lang w:val="pt-PT"/>
+        </w:rPr>
+      </w:pPr>
+    </w:p>
+    <w:p>
+      <w:pPr>
+        <w:rPr>
+          <w:sz w:val="24"/>
+          <w:szCs w:val="24"/>
+          <w:lang w:val="pt-PT"/>
+        </w:rPr>
+      </w:pPr>
+    </w:p>
+    <w:p>
+      <w:pPr>
+        <w:rPr>
+          <w:sz w:val="24"/>
+          <w:szCs w:val="24"/>
+          <w:lang w:val="pt-PT"/>
+        </w:rPr>
+      </w:pPr>
+    </w:p>
+    <w:p>
+      <w:pPr>
+        <w:spacing w:after="0" w:line="240" w:lineRule="auto"/>
+        <w:outlineLvl w:val="2"/>
+        <w:rPr>
+          <w:rFonts w:asciiTheme="majorHAnsi" w:hAnsiTheme="majorHAnsi"/>
+          <w:b/>
+          <w:sz w:val="32"/>
+          <w:szCs w:val="32"/>
+          <w:lang w:val="pt-PT"/>
+        </w:rPr>
+      </w:pPr>
+      <w:r>
+        <w:rPr>
+          <w:rFonts w:asciiTheme="majorHAnsi" w:hAnsiTheme="majorHAnsi"/>
+          <w:b/>
+          <w:sz w:val="32"/>
+          <w:szCs w:val="32"/>
+          <w:lang w:val="pt-PT"/>
+        </w:rPr>
+        <w:lastRenderedPageBreak/>
+        <w:t xml:space="preserve">Ecrã de seleção de </w:t>
+      </w:r>
+      <w:r>
+        <w:rPr>
+          <w:rFonts w:asciiTheme="majorHAnsi" w:hAnsiTheme="majorHAnsi"/>
+          <w:b/>
+          <w:sz w:val="32"/>
+          <w:szCs w:val="32"/>
+          <w:lang w:val="pt-PT"/>
+        </w:rPr>
+        <w:t>testes disponíveis</w:t>
+      </w:r>
+    </w:p>
+    <w:p>
+      <w:pPr>
+        <w:rPr>
+          <w:sz w:val="24"/>
+          <w:szCs w:val="24"/>
+          <w:lang w:val="pt-PT"/>
+        </w:rPr>
+      </w:pPr>
+    </w:p>
+    <w:p>
+      <w:pPr>
+        <w:rPr>
+          <w:sz w:val="24"/>
+          <w:szCs w:val="24"/>
+          <w:lang w:val="pt-PT"/>
+        </w:rPr>
+      </w:pPr>
+      <w:r>
+        <w:rPr>
+          <w:noProof/>
+          <w:sz w:val="24"/>
+          <w:szCs w:val="24"/>
+        </w:rPr>
+        <w:drawing>
+          <wp:inline distT="0" distB="0" distL="0" distR="0" wp14:anchorId="65C2DD92" wp14:editId="66EC6FC3">
+            <wp:extent cx="6476365" cy="4047490"/>
+            <wp:effectExtent l="0" t="0" r="635" b="0"/>
+            <wp:docPr id="12" name="Picture 12"/>
+            <wp:cNvGraphicFramePr>
+              <a:graphicFrameLocks xmlns:a="http://schemas.openxmlformats.org/drawingml/2006/main" noChangeAspect="1"/>
+            </wp:cNvGraphicFramePr>
+            <a:graphic xmlns:a="http://schemas.openxmlformats.org/drawingml/2006/main">
+              <a:graphicData uri="http://schemas.openxmlformats.org/drawingml/2006/picture">
+                <pic:pic xmlns:pic="http://schemas.openxmlformats.org/drawingml/2006/picture">
+                  <pic:nvPicPr>
+                    <pic:cNvPr id="0" name="Screenshot_2014-06-07-23-15-13.jpg"/>
+                    <pic:cNvPicPr/>
+                  </pic:nvPicPr>
+                  <pic:blipFill>
+                    <a:blip r:embed="rId20">
+                      <a:extLst>
+                        <a:ext uri="{28A0092B-C50C-407E-A947-70E740481C1C}">
+                          <a14:useLocalDpi xmlns:a14="http://schemas.microsoft.com/office/drawing/2010/main" val="0"/>
+                        </a:ext>
+                      </a:extLst>
+                    </a:blip>
+                    <a:stretch>
+                      <a:fillRect/>
+                    </a:stretch>
+                  </pic:blipFill>
+                  <pic:spPr>
+                    <a:xfrm>
+                      <a:off x="0" y="0"/>
+                      <a:ext cx="6476365" cy="4047490"/>
+                    </a:xfrm>
+                    <a:prstGeom prst="rect">
+                      <a:avLst/>
+                    </a:prstGeom>
+                  </pic:spPr>
+                </pic:pic>
+              </a:graphicData>
+            </a:graphic>
+          </wp:inline>
+        </w:drawing>
+      </w:r>
+    </w:p>
+    <w:p>
+      <w:pPr>
+        <w:rPr>
+          <w:sz w:val="24"/>
+          <w:szCs w:val="24"/>
+          <w:lang w:val="pt-PT"/>
+        </w:rPr>
+      </w:pPr>
+    </w:p>
+    <w:p>
+      <w:pPr>
+        <w:rPr>
+          <w:sz w:val="24"/>
+          <w:szCs w:val="24"/>
+          <w:lang w:val="pt-PT"/>
+        </w:rPr>
+      </w:pPr>
+      <w:r>
+        <w:rPr>
+          <w:sz w:val="24"/>
+          <w:szCs w:val="24"/>
+          <w:lang w:val="pt-PT"/>
+        </w:rPr>
+        <w:t xml:space="preserve">Selecione </w:t>
+      </w:r>
+      <w:r>
+        <w:rPr>
+          <w:sz w:val="24"/>
+          <w:szCs w:val="24"/>
+          <w:lang w:val="pt-PT"/>
+        </w:rPr>
+        <w:t>um</w:t>
+      </w:r>
+      <w:r>
+        <w:rPr>
+          <w:sz w:val="24"/>
+          <w:szCs w:val="24"/>
+          <w:lang w:val="pt-PT"/>
+        </w:rPr>
+        <w:t xml:space="preserve"> ou mais testes a realizar e carregue no menu botão iniciar para prosseguir para a realização do(s) teste(s)</w:t>
+      </w:r>
+      <w:r>
+        <w:rPr>
+          <w:sz w:val="24"/>
+          <w:szCs w:val="24"/>
+          <w:lang w:val="pt-PT"/>
+        </w:rPr>
+        <w:t>. Para des</w:t>
+      </w:r>
+      <w:r>
+        <w:rPr>
+          <w:sz w:val="24"/>
+          <w:szCs w:val="24"/>
+          <w:lang w:val="pt-PT"/>
+        </w:rPr>
+        <w:t>selecionar um teste, pressione o nome do teste novamente.</w:t>
+      </w:r>
+    </w:p>
+    <w:p>
+      <w:pPr>
+        <w:rPr>
+          <w:sz w:val="24"/>
+          <w:szCs w:val="24"/>
+          <w:lang w:val="pt-PT"/>
+        </w:rPr>
+      </w:pPr>
+      <w:r>
+        <w:rPr>
+          <w:sz w:val="24"/>
+          <w:szCs w:val="24"/>
+          <w:lang w:val="pt-PT"/>
+        </w:rPr>
+        <w:t xml:space="preserve">Selecione o botão voltar para retroceder para o ecrã de seleção </w:t>
+      </w:r>
+      <w:r>
+        <w:rPr>
+          <w:sz w:val="24"/>
+          <w:szCs w:val="24"/>
+          <w:lang w:val="pt-PT"/>
+        </w:rPr>
+        <w:t>do</w:t>
+      </w:r>
+      <w:r>
+        <w:rPr>
+          <w:sz w:val="24"/>
+          <w:szCs w:val="24"/>
+          <w:lang w:val="pt-PT"/>
+        </w:rPr>
+        <w:t xml:space="preserve"> </w:t>
+      </w:r>
+      <w:r>
+        <w:rPr>
+          <w:sz w:val="24"/>
+          <w:szCs w:val="24"/>
+          <w:lang w:val="pt-PT"/>
+        </w:rPr>
+        <w:t xml:space="preserve">tipo de teste </w:t>
+      </w:r>
+      <w:r>
+        <w:rPr>
+          <w:sz w:val="24"/>
+          <w:szCs w:val="24"/>
+          <w:lang w:val="pt-PT"/>
+        </w:rPr>
+        <w:t>disciplina</w:t>
+      </w:r>
+      <w:r>
+        <w:rPr>
+          <w:sz w:val="24"/>
+          <w:szCs w:val="24"/>
+          <w:lang w:val="pt-PT"/>
+        </w:rPr>
+        <w:t>.</w:t>
+      </w:r>
+    </w:p>
+    <w:p>
+      <w:pPr>
+        <w:rPr>
+          <w:sz w:val="24"/>
+          <w:szCs w:val="24"/>
+          <w:lang w:val="pt-PT"/>
+        </w:rPr>
+      </w:pPr>
+    </w:p>
+    <w:p>
+      <w:pPr>
+        <w:rPr>
+          <w:sz w:val="24"/>
+          <w:szCs w:val="24"/>
+          <w:lang w:val="pt-PT"/>
+        </w:rPr>
+      </w:pPr>
+    </w:p>
+    <w:p>
+      <w:pPr>
+        <w:rPr>
+          <w:sz w:val="24"/>
+          <w:szCs w:val="24"/>
+          <w:lang w:val="pt-PT"/>
+        </w:rPr>
+      </w:pPr>
+    </w:p>
+    <w:p>
+      <w:pPr>
+        <w:rPr>
+          <w:sz w:val="24"/>
+          <w:szCs w:val="24"/>
+          <w:lang w:val="pt-PT"/>
+        </w:rPr>
+      </w:pPr>
+    </w:p>
+    <w:p>
+      <w:pPr>
+        <w:rPr>
+          <w:sz w:val="24"/>
+          <w:szCs w:val="24"/>
+          <w:lang w:val="pt-PT"/>
+        </w:rPr>
+      </w:pPr>
+    </w:p>
+    <w:p>
+      <w:pPr>
+        <w:rPr>
+          <w:sz w:val="24"/>
+          <w:szCs w:val="24"/>
+          <w:lang w:val="pt-PT"/>
+        </w:rPr>
+      </w:pPr>
+    </w:p>
+    <w:p>
+      <w:pPr>
+        <w:rPr>
+          <w:sz w:val="24"/>
+          <w:szCs w:val="24"/>
+          <w:lang w:val="pt-PT"/>
+        </w:rPr>
+      </w:pPr>
+    </w:p>
+    <w:p>
+      <w:pPr>
+        <w:rPr>
+          <w:sz w:val="24"/>
+          <w:szCs w:val="24"/>
+          <w:lang w:val="pt-PT"/>
+        </w:rPr>
+      </w:pPr>
+    </w:p>
+    <w:p>
+      <w:pPr>
+        <w:pStyle w:val="Heading2"/>
+        <w:rPr>
+          <w:lang w:val="pt-PT"/>
+        </w:rPr>
+      </w:pPr>
+      <w:r>
+        <w:rPr>
+          <w:lang w:val="pt-PT"/>
+        </w:rPr>
+        <w:lastRenderedPageBreak/>
+        <w:t>Resolução dos testes</w:t>
+      </w:r>
+    </w:p>
+    <w:p>
+      <w:pPr>
+        <w:spacing w:after="0" w:line="240" w:lineRule="auto"/>
+        <w:outlineLvl w:val="2"/>
+        <w:rPr>
+          <w:rFonts w:asciiTheme="majorHAnsi" w:hAnsiTheme="majorHAnsi"/>
+          <w:b/>
+          <w:sz w:val="32"/>
+          <w:szCs w:val="32"/>
+          <w:lang w:val="pt-PT"/>
+        </w:rPr>
+      </w:pPr>
+      <w:r>
+        <w:rPr>
+          <w:rFonts w:asciiTheme="majorHAnsi" w:hAnsiTheme="majorHAnsi"/>
+          <w:b/>
+          <w:sz w:val="32"/>
+          <w:szCs w:val="32"/>
+          <w:lang w:val="pt-PT"/>
+        </w:rPr>
+        <w:t xml:space="preserve">Ecrã de </w:t>
+      </w:r>
+      <w:r>
+        <w:rPr>
+          <w:rFonts w:asciiTheme="majorHAnsi" w:hAnsiTheme="majorHAnsi"/>
+          <w:b/>
+          <w:sz w:val="32"/>
+          <w:szCs w:val="32"/>
+          <w:lang w:val="pt-PT"/>
+        </w:rPr>
+        <w:t>teste multimédia</w:t>
+      </w:r>
+    </w:p>
+    <w:p>
+      <w:pPr>
+        <w:jc w:val="center"/>
+        <w:rPr>
+          <w:sz w:val="24"/>
+          <w:szCs w:val="24"/>
+          <w:lang w:val="pt-PT"/>
+        </w:rPr>
+      </w:pPr>
+      <w:r>
+        <w:rPr>
+          <w:noProof/>
+          <w:sz w:val="24"/>
+          <w:szCs w:val="24"/>
+        </w:rPr>
+        <w:drawing>
+          <wp:inline distT="0" distB="0" distL="0" distR="0" wp14:anchorId="702EF7F3" wp14:editId="4E2E3CDB">
+            <wp:extent cx="5553075" cy="3470469"/>
+            <wp:effectExtent l="0" t="0" r="0" b="0"/>
+            <wp:docPr id="13" name="Picture 13"/>
+            <wp:cNvGraphicFramePr>
+              <a:graphicFrameLocks xmlns:a="http://schemas.openxmlformats.org/drawingml/2006/main" noChangeAspect="1"/>
+            </wp:cNvGraphicFramePr>
+            <a:graphic xmlns:a="http://schemas.openxmlformats.org/drawingml/2006/main">
+              <a:graphicData uri="http://schemas.openxmlformats.org/drawingml/2006/picture">
+                <pic:pic xmlns:pic="http://schemas.openxmlformats.org/drawingml/2006/picture">
+                  <pic:nvPicPr>
+                    <pic:cNvPr id="0" name="Screenshot_2014-06-07-23-17-00.jpg"/>
+                    <pic:cNvPicPr/>
+                  </pic:nvPicPr>
+                  <pic:blipFill>
+                    <a:blip r:embed="rId21">
+                      <a:extLst>
+                        <a:ext uri="{28A0092B-C50C-407E-A947-70E740481C1C}">
+                          <a14:useLocalDpi xmlns:a14="http://schemas.microsoft.com/office/drawing/2010/main" val="0"/>
+                        </a:ext>
+                      </a:extLst>
+                    </a:blip>
+                    <a:stretch>
+                      <a:fillRect/>
+                    </a:stretch>
+                  </pic:blipFill>
+                  <pic:spPr>
+                    <a:xfrm>
+                      <a:off x="0" y="0"/>
+                      <a:ext cx="5552530" cy="3470129"/>
+                    </a:xfrm>
+                    <a:prstGeom prst="rect">
+                      <a:avLst/>
+                    </a:prstGeom>
+                  </pic:spPr>
+                </pic:pic>
+              </a:graphicData>
+            </a:graphic>
+          </wp:inline>
+        </w:drawing>
+      </w:r>
+    </w:p>
+    <w:p>
+      <w:pPr>
+        <w:rPr>
+          <w:sz w:val="24"/>
+          <w:szCs w:val="24"/>
+          <w:lang w:val="pt-PT"/>
+        </w:rPr>
+      </w:pPr>
+    </w:p>
+    <w:p>
+      <w:pPr>
+        <w:rPr>
+          <w:sz w:val="24"/>
+          <w:szCs w:val="24"/>
+          <w:lang w:val="pt-PT"/>
+        </w:rPr>
+      </w:pPr>
+      <w:r>
+        <w:rPr>
+          <w:sz w:val="24"/>
+          <w:szCs w:val="24"/>
+          <w:lang w:val="pt-PT"/>
+        </w:rPr>
+        <w:t>O aluno carrega na opção que acha correta e a aplicação pergunta se ele tem a certeza, após a confirmação a resposta é submetida e automaticamente corrigida. Caso existam mais testes, a aplicação mostrará o teste seguinte.</w:t>
+      </w:r>
+    </w:p>
+    <w:p>
+      <w:pPr>
+        <w:rPr>
+          <w:sz w:val="24"/>
+          <w:szCs w:val="24"/>
+          <w:lang w:val="pt-PT"/>
+        </w:rPr>
+      </w:pPr>
+    </w:p>
+    <w:p>
+      <w:pPr>
+        <w:jc w:val="center"/>
+        <w:rPr>
+          <w:sz w:val="24"/>
+          <w:szCs w:val="24"/>
+          <w:lang w:val="pt-PT"/>
+        </w:rPr>
+      </w:pPr>
+      <w:r>
+        <w:rPr>
+          <w:noProof/>
+          <w:sz w:val="24"/>
+          <w:szCs w:val="24"/>
+        </w:rPr>
+        <w:drawing>
+          <wp:inline distT="0" distB="0" distL="0" distR="0" wp14:anchorId="04D34147" wp14:editId="7F61F9E2">
+            <wp:extent cx="4724400" cy="2952575"/>
+            <wp:effectExtent l="0" t="0" r="0" b="635"/>
+            <wp:docPr id="14" name="Picture 14"/>
+            <wp:cNvGraphicFramePr>
+              <a:graphicFrameLocks xmlns:a="http://schemas.openxmlformats.org/drawingml/2006/main" noChangeAspect="1"/>
+            </wp:cNvGraphicFramePr>
+            <a:graphic xmlns:a="http://schemas.openxmlformats.org/drawingml/2006/main">
+              <a:graphicData uri="http://schemas.openxmlformats.org/drawingml/2006/picture">
+                <pic:pic xmlns:pic="http://schemas.openxmlformats.org/drawingml/2006/picture">
+                  <pic:nvPicPr>
+                    <pic:cNvPr id="0" name="PerguntaDeConfirmacao.jpg"/>
+                    <pic:cNvPicPr/>
+                  </pic:nvPicPr>
+                  <pic:blipFill>
+                    <a:blip r:embed="rId22">
+                      <a:extLst>
+                        <a:ext uri="{28A0092B-C50C-407E-A947-70E740481C1C}">
+                          <a14:useLocalDpi xmlns:a14="http://schemas.microsoft.com/office/drawing/2010/main" val="0"/>
+                        </a:ext>
+                      </a:extLst>
+                    </a:blip>
+                    <a:stretch>
+                      <a:fillRect/>
+                    </a:stretch>
+                  </pic:blipFill>
+                  <pic:spPr>
+                    <a:xfrm>
+                      <a:off x="0" y="0"/>
+                      <a:ext cx="4742492" cy="2963882"/>
+                    </a:xfrm>
+                    <a:prstGeom prst="rect">
+                      <a:avLst/>
+                    </a:prstGeom>
+                  </pic:spPr>
+                </pic:pic>
+              </a:graphicData>
+            </a:graphic>
+          </wp:inline>
+        </w:drawing>
+      </w:r>
+    </w:p>
+    <w:p>
+      <w:pPr>
+        <w:spacing w:after="0" w:line="240" w:lineRule="auto"/>
+        <w:outlineLvl w:val="2"/>
+        <w:rPr>
+          <w:rFonts w:asciiTheme="majorHAnsi" w:hAnsiTheme="majorHAnsi"/>
+          <w:b/>
+          <w:sz w:val="32"/>
+          <w:szCs w:val="32"/>
+          <w:lang w:val="pt-PT"/>
+        </w:rPr>
+      </w:pPr>
+      <w:r>
+        <w:rPr>
+          <w:rFonts w:asciiTheme="majorHAnsi" w:hAnsiTheme="majorHAnsi"/>
+          <w:b/>
+          <w:sz w:val="32"/>
+          <w:szCs w:val="32"/>
+          <w:lang w:val="pt-PT"/>
+        </w:rPr>
+        <w:lastRenderedPageBreak/>
+        <w:t>T</w:t>
+      </w:r>
+      <w:r>
+        <w:rPr>
+          <w:rFonts w:asciiTheme="majorHAnsi" w:hAnsiTheme="majorHAnsi"/>
+          <w:b/>
+          <w:sz w:val="32"/>
+          <w:szCs w:val="32"/>
+          <w:lang w:val="pt-PT"/>
+        </w:rPr>
+        <w:t>este</w:t>
+      </w:r>
+      <w:r>
+        <w:rPr>
+          <w:rFonts w:asciiTheme="majorHAnsi" w:hAnsiTheme="majorHAnsi"/>
+          <w:b/>
+          <w:sz w:val="32"/>
+          <w:szCs w:val="32"/>
+          <w:lang w:val="pt-PT"/>
+        </w:rPr>
+        <w:t>s</w:t>
+      </w:r>
+      <w:r>
+        <w:rPr>
+          <w:rFonts w:asciiTheme="majorHAnsi" w:hAnsiTheme="majorHAnsi"/>
+          <w:b/>
+          <w:sz w:val="32"/>
+          <w:szCs w:val="32"/>
+          <w:lang w:val="pt-PT"/>
+        </w:rPr>
+        <w:t xml:space="preserve"> </w:t>
+      </w:r>
+      <w:r>
+        <w:rPr>
+          <w:rFonts w:asciiTheme="majorHAnsi" w:hAnsiTheme="majorHAnsi"/>
+          <w:b/>
+          <w:sz w:val="32"/>
+          <w:szCs w:val="32"/>
+          <w:lang w:val="pt-PT"/>
+        </w:rPr>
+        <w:t>de leitura</w:t>
+      </w:r>
+    </w:p>
+    <w:p>
+      <w:pPr>
+        <w:rPr>
+          <w:sz w:val="24"/>
+          <w:szCs w:val="24"/>
+          <w:lang w:val="pt-PT"/>
+        </w:rPr>
+      </w:pPr>
+      <w:r>
+        <w:rPr>
+          <w:sz w:val="24"/>
+          <w:szCs w:val="24"/>
+          <w:lang w:val="pt-PT"/>
+        </w:rPr>
+        <w:t>Botões do teste de leitura:</w:t>
+      </w:r>
+    </w:p>
+    <w:p>
+      <w:pPr>
+        <w:rPr>
+          <w:sz w:val="24"/>
+          <w:szCs w:val="24"/>
+          <w:lang w:val="pt-PT"/>
+        </w:rPr>
+      </w:pPr>
+    </w:p>
+    <w:p>
+      <w:pPr>
+        <w:jc w:val="center"/>
+        <w:rPr>
+          <w:sz w:val="24"/>
+          <w:szCs w:val="24"/>
+          <w:lang w:val="pt-PT"/>
+        </w:rPr>
+      </w:pPr>
+      <w:r>
+        <w:rPr>
+          <w:noProof/>
+          <w:sz w:val="24"/>
+          <w:szCs w:val="24"/>
+        </w:rPr>
+        <w:drawing>
+          <wp:inline distT="0" distB="0" distL="0" distR="0" wp14:anchorId="12AE0D2A" wp14:editId="154093C1">
+            <wp:extent cx="685800" cy="685800"/>
+            <wp:effectExtent l="0" t="0" r="0" b="0"/>
+            <wp:docPr id="15" name="Picture 15"/>
+            <wp:cNvGraphicFramePr>
+              <a:graphicFrameLocks xmlns:a="http://schemas.openxmlformats.org/drawingml/2006/main" noChangeAspect="1"/>
+            </wp:cNvGraphicFramePr>
+            <a:graphic xmlns:a="http://schemas.openxmlformats.org/drawingml/2006/main">
+              <a:graphicData uri="http://schemas.openxmlformats.org/drawingml/2006/picture">
+                <pic:pic xmlns:pic="http://schemas.openxmlformats.org/drawingml/2006/picture">
+                  <pic:nvPicPr>
+                    <pic:cNvPr id="0" name="paly_off.png"/>
+                    <pic:cNvPicPr/>
+                  </pic:nvPicPr>
+                  <pic:blipFill>
+                    <a:blip r:embed="rId23">
+                      <a:extLst>
+                        <a:ext uri="{28A0092B-C50C-407E-A947-70E740481C1C}">
+                          <a14:useLocalDpi xmlns:a14="http://schemas.microsoft.com/office/drawing/2010/main" val="0"/>
+                        </a:ext>
+                      </a:extLst>
+                    </a:blip>
+                    <a:stretch>
+                      <a:fillRect/>
+                    </a:stretch>
+                  </pic:blipFill>
+                  <pic:spPr>
+                    <a:xfrm>
+                      <a:off x="0" y="0"/>
+                      <a:ext cx="685895" cy="685895"/>
+                    </a:xfrm>
+                    <a:prstGeom prst="rect">
+                      <a:avLst/>
+                    </a:prstGeom>
+                  </pic:spPr>
+                </pic:pic>
+              </a:graphicData>
+            </a:graphic>
+          </wp:inline>
+        </w:drawing>
+      </w:r>
+    </w:p>
+    <w:p>
+      <w:pPr>
+        <w:rPr>
+          <w:sz w:val="24"/>
+          <w:szCs w:val="24"/>
+          <w:lang w:val="pt-PT"/>
+        </w:rPr>
+      </w:pPr>
+      <w:r>
+        <w:rPr>
+          <w:sz w:val="24"/>
+          <w:szCs w:val="24"/>
+          <w:lang w:val="pt-PT"/>
+        </w:rPr>
+        <w:t>O botão de reprodução do audio de demonstração que foi disponibilizado aquando a criação do teste de leitura. Pressionando este botão ouvirá essa mesma gravação.</w:t>
+      </w:r>
+    </w:p>
+    <w:p>
+      <w:pPr>
+        <w:rPr>
+          <w:sz w:val="24"/>
+          <w:szCs w:val="24"/>
+          <w:lang w:val="pt-PT"/>
+        </w:rPr>
+      </w:pPr>
+    </w:p>
+    <w:p>
+      <w:pPr>
+        <w:jc w:val="center"/>
+        <w:rPr>
+          <w:sz w:val="24"/>
+          <w:szCs w:val="24"/>
+          <w:lang w:val="pt-PT"/>
+        </w:rPr>
+      </w:pPr>
+      <w:r>
+        <w:rPr>
+          <w:noProof/>
+          <w:sz w:val="24"/>
+          <w:szCs w:val="24"/>
+        </w:rPr>
+        <w:drawing>
+          <wp:inline distT="0" distB="0" distL="0" distR="0" wp14:anchorId="0C997A40" wp14:editId="27411D18">
+            <wp:extent cx="685800" cy="677916"/>
+            <wp:effectExtent l="0" t="0" r="0" b="8255"/>
+            <wp:docPr id="16" name="Picture 16"/>
+            <wp:cNvGraphicFramePr>
+              <a:graphicFrameLocks xmlns:a="http://schemas.openxmlformats.org/drawingml/2006/main" noChangeAspect="1"/>
+            </wp:cNvGraphicFramePr>
+            <a:graphic xmlns:a="http://schemas.openxmlformats.org/drawingml/2006/main">
+              <a:graphicData uri="http://schemas.openxmlformats.org/drawingml/2006/picture">
+                <pic:pic xmlns:pic="http://schemas.openxmlformats.org/drawingml/2006/picture">
+                  <pic:nvPicPr>
+                    <pic:cNvPr id="0" name="record.png"/>
+                    <pic:cNvPicPr/>
+                  </pic:nvPicPr>
+                  <pic:blipFill>
+                    <a:blip r:embed="rId24">
+                      <a:extLst>
+                        <a:ext uri="{28A0092B-C50C-407E-A947-70E740481C1C}">
+                          <a14:useLocalDpi xmlns:a14="http://schemas.microsoft.com/office/drawing/2010/main" val="0"/>
+                        </a:ext>
+                      </a:extLst>
+                    </a:blip>
+                    <a:stretch>
+                      <a:fillRect/>
+                    </a:stretch>
+                  </pic:blipFill>
+                  <pic:spPr>
+                    <a:xfrm>
+                      <a:off x="0" y="0"/>
+                      <a:ext cx="685896" cy="678011"/>
+                    </a:xfrm>
+                    <a:prstGeom prst="rect">
+                      <a:avLst/>
+                    </a:prstGeom>
+                  </pic:spPr>
+                </pic:pic>
+              </a:graphicData>
+            </a:graphic>
+          </wp:inline>
+        </w:drawing>
+      </w:r>
+    </w:p>
+    <w:p>
+      <w:pPr>
+        <w:rPr>
+          <w:sz w:val="24"/>
+          <w:szCs w:val="24"/>
+          <w:lang w:val="pt-PT"/>
+        </w:rPr>
+      </w:pPr>
+      <w:r>
+        <w:rPr>
+          <w:sz w:val="24"/>
+          <w:szCs w:val="24"/>
+          <w:lang w:val="pt-PT"/>
+        </w:rPr>
+        <w:t xml:space="preserve">O botão de gravação, uma vez pressionado inicia a gravação audio que </w:t>
+      </w:r>
+      <w:r>
+        <w:rPr>
+          <w:sz w:val="24"/>
+          <w:szCs w:val="24"/>
+          <w:lang w:val="pt-PT"/>
+        </w:rPr>
+        <w:t>será usada para avaliar a leitura do aluno.</w:t>
+      </w:r>
+    </w:p>
+    <w:p>
+      <w:pPr>
+        <w:rPr>
+          <w:sz w:val="24"/>
+          <w:szCs w:val="24"/>
+          <w:lang w:val="pt-PT"/>
+        </w:rPr>
+      </w:pPr>
+    </w:p>
+    <w:p>
+      <w:pPr>
+        <w:jc w:val="center"/>
+        <w:rPr>
+          <w:sz w:val="24"/>
+          <w:szCs w:val="24"/>
+          <w:lang w:val="pt-PT"/>
+        </w:rPr>
+      </w:pPr>
+      <w:r>
+        <w:rPr>
+          <w:noProof/>
+          <w:sz w:val="24"/>
+          <w:szCs w:val="24"/>
+        </w:rPr>
+        <w:drawing>
+          <wp:inline distT="0" distB="0" distL="0" distR="0" wp14:anchorId="66E8FC65" wp14:editId="3A53F139">
+            <wp:extent cx="619125" cy="626675"/>
+            <wp:effectExtent l="0" t="0" r="0" b="2540"/>
+            <wp:docPr id="17" name="Picture 17"/>
+            <wp:cNvGraphicFramePr>
+              <a:graphicFrameLocks xmlns:a="http://schemas.openxmlformats.org/drawingml/2006/main" noChangeAspect="1"/>
+            </wp:cNvGraphicFramePr>
+            <a:graphic xmlns:a="http://schemas.openxmlformats.org/drawingml/2006/main">
+              <a:graphicData uri="http://schemas.openxmlformats.org/drawingml/2006/picture">
+                <pic:pic xmlns:pic="http://schemas.openxmlformats.org/drawingml/2006/picture">
+                  <pic:nvPicPr>
+                    <pic:cNvPr id="0" name="stop.png"/>
+                    <pic:cNvPicPr/>
+                  </pic:nvPicPr>
+                  <pic:blipFill>
+                    <a:blip r:embed="rId25">
+                      <a:extLst>
+                        <a:ext uri="{28A0092B-C50C-407E-A947-70E740481C1C}">
+                          <a14:useLocalDpi xmlns:a14="http://schemas.microsoft.com/office/drawing/2010/main" val="0"/>
+                        </a:ext>
+                      </a:extLst>
+                    </a:blip>
+                    <a:stretch>
+                      <a:fillRect/>
+                    </a:stretch>
+                  </pic:blipFill>
+                  <pic:spPr>
+                    <a:xfrm>
+                      <a:off x="0" y="0"/>
+                      <a:ext cx="619211" cy="626762"/>
+                    </a:xfrm>
+                    <a:prstGeom prst="rect">
+                      <a:avLst/>
+                    </a:prstGeom>
+                  </pic:spPr>
+                </pic:pic>
+              </a:graphicData>
+            </a:graphic>
+          </wp:inline>
+        </w:drawing>
+      </w:r>
+    </w:p>
+    <w:p>
+      <w:pPr>
+        <w:rPr>
+          <w:sz w:val="24"/>
+          <w:szCs w:val="24"/>
+          <w:lang w:val="pt-PT"/>
+        </w:rPr>
+      </w:pPr>
+      <w:r>
+        <w:rPr>
+          <w:sz w:val="24"/>
+          <w:szCs w:val="24"/>
+          <w:lang w:val="pt-PT"/>
+        </w:rPr>
+        <w:t>O botão que para a gravação, só aparece no ecrã após o inicio de uma gravação.</w:t>
+      </w:r>
+    </w:p>
+    <w:p>
+      <w:pPr>
+        <w:rPr>
+          <w:sz w:val="24"/>
+          <w:szCs w:val="24"/>
+          <w:lang w:val="pt-PT"/>
+        </w:rPr>
+      </w:pPr>
+    </w:p>
+    <w:p>
+      <w:pPr>
+        <w:jc w:val="center"/>
+        <w:rPr>
+          <w:sz w:val="24"/>
+          <w:szCs w:val="24"/>
+          <w:lang w:val="pt-PT"/>
+        </w:rPr>
+      </w:pPr>
+      <w:r>
+        <w:rPr>
+          <w:noProof/>
+          <w:sz w:val="24"/>
+          <w:szCs w:val="24"/>
+        </w:rPr>
+        <w:drawing>
+          <wp:inline distT="0" distB="0" distL="0" distR="0" wp14:anchorId="3D8D1CCC" wp14:editId="32CB8F55">
+            <wp:extent cx="607768" cy="600075"/>
+            <wp:effectExtent l="0" t="0" r="1905" b="0"/>
+            <wp:docPr id="18" name="Picture 18"/>
+            <wp:cNvGraphicFramePr>
+              <a:graphicFrameLocks xmlns:a="http://schemas.openxmlformats.org/drawingml/2006/main" noChangeAspect="1"/>
+            </wp:cNvGraphicFramePr>
+            <a:graphic xmlns:a="http://schemas.openxmlformats.org/drawingml/2006/main">
+              <a:graphicData uri="http://schemas.openxmlformats.org/drawingml/2006/picture">
+                <pic:pic xmlns:pic="http://schemas.openxmlformats.org/drawingml/2006/picture">
+                  <pic:nvPicPr>
+                    <pic:cNvPr id="0" name="play.png"/>
+                    <pic:cNvPicPr/>
+                  </pic:nvPicPr>
+                  <pic:blipFill>
+                    <a:blip r:embed="rId26">
+                      <a:extLst>
+                        <a:ext uri="{28A0092B-C50C-407E-A947-70E740481C1C}">
+                          <a14:useLocalDpi xmlns:a14="http://schemas.microsoft.com/office/drawing/2010/main" val="0"/>
+                        </a:ext>
+                      </a:extLst>
+                    </a:blip>
+                    <a:stretch>
+                      <a:fillRect/>
+                    </a:stretch>
+                  </pic:blipFill>
+                  <pic:spPr>
+                    <a:xfrm>
+                      <a:off x="0" y="0"/>
+                      <a:ext cx="608014" cy="600317"/>
+                    </a:xfrm>
+                    <a:prstGeom prst="rect">
+                      <a:avLst/>
+                    </a:prstGeom>
+                  </pic:spPr>
+                </pic:pic>
+              </a:graphicData>
+            </a:graphic>
+          </wp:inline>
+        </w:drawing>
+      </w:r>
+    </w:p>
+    <w:p>
+      <w:pPr>
+        <w:rPr>
+          <w:sz w:val="24"/>
+          <w:szCs w:val="24"/>
+          <w:lang w:val="pt-PT"/>
+        </w:rPr>
+      </w:pPr>
+      <w:r>
+        <w:rPr>
+          <w:sz w:val="24"/>
+          <w:szCs w:val="24"/>
+          <w:lang w:val="pt-PT"/>
+        </w:rPr>
+        <w:t>O botão de reprodução da gravação feita pelo aluno. Este botão só fica disponivel depois de o aluno ter terminado a sua gravação e serve para o aluno poder ouvir a sua gravação antes de dar como terminado o teste.</w:t>
+      </w:r>
+    </w:p>
+    <w:p>
+      <w:pPr>
+        <w:rPr>
+          <w:sz w:val="24"/>
+          <w:szCs w:val="24"/>
+          <w:lang w:val="pt-PT"/>
+        </w:rPr>
+      </w:pPr>
+    </w:p>
+    <w:p>
+      <w:pPr>
+        <w:jc w:val="center"/>
+        <w:rPr>
+          <w:sz w:val="24"/>
+          <w:szCs w:val="24"/>
+          <w:lang w:val="pt-PT"/>
+        </w:rPr>
+      </w:pPr>
+      <w:r>
+        <w:rPr>
+          <w:noProof/>
+          <w:sz w:val="24"/>
+          <w:szCs w:val="24"/>
+        </w:rPr>
+        <w:drawing>
+          <wp:inline distT="0" distB="0" distL="0" distR="0" wp14:anchorId="5D72CDDA" wp14:editId="666E1AB4">
+            <wp:extent cx="550572" cy="542925"/>
+            <wp:effectExtent l="0" t="0" r="1905" b="0"/>
+            <wp:docPr id="19" name="Picture 19"/>
+            <wp:cNvGraphicFramePr>
+              <a:graphicFrameLocks xmlns:a="http://schemas.openxmlformats.org/drawingml/2006/main" noChangeAspect="1"/>
+            </wp:cNvGraphicFramePr>
+            <a:graphic xmlns:a="http://schemas.openxmlformats.org/drawingml/2006/main">
+              <a:graphicData uri="http://schemas.openxmlformats.org/drawingml/2006/picture">
+                <pic:pic xmlns:pic="http://schemas.openxmlformats.org/drawingml/2006/picture">
+                  <pic:nvPicPr>
+                    <pic:cNvPr id="0" name="valido.png"/>
+                    <pic:cNvPicPr/>
+                  </pic:nvPicPr>
+                  <pic:blipFill>
+                    <a:blip r:embed="rId27">
+                      <a:extLst>
+                        <a:ext uri="{28A0092B-C50C-407E-A947-70E740481C1C}">
+                          <a14:useLocalDpi xmlns:a14="http://schemas.microsoft.com/office/drawing/2010/main" val="0"/>
+                        </a:ext>
+                      </a:extLst>
+                    </a:blip>
+                    <a:stretch>
+                      <a:fillRect/>
+                    </a:stretch>
+                  </pic:blipFill>
+                  <pic:spPr>
+                    <a:xfrm>
+                      <a:off x="0" y="0"/>
+                      <a:ext cx="550794" cy="543144"/>
+                    </a:xfrm>
+                    <a:prstGeom prst="rect">
+                      <a:avLst/>
+                    </a:prstGeom>
+                  </pic:spPr>
+                </pic:pic>
+              </a:graphicData>
+            </a:graphic>
+          </wp:inline>
+        </w:drawing>
+      </w:r>
+    </w:p>
+    <w:p>
+      <w:pPr>
+        <w:rPr>
+          <w:sz w:val="24"/>
+          <w:szCs w:val="24"/>
+          <w:lang w:val="pt-PT"/>
+        </w:rPr>
+      </w:pPr>
+      <w:r>
+        <w:rPr>
+          <w:sz w:val="24"/>
+          <w:szCs w:val="24"/>
+          <w:lang w:val="pt-PT"/>
+        </w:rPr>
+        <w:t>O botão de submissão do teste, que aparece depois de se dar como terminada uma gravação e serve para submeter o resultado do teste.</w:t>
+      </w:r>
+    </w:p>
+    <w:p>
+      <w:pPr>
+        <w:rPr>
+          <w:sz w:val="24"/>
+          <w:szCs w:val="24"/>
+          <w:lang w:val="pt-PT"/>
+        </w:rPr>
+      </w:pPr>
+    </w:p>
+    <w:p>
+      <w:pPr>
+        <w:rPr>
+          <w:sz w:val="24"/>
+          <w:szCs w:val="24"/>
+          <w:lang w:val="pt-PT"/>
+        </w:rPr>
+      </w:pPr>
+      <w:bookmarkStart w:id="4" w:name="_GoBack"/>
+      <w:bookmarkEnd w:id="4"/>
+    </w:p>
+    <w:p>
+      <w:pPr>
+        <w:rPr>
+          <w:sz w:val="24"/>
+          <w:szCs w:val="24"/>
+          <w:lang w:val="pt-PT"/>
+        </w:rPr>
+      </w:pPr>
+    </w:p>
+    <w:p>
+      <w:pPr>
+        <w:rPr>
+          <w:sz w:val="24"/>
+          <w:szCs w:val="24"/>
+          <w:lang w:val="pt-PT"/>
+        </w:rPr>
+      </w:pPr>
+    </w:p>
+    <w:p>
+      <w:pPr>
+        <w:rPr>
+          <w:sz w:val="24"/>
+          <w:szCs w:val="24"/>
+          <w:lang w:val="pt-PT"/>
+        </w:rPr>
+      </w:pPr>
+    </w:p>
+    <w:p>
+      <w:pPr>
+        <w:rPr>
+          <w:sz w:val="24"/>
+          <w:szCs w:val="24"/>
+          <w:lang w:val="pt-PT"/>
+        </w:rPr>
+      </w:pPr>
+    </w:p>
+    <w:p>
+      <w:pPr>
+        <w:rPr>
           <w:sz w:val="24"/>
           <w:szCs w:val="24"/>
           <w:lang w:val="pt-PT"/>
@@ -2280,8 +4229,8 @@
       </w:pPr>
     </w:p>
     <w:sectPr>
-      <w:headerReference w:type="default" r:id="rId17"/>
-      <w:footerReference w:type="default" r:id="rId18"/>
+      <w:headerReference w:type="default" r:id="rId28"/>
+      <w:footerReference w:type="default" r:id="rId29"/>
       <w:pgSz w:w="11901" w:h="16817" w:code="1"/>
       <w:pgMar w:top="720" w:right="851" w:bottom="720" w:left="851" w:header="578" w:footer="720" w:gutter="0"/>
       <w:cols w:space="720"/>
@@ -2604,7 +4553,7 @@
               <w:color w:val="F95F56" w:themeColor="accent1" w:themeTint="BF"/>
               <w:lang w:val="pt-BR"/>
             </w:rPr>
-            <w:t>8</w:t>
+            <w:t>12</w:t>
           </w:r>
           <w:r>
             <w:rPr>
@@ -3196,7 +5145,7 @@
   <w:style w:type="paragraph" w:default="1" w:styleId="Normal">
     <w:name w:val="Normal"/>
     <w:qFormat/>
-    <w:rsid w:val="005F6F4B"/>
+    <w:rsid w:val="00453D41"/>
     <w:pPr>
       <w:spacing w:before="160" w:after="160"/>
     </w:pPr>
@@ -4196,7 +6145,7 @@
   <w:style w:type="paragraph" w:default="1" w:styleId="Normal">
     <w:name w:val="Normal"/>
     <w:qFormat/>
-    <w:rsid w:val="005F6F4B"/>
+    <w:rsid w:val="00453D41"/>
     <w:pPr>
       <w:spacing w:before="160" w:after="160"/>
     </w:pPr>
@@ -5281,7 +7230,7 @@
 </file>
 
 <file path=customXml/itemProps2.xml><?xml version="1.0" encoding="utf-8"?>
-<ds:datastoreItem xmlns:ds="http://schemas.openxmlformats.org/officeDocument/2006/customXml" ds:itemID="{EF59EC89-57E6-4FFB-91E7-369D6986C98A}">
+<ds:datastoreItem xmlns:ds="http://schemas.openxmlformats.org/officeDocument/2006/customXml" ds:itemID="{20D5AA97-E7C3-4F2A-B8E6-643E52CB6E66}">
   <ds:schemaRefs>
     <ds:schemaRef ds:uri="http://schemas.openxmlformats.org/officeDocument/2006/bibliography"/>
   </ds:schemaRefs>

</xml_diff>

<commit_message>
update ao manual de utilizador
</commit_message>
<xml_diff>
--- a/Manual_de_utilizador/Manual_de_utilizador.docx
+++ b/Manual_de_utilizador/Manual_de_utilizador.docx
@@ -4165,59 +4165,316 @@
     </w:p>
     <w:p>
       <w:pPr>
-        <w:rPr>
-          <w:sz w:val="24"/>
-          <w:szCs w:val="24"/>
-          <w:lang w:val="pt-PT"/>
-        </w:rPr>
-      </w:pPr>
-    </w:p>
-    <w:p>
-      <w:pPr>
-        <w:rPr>
-          <w:sz w:val="24"/>
-          <w:szCs w:val="24"/>
-          <w:lang w:val="pt-PT"/>
-        </w:rPr>
-      </w:pPr>
+        <w:pStyle w:val="Heading2"/>
+        <w:rPr>
+          <w:lang w:val="pt-PT"/>
+        </w:rPr>
+      </w:pPr>
+      <w:r>
+        <w:rPr>
+          <w:lang w:val="pt-PT"/>
+        </w:rPr>
+        <w:lastRenderedPageBreak/>
+        <w:t>Corrigir um teste</w:t>
+      </w:r>
+    </w:p>
+    <w:p>
+      <w:pPr>
+        <w:spacing w:after="0" w:line="240" w:lineRule="auto"/>
+        <w:outlineLvl w:val="2"/>
+        <w:rPr>
+          <w:rFonts w:asciiTheme="majorHAnsi" w:hAnsiTheme="majorHAnsi"/>
+          <w:b/>
+          <w:sz w:val="32"/>
+          <w:szCs w:val="32"/>
+          <w:lang w:val="pt-PT"/>
+        </w:rPr>
+      </w:pPr>
+      <w:r>
+        <w:rPr>
+          <w:rFonts w:asciiTheme="majorHAnsi" w:hAnsiTheme="majorHAnsi"/>
+          <w:b/>
+          <w:sz w:val="32"/>
+          <w:szCs w:val="32"/>
+          <w:lang w:val="pt-PT"/>
+        </w:rPr>
+        <w:t>Preparar a correção do teste</w:t>
+      </w:r>
+    </w:p>
+    <w:p>
+      <w:pPr>
+        <w:rPr>
+          <w:sz w:val="24"/>
+          <w:szCs w:val="24"/>
+          <w:lang w:val="pt-PT"/>
+        </w:rPr>
+      </w:pPr>
+      <w:r>
+        <w:rPr>
+          <w:sz w:val="24"/>
+          <w:szCs w:val="24"/>
+          <w:lang w:val="pt-PT"/>
+        </w:rPr>
+        <w:t>A preparação da correção de um teste é igual à preparação de realização de um teste. Para informação detalhada, consulte a “Preparar resolução de testes” (pag. 8).</w:t>
+      </w:r>
+    </w:p>
+    <w:p>
+      <w:pPr>
+        <w:rPr>
+          <w:sz w:val="24"/>
+          <w:szCs w:val="24"/>
+          <w:lang w:val="pt-PT"/>
+        </w:rPr>
+      </w:pPr>
+    </w:p>
+    <w:p>
+      <w:pPr>
+        <w:spacing w:after="0" w:line="240" w:lineRule="auto"/>
+        <w:outlineLvl w:val="2"/>
+        <w:rPr>
+          <w:rFonts w:asciiTheme="majorHAnsi" w:hAnsiTheme="majorHAnsi"/>
+          <w:b/>
+          <w:sz w:val="32"/>
+          <w:szCs w:val="32"/>
+          <w:lang w:val="pt-PT"/>
+        </w:rPr>
+      </w:pPr>
+      <w:r>
+        <w:rPr>
+          <w:rFonts w:asciiTheme="majorHAnsi" w:hAnsiTheme="majorHAnsi"/>
+          <w:b/>
+          <w:sz w:val="32"/>
+          <w:szCs w:val="32"/>
+          <w:lang w:val="pt-PT"/>
+        </w:rPr>
+        <w:t>Vizualição da correção de um teste multimédia</w:t>
+      </w:r>
+    </w:p>
+    <w:p>
+      <w:pPr>
+        <w:rPr>
+          <w:rFonts w:asciiTheme="majorHAnsi" w:hAnsiTheme="majorHAnsi"/>
+          <w:sz w:val="32"/>
+          <w:szCs w:val="32"/>
+          <w:lang w:val="pt-PT"/>
+        </w:rPr>
+      </w:pPr>
+    </w:p>
+    <w:p>
+      <w:pPr>
+        <w:rPr>
+          <w:sz w:val="24"/>
+          <w:szCs w:val="24"/>
+          <w:lang w:val="pt-PT"/>
+        </w:rPr>
+      </w:pPr>
+    </w:p>
+    <w:p>
+      <w:pPr>
+        <w:rPr>
+          <w:sz w:val="24"/>
+          <w:szCs w:val="24"/>
+          <w:lang w:val="pt-PT"/>
+        </w:rPr>
+      </w:pPr>
+    </w:p>
+    <w:p>
+      <w:pPr>
+        <w:rPr>
+          <w:sz w:val="24"/>
+          <w:szCs w:val="24"/>
+          <w:lang w:val="pt-PT"/>
+        </w:rPr>
+      </w:pPr>
+    </w:p>
+    <w:p>
+      <w:pPr>
+        <w:rPr>
+          <w:sz w:val="24"/>
+          <w:szCs w:val="24"/>
+          <w:lang w:val="pt-PT"/>
+        </w:rPr>
+      </w:pPr>
+    </w:p>
+    <w:p>
+      <w:pPr>
+        <w:rPr>
+          <w:sz w:val="24"/>
+          <w:szCs w:val="24"/>
+          <w:lang w:val="pt-PT"/>
+        </w:rPr>
+      </w:pPr>
+    </w:p>
+    <w:p>
+      <w:pPr>
+        <w:rPr>
+          <w:sz w:val="24"/>
+          <w:szCs w:val="24"/>
+          <w:lang w:val="pt-PT"/>
+        </w:rPr>
+      </w:pPr>
+    </w:p>
+    <w:p>
+      <w:pPr>
+        <w:rPr>
+          <w:sz w:val="24"/>
+          <w:szCs w:val="24"/>
+          <w:lang w:val="pt-PT"/>
+        </w:rPr>
+      </w:pPr>
+    </w:p>
+    <w:p>
+      <w:pPr>
+        <w:rPr>
+          <w:sz w:val="24"/>
+          <w:szCs w:val="24"/>
+          <w:lang w:val="pt-PT"/>
+        </w:rPr>
+      </w:pPr>
+    </w:p>
+    <w:p>
+      <w:pPr>
+        <w:rPr>
+          <w:sz w:val="24"/>
+          <w:szCs w:val="24"/>
+          <w:lang w:val="pt-PT"/>
+        </w:rPr>
+      </w:pPr>
+    </w:p>
+    <w:p>
+      <w:pPr>
+        <w:rPr>
+          <w:sz w:val="24"/>
+          <w:szCs w:val="24"/>
+          <w:lang w:val="pt-PT"/>
+        </w:rPr>
+      </w:pPr>
+    </w:p>
+    <w:p>
+      <w:pPr>
+        <w:rPr>
+          <w:sz w:val="24"/>
+          <w:szCs w:val="24"/>
+          <w:lang w:val="pt-PT"/>
+        </w:rPr>
+      </w:pPr>
+    </w:p>
+    <w:p>
+      <w:pPr>
+        <w:rPr>
+          <w:sz w:val="24"/>
+          <w:szCs w:val="24"/>
+          <w:lang w:val="pt-PT"/>
+        </w:rPr>
+      </w:pPr>
+    </w:p>
+    <w:p>
+      <w:pPr>
+        <w:rPr>
+          <w:sz w:val="24"/>
+          <w:szCs w:val="24"/>
+          <w:lang w:val="pt-PT"/>
+        </w:rPr>
+      </w:pPr>
+    </w:p>
+    <w:p>
+      <w:pPr>
+        <w:rPr>
+          <w:sz w:val="24"/>
+          <w:szCs w:val="24"/>
+          <w:lang w:val="pt-PT"/>
+        </w:rPr>
+      </w:pPr>
+    </w:p>
+    <w:p>
+      <w:pPr>
+        <w:rPr>
+          <w:sz w:val="24"/>
+          <w:szCs w:val="24"/>
+          <w:lang w:val="pt-PT"/>
+        </w:rPr>
+      </w:pPr>
+    </w:p>
+    <w:p>
+      <w:pPr>
+        <w:rPr>
+          <w:sz w:val="24"/>
+          <w:szCs w:val="24"/>
+          <w:lang w:val="pt-PT"/>
+        </w:rPr>
+      </w:pPr>
+    </w:p>
+    <w:p>
+      <w:pPr>
+        <w:rPr>
+          <w:sz w:val="24"/>
+          <w:szCs w:val="24"/>
+          <w:lang w:val="pt-PT"/>
+        </w:rPr>
+      </w:pPr>
+    </w:p>
+    <w:p>
+      <w:pPr>
+        <w:rPr>
+          <w:sz w:val="24"/>
+          <w:szCs w:val="24"/>
+          <w:lang w:val="pt-PT"/>
+        </w:rPr>
+      </w:pPr>
+    </w:p>
+    <w:p>
+      <w:pPr>
+        <w:rPr>
+          <w:sz w:val="24"/>
+          <w:szCs w:val="24"/>
+          <w:lang w:val="pt-PT"/>
+        </w:rPr>
+      </w:pPr>
+    </w:p>
+    <w:p>
+      <w:pPr>
+        <w:rPr>
+          <w:sz w:val="24"/>
+          <w:szCs w:val="24"/>
+          <w:lang w:val="pt-PT"/>
+        </w:rPr>
+      </w:pPr>
+    </w:p>
+    <w:p>
+      <w:pPr>
+        <w:spacing w:after="0" w:line="240" w:lineRule="auto"/>
+        <w:outlineLvl w:val="2"/>
+        <w:rPr>
+          <w:rFonts w:asciiTheme="majorHAnsi" w:hAnsiTheme="majorHAnsi"/>
+          <w:b/>
+          <w:sz w:val="32"/>
+          <w:szCs w:val="32"/>
+          <w:lang w:val="pt-PT"/>
+        </w:rPr>
+      </w:pPr>
+      <w:r>
+        <w:rPr>
+          <w:rFonts w:asciiTheme="majorHAnsi" w:hAnsiTheme="majorHAnsi"/>
+          <w:b/>
+          <w:sz w:val="32"/>
+          <w:szCs w:val="32"/>
+          <w:lang w:val="pt-PT"/>
+        </w:rPr>
+        <w:lastRenderedPageBreak/>
+        <w:t>C</w:t>
+      </w:r>
       <w:bookmarkStart w:id="4" w:name="_GoBack"/>
       <w:bookmarkEnd w:id="4"/>
-    </w:p>
-    <w:p>
-      <w:pPr>
-        <w:rPr>
-          <w:sz w:val="24"/>
-          <w:szCs w:val="24"/>
-          <w:lang w:val="pt-PT"/>
-        </w:rPr>
-      </w:pPr>
-    </w:p>
-    <w:p>
-      <w:pPr>
-        <w:rPr>
-          <w:sz w:val="24"/>
-          <w:szCs w:val="24"/>
-          <w:lang w:val="pt-PT"/>
-        </w:rPr>
-      </w:pPr>
-    </w:p>
-    <w:p>
-      <w:pPr>
-        <w:rPr>
-          <w:sz w:val="24"/>
-          <w:szCs w:val="24"/>
-          <w:lang w:val="pt-PT"/>
-        </w:rPr>
-      </w:pPr>
-    </w:p>
-    <w:p>
-      <w:pPr>
-        <w:rPr>
-          <w:sz w:val="24"/>
-          <w:szCs w:val="24"/>
-          <w:lang w:val="pt-PT"/>
-        </w:rPr>
-      </w:pPr>
+      <w:r>
+        <w:rPr>
+          <w:rFonts w:asciiTheme="majorHAnsi" w:hAnsiTheme="majorHAnsi"/>
+          <w:b/>
+          <w:sz w:val="32"/>
+          <w:szCs w:val="32"/>
+          <w:lang w:val="pt-PT"/>
+        </w:rPr>
+        <w:t>orreção de um teste multimédia</w:t>
+      </w:r>
     </w:p>
     <w:p>
       <w:pPr>
@@ -4553,7 +4810,7 @@
               <w:color w:val="F95F56" w:themeColor="accent1" w:themeTint="BF"/>
               <w:lang w:val="pt-BR"/>
             </w:rPr>
-            <w:t>12</w:t>
+            <w:t>15</w:t>
           </w:r>
           <w:r>
             <w:rPr>
@@ -7230,7 +7487,7 @@
 </file>
 
 <file path=customXml/itemProps2.xml><?xml version="1.0" encoding="utf-8"?>
-<ds:datastoreItem xmlns:ds="http://schemas.openxmlformats.org/officeDocument/2006/customXml" ds:itemID="{20D5AA97-E7C3-4F2A-B8E6-643E52CB6E66}">
+<ds:datastoreItem xmlns:ds="http://schemas.openxmlformats.org/officeDocument/2006/customXml" ds:itemID="{C15EADFD-F610-4C3C-80A1-CC3B9C1DE1ED}">
   <ds:schemaRefs>
     <ds:schemaRef ds:uri="http://schemas.openxmlformats.org/officeDocument/2006/bibliography"/>
   </ds:schemaRefs>

</xml_diff>

<commit_message>
Manual do utilizador APP - concluido
</commit_message>
<xml_diff>
--- a/Manual_de_utilizador/Manual_de_utilizador.docx
+++ b/Manual_de_utilizador/Manual_de_utilizador.docx
@@ -599,7 +599,7 @@
               <w:noProof/>
               <w:lang w:val="pt-PT"/>
             </w:rPr>
-            <w:t>Manual de utilizador</w:t>
+            <w:t>Manual de utilizador da Aplicação Android</w:t>
           </w:r>
           <w:r>
             <w:rPr>
@@ -617,7 +617,7 @@
             <w:rPr>
               <w:noProof/>
             </w:rPr>
-            <w:instrText xml:space="preserve"> PAGEREF _Toc390006592 \h </w:instrText>
+            <w:instrText xml:space="preserve"> PAGEREF _Toc390028215 \h </w:instrText>
           </w:r>
           <w:r>
             <w:rPr>
@@ -656,7 +656,7 @@
             <w:rPr>
               <w:lang w:val="pt-PT"/>
             </w:rPr>
-            <w:t>Manual de Utilizador da Aplicação Android</w:t>
+            <w:t>Iniciar a utilização</w:t>
           </w:r>
           <w:r>
             <w:tab/>
@@ -665,7 +665,7 @@
             <w:fldChar w:fldCharType="begin"/>
           </w:r>
           <w:r>
-            <w:instrText xml:space="preserve"> PAGEREF _Toc390006593 \h </w:instrText>
+            <w:instrText xml:space="preserve"> PAGEREF _Toc390028216 \h </w:instrText>
           </w:r>
           <w:r>
             <w:fldChar w:fldCharType="separate"/>
@@ -711,7 +711,7 @@
             <w:rPr>
               <w:noProof/>
             </w:rPr>
-            <w:instrText xml:space="preserve"> PAGEREF _Toc390006594 \h </w:instrText>
+            <w:instrText xml:space="preserve"> PAGEREF _Toc390028217 \h </w:instrText>
           </w:r>
           <w:r>
             <w:rPr>
@@ -771,7 +771,7 @@
             <w:rPr>
               <w:noProof/>
             </w:rPr>
-            <w:instrText xml:space="preserve"> PAGEREF _Toc390006595 \h </w:instrText>
+            <w:instrText xml:space="preserve"> PAGEREF _Toc390028218 \h </w:instrText>
           </w:r>
           <w:r>
             <w:rPr>
@@ -831,7 +831,7 @@
             <w:rPr>
               <w:noProof/>
             </w:rPr>
-            <w:instrText xml:space="preserve"> PAGEREF _Toc390006596 \h </w:instrText>
+            <w:instrText xml:space="preserve"> PAGEREF _Toc390028219 \h </w:instrText>
           </w:r>
           <w:r>
             <w:rPr>
@@ -849,6 +849,1078 @@
               <w:noProof/>
             </w:rPr>
             <w:t>5</w:t>
+          </w:r>
+          <w:r>
+            <w:rPr>
+              <w:noProof/>
+            </w:rPr>
+            <w:fldChar w:fldCharType="end"/>
+          </w:r>
+        </w:p>
+        <w:p>
+          <w:pPr>
+            <w:pStyle w:val="TOC3"/>
+            <w:rPr>
+              <w:rFonts w:eastAsiaTheme="minorEastAsia"/>
+              <w:noProof/>
+              <w:sz w:val="22"/>
+              <w:szCs w:val="22"/>
+            </w:rPr>
+          </w:pPr>
+          <w:r>
+            <w:rPr>
+              <w:b/>
+              <w:noProof/>
+              <w:lang w:val="pt-PT"/>
+            </w:rPr>
+            <w:t>Ecrã de seleção de Turma</w:t>
+          </w:r>
+          <w:r>
+            <w:rPr>
+              <w:noProof/>
+            </w:rPr>
+            <w:tab/>
+          </w:r>
+          <w:r>
+            <w:rPr>
+              <w:noProof/>
+            </w:rPr>
+            <w:fldChar w:fldCharType="begin"/>
+          </w:r>
+          <w:r>
+            <w:rPr>
+              <w:noProof/>
+            </w:rPr>
+            <w:instrText xml:space="preserve"> PAGEREF _Toc390028220 \h </w:instrText>
+          </w:r>
+          <w:r>
+            <w:rPr>
+              <w:noProof/>
+            </w:rPr>
+          </w:r>
+          <w:r>
+            <w:rPr>
+              <w:noProof/>
+            </w:rPr>
+            <w:fldChar w:fldCharType="separate"/>
+          </w:r>
+          <w:r>
+            <w:rPr>
+              <w:noProof/>
+            </w:rPr>
+            <w:t>6</w:t>
+          </w:r>
+          <w:r>
+            <w:rPr>
+              <w:noProof/>
+            </w:rPr>
+            <w:fldChar w:fldCharType="end"/>
+          </w:r>
+        </w:p>
+        <w:p>
+          <w:pPr>
+            <w:pStyle w:val="TOC3"/>
+            <w:rPr>
+              <w:rFonts w:eastAsiaTheme="minorEastAsia"/>
+              <w:noProof/>
+              <w:sz w:val="22"/>
+              <w:szCs w:val="22"/>
+            </w:rPr>
+          </w:pPr>
+          <w:r>
+            <w:rPr>
+              <w:b/>
+              <w:noProof/>
+              <w:lang w:val="pt-PT"/>
+            </w:rPr>
+            <w:t>Ecrã de seleção de Aluno</w:t>
+          </w:r>
+          <w:r>
+            <w:rPr>
+              <w:noProof/>
+            </w:rPr>
+            <w:tab/>
+          </w:r>
+          <w:r>
+            <w:rPr>
+              <w:noProof/>
+            </w:rPr>
+            <w:fldChar w:fldCharType="begin"/>
+          </w:r>
+          <w:r>
+            <w:rPr>
+              <w:noProof/>
+            </w:rPr>
+            <w:instrText xml:space="preserve"> PAGEREF _Toc390028221 \h </w:instrText>
+          </w:r>
+          <w:r>
+            <w:rPr>
+              <w:noProof/>
+            </w:rPr>
+          </w:r>
+          <w:r>
+            <w:rPr>
+              <w:noProof/>
+            </w:rPr>
+            <w:fldChar w:fldCharType="separate"/>
+          </w:r>
+          <w:r>
+            <w:rPr>
+              <w:noProof/>
+            </w:rPr>
+            <w:t>7</w:t>
+          </w:r>
+          <w:r>
+            <w:rPr>
+              <w:noProof/>
+            </w:rPr>
+            <w:fldChar w:fldCharType="end"/>
+          </w:r>
+        </w:p>
+        <w:p>
+          <w:pPr>
+            <w:pStyle w:val="TOC2"/>
+            <w:rPr>
+              <w:rFonts w:eastAsiaTheme="minorEastAsia"/>
+              <w:sz w:val="22"/>
+              <w:szCs w:val="22"/>
+            </w:rPr>
+          </w:pPr>
+          <w:r>
+            <w:rPr>
+              <w:lang w:val="pt-PT"/>
+            </w:rPr>
+            <w:t>Preparar resolução de testes</w:t>
+          </w:r>
+          <w:bookmarkStart w:id="0" w:name="_GoBack"/>
+          <w:bookmarkEnd w:id="0"/>
+          <w:r>
+            <w:tab/>
+          </w:r>
+          <w:r>
+            <w:fldChar w:fldCharType="begin"/>
+          </w:r>
+          <w:r>
+            <w:instrText xml:space="preserve"> PAGEREF _Toc390028222 \h </w:instrText>
+          </w:r>
+          <w:r>
+            <w:fldChar w:fldCharType="separate"/>
+          </w:r>
+          <w:r>
+            <w:t>8</w:t>
+          </w:r>
+          <w:r>
+            <w:fldChar w:fldCharType="end"/>
+          </w:r>
+        </w:p>
+        <w:p>
+          <w:pPr>
+            <w:pStyle w:val="TOC3"/>
+            <w:rPr>
+              <w:rFonts w:eastAsiaTheme="minorEastAsia"/>
+              <w:noProof/>
+              <w:sz w:val="22"/>
+              <w:szCs w:val="22"/>
+            </w:rPr>
+          </w:pPr>
+          <w:r>
+            <w:rPr>
+              <w:b/>
+              <w:noProof/>
+              <w:lang w:val="pt-PT"/>
+            </w:rPr>
+            <w:t>Ecrã de seleção de tarefa</w:t>
+          </w:r>
+          <w:r>
+            <w:rPr>
+              <w:noProof/>
+            </w:rPr>
+            <w:tab/>
+          </w:r>
+          <w:r>
+            <w:rPr>
+              <w:noProof/>
+            </w:rPr>
+            <w:fldChar w:fldCharType="begin"/>
+          </w:r>
+          <w:r>
+            <w:rPr>
+              <w:noProof/>
+            </w:rPr>
+            <w:instrText xml:space="preserve"> PAGEREF _Toc390028223 \h </w:instrText>
+          </w:r>
+          <w:r>
+            <w:rPr>
+              <w:noProof/>
+            </w:rPr>
+          </w:r>
+          <w:r>
+            <w:rPr>
+              <w:noProof/>
+            </w:rPr>
+            <w:fldChar w:fldCharType="separate"/>
+          </w:r>
+          <w:r>
+            <w:rPr>
+              <w:noProof/>
+            </w:rPr>
+            <w:t>8</w:t>
+          </w:r>
+          <w:r>
+            <w:rPr>
+              <w:noProof/>
+            </w:rPr>
+            <w:fldChar w:fldCharType="end"/>
+          </w:r>
+        </w:p>
+        <w:p>
+          <w:pPr>
+            <w:pStyle w:val="TOC3"/>
+            <w:rPr>
+              <w:rFonts w:eastAsiaTheme="minorEastAsia"/>
+              <w:noProof/>
+              <w:sz w:val="22"/>
+              <w:szCs w:val="22"/>
+            </w:rPr>
+          </w:pPr>
+          <w:r>
+            <w:rPr>
+              <w:b/>
+              <w:noProof/>
+              <w:lang w:val="pt-PT"/>
+            </w:rPr>
+            <w:t>Ecrã de seleção de disciplina</w:t>
+          </w:r>
+          <w:r>
+            <w:rPr>
+              <w:noProof/>
+            </w:rPr>
+            <w:tab/>
+          </w:r>
+          <w:r>
+            <w:rPr>
+              <w:noProof/>
+            </w:rPr>
+            <w:fldChar w:fldCharType="begin"/>
+          </w:r>
+          <w:r>
+            <w:rPr>
+              <w:noProof/>
+            </w:rPr>
+            <w:instrText xml:space="preserve"> PAGEREF _Toc390028224 \h </w:instrText>
+          </w:r>
+          <w:r>
+            <w:rPr>
+              <w:noProof/>
+            </w:rPr>
+          </w:r>
+          <w:r>
+            <w:rPr>
+              <w:noProof/>
+            </w:rPr>
+            <w:fldChar w:fldCharType="separate"/>
+          </w:r>
+          <w:r>
+            <w:rPr>
+              <w:noProof/>
+            </w:rPr>
+            <w:t>9</w:t>
+          </w:r>
+          <w:r>
+            <w:rPr>
+              <w:noProof/>
+            </w:rPr>
+            <w:fldChar w:fldCharType="end"/>
+          </w:r>
+        </w:p>
+        <w:p>
+          <w:pPr>
+            <w:pStyle w:val="TOC3"/>
+            <w:rPr>
+              <w:rFonts w:eastAsiaTheme="minorEastAsia"/>
+              <w:noProof/>
+              <w:sz w:val="22"/>
+              <w:szCs w:val="22"/>
+            </w:rPr>
+          </w:pPr>
+          <w:r>
+            <w:rPr>
+              <w:b/>
+              <w:noProof/>
+              <w:lang w:val="pt-PT"/>
+            </w:rPr>
+            <w:t>Ecrã de seleção de tipo de teste</w:t>
+          </w:r>
+          <w:r>
+            <w:rPr>
+              <w:noProof/>
+            </w:rPr>
+            <w:tab/>
+          </w:r>
+          <w:r>
+            <w:rPr>
+              <w:noProof/>
+            </w:rPr>
+            <w:fldChar w:fldCharType="begin"/>
+          </w:r>
+          <w:r>
+            <w:rPr>
+              <w:noProof/>
+            </w:rPr>
+            <w:instrText xml:space="preserve"> PAGEREF _Toc390028225 \h </w:instrText>
+          </w:r>
+          <w:r>
+            <w:rPr>
+              <w:noProof/>
+            </w:rPr>
+          </w:r>
+          <w:r>
+            <w:rPr>
+              <w:noProof/>
+            </w:rPr>
+            <w:fldChar w:fldCharType="separate"/>
+          </w:r>
+          <w:r>
+            <w:rPr>
+              <w:noProof/>
+            </w:rPr>
+            <w:t>10</w:t>
+          </w:r>
+          <w:r>
+            <w:rPr>
+              <w:noProof/>
+            </w:rPr>
+            <w:fldChar w:fldCharType="end"/>
+          </w:r>
+        </w:p>
+        <w:p>
+          <w:pPr>
+            <w:pStyle w:val="TOC3"/>
+            <w:rPr>
+              <w:rFonts w:eastAsiaTheme="minorEastAsia"/>
+              <w:noProof/>
+              <w:sz w:val="22"/>
+              <w:szCs w:val="22"/>
+            </w:rPr>
+          </w:pPr>
+          <w:r>
+            <w:rPr>
+              <w:b/>
+              <w:noProof/>
+              <w:lang w:val="pt-PT"/>
+            </w:rPr>
+            <w:t>Ecrã de seleção de testes disponíveis</w:t>
+          </w:r>
+          <w:r>
+            <w:rPr>
+              <w:noProof/>
+            </w:rPr>
+            <w:tab/>
+          </w:r>
+          <w:r>
+            <w:rPr>
+              <w:noProof/>
+            </w:rPr>
+            <w:fldChar w:fldCharType="begin"/>
+          </w:r>
+          <w:r>
+            <w:rPr>
+              <w:noProof/>
+            </w:rPr>
+            <w:instrText xml:space="preserve"> PAGEREF _Toc390028226 \h </w:instrText>
+          </w:r>
+          <w:r>
+            <w:rPr>
+              <w:noProof/>
+            </w:rPr>
+          </w:r>
+          <w:r>
+            <w:rPr>
+              <w:noProof/>
+            </w:rPr>
+            <w:fldChar w:fldCharType="separate"/>
+          </w:r>
+          <w:r>
+            <w:rPr>
+              <w:noProof/>
+            </w:rPr>
+            <w:t>11</w:t>
+          </w:r>
+          <w:r>
+            <w:rPr>
+              <w:noProof/>
+            </w:rPr>
+            <w:fldChar w:fldCharType="end"/>
+          </w:r>
+        </w:p>
+        <w:p>
+          <w:pPr>
+            <w:pStyle w:val="TOC2"/>
+            <w:rPr>
+              <w:rFonts w:eastAsiaTheme="minorEastAsia"/>
+              <w:sz w:val="22"/>
+              <w:szCs w:val="22"/>
+            </w:rPr>
+          </w:pPr>
+          <w:r>
+            <w:rPr>
+              <w:lang w:val="pt-PT"/>
+            </w:rPr>
+            <w:t>Resolução dos testes</w:t>
+          </w:r>
+          <w:r>
+            <w:tab/>
+          </w:r>
+          <w:r>
+            <w:fldChar w:fldCharType="begin"/>
+          </w:r>
+          <w:r>
+            <w:instrText xml:space="preserve"> PAGEREF _Toc390028227 \h </w:instrText>
+          </w:r>
+          <w:r>
+            <w:fldChar w:fldCharType="separate"/>
+          </w:r>
+          <w:r>
+            <w:t>12</w:t>
+          </w:r>
+          <w:r>
+            <w:fldChar w:fldCharType="end"/>
+          </w:r>
+        </w:p>
+        <w:p>
+          <w:pPr>
+            <w:pStyle w:val="TOC3"/>
+            <w:rPr>
+              <w:rFonts w:eastAsiaTheme="minorEastAsia"/>
+              <w:noProof/>
+              <w:sz w:val="22"/>
+              <w:szCs w:val="22"/>
+            </w:rPr>
+          </w:pPr>
+          <w:r>
+            <w:rPr>
+              <w:b/>
+              <w:noProof/>
+              <w:lang w:val="pt-PT"/>
+            </w:rPr>
+            <w:t>Ecrã de teste multimédia</w:t>
+          </w:r>
+          <w:r>
+            <w:rPr>
+              <w:noProof/>
+            </w:rPr>
+            <w:tab/>
+          </w:r>
+          <w:r>
+            <w:rPr>
+              <w:noProof/>
+            </w:rPr>
+            <w:fldChar w:fldCharType="begin"/>
+          </w:r>
+          <w:r>
+            <w:rPr>
+              <w:noProof/>
+            </w:rPr>
+            <w:instrText xml:space="preserve"> PAGEREF _Toc390028228 \h </w:instrText>
+          </w:r>
+          <w:r>
+            <w:rPr>
+              <w:noProof/>
+            </w:rPr>
+          </w:r>
+          <w:r>
+            <w:rPr>
+              <w:noProof/>
+            </w:rPr>
+            <w:fldChar w:fldCharType="separate"/>
+          </w:r>
+          <w:r>
+            <w:rPr>
+              <w:noProof/>
+            </w:rPr>
+            <w:t>12</w:t>
+          </w:r>
+          <w:r>
+            <w:rPr>
+              <w:noProof/>
+            </w:rPr>
+            <w:fldChar w:fldCharType="end"/>
+          </w:r>
+        </w:p>
+        <w:p>
+          <w:pPr>
+            <w:pStyle w:val="TOC3"/>
+            <w:rPr>
+              <w:rFonts w:eastAsiaTheme="minorEastAsia"/>
+              <w:noProof/>
+              <w:sz w:val="22"/>
+              <w:szCs w:val="22"/>
+            </w:rPr>
+          </w:pPr>
+          <w:r>
+            <w:rPr>
+              <w:b/>
+              <w:noProof/>
+              <w:lang w:val="pt-PT"/>
+            </w:rPr>
+            <w:t>Testes de leitura</w:t>
+          </w:r>
+          <w:r>
+            <w:rPr>
+              <w:noProof/>
+            </w:rPr>
+            <w:tab/>
+          </w:r>
+          <w:r>
+            <w:rPr>
+              <w:noProof/>
+            </w:rPr>
+            <w:fldChar w:fldCharType="begin"/>
+          </w:r>
+          <w:r>
+            <w:rPr>
+              <w:noProof/>
+            </w:rPr>
+            <w:instrText xml:space="preserve"> PAGEREF _Toc390028229 \h </w:instrText>
+          </w:r>
+          <w:r>
+            <w:rPr>
+              <w:noProof/>
+            </w:rPr>
+          </w:r>
+          <w:r>
+            <w:rPr>
+              <w:noProof/>
+            </w:rPr>
+            <w:fldChar w:fldCharType="separate"/>
+          </w:r>
+          <w:r>
+            <w:rPr>
+              <w:noProof/>
+            </w:rPr>
+            <w:t>13</w:t>
+          </w:r>
+          <w:r>
+            <w:rPr>
+              <w:noProof/>
+            </w:rPr>
+            <w:fldChar w:fldCharType="end"/>
+          </w:r>
+        </w:p>
+        <w:p>
+          <w:pPr>
+            <w:pStyle w:val="TOC2"/>
+            <w:rPr>
+              <w:rFonts w:eastAsiaTheme="minorEastAsia"/>
+              <w:sz w:val="22"/>
+              <w:szCs w:val="22"/>
+            </w:rPr>
+          </w:pPr>
+          <w:r>
+            <w:rPr>
+              <w:lang w:val="pt-PT"/>
+            </w:rPr>
+            <w:t>Corrigir um teste</w:t>
+          </w:r>
+          <w:r>
+            <w:tab/>
+          </w:r>
+          <w:r>
+            <w:fldChar w:fldCharType="begin"/>
+          </w:r>
+          <w:r>
+            <w:instrText xml:space="preserve"> PAGEREF _Toc390028230 \h </w:instrText>
+          </w:r>
+          <w:r>
+            <w:fldChar w:fldCharType="separate"/>
+          </w:r>
+          <w:r>
+            <w:t>14</w:t>
+          </w:r>
+          <w:r>
+            <w:fldChar w:fldCharType="end"/>
+          </w:r>
+        </w:p>
+        <w:p>
+          <w:pPr>
+            <w:pStyle w:val="TOC3"/>
+            <w:rPr>
+              <w:rFonts w:eastAsiaTheme="minorEastAsia"/>
+              <w:noProof/>
+              <w:sz w:val="22"/>
+              <w:szCs w:val="22"/>
+            </w:rPr>
+          </w:pPr>
+          <w:r>
+            <w:rPr>
+              <w:b/>
+              <w:noProof/>
+              <w:lang w:val="pt-PT"/>
+            </w:rPr>
+            <w:t>Preparar a correção do teste</w:t>
+          </w:r>
+          <w:r>
+            <w:rPr>
+              <w:noProof/>
+            </w:rPr>
+            <w:tab/>
+          </w:r>
+          <w:r>
+            <w:rPr>
+              <w:noProof/>
+            </w:rPr>
+            <w:fldChar w:fldCharType="begin"/>
+          </w:r>
+          <w:r>
+            <w:rPr>
+              <w:noProof/>
+            </w:rPr>
+            <w:instrText xml:space="preserve"> PAGEREF _Toc390028231 \h </w:instrText>
+          </w:r>
+          <w:r>
+            <w:rPr>
+              <w:noProof/>
+            </w:rPr>
+          </w:r>
+          <w:r>
+            <w:rPr>
+              <w:noProof/>
+            </w:rPr>
+            <w:fldChar w:fldCharType="separate"/>
+          </w:r>
+          <w:r>
+            <w:rPr>
+              <w:noProof/>
+            </w:rPr>
+            <w:t>14</w:t>
+          </w:r>
+          <w:r>
+            <w:rPr>
+              <w:noProof/>
+            </w:rPr>
+            <w:fldChar w:fldCharType="end"/>
+          </w:r>
+        </w:p>
+        <w:p>
+          <w:pPr>
+            <w:pStyle w:val="TOC3"/>
+            <w:rPr>
+              <w:rFonts w:eastAsiaTheme="minorEastAsia"/>
+              <w:noProof/>
+              <w:sz w:val="22"/>
+              <w:szCs w:val="22"/>
+            </w:rPr>
+          </w:pPr>
+          <w:r>
+            <w:rPr>
+              <w:b/>
+              <w:noProof/>
+              <w:lang w:val="pt-PT"/>
+            </w:rPr>
+            <w:t>Correção de um teste de leitura</w:t>
+          </w:r>
+          <w:r>
+            <w:rPr>
+              <w:noProof/>
+            </w:rPr>
+            <w:tab/>
+          </w:r>
+          <w:r>
+            <w:rPr>
+              <w:noProof/>
+            </w:rPr>
+            <w:fldChar w:fldCharType="begin"/>
+          </w:r>
+          <w:r>
+            <w:rPr>
+              <w:noProof/>
+            </w:rPr>
+            <w:instrText xml:space="preserve"> PAGEREF _Toc390028232 \h </w:instrText>
+          </w:r>
+          <w:r>
+            <w:rPr>
+              <w:noProof/>
+            </w:rPr>
+          </w:r>
+          <w:r>
+            <w:rPr>
+              <w:noProof/>
+            </w:rPr>
+            <w:fldChar w:fldCharType="separate"/>
+          </w:r>
+          <w:r>
+            <w:rPr>
+              <w:noProof/>
+            </w:rPr>
+            <w:t>15</w:t>
+          </w:r>
+          <w:r>
+            <w:rPr>
+              <w:noProof/>
+            </w:rPr>
+            <w:fldChar w:fldCharType="end"/>
+          </w:r>
+        </w:p>
+        <w:p>
+          <w:pPr>
+            <w:pStyle w:val="TOC2"/>
+            <w:rPr>
+              <w:rFonts w:eastAsiaTheme="minorEastAsia"/>
+              <w:sz w:val="22"/>
+              <w:szCs w:val="22"/>
+            </w:rPr>
+          </w:pPr>
+          <w:r>
+            <w:rPr>
+              <w:lang w:val="pt-PT"/>
+            </w:rPr>
+            <w:t>Corrigir um teste</w:t>
+          </w:r>
+          <w:r>
+            <w:tab/>
+          </w:r>
+          <w:r>
+            <w:fldChar w:fldCharType="begin"/>
+          </w:r>
+          <w:r>
+            <w:instrText xml:space="preserve"> PAGEREF _Toc390028233 \h </w:instrText>
+          </w:r>
+          <w:r>
+            <w:fldChar w:fldCharType="separate"/>
+          </w:r>
+          <w:r>
+            <w:t>16</w:t>
+          </w:r>
+          <w:r>
+            <w:fldChar w:fldCharType="end"/>
+          </w:r>
+        </w:p>
+        <w:p>
+          <w:pPr>
+            <w:pStyle w:val="TOC3"/>
+            <w:rPr>
+              <w:rFonts w:eastAsiaTheme="minorEastAsia"/>
+              <w:noProof/>
+              <w:sz w:val="22"/>
+              <w:szCs w:val="22"/>
+            </w:rPr>
+          </w:pPr>
+          <w:r>
+            <w:rPr>
+              <w:b/>
+              <w:noProof/>
+              <w:lang w:val="pt-PT"/>
+            </w:rPr>
+            <w:t>Preparar a correção do teste</w:t>
+          </w:r>
+          <w:r>
+            <w:rPr>
+              <w:noProof/>
+            </w:rPr>
+            <w:tab/>
+          </w:r>
+          <w:r>
+            <w:rPr>
+              <w:noProof/>
+            </w:rPr>
+            <w:fldChar w:fldCharType="begin"/>
+          </w:r>
+          <w:r>
+            <w:rPr>
+              <w:noProof/>
+            </w:rPr>
+            <w:instrText xml:space="preserve"> PAGEREF _Toc390028234 \h </w:instrText>
+          </w:r>
+          <w:r>
+            <w:rPr>
+              <w:noProof/>
+            </w:rPr>
+          </w:r>
+          <w:r>
+            <w:rPr>
+              <w:noProof/>
+            </w:rPr>
+            <w:fldChar w:fldCharType="separate"/>
+          </w:r>
+          <w:r>
+            <w:rPr>
+              <w:noProof/>
+            </w:rPr>
+            <w:t>16</w:t>
+          </w:r>
+          <w:r>
+            <w:rPr>
+              <w:noProof/>
+            </w:rPr>
+            <w:fldChar w:fldCharType="end"/>
+          </w:r>
+        </w:p>
+        <w:p>
+          <w:pPr>
+            <w:pStyle w:val="TOC3"/>
+            <w:rPr>
+              <w:rFonts w:eastAsiaTheme="minorEastAsia"/>
+              <w:noProof/>
+              <w:sz w:val="22"/>
+              <w:szCs w:val="22"/>
+            </w:rPr>
+          </w:pPr>
+          <w:r>
+            <w:rPr>
+              <w:b/>
+              <w:noProof/>
+              <w:lang w:val="pt-PT"/>
+            </w:rPr>
+            <w:t>Visualização da correção de um teste multimédia</w:t>
+          </w:r>
+          <w:r>
+            <w:rPr>
+              <w:noProof/>
+            </w:rPr>
+            <w:tab/>
+          </w:r>
+          <w:r>
+            <w:rPr>
+              <w:noProof/>
+            </w:rPr>
+            <w:fldChar w:fldCharType="begin"/>
+          </w:r>
+          <w:r>
+            <w:rPr>
+              <w:noProof/>
+            </w:rPr>
+            <w:instrText xml:space="preserve"> PAGEREF _Toc390028235 \h </w:instrText>
+          </w:r>
+          <w:r>
+            <w:rPr>
+              <w:noProof/>
+            </w:rPr>
+          </w:r>
+          <w:r>
+            <w:rPr>
+              <w:noProof/>
+            </w:rPr>
+            <w:fldChar w:fldCharType="separate"/>
+          </w:r>
+          <w:r>
+            <w:rPr>
+              <w:noProof/>
+            </w:rPr>
+            <w:t>17</w:t>
+          </w:r>
+          <w:r>
+            <w:rPr>
+              <w:noProof/>
+            </w:rPr>
+            <w:fldChar w:fldCharType="end"/>
+          </w:r>
+        </w:p>
+        <w:p>
+          <w:pPr>
+            <w:pStyle w:val="TOC3"/>
+            <w:rPr>
+              <w:rFonts w:eastAsiaTheme="minorEastAsia"/>
+              <w:noProof/>
+              <w:sz w:val="22"/>
+              <w:szCs w:val="22"/>
+            </w:rPr>
+          </w:pPr>
+          <w:r>
+            <w:rPr>
+              <w:b/>
+              <w:noProof/>
+              <w:lang w:val="pt-PT"/>
+            </w:rPr>
+            <w:t>Visualização da correção de um teste de leitura</w:t>
+          </w:r>
+          <w:r>
+            <w:rPr>
+              <w:noProof/>
+            </w:rPr>
+            <w:tab/>
+          </w:r>
+          <w:r>
+            <w:rPr>
+              <w:noProof/>
+            </w:rPr>
+            <w:fldChar w:fldCharType="begin"/>
+          </w:r>
+          <w:r>
+            <w:rPr>
+              <w:noProof/>
+            </w:rPr>
+            <w:instrText xml:space="preserve"> PAGEREF _Toc390028236 \h </w:instrText>
+          </w:r>
+          <w:r>
+            <w:rPr>
+              <w:noProof/>
+            </w:rPr>
+          </w:r>
+          <w:r>
+            <w:rPr>
+              <w:noProof/>
+            </w:rPr>
+            <w:fldChar w:fldCharType="separate"/>
+          </w:r>
+          <w:r>
+            <w:rPr>
+              <w:noProof/>
+            </w:rPr>
+            <w:t>18</w:t>
+          </w:r>
+          <w:r>
+            <w:rPr>
+              <w:noProof/>
+            </w:rPr>
+            <w:fldChar w:fldCharType="end"/>
+          </w:r>
+        </w:p>
+        <w:p>
+          <w:pPr>
+            <w:pStyle w:val="TOC2"/>
+            <w:rPr>
+              <w:rFonts w:eastAsiaTheme="minorEastAsia"/>
+              <w:sz w:val="22"/>
+              <w:szCs w:val="22"/>
+            </w:rPr>
+          </w:pPr>
+          <w:r>
+            <w:rPr>
+              <w:lang w:val="pt-PT"/>
+            </w:rPr>
+            <w:t>Ecrãs Especiais</w:t>
+          </w:r>
+          <w:r>
+            <w:tab/>
+          </w:r>
+          <w:r>
+            <w:fldChar w:fldCharType="begin"/>
+          </w:r>
+          <w:r>
+            <w:instrText xml:space="preserve"> PAGEREF _Toc390028237 \h </w:instrText>
+          </w:r>
+          <w:r>
+            <w:fldChar w:fldCharType="separate"/>
+          </w:r>
+          <w:r>
+            <w:t>19</w:t>
+          </w:r>
+          <w:r>
+            <w:fldChar w:fldCharType="end"/>
+          </w:r>
+        </w:p>
+        <w:p>
+          <w:pPr>
+            <w:pStyle w:val="TOC3"/>
+            <w:rPr>
+              <w:rFonts w:eastAsiaTheme="minorEastAsia"/>
+              <w:noProof/>
+              <w:sz w:val="22"/>
+              <w:szCs w:val="22"/>
+            </w:rPr>
+          </w:pPr>
+          <w:r>
+            <w:rPr>
+              <w:b/>
+              <w:noProof/>
+              <w:lang w:val="pt-PT"/>
+            </w:rPr>
+            <w:t>Vista de Sincronização</w:t>
+          </w:r>
+          <w:r>
+            <w:rPr>
+              <w:noProof/>
+            </w:rPr>
+            <w:tab/>
+          </w:r>
+          <w:r>
+            <w:rPr>
+              <w:noProof/>
+            </w:rPr>
+            <w:fldChar w:fldCharType="begin"/>
+          </w:r>
+          <w:r>
+            <w:rPr>
+              <w:noProof/>
+            </w:rPr>
+            <w:instrText xml:space="preserve"> PAGEREF _Toc390028238 \h </w:instrText>
+          </w:r>
+          <w:r>
+            <w:rPr>
+              <w:noProof/>
+            </w:rPr>
+          </w:r>
+          <w:r>
+            <w:rPr>
+              <w:noProof/>
+            </w:rPr>
+            <w:fldChar w:fldCharType="separate"/>
+          </w:r>
+          <w:r>
+            <w:rPr>
+              <w:noProof/>
+            </w:rPr>
+            <w:t>19</w:t>
+          </w:r>
+          <w:r>
+            <w:rPr>
+              <w:noProof/>
+            </w:rPr>
+            <w:fldChar w:fldCharType="end"/>
+          </w:r>
+        </w:p>
+        <w:p>
+          <w:pPr>
+            <w:pStyle w:val="TOC3"/>
+            <w:rPr>
+              <w:rFonts w:eastAsiaTheme="minorEastAsia"/>
+              <w:noProof/>
+              <w:sz w:val="22"/>
+              <w:szCs w:val="22"/>
+            </w:rPr>
+          </w:pPr>
+          <w:r>
+            <w:rPr>
+              <w:b/>
+              <w:noProof/>
+              <w:lang w:val="pt-PT"/>
+            </w:rPr>
+            <w:t>Pin de Professor</w:t>
+          </w:r>
+          <w:r>
+            <w:rPr>
+              <w:noProof/>
+            </w:rPr>
+            <w:tab/>
+          </w:r>
+          <w:r>
+            <w:rPr>
+              <w:noProof/>
+            </w:rPr>
+            <w:fldChar w:fldCharType="begin"/>
+          </w:r>
+          <w:r>
+            <w:rPr>
+              <w:noProof/>
+            </w:rPr>
+            <w:instrText xml:space="preserve"> PAGEREF _Toc390028239 \h </w:instrText>
+          </w:r>
+          <w:r>
+            <w:rPr>
+              <w:noProof/>
+            </w:rPr>
+          </w:r>
+          <w:r>
+            <w:rPr>
+              <w:noProof/>
+            </w:rPr>
+            <w:fldChar w:fldCharType="separate"/>
+          </w:r>
+          <w:r>
+            <w:rPr>
+              <w:noProof/>
+            </w:rPr>
+            <w:t>20</w:t>
           </w:r>
           <w:r>
             <w:rPr>
@@ -896,7 +1968,7 @@
           <w:lang w:val="pt-PT"/>
         </w:rPr>
       </w:pPr>
-      <w:bookmarkStart w:id="0" w:name="_Toc390006592"/>
+      <w:bookmarkStart w:id="1" w:name="_Toc390028215"/>
       <w:r>
         <w:rPr>
           <w:lang w:val="pt-PT"/>
@@ -904,13 +1976,13 @@
         <w:lastRenderedPageBreak/>
         <w:t>Manual de utilizador</w:t>
       </w:r>
-      <w:bookmarkEnd w:id="0"/>
       <w:r>
         <w:rPr>
           <w:lang w:val="pt-PT"/>
         </w:rPr>
         <w:t xml:space="preserve"> da Aplicação Android</w:t>
       </w:r>
+      <w:bookmarkEnd w:id="1"/>
     </w:p>
     <w:p>
       <w:pPr>
@@ -926,12 +1998,14 @@
           <w:lang w:val="pt-PT"/>
         </w:rPr>
       </w:pPr>
+      <w:bookmarkStart w:id="2" w:name="_Toc390028216"/>
       <w:r>
         <w:rPr>
           <w:lang w:val="pt-PT"/>
         </w:rPr>
         <w:t>Iniciar a utilização</w:t>
       </w:r>
+      <w:bookmarkEnd w:id="2"/>
     </w:p>
     <w:p>
       <w:pPr>
@@ -943,7 +2017,7 @@
           <w:lang w:val="pt-PT"/>
         </w:rPr>
       </w:pPr>
-      <w:bookmarkStart w:id="1" w:name="_Toc390006594"/>
+      <w:bookmarkStart w:id="3" w:name="_Toc390028217"/>
       <w:r>
         <w:rPr>
           <w:b/>
@@ -953,7 +2027,7 @@
         </w:rPr>
         <w:t>Ecrã Inicial</w:t>
       </w:r>
-      <w:bookmarkEnd w:id="1"/>
+      <w:bookmarkEnd w:id="3"/>
     </w:p>
     <w:p>
       <w:pPr>
@@ -1019,57 +2093,58 @@
     <w:p>
       <w:pPr>
         <w:rPr>
+          <w:sz w:val="24"/>
+          <w:szCs w:val="24"/>
           <w:lang w:val="pt-BR"/>
         </w:rPr>
       </w:pPr>
-    </w:p>
-    <w:p>
-      <w:pPr>
+      <w:r>
         <w:rPr>
           <w:sz w:val="24"/>
           <w:szCs w:val="24"/>
           <w:lang w:val="pt-BR"/>
         </w:rPr>
-      </w:pPr>
-      <w:r>
+        <w:t>Selecionando o botão (1 ) sai da aplicação.</w:t>
+      </w:r>
+    </w:p>
+    <w:p>
+      <w:pPr>
         <w:rPr>
           <w:sz w:val="24"/>
           <w:szCs w:val="24"/>
           <w:lang w:val="pt-BR"/>
         </w:rPr>
-        <w:t>Selecionando o botão (1 ) sai da aplicação.</w:t>
-      </w:r>
-    </w:p>
-    <w:p>
-      <w:pPr>
+      </w:pPr>
+      <w:r>
         <w:rPr>
           <w:sz w:val="24"/>
           <w:szCs w:val="24"/>
           <w:lang w:val="pt-BR"/>
         </w:rPr>
-      </w:pPr>
-      <w:r>
-        <w:rPr>
-          <w:sz w:val="24"/>
-          <w:szCs w:val="24"/>
+        <w:t>Selecionando o botão (2 ) entra na aplicação.</w:t>
+      </w:r>
+    </w:p>
+    <w:p>
+      <w:pPr>
+        <w:rPr>
           <w:lang w:val="pt-BR"/>
         </w:rPr>
-        <w:t>Selecionando o botão (2 ) entra na aplicação.</w:t>
-      </w:r>
-    </w:p>
-    <w:p>
-      <w:pPr>
-        <w:rPr>
+      </w:pPr>
+      <w:r>
+        <w:rPr>
+          <w:sz w:val="24"/>
+          <w:szCs w:val="24"/>
           <w:lang w:val="pt-BR"/>
         </w:rPr>
-      </w:pPr>
+        <w:t xml:space="preserve">Selecionando o botão (3 ) abre </w:t>
+      </w:r>
       <w:r>
         <w:rPr>
           <w:sz w:val="24"/>
           <w:szCs w:val="24"/>
           <w:lang w:val="pt-BR"/>
         </w:rPr>
-        <w:t xml:space="preserve">Selecionando o botão (3 ) abre </w:t>
+        <w:t>as opções de sincronização que permite enviar e receber resultados para a base de dados</w:t>
       </w:r>
       <w:r>
         <w:rPr>
@@ -1077,7 +2152,15 @@
           <w:szCs w:val="24"/>
           <w:lang w:val="pt-BR"/>
         </w:rPr>
-        <w:t xml:space="preserve">as opções de sincronização que permite enviar e receber resultados para a base de dados. Qualquer erro que possa surgir na utilização das opções de sincronização deverá ser causado por uma má conexão à internet. </w:t>
+        <w:t xml:space="preserve">, para mais informações consulte na secção de “Ecrãs Especiais” o capítulo “ Vista de Sincronização” (pág.19) </w:t>
+      </w:r>
+      <w:r>
+        <w:rPr>
+          <w:sz w:val="24"/>
+          <w:szCs w:val="24"/>
+          <w:lang w:val="pt-BR"/>
+        </w:rPr>
+        <w:t xml:space="preserve">. </w:t>
       </w:r>
     </w:p>
     <w:p>
@@ -1152,7 +2235,7 @@
           <w:lang w:val="pt-PT"/>
         </w:rPr>
       </w:pPr>
-      <w:bookmarkStart w:id="2" w:name="_Toc390006595"/>
+      <w:bookmarkStart w:id="4" w:name="_Toc390028218"/>
       <w:r>
         <w:rPr>
           <w:b/>
@@ -1160,6 +2243,7 @@
           <w:szCs w:val="32"/>
           <w:lang w:val="pt-PT"/>
         </w:rPr>
+        <w:lastRenderedPageBreak/>
         <w:t xml:space="preserve">Ecrã </w:t>
       </w:r>
       <w:r>
@@ -1171,7 +2255,7 @@
         </w:rPr>
         <w:t>de seleção de escola</w:t>
       </w:r>
-      <w:bookmarkEnd w:id="2"/>
+      <w:bookmarkEnd w:id="4"/>
     </w:p>
     <w:p>
       <w:pPr>
@@ -1389,7 +2473,7 @@
           <w:lang w:val="pt-PT"/>
         </w:rPr>
       </w:pPr>
-      <w:bookmarkStart w:id="3" w:name="_Toc390006596"/>
+      <w:bookmarkStart w:id="5" w:name="_Toc390028219"/>
       <w:r>
         <w:rPr>
           <w:b/>
@@ -1397,9 +2481,10 @@
           <w:szCs w:val="32"/>
           <w:lang w:val="pt-PT"/>
         </w:rPr>
+        <w:lastRenderedPageBreak/>
         <w:t>Ecrã de seleção de professor</w:t>
       </w:r>
-      <w:bookmarkEnd w:id="3"/>
+      <w:bookmarkEnd w:id="5"/>
     </w:p>
     <w:p>
       <w:pPr>
@@ -1420,9 +2505,9 @@
           <w:noProof/>
         </w:rPr>
         <w:drawing>
-          <wp:inline distT="0" distB="0" distL="0" distR="0" wp14:anchorId="0532C8EF" wp14:editId="412F3452">
-            <wp:extent cx="5865489" cy="3665715"/>
-            <wp:effectExtent l="0" t="0" r="2540" b="0"/>
+          <wp:inline distT="0" distB="0" distL="0" distR="0" wp14:anchorId="0532C8EF" wp14:editId="3795B5C9">
+            <wp:extent cx="5486378" cy="3428784"/>
+            <wp:effectExtent l="0" t="0" r="635" b="635"/>
             <wp:docPr id="5" name="Picture 5"/>
             <wp:cNvGraphicFramePr>
               <a:graphicFrameLocks xmlns:a="http://schemas.openxmlformats.org/drawingml/2006/main" noChangeAspect="1"/>
@@ -1449,7 +2534,7 @@
                   <pic:spPr>
                     <a:xfrm>
                       <a:off x="0" y="0"/>
-                      <a:ext cx="5866755" cy="3666506"/>
+                      <a:ext cx="5485775" cy="3428407"/>
                     </a:xfrm>
                     <a:prstGeom prst="rect">
                       <a:avLst/>
@@ -1562,108 +2647,136 @@
     <w:p>
       <w:pPr>
         <w:rPr>
-          <w:sz w:val="24"/>
-          <w:szCs w:val="24"/>
-          <w:lang w:val="pt-PT"/>
-        </w:rPr>
-      </w:pPr>
-    </w:p>
-    <w:p>
-      <w:pPr>
-        <w:rPr>
-          <w:sz w:val="24"/>
-          <w:szCs w:val="24"/>
-          <w:lang w:val="pt-PT"/>
-        </w:rPr>
-      </w:pPr>
-    </w:p>
-    <w:p>
-      <w:pPr>
-        <w:rPr>
-          <w:sz w:val="24"/>
-          <w:szCs w:val="24"/>
-          <w:lang w:val="pt-PT"/>
-        </w:rPr>
-      </w:pPr>
-    </w:p>
-    <w:p>
-      <w:pPr>
-        <w:rPr>
-          <w:sz w:val="24"/>
-          <w:szCs w:val="24"/>
-          <w:lang w:val="pt-PT"/>
-        </w:rPr>
-      </w:pPr>
-    </w:p>
-    <w:p>
-      <w:pPr>
-        <w:rPr>
-          <w:sz w:val="24"/>
-          <w:szCs w:val="24"/>
-          <w:lang w:val="pt-PT"/>
-        </w:rPr>
-      </w:pPr>
-    </w:p>
-    <w:p>
-      <w:pPr>
-        <w:rPr>
-          <w:sz w:val="24"/>
-          <w:szCs w:val="24"/>
-          <w:lang w:val="pt-PT"/>
-        </w:rPr>
-      </w:pPr>
-    </w:p>
-    <w:p>
-      <w:pPr>
-        <w:rPr>
-          <w:sz w:val="24"/>
-          <w:szCs w:val="24"/>
-          <w:lang w:val="pt-PT"/>
-        </w:rPr>
-      </w:pPr>
-    </w:p>
-    <w:p>
-      <w:pPr>
-        <w:rPr>
-          <w:sz w:val="24"/>
-          <w:szCs w:val="24"/>
-          <w:lang w:val="pt-PT"/>
-        </w:rPr>
-      </w:pPr>
-    </w:p>
-    <w:p>
-      <w:pPr>
-        <w:rPr>
-          <w:sz w:val="24"/>
-          <w:szCs w:val="24"/>
-          <w:lang w:val="pt-PT"/>
-        </w:rPr>
-      </w:pPr>
-    </w:p>
-    <w:p>
-      <w:pPr>
-        <w:rPr>
-          <w:sz w:val="24"/>
-          <w:szCs w:val="24"/>
-          <w:lang w:val="pt-PT"/>
-        </w:rPr>
-      </w:pPr>
-    </w:p>
-    <w:p>
-      <w:pPr>
-        <w:spacing w:after="0" w:line="240" w:lineRule="auto"/>
-        <w:outlineLvl w:val="2"/>
-        <w:rPr>
-          <w:rFonts w:asciiTheme="majorHAnsi" w:hAnsiTheme="majorHAnsi"/>
+          <w:lang w:val="pt-BR"/>
+        </w:rPr>
+      </w:pPr>
+      <w:r>
+        <w:rPr>
+          <w:sz w:val="24"/>
+          <w:szCs w:val="24"/>
+          <w:lang w:val="pt-PT"/>
+        </w:rPr>
+        <w:t xml:space="preserve">Entre este menú e o menú de seleção de turma ser-lhe-á pedido que introduza o seu pin de professor. Para mais informação consulte </w:t>
+      </w:r>
+      <w:r>
+        <w:rPr>
+          <w:sz w:val="24"/>
+          <w:szCs w:val="24"/>
+          <w:lang w:val="pt-BR"/>
+        </w:rPr>
+        <w:t>na secção de “Ecrãs Especiais” o capítulo “</w:t>
+      </w:r>
+      <w:r>
+        <w:rPr>
+          <w:sz w:val="24"/>
+          <w:szCs w:val="24"/>
+          <w:lang w:val="pt-BR"/>
+        </w:rPr>
+        <w:t>Pin de professor</w:t>
+      </w:r>
+      <w:r>
+        <w:rPr>
+          <w:sz w:val="24"/>
+          <w:szCs w:val="24"/>
+          <w:lang w:val="pt-BR"/>
+        </w:rPr>
+        <w:t xml:space="preserve">” (pág.19) . </w:t>
+      </w:r>
+    </w:p>
+    <w:p>
+      <w:pPr>
+        <w:rPr>
+          <w:sz w:val="24"/>
+          <w:szCs w:val="24"/>
+          <w:lang w:val="pt-PT"/>
+        </w:rPr>
+      </w:pPr>
+    </w:p>
+    <w:p>
+      <w:pPr>
+        <w:rPr>
+          <w:sz w:val="24"/>
+          <w:szCs w:val="24"/>
+          <w:lang w:val="pt-PT"/>
+        </w:rPr>
+      </w:pPr>
+    </w:p>
+    <w:p>
+      <w:pPr>
+        <w:rPr>
+          <w:sz w:val="24"/>
+          <w:szCs w:val="24"/>
+          <w:lang w:val="pt-PT"/>
+        </w:rPr>
+      </w:pPr>
+    </w:p>
+    <w:p>
+      <w:pPr>
+        <w:rPr>
+          <w:sz w:val="24"/>
+          <w:szCs w:val="24"/>
+          <w:lang w:val="pt-PT"/>
+        </w:rPr>
+      </w:pPr>
+    </w:p>
+    <w:p>
+      <w:pPr>
+        <w:rPr>
+          <w:sz w:val="24"/>
+          <w:szCs w:val="24"/>
+          <w:lang w:val="pt-PT"/>
+        </w:rPr>
+      </w:pPr>
+    </w:p>
+    <w:p>
+      <w:pPr>
+        <w:rPr>
+          <w:sz w:val="24"/>
+          <w:szCs w:val="24"/>
+          <w:lang w:val="pt-PT"/>
+        </w:rPr>
+      </w:pPr>
+    </w:p>
+    <w:p>
+      <w:pPr>
+        <w:rPr>
+          <w:sz w:val="24"/>
+          <w:szCs w:val="24"/>
+          <w:lang w:val="pt-PT"/>
+        </w:rPr>
+      </w:pPr>
+    </w:p>
+    <w:p>
+      <w:pPr>
+        <w:rPr>
+          <w:sz w:val="24"/>
+          <w:szCs w:val="24"/>
+          <w:lang w:val="pt-PT"/>
+        </w:rPr>
+      </w:pPr>
+    </w:p>
+    <w:p>
+      <w:pPr>
+        <w:rPr>
+          <w:sz w:val="24"/>
+          <w:szCs w:val="24"/>
+          <w:lang w:val="pt-PT"/>
+        </w:rPr>
+      </w:pPr>
+    </w:p>
+    <w:p>
+      <w:pPr>
+        <w:pStyle w:val="Heading3"/>
+        <w:rPr>
           <w:b/>
           <w:sz w:val="32"/>
           <w:szCs w:val="32"/>
           <w:lang w:val="pt-PT"/>
         </w:rPr>
       </w:pPr>
-      <w:r>
-        <w:rPr>
-          <w:rFonts w:asciiTheme="majorHAnsi" w:hAnsiTheme="majorHAnsi"/>
+      <w:bookmarkStart w:id="6" w:name="_Toc390028220"/>
+      <w:r>
+        <w:rPr>
           <w:b/>
           <w:sz w:val="32"/>
           <w:szCs w:val="32"/>
@@ -1674,7 +2787,6 @@
       </w:r>
       <w:r>
         <w:rPr>
-          <w:rFonts w:asciiTheme="majorHAnsi" w:hAnsiTheme="majorHAnsi"/>
           <w:b/>
           <w:sz w:val="32"/>
           <w:szCs w:val="32"/>
@@ -1682,6 +2794,7 @@
         </w:rPr>
         <w:t>Turma</w:t>
       </w:r>
+      <w:bookmarkEnd w:id="6"/>
     </w:p>
     <w:p>
       <w:pPr>
@@ -1964,19 +3077,17 @@
     </w:p>
     <w:p>
       <w:pPr>
-        <w:spacing w:after="0" w:line="240" w:lineRule="auto"/>
-        <w:outlineLvl w:val="2"/>
-        <w:rPr>
-          <w:rFonts w:asciiTheme="majorHAnsi" w:hAnsiTheme="majorHAnsi"/>
+        <w:pStyle w:val="Heading3"/>
+        <w:rPr>
           <w:b/>
           <w:sz w:val="32"/>
           <w:szCs w:val="32"/>
           <w:lang w:val="pt-PT"/>
         </w:rPr>
       </w:pPr>
-      <w:r>
-        <w:rPr>
-          <w:rFonts w:asciiTheme="majorHAnsi" w:hAnsiTheme="majorHAnsi"/>
+      <w:bookmarkStart w:id="7" w:name="_Toc390028221"/>
+      <w:r>
+        <w:rPr>
           <w:b/>
           <w:sz w:val="32"/>
           <w:szCs w:val="32"/>
@@ -1987,7 +3098,6 @@
       </w:r>
       <w:r>
         <w:rPr>
-          <w:rFonts w:asciiTheme="majorHAnsi" w:hAnsiTheme="majorHAnsi"/>
           <w:b/>
           <w:sz w:val="32"/>
           <w:szCs w:val="32"/>
@@ -1995,18 +3105,20 @@
         </w:rPr>
         <w:t>Aluno</w:t>
       </w:r>
-    </w:p>
-    <w:p>
-      <w:pPr>
-        <w:rPr>
-          <w:sz w:val="24"/>
-          <w:szCs w:val="24"/>
-          <w:lang w:val="pt-PT"/>
-        </w:rPr>
-      </w:pPr>
-    </w:p>
-    <w:p>
-      <w:pPr>
+      <w:bookmarkEnd w:id="7"/>
+    </w:p>
+    <w:p>
+      <w:pPr>
+        <w:rPr>
+          <w:sz w:val="24"/>
+          <w:szCs w:val="24"/>
+          <w:lang w:val="pt-PT"/>
+        </w:rPr>
+      </w:pPr>
+    </w:p>
+    <w:p>
+      <w:pPr>
+        <w:jc w:val="center"/>
         <w:rPr>
           <w:sz w:val="24"/>
           <w:szCs w:val="24"/>
@@ -2020,9 +3132,9 @@
           <w:szCs w:val="24"/>
         </w:rPr>
         <w:drawing>
-          <wp:inline distT="0" distB="0" distL="0" distR="0" wp14:anchorId="571CE11D" wp14:editId="09F4E75C">
-            <wp:extent cx="6476365" cy="4047490"/>
-            <wp:effectExtent l="0" t="0" r="635" b="0"/>
+          <wp:inline distT="0" distB="0" distL="0" distR="0" wp14:anchorId="571CE11D" wp14:editId="0503D997">
+            <wp:extent cx="5013874" cy="3133487"/>
+            <wp:effectExtent l="0" t="0" r="0" b="0"/>
             <wp:docPr id="7" name="Picture 7"/>
             <wp:cNvGraphicFramePr>
               <a:graphicFrameLocks xmlns:a="http://schemas.openxmlformats.org/drawingml/2006/main" noChangeAspect="1"/>
@@ -2049,7 +3161,7 @@
                   <pic:spPr>
                     <a:xfrm>
                       <a:off x="0" y="0"/>
-                      <a:ext cx="6476365" cy="4047490"/>
+                      <a:ext cx="5013382" cy="3133180"/>
                     </a:xfrm>
                     <a:prstGeom prst="rect">
                       <a:avLst/>
@@ -2275,11 +3387,39 @@
     </w:p>
     <w:p>
       <w:pPr>
+        <w:rPr>
+          <w:sz w:val="24"/>
+          <w:szCs w:val="24"/>
+          <w:lang w:val="pt-PT"/>
+        </w:rPr>
+      </w:pPr>
+    </w:p>
+    <w:p>
+      <w:pPr>
+        <w:rPr>
+          <w:sz w:val="24"/>
+          <w:szCs w:val="24"/>
+          <w:lang w:val="pt-PT"/>
+        </w:rPr>
+      </w:pPr>
+    </w:p>
+    <w:p>
+      <w:pPr>
+        <w:rPr>
+          <w:sz w:val="24"/>
+          <w:szCs w:val="24"/>
+          <w:lang w:val="pt-PT"/>
+        </w:rPr>
+      </w:pPr>
+    </w:p>
+    <w:p>
+      <w:pPr>
         <w:pStyle w:val="Heading2"/>
         <w:rPr>
           <w:lang w:val="pt-PT"/>
         </w:rPr>
       </w:pPr>
+      <w:bookmarkStart w:id="8" w:name="_Toc390028222"/>
       <w:r>
         <w:rPr>
           <w:lang w:val="pt-PT"/>
@@ -2287,22 +3427,21 @@
         <w:lastRenderedPageBreak/>
         <w:t>Preparar resolução de testes</w:t>
       </w:r>
-    </w:p>
-    <w:p>
-      <w:pPr>
-        <w:spacing w:after="0" w:line="240" w:lineRule="auto"/>
-        <w:outlineLvl w:val="2"/>
-        <w:rPr>
-          <w:rFonts w:asciiTheme="majorHAnsi" w:hAnsiTheme="majorHAnsi"/>
+      <w:bookmarkEnd w:id="8"/>
+    </w:p>
+    <w:p>
+      <w:pPr>
+        <w:pStyle w:val="Heading3"/>
+        <w:rPr>
           <w:b/>
           <w:sz w:val="32"/>
           <w:szCs w:val="32"/>
           <w:lang w:val="pt-PT"/>
         </w:rPr>
       </w:pPr>
-      <w:r>
-        <w:rPr>
-          <w:rFonts w:asciiTheme="majorHAnsi" w:hAnsiTheme="majorHAnsi"/>
+      <w:bookmarkStart w:id="9" w:name="_Toc390028223"/>
+      <w:r>
+        <w:rPr>
           <w:b/>
           <w:sz w:val="32"/>
           <w:szCs w:val="32"/>
@@ -2312,7 +3451,6 @@
       </w:r>
       <w:r>
         <w:rPr>
-          <w:rFonts w:asciiTheme="majorHAnsi" w:hAnsiTheme="majorHAnsi"/>
           <w:b/>
           <w:sz w:val="32"/>
           <w:szCs w:val="32"/>
@@ -2320,6 +3458,7 @@
         </w:rPr>
         <w:t>tarefa</w:t>
       </w:r>
+      <w:bookmarkEnd w:id="9"/>
     </w:p>
     <w:p>
       <w:pPr>
@@ -2404,9 +3543,9 @@
           <w:szCs w:val="24"/>
         </w:rPr>
         <w:drawing>
-          <wp:inline distT="0" distB="0" distL="0" distR="0" wp14:anchorId="76CD90BB" wp14:editId="276E4402">
-            <wp:extent cx="6476365" cy="4047490"/>
-            <wp:effectExtent l="0" t="0" r="635" b="0"/>
+          <wp:inline distT="0" distB="0" distL="0" distR="0" wp14:anchorId="76CD90BB" wp14:editId="2EF9A626">
+            <wp:extent cx="5010150" cy="3131158"/>
+            <wp:effectExtent l="0" t="0" r="0" b="0"/>
             <wp:docPr id="9" name="Picture 9"/>
             <wp:cNvGraphicFramePr>
               <a:graphicFrameLocks xmlns:a="http://schemas.openxmlformats.org/drawingml/2006/main" noChangeAspect="1"/>
@@ -2433,7 +3572,7 @@
                   <pic:spPr>
                     <a:xfrm>
                       <a:off x="0" y="0"/>
-                      <a:ext cx="6476365" cy="4047490"/>
+                      <a:ext cx="5016553" cy="3135160"/>
                     </a:xfrm>
                     <a:prstGeom prst="rect">
                       <a:avLst/>
@@ -2528,19 +3667,44 @@
     </w:p>
     <w:p>
       <w:pPr>
-        <w:spacing w:after="0" w:line="240" w:lineRule="auto"/>
-        <w:outlineLvl w:val="2"/>
-        <w:rPr>
-          <w:rFonts w:asciiTheme="majorHAnsi" w:hAnsiTheme="majorHAnsi"/>
+        <w:rPr>
+          <w:sz w:val="24"/>
+          <w:szCs w:val="24"/>
+          <w:lang w:val="pt-PT"/>
+        </w:rPr>
+      </w:pPr>
+    </w:p>
+    <w:p>
+      <w:pPr>
+        <w:rPr>
+          <w:sz w:val="24"/>
+          <w:szCs w:val="24"/>
+          <w:lang w:val="pt-PT"/>
+        </w:rPr>
+      </w:pPr>
+    </w:p>
+    <w:p>
+      <w:pPr>
+        <w:rPr>
+          <w:sz w:val="24"/>
+          <w:szCs w:val="24"/>
+          <w:lang w:val="pt-PT"/>
+        </w:rPr>
+      </w:pPr>
+    </w:p>
+    <w:p>
+      <w:pPr>
+        <w:pStyle w:val="Heading3"/>
+        <w:rPr>
           <w:b/>
           <w:sz w:val="32"/>
           <w:szCs w:val="32"/>
           <w:lang w:val="pt-PT"/>
         </w:rPr>
       </w:pPr>
-      <w:r>
-        <w:rPr>
-          <w:rFonts w:asciiTheme="majorHAnsi" w:hAnsiTheme="majorHAnsi"/>
+      <w:bookmarkStart w:id="10" w:name="_Toc390028224"/>
+      <w:r>
+        <w:rPr>
           <w:b/>
           <w:sz w:val="32"/>
           <w:szCs w:val="32"/>
@@ -2551,7 +3715,6 @@
       </w:r>
       <w:r>
         <w:rPr>
-          <w:rFonts w:asciiTheme="majorHAnsi" w:hAnsiTheme="majorHAnsi"/>
           <w:b/>
           <w:sz w:val="32"/>
           <w:szCs w:val="32"/>
@@ -2559,6 +3722,7 @@
         </w:rPr>
         <w:t>disciplina</w:t>
       </w:r>
+      <w:bookmarkEnd w:id="10"/>
     </w:p>
     <w:p>
       <w:pPr>
@@ -2871,19 +4035,17 @@
     </w:p>
     <w:p>
       <w:pPr>
-        <w:spacing w:after="0" w:line="240" w:lineRule="auto"/>
-        <w:outlineLvl w:val="2"/>
-        <w:rPr>
-          <w:rFonts w:asciiTheme="majorHAnsi" w:hAnsiTheme="majorHAnsi"/>
+        <w:pStyle w:val="Heading3"/>
+        <w:rPr>
           <w:b/>
           <w:sz w:val="32"/>
           <w:szCs w:val="32"/>
           <w:lang w:val="pt-PT"/>
         </w:rPr>
       </w:pPr>
-      <w:r>
-        <w:rPr>
-          <w:rFonts w:asciiTheme="majorHAnsi" w:hAnsiTheme="majorHAnsi"/>
+      <w:bookmarkStart w:id="11" w:name="_Toc390028225"/>
+      <w:r>
+        <w:rPr>
           <w:b/>
           <w:sz w:val="32"/>
           <w:szCs w:val="32"/>
@@ -2894,7 +4056,6 @@
       </w:r>
       <w:r>
         <w:rPr>
-          <w:rFonts w:asciiTheme="majorHAnsi" w:hAnsiTheme="majorHAnsi"/>
           <w:b/>
           <w:sz w:val="32"/>
           <w:szCs w:val="32"/>
@@ -2902,6 +4063,7 @@
         </w:rPr>
         <w:t>tipo de teste</w:t>
       </w:r>
+      <w:bookmarkEnd w:id="11"/>
     </w:p>
     <w:p>
       <w:pPr>
@@ -3170,19 +4332,17 @@
     </w:p>
     <w:p>
       <w:pPr>
-        <w:spacing w:after="0" w:line="240" w:lineRule="auto"/>
-        <w:outlineLvl w:val="2"/>
-        <w:rPr>
-          <w:rFonts w:asciiTheme="majorHAnsi" w:hAnsiTheme="majorHAnsi"/>
+        <w:pStyle w:val="Heading3"/>
+        <w:rPr>
           <w:b/>
           <w:sz w:val="32"/>
           <w:szCs w:val="32"/>
           <w:lang w:val="pt-PT"/>
         </w:rPr>
       </w:pPr>
-      <w:r>
-        <w:rPr>
-          <w:rFonts w:asciiTheme="majorHAnsi" w:hAnsiTheme="majorHAnsi"/>
+      <w:bookmarkStart w:id="12" w:name="_Toc390028226"/>
+      <w:r>
+        <w:rPr>
           <w:b/>
           <w:sz w:val="32"/>
           <w:szCs w:val="32"/>
@@ -3193,7 +4353,6 @@
       </w:r>
       <w:r>
         <w:rPr>
-          <w:rFonts w:asciiTheme="majorHAnsi" w:hAnsiTheme="majorHAnsi"/>
           <w:b/>
           <w:sz w:val="32"/>
           <w:szCs w:val="32"/>
@@ -3201,18 +4360,20 @@
         </w:rPr>
         <w:t>testes disponíveis</w:t>
       </w:r>
-    </w:p>
-    <w:p>
-      <w:pPr>
-        <w:rPr>
-          <w:sz w:val="24"/>
-          <w:szCs w:val="24"/>
-          <w:lang w:val="pt-PT"/>
-        </w:rPr>
-      </w:pPr>
-    </w:p>
-    <w:p>
-      <w:pPr>
+      <w:bookmarkEnd w:id="12"/>
+    </w:p>
+    <w:p>
+      <w:pPr>
+        <w:rPr>
+          <w:sz w:val="24"/>
+          <w:szCs w:val="24"/>
+          <w:lang w:val="pt-PT"/>
+        </w:rPr>
+      </w:pPr>
+    </w:p>
+    <w:p>
+      <w:pPr>
+        <w:jc w:val="center"/>
         <w:rPr>
           <w:sz w:val="24"/>
           <w:szCs w:val="24"/>
@@ -3226,9 +4387,9 @@
           <w:szCs w:val="24"/>
         </w:rPr>
         <w:drawing>
-          <wp:inline distT="0" distB="0" distL="0" distR="0" wp14:anchorId="65C2DD92" wp14:editId="66EC6FC3">
-            <wp:extent cx="6476365" cy="4047490"/>
-            <wp:effectExtent l="0" t="0" r="635" b="0"/>
+          <wp:inline distT="0" distB="0" distL="0" distR="0" wp14:anchorId="65C2DD92" wp14:editId="44DE5A2B">
+            <wp:extent cx="5513055" cy="3445456"/>
+            <wp:effectExtent l="0" t="0" r="0" b="3175"/>
             <wp:docPr id="12" name="Picture 12"/>
             <wp:cNvGraphicFramePr>
               <a:graphicFrameLocks xmlns:a="http://schemas.openxmlformats.org/drawingml/2006/main" noChangeAspect="1"/>
@@ -3255,7 +4416,7 @@
                   <pic:spPr>
                     <a:xfrm>
                       <a:off x="0" y="0"/>
-                      <a:ext cx="6476365" cy="4047490"/>
+                      <a:ext cx="5516114" cy="3447368"/>
                     </a:xfrm>
                     <a:prstGeom prst="rect">
                       <a:avLst/>
@@ -3457,11 +4618,30 @@
     </w:p>
     <w:p>
       <w:pPr>
+        <w:rPr>
+          <w:sz w:val="24"/>
+          <w:szCs w:val="24"/>
+          <w:lang w:val="pt-PT"/>
+        </w:rPr>
+      </w:pPr>
+    </w:p>
+    <w:p>
+      <w:pPr>
+        <w:rPr>
+          <w:sz w:val="24"/>
+          <w:szCs w:val="24"/>
+          <w:lang w:val="pt-PT"/>
+        </w:rPr>
+      </w:pPr>
+    </w:p>
+    <w:p>
+      <w:pPr>
         <w:pStyle w:val="Heading2"/>
         <w:rPr>
           <w:lang w:val="pt-PT"/>
         </w:rPr>
       </w:pPr>
+      <w:bookmarkStart w:id="13" w:name="_Toc390028227"/>
       <w:r>
         <w:rPr>
           <w:lang w:val="pt-PT"/>
@@ -3469,22 +4649,21 @@
         <w:lastRenderedPageBreak/>
         <w:t>Resolução dos testes</w:t>
       </w:r>
-    </w:p>
-    <w:p>
-      <w:pPr>
-        <w:spacing w:after="0" w:line="240" w:lineRule="auto"/>
-        <w:outlineLvl w:val="2"/>
-        <w:rPr>
-          <w:rFonts w:asciiTheme="majorHAnsi" w:hAnsiTheme="majorHAnsi"/>
+      <w:bookmarkEnd w:id="13"/>
+    </w:p>
+    <w:p>
+      <w:pPr>
+        <w:pStyle w:val="Heading3"/>
+        <w:rPr>
           <w:b/>
           <w:sz w:val="32"/>
           <w:szCs w:val="32"/>
           <w:lang w:val="pt-PT"/>
         </w:rPr>
       </w:pPr>
-      <w:r>
-        <w:rPr>
-          <w:rFonts w:asciiTheme="majorHAnsi" w:hAnsiTheme="majorHAnsi"/>
+      <w:bookmarkStart w:id="14" w:name="_Toc390028228"/>
+      <w:r>
+        <w:rPr>
           <w:b/>
           <w:sz w:val="32"/>
           <w:szCs w:val="32"/>
@@ -3494,7 +4673,6 @@
       </w:r>
       <w:r>
         <w:rPr>
-          <w:rFonts w:asciiTheme="majorHAnsi" w:hAnsiTheme="majorHAnsi"/>
           <w:b/>
           <w:sz w:val="32"/>
           <w:szCs w:val="32"/>
@@ -3502,6 +4680,14 @@
         </w:rPr>
         <w:t>teste multimédia</w:t>
       </w:r>
+      <w:bookmarkEnd w:id="14"/>
+    </w:p>
+    <w:p>
+      <w:pPr>
+        <w:rPr>
+          <w:lang w:val="pt-PT"/>
+        </w:rPr>
+      </w:pPr>
     </w:p>
     <w:p>
       <w:pPr>
@@ -3519,8 +4705,8 @@
           <w:szCs w:val="24"/>
         </w:rPr>
         <w:drawing>
-          <wp:inline distT="0" distB="0" distL="0" distR="0" wp14:anchorId="702EF7F3" wp14:editId="4E2E3CDB">
-            <wp:extent cx="5553075" cy="3470469"/>
+          <wp:inline distT="0" distB="0" distL="0" distR="0" wp14:anchorId="702EF7F3" wp14:editId="0BDA3706">
+            <wp:extent cx="5380033" cy="3362325"/>
             <wp:effectExtent l="0" t="0" r="0" b="0"/>
             <wp:docPr id="13" name="Picture 13"/>
             <wp:cNvGraphicFramePr>
@@ -3548,7 +4734,7 @@
                   <pic:spPr>
                     <a:xfrm>
                       <a:off x="0" y="0"/>
-                      <a:ext cx="5552530" cy="3470129"/>
+                      <a:ext cx="5384733" cy="3365262"/>
                     </a:xfrm>
                     <a:prstGeom prst="rect">
                       <a:avLst/>
@@ -3560,15 +4746,6 @@
           </wp:inline>
         </w:drawing>
       </w:r>
-    </w:p>
-    <w:p>
-      <w:pPr>
-        <w:rPr>
-          <w:sz w:val="24"/>
-          <w:szCs w:val="24"/>
-          <w:lang w:val="pt-PT"/>
-        </w:rPr>
-      </w:pPr>
     </w:p>
     <w:p>
       <w:pPr>
@@ -3656,30 +4833,36 @@
     </w:p>
     <w:p>
       <w:pPr>
-        <w:spacing w:after="0" w:line="240" w:lineRule="auto"/>
-        <w:outlineLvl w:val="2"/>
-        <w:rPr>
-          <w:rFonts w:asciiTheme="majorHAnsi" w:hAnsiTheme="majorHAnsi"/>
+        <w:jc w:val="center"/>
+        <w:rPr>
+          <w:sz w:val="24"/>
+          <w:szCs w:val="24"/>
+          <w:lang w:val="pt-PT"/>
+        </w:rPr>
+      </w:pPr>
+    </w:p>
+    <w:p>
+      <w:pPr>
+        <w:pStyle w:val="Heading3"/>
+        <w:rPr>
           <w:b/>
           <w:sz w:val="32"/>
           <w:szCs w:val="32"/>
           <w:lang w:val="pt-PT"/>
         </w:rPr>
       </w:pPr>
-      <w:r>
-        <w:rPr>
-          <w:rFonts w:asciiTheme="majorHAnsi" w:hAnsiTheme="majorHAnsi"/>
+      <w:bookmarkStart w:id="15" w:name="_Toc390028229"/>
+      <w:r>
+        <w:rPr>
           <w:b/>
           <w:sz w:val="32"/>
           <w:szCs w:val="32"/>
           <w:lang w:val="pt-PT"/>
         </w:rPr>
-        <w:lastRenderedPageBreak/>
         <w:t>T</w:t>
       </w:r>
       <w:r>
         <w:rPr>
-          <w:rFonts w:asciiTheme="majorHAnsi" w:hAnsiTheme="majorHAnsi"/>
           <w:b/>
           <w:sz w:val="32"/>
           <w:szCs w:val="32"/>
@@ -3689,7 +4872,6 @@
       </w:r>
       <w:r>
         <w:rPr>
-          <w:rFonts w:asciiTheme="majorHAnsi" w:hAnsiTheme="majorHAnsi"/>
           <w:b/>
           <w:sz w:val="32"/>
           <w:szCs w:val="32"/>
@@ -3699,7 +4881,6 @@
       </w:r>
       <w:r>
         <w:rPr>
-          <w:rFonts w:asciiTheme="majorHAnsi" w:hAnsiTheme="majorHAnsi"/>
           <w:b/>
           <w:sz w:val="32"/>
           <w:szCs w:val="32"/>
@@ -3709,7 +4890,6 @@
       </w:r>
       <w:r>
         <w:rPr>
-          <w:rFonts w:asciiTheme="majorHAnsi" w:hAnsiTheme="majorHAnsi"/>
           <w:b/>
           <w:sz w:val="32"/>
           <w:szCs w:val="32"/>
@@ -3717,6 +4897,7 @@
         </w:rPr>
         <w:t>de leitura</w:t>
       </w:r>
+      <w:bookmarkEnd w:id="15"/>
     </w:p>
     <w:p>
       <w:pPr>
@@ -4160,6 +5341,7 @@
           <w:szCs w:val="24"/>
           <w:lang w:val="pt-PT"/>
         </w:rPr>
+        <w:lastRenderedPageBreak/>
         <w:t>O botão de submissão do teste, que aparece depois de se dar como terminada uma gravação e serve para submeter o resultado do teste.</w:t>
       </w:r>
     </w:p>
@@ -4170,29 +5352,28 @@
           <w:lang w:val="pt-PT"/>
         </w:rPr>
       </w:pPr>
-      <w:r>
-        <w:rPr>
-          <w:lang w:val="pt-PT"/>
-        </w:rPr>
-        <w:lastRenderedPageBreak/>
+      <w:bookmarkStart w:id="16" w:name="_Toc390028230"/>
+      <w:r>
+        <w:rPr>
+          <w:lang w:val="pt-PT"/>
+        </w:rPr>
         <w:t>Corrigir um teste</w:t>
       </w:r>
-    </w:p>
-    <w:p>
-      <w:pPr>
-        <w:spacing w:after="0" w:line="240" w:lineRule="auto"/>
-        <w:outlineLvl w:val="2"/>
-        <w:rPr>
-          <w:rFonts w:asciiTheme="majorHAnsi" w:hAnsiTheme="majorHAnsi"/>
+      <w:bookmarkEnd w:id="16"/>
+    </w:p>
+    <w:p>
+      <w:pPr>
+        <w:pStyle w:val="Heading3"/>
+        <w:rPr>
           <w:b/>
           <w:sz w:val="32"/>
           <w:szCs w:val="32"/>
           <w:lang w:val="pt-PT"/>
         </w:rPr>
       </w:pPr>
-      <w:r>
-        <w:rPr>
-          <w:rFonts w:asciiTheme="majorHAnsi" w:hAnsiTheme="majorHAnsi"/>
+      <w:bookmarkStart w:id="17" w:name="_Toc390028231"/>
+      <w:r>
+        <w:rPr>
           <w:b/>
           <w:sz w:val="32"/>
           <w:szCs w:val="32"/>
@@ -4200,23 +5381,222 @@
         </w:rPr>
         <w:t>Preparar a correção do teste</w:t>
       </w:r>
-    </w:p>
-    <w:p>
-      <w:pPr>
-        <w:rPr>
-          <w:sz w:val="24"/>
-          <w:szCs w:val="24"/>
-          <w:lang w:val="pt-PT"/>
-        </w:rPr>
-      </w:pPr>
-      <w:r>
-        <w:rPr>
-          <w:sz w:val="24"/>
-          <w:szCs w:val="24"/>
-          <w:lang w:val="pt-PT"/>
-        </w:rPr>
-        <w:t>A preparação da correção de um teste é igual à preparação de realização de um teste. Para informação detalhada, consulte a “Preparar resolução de testes” (pag. 8).</w:t>
-      </w:r>
+      <w:bookmarkEnd w:id="17"/>
+    </w:p>
+    <w:p>
+      <w:pPr>
+        <w:rPr>
+          <w:lang w:val="pt-PT"/>
+        </w:rPr>
+      </w:pPr>
+    </w:p>
+    <w:p>
+      <w:pPr>
+        <w:jc w:val="center"/>
+        <w:rPr>
+          <w:sz w:val="24"/>
+          <w:szCs w:val="24"/>
+          <w:lang w:val="pt-PT"/>
+        </w:rPr>
+      </w:pPr>
+      <w:r>
+        <w:rPr>
+          <w:noProof/>
+          <w:sz w:val="24"/>
+          <w:szCs w:val="24"/>
+        </w:rPr>
+        <w:drawing>
+          <wp:inline distT="0" distB="0" distL="0" distR="0" wp14:anchorId="3AC199E7" wp14:editId="3D77029F">
+            <wp:extent cx="5318760" cy="3324225"/>
+            <wp:effectExtent l="0" t="0" r="0" b="9525"/>
+            <wp:docPr id="24" name="Picture 24"/>
+            <wp:cNvGraphicFramePr>
+              <a:graphicFrameLocks xmlns:a="http://schemas.openxmlformats.org/drawingml/2006/main" noChangeAspect="1"/>
+            </wp:cNvGraphicFramePr>
+            <a:graphic xmlns:a="http://schemas.openxmlformats.org/drawingml/2006/main">
+              <a:graphicData uri="http://schemas.openxmlformats.org/drawingml/2006/picture">
+                <pic:pic xmlns:pic="http://schemas.openxmlformats.org/drawingml/2006/picture">
+                  <pic:nvPicPr>
+                    <pic:cNvPr id="0" name="OpcoesDeProfessor.jpg"/>
+                    <pic:cNvPicPr/>
+                  </pic:nvPicPr>
+                  <pic:blipFill>
+                    <a:blip r:embed="rId28">
+                      <a:extLst>
+                        <a:ext uri="{28A0092B-C50C-407E-A947-70E740481C1C}">
+                          <a14:useLocalDpi xmlns:a14="http://schemas.microsoft.com/office/drawing/2010/main" val="0"/>
+                        </a:ext>
+                      </a:extLst>
+                    </a:blip>
+                    <a:stretch>
+                      <a:fillRect/>
+                    </a:stretch>
+                  </pic:blipFill>
+                  <pic:spPr>
+                    <a:xfrm>
+                      <a:off x="0" y="0"/>
+                      <a:ext cx="5317926" cy="3323704"/>
+                    </a:xfrm>
+                    <a:prstGeom prst="rect">
+                      <a:avLst/>
+                    </a:prstGeom>
+                  </pic:spPr>
+                </pic:pic>
+              </a:graphicData>
+            </a:graphic>
+          </wp:inline>
+        </w:drawing>
+      </w:r>
+    </w:p>
+    <w:p>
+      <w:pPr>
+        <w:rPr>
+          <w:lang w:val="pt-PT"/>
+        </w:rPr>
+      </w:pPr>
+    </w:p>
+    <w:p>
+      <w:pPr>
+        <w:rPr>
+          <w:sz w:val="24"/>
+          <w:szCs w:val="24"/>
+          <w:lang w:val="pt-PT"/>
+        </w:rPr>
+      </w:pPr>
+      <w:r>
+        <w:rPr>
+          <w:sz w:val="24"/>
+          <w:szCs w:val="24"/>
+          <w:lang w:val="pt-PT"/>
+        </w:rPr>
+        <w:t xml:space="preserve">Para corrigir um teste selecione a opção </w:t>
+      </w:r>
+      <w:r>
+        <w:rPr>
+          <w:sz w:val="24"/>
+          <w:szCs w:val="24"/>
+          <w:lang w:val="pt-PT"/>
+        </w:rPr>
+        <w:t xml:space="preserve">“Corrigir teste(s)” </w:t>
+      </w:r>
+      <w:r>
+        <w:rPr>
+          <w:sz w:val="24"/>
+          <w:szCs w:val="24"/>
+          <w:lang w:val="pt-PT"/>
+        </w:rPr>
+        <w:t>no menú.</w:t>
+      </w:r>
+    </w:p>
+    <w:p>
+      <w:pPr>
+        <w:rPr>
+          <w:sz w:val="24"/>
+          <w:szCs w:val="24"/>
+          <w:lang w:val="pt-PT"/>
+        </w:rPr>
+      </w:pPr>
+      <w:r>
+        <w:rPr>
+          <w:sz w:val="24"/>
+          <w:szCs w:val="24"/>
+          <w:lang w:val="pt-PT"/>
+        </w:rPr>
+        <w:t>A</w:t>
+      </w:r>
+      <w:r>
+        <w:rPr>
+          <w:sz w:val="24"/>
+          <w:szCs w:val="24"/>
+          <w:lang w:val="pt-PT"/>
+        </w:rPr>
+        <w:t>pós a seleção de “Corrigir Teste”, a</w:t>
+      </w:r>
+      <w:r>
+        <w:rPr>
+          <w:sz w:val="24"/>
+          <w:szCs w:val="24"/>
+          <w:lang w:val="pt-PT"/>
+        </w:rPr>
+        <w:t xml:space="preserve"> preparação da correção de um teste é </w:t>
+      </w:r>
+      <w:r>
+        <w:rPr>
+          <w:sz w:val="24"/>
+          <w:szCs w:val="24"/>
+          <w:lang w:val="pt-PT"/>
+        </w:rPr>
+        <w:t>identica</w:t>
+      </w:r>
+      <w:r>
+        <w:rPr>
+          <w:sz w:val="24"/>
+          <w:szCs w:val="24"/>
+          <w:lang w:val="pt-PT"/>
+        </w:rPr>
+        <w:t xml:space="preserve"> à preparação de realização de um teste. Para informação detalhada, consulte a “Preparar resolução de testes” (p</w:t>
+      </w:r>
+      <w:r>
+        <w:rPr>
+          <w:sz w:val="24"/>
+          <w:szCs w:val="24"/>
+          <w:lang w:val="pt-PT"/>
+        </w:rPr>
+        <w:t>á</w:t>
+      </w:r>
+      <w:r>
+        <w:rPr>
+          <w:sz w:val="24"/>
+          <w:szCs w:val="24"/>
+          <w:lang w:val="pt-PT"/>
+        </w:rPr>
+        <w:t>g. 8).</w:t>
+      </w:r>
+    </w:p>
+    <w:p>
+      <w:pPr>
+        <w:rPr>
+          <w:sz w:val="24"/>
+          <w:szCs w:val="24"/>
+          <w:lang w:val="pt-PT"/>
+        </w:rPr>
+      </w:pPr>
+    </w:p>
+    <w:p>
+      <w:pPr>
+        <w:rPr>
+          <w:sz w:val="24"/>
+          <w:szCs w:val="24"/>
+          <w:lang w:val="pt-PT"/>
+        </w:rPr>
+      </w:pPr>
+    </w:p>
+    <w:p>
+      <w:pPr>
+        <w:rPr>
+          <w:sz w:val="24"/>
+          <w:szCs w:val="24"/>
+          <w:lang w:val="pt-PT"/>
+        </w:rPr>
+      </w:pPr>
+    </w:p>
+    <w:p>
+      <w:pPr>
+        <w:rPr>
+          <w:sz w:val="24"/>
+          <w:szCs w:val="24"/>
+          <w:lang w:val="pt-PT"/>
+        </w:rPr>
+      </w:pPr>
+    </w:p>
+    <w:p>
+      <w:pPr>
+        <w:rPr>
+          <w:sz w:val="24"/>
+          <w:szCs w:val="24"/>
+          <w:lang w:val="pt-PT"/>
+        </w:rPr>
+      </w:pPr>
     </w:p>
     <w:p>
       <w:pPr>
@@ -4232,26 +5612,620 @@
         <w:spacing w:after="0" w:line="240" w:lineRule="auto"/>
         <w:outlineLvl w:val="2"/>
         <w:rPr>
-          <w:rFonts w:asciiTheme="majorHAnsi" w:hAnsiTheme="majorHAnsi"/>
+          <w:sz w:val="24"/>
+          <w:szCs w:val="24"/>
+          <w:lang w:val="pt-PT"/>
+        </w:rPr>
+      </w:pPr>
+    </w:p>
+    <w:p>
+      <w:pPr>
+        <w:spacing w:after="0" w:line="240" w:lineRule="auto"/>
+        <w:outlineLvl w:val="2"/>
+        <w:rPr>
+          <w:sz w:val="24"/>
+          <w:szCs w:val="24"/>
+          <w:lang w:val="pt-PT"/>
+        </w:rPr>
+      </w:pPr>
+    </w:p>
+    <w:p>
+      <w:pPr>
+        <w:spacing w:after="0" w:line="240" w:lineRule="auto"/>
+        <w:outlineLvl w:val="2"/>
+        <w:rPr>
+          <w:sz w:val="24"/>
+          <w:szCs w:val="24"/>
+          <w:lang w:val="pt-PT"/>
+        </w:rPr>
+      </w:pPr>
+    </w:p>
+    <w:p>
+      <w:pPr>
+        <w:spacing w:after="0" w:line="240" w:lineRule="auto"/>
+        <w:outlineLvl w:val="2"/>
+        <w:rPr>
+          <w:sz w:val="24"/>
+          <w:szCs w:val="24"/>
+          <w:lang w:val="pt-PT"/>
+        </w:rPr>
+      </w:pPr>
+    </w:p>
+    <w:p>
+      <w:pPr>
+        <w:spacing w:after="0" w:line="240" w:lineRule="auto"/>
+        <w:outlineLvl w:val="2"/>
+        <w:rPr>
+          <w:sz w:val="24"/>
+          <w:szCs w:val="24"/>
+          <w:lang w:val="pt-PT"/>
+        </w:rPr>
+      </w:pPr>
+    </w:p>
+    <w:p>
+      <w:pPr>
+        <w:pStyle w:val="Heading3"/>
+        <w:rPr>
           <w:b/>
           <w:sz w:val="32"/>
           <w:szCs w:val="32"/>
           <w:lang w:val="pt-PT"/>
         </w:rPr>
       </w:pPr>
-      <w:r>
-        <w:rPr>
-          <w:rFonts w:asciiTheme="majorHAnsi" w:hAnsiTheme="majorHAnsi"/>
+      <w:bookmarkStart w:id="18" w:name="_Toc390028232"/>
+      <w:r>
+        <w:rPr>
           <w:b/>
           <w:sz w:val="32"/>
           <w:szCs w:val="32"/>
           <w:lang w:val="pt-PT"/>
         </w:rPr>
-        <w:t>Vizualição da correção de um teste multimédia</w:t>
-      </w:r>
-    </w:p>
-    <w:p>
-      <w:pPr>
+        <w:t>C</w:t>
+      </w:r>
+      <w:r>
+        <w:rPr>
+          <w:b/>
+          <w:sz w:val="32"/>
+          <w:szCs w:val="32"/>
+          <w:lang w:val="pt-PT"/>
+        </w:rPr>
+        <w:t xml:space="preserve">orreção de um teste </w:t>
+      </w:r>
+      <w:r>
+        <w:rPr>
+          <w:b/>
+          <w:sz w:val="32"/>
+          <w:szCs w:val="32"/>
+          <w:lang w:val="pt-PT"/>
+        </w:rPr>
+        <w:t>de leitura</w:t>
+      </w:r>
+      <w:bookmarkEnd w:id="18"/>
+    </w:p>
+    <w:p>
+      <w:pPr>
+        <w:rPr>
+          <w:lang w:val="pt-PT"/>
+        </w:rPr>
+      </w:pPr>
+    </w:p>
+    <w:p>
+      <w:pPr>
+        <w:jc w:val="center"/>
+        <w:rPr>
+          <w:sz w:val="24"/>
+          <w:szCs w:val="24"/>
+          <w:lang w:val="pt-PT"/>
+        </w:rPr>
+      </w:pPr>
+      <w:r>
+        <w:rPr>
+          <w:noProof/>
+          <w:sz w:val="24"/>
+          <w:szCs w:val="24"/>
+        </w:rPr>
+        <w:drawing>
+          <wp:inline distT="0" distB="0" distL="0" distR="0" wp14:anchorId="14870EEE" wp14:editId="25DC7119">
+            <wp:extent cx="5029200" cy="3143065"/>
+            <wp:effectExtent l="0" t="0" r="0" b="635"/>
+            <wp:docPr id="20" name="Picture 20"/>
+            <wp:cNvGraphicFramePr>
+              <a:graphicFrameLocks xmlns:a="http://schemas.openxmlformats.org/drawingml/2006/main" noChangeAspect="1"/>
+            </wp:cNvGraphicFramePr>
+            <a:graphic xmlns:a="http://schemas.openxmlformats.org/drawingml/2006/main">
+              <a:graphicData uri="http://schemas.openxmlformats.org/drawingml/2006/picture">
+                <pic:pic xmlns:pic="http://schemas.openxmlformats.org/drawingml/2006/picture">
+                  <pic:nvPicPr>
+                    <pic:cNvPr id="0" name="Screenshot_2014-06-07-23-24-11.jpg"/>
+                    <pic:cNvPicPr/>
+                  </pic:nvPicPr>
+                  <pic:blipFill>
+                    <a:blip r:embed="rId29">
+                      <a:extLst>
+                        <a:ext uri="{28A0092B-C50C-407E-A947-70E740481C1C}">
+                          <a14:useLocalDpi xmlns:a14="http://schemas.microsoft.com/office/drawing/2010/main" val="0"/>
+                        </a:ext>
+                      </a:extLst>
+                    </a:blip>
+                    <a:stretch>
+                      <a:fillRect/>
+                    </a:stretch>
+                  </pic:blipFill>
+                  <pic:spPr>
+                    <a:xfrm>
+                      <a:off x="0" y="0"/>
+                      <a:ext cx="5033957" cy="3146038"/>
+                    </a:xfrm>
+                    <a:prstGeom prst="rect">
+                      <a:avLst/>
+                    </a:prstGeom>
+                  </pic:spPr>
+                </pic:pic>
+              </a:graphicData>
+            </a:graphic>
+          </wp:inline>
+        </w:drawing>
+      </w:r>
+    </w:p>
+    <w:p>
+      <w:pPr>
+        <w:rPr>
+          <w:sz w:val="24"/>
+          <w:szCs w:val="24"/>
+          <w:lang w:val="pt-PT"/>
+        </w:rPr>
+      </w:pPr>
+      <w:r>
+        <w:rPr>
+          <w:sz w:val="24"/>
+          <w:szCs w:val="24"/>
+          <w:lang w:val="pt-PT"/>
+        </w:rPr>
+        <w:t>Para corrigir o teste basta carregar na palavra em que detetou o erro e pressionar o mais do tipo de erro que detetou.</w:t>
+      </w:r>
+    </w:p>
+    <w:p>
+      <w:pPr>
+        <w:rPr>
+          <w:sz w:val="24"/>
+          <w:szCs w:val="24"/>
+          <w:lang w:val="pt-PT"/>
+        </w:rPr>
+      </w:pPr>
+      <w:r>
+        <w:rPr>
+          <w:sz w:val="24"/>
+          <w:szCs w:val="24"/>
+          <w:lang w:val="pt-PT"/>
+        </w:rPr>
+        <w:t>Pode ouvir o demo e a gravação do aluno carregando nos botões do canto superior direito.</w:t>
+      </w:r>
+    </w:p>
+    <w:p>
+      <w:pPr>
+        <w:rPr>
+          <w:sz w:val="24"/>
+          <w:szCs w:val="24"/>
+          <w:lang w:val="pt-PT"/>
+        </w:rPr>
+      </w:pPr>
+      <w:r>
+        <w:rPr>
+          <w:sz w:val="24"/>
+          <w:szCs w:val="24"/>
+          <w:lang w:val="pt-PT"/>
+        </w:rPr>
+        <w:t>Quando tiver terminado a correção pode carregar em avaliar, no canto inferior direito e a aplicação dará como terminada a correção delvonvendo-lhe algumas estatísticas.</w:t>
+      </w:r>
+    </w:p>
+    <w:p>
+      <w:pPr>
+        <w:jc w:val="center"/>
+        <w:rPr>
+          <w:sz w:val="24"/>
+          <w:szCs w:val="24"/>
+          <w:lang w:val="pt-PT"/>
+        </w:rPr>
+      </w:pPr>
+      <w:r>
+        <w:rPr>
+          <w:noProof/>
+          <w:sz w:val="24"/>
+          <w:szCs w:val="24"/>
+        </w:rPr>
+        <w:lastRenderedPageBreak/>
+        <w:drawing>
+          <wp:inline distT="0" distB="0" distL="0" distR="0" wp14:anchorId="14B68BFF" wp14:editId="61132E2A">
+            <wp:extent cx="5151424" cy="3219450"/>
+            <wp:effectExtent l="0" t="0" r="0" b="0"/>
+            <wp:docPr id="22" name="Picture 22"/>
+            <wp:cNvGraphicFramePr>
+              <a:graphicFrameLocks xmlns:a="http://schemas.openxmlformats.org/drawingml/2006/main" noChangeAspect="1"/>
+            </wp:cNvGraphicFramePr>
+            <a:graphic xmlns:a="http://schemas.openxmlformats.org/drawingml/2006/main">
+              <a:graphicData uri="http://schemas.openxmlformats.org/drawingml/2006/picture">
+                <pic:pic xmlns:pic="http://schemas.openxmlformats.org/drawingml/2006/picture">
+                  <pic:nvPicPr>
+                    <pic:cNvPr id="0" name="Estatisticas.jpg"/>
+                    <pic:cNvPicPr/>
+                  </pic:nvPicPr>
+                  <pic:blipFill>
+                    <a:blip r:embed="rId30">
+                      <a:extLst>
+                        <a:ext uri="{28A0092B-C50C-407E-A947-70E740481C1C}">
+                          <a14:useLocalDpi xmlns:a14="http://schemas.microsoft.com/office/drawing/2010/main" val="0"/>
+                        </a:ext>
+                      </a:extLst>
+                    </a:blip>
+                    <a:stretch>
+                      <a:fillRect/>
+                    </a:stretch>
+                  </pic:blipFill>
+                  <pic:spPr>
+                    <a:xfrm>
+                      <a:off x="0" y="0"/>
+                      <a:ext cx="5162727" cy="3226514"/>
+                    </a:xfrm>
+                    <a:prstGeom prst="rect">
+                      <a:avLst/>
+                    </a:prstGeom>
+                  </pic:spPr>
+                </pic:pic>
+              </a:graphicData>
+            </a:graphic>
+          </wp:inline>
+        </w:drawing>
+      </w:r>
+    </w:p>
+    <w:p>
+      <w:pPr>
+        <w:pStyle w:val="Heading2"/>
+        <w:rPr>
+          <w:lang w:val="pt-PT"/>
+        </w:rPr>
+      </w:pPr>
+      <w:bookmarkStart w:id="19" w:name="_Toc390028233"/>
+      <w:r>
+        <w:rPr>
+          <w:lang w:val="pt-PT"/>
+        </w:rPr>
+        <w:t>Corrigir um teste</w:t>
+      </w:r>
+      <w:bookmarkEnd w:id="19"/>
+    </w:p>
+    <w:p>
+      <w:pPr>
+        <w:pStyle w:val="Heading3"/>
+        <w:rPr>
+          <w:b/>
+          <w:sz w:val="32"/>
+          <w:szCs w:val="32"/>
+          <w:lang w:val="pt-PT"/>
+        </w:rPr>
+      </w:pPr>
+      <w:bookmarkStart w:id="20" w:name="_Toc390028234"/>
+      <w:r>
+        <w:rPr>
+          <w:b/>
+          <w:sz w:val="32"/>
+          <w:szCs w:val="32"/>
+          <w:lang w:val="pt-PT"/>
+        </w:rPr>
+        <w:t>Preparar a correção do teste</w:t>
+      </w:r>
+      <w:bookmarkEnd w:id="20"/>
+    </w:p>
+    <w:p>
+      <w:pPr>
+        <w:rPr>
+          <w:lang w:val="pt-PT"/>
+        </w:rPr>
+      </w:pPr>
+    </w:p>
+    <w:p>
+      <w:pPr>
+        <w:jc w:val="center"/>
+        <w:rPr>
+          <w:sz w:val="24"/>
+          <w:szCs w:val="24"/>
+          <w:lang w:val="pt-PT"/>
+        </w:rPr>
+      </w:pPr>
+      <w:r>
+        <w:rPr>
+          <w:noProof/>
+          <w:sz w:val="24"/>
+          <w:szCs w:val="24"/>
+        </w:rPr>
+        <w:drawing>
+          <wp:inline distT="0" distB="0" distL="0" distR="0" wp14:anchorId="286071F2" wp14:editId="50557AAC">
+            <wp:extent cx="5317926" cy="3323703"/>
+            <wp:effectExtent l="0" t="0" r="0" b="0"/>
+            <wp:docPr id="25" name="Picture 25"/>
+            <wp:cNvGraphicFramePr>
+              <a:graphicFrameLocks xmlns:a="http://schemas.openxmlformats.org/drawingml/2006/main" noChangeAspect="1"/>
+            </wp:cNvGraphicFramePr>
+            <a:graphic xmlns:a="http://schemas.openxmlformats.org/drawingml/2006/main">
+              <a:graphicData uri="http://schemas.openxmlformats.org/drawingml/2006/picture">
+                <pic:pic xmlns:pic="http://schemas.openxmlformats.org/drawingml/2006/picture">
+                  <pic:nvPicPr>
+                    <pic:cNvPr id="0" name="OpcoesDeProfessor.jpg"/>
+                    <pic:cNvPicPr/>
+                  </pic:nvPicPr>
+                  <pic:blipFill>
+                    <a:blip r:embed="rId31">
+                      <a:extLst>
+                        <a:ext uri="{28A0092B-C50C-407E-A947-70E740481C1C}">
+                          <a14:useLocalDpi xmlns:a14="http://schemas.microsoft.com/office/drawing/2010/main" val="0"/>
+                        </a:ext>
+                      </a:extLst>
+                    </a:blip>
+                    <a:stretch>
+                      <a:fillRect/>
+                    </a:stretch>
+                  </pic:blipFill>
+                  <pic:spPr>
+                    <a:xfrm>
+                      <a:off x="0" y="0"/>
+                      <a:ext cx="5317926" cy="3323703"/>
+                    </a:xfrm>
+                    <a:prstGeom prst="rect">
+                      <a:avLst/>
+                    </a:prstGeom>
+                  </pic:spPr>
+                </pic:pic>
+              </a:graphicData>
+            </a:graphic>
+          </wp:inline>
+        </w:drawing>
+      </w:r>
+    </w:p>
+    <w:p>
+      <w:pPr>
+        <w:rPr>
+          <w:lang w:val="pt-PT"/>
+        </w:rPr>
+      </w:pPr>
+    </w:p>
+    <w:p>
+      <w:pPr>
+        <w:rPr>
+          <w:sz w:val="24"/>
+          <w:szCs w:val="24"/>
+          <w:lang w:val="pt-PT"/>
+        </w:rPr>
+      </w:pPr>
+      <w:r>
+        <w:rPr>
+          <w:sz w:val="24"/>
+          <w:szCs w:val="24"/>
+          <w:lang w:val="pt-PT"/>
+        </w:rPr>
+        <w:t xml:space="preserve">Para </w:t>
+      </w:r>
+      <w:r>
+        <w:rPr>
+          <w:sz w:val="24"/>
+          <w:szCs w:val="24"/>
+          <w:lang w:val="pt-PT"/>
+        </w:rPr>
+        <w:t>ver a correção de</w:t>
+      </w:r>
+      <w:r>
+        <w:rPr>
+          <w:sz w:val="24"/>
+          <w:szCs w:val="24"/>
+          <w:lang w:val="pt-PT"/>
+        </w:rPr>
+        <w:t xml:space="preserve"> um teste selecione a opção </w:t>
+      </w:r>
+      <w:r>
+        <w:rPr>
+          <w:sz w:val="24"/>
+          <w:szCs w:val="24"/>
+          <w:lang w:val="pt-PT"/>
+        </w:rPr>
+        <w:t>“Ver Resultados”</w:t>
+      </w:r>
+      <w:r>
+        <w:rPr>
+          <w:sz w:val="24"/>
+          <w:szCs w:val="24"/>
+          <w:lang w:val="pt-PT"/>
+        </w:rPr>
+        <w:t xml:space="preserve"> no menú.</w:t>
+      </w:r>
+    </w:p>
+    <w:p>
+      <w:pPr>
+        <w:rPr>
+          <w:sz w:val="24"/>
+          <w:szCs w:val="24"/>
+          <w:lang w:val="pt-PT"/>
+        </w:rPr>
+      </w:pPr>
+      <w:r>
+        <w:rPr>
+          <w:sz w:val="24"/>
+          <w:szCs w:val="24"/>
+          <w:lang w:val="pt-PT"/>
+        </w:rPr>
+        <w:lastRenderedPageBreak/>
+        <w:t>Após a seleção de “</w:t>
+      </w:r>
+      <w:r>
+        <w:rPr>
+          <w:sz w:val="24"/>
+          <w:szCs w:val="24"/>
+          <w:lang w:val="pt-PT"/>
+        </w:rPr>
+        <w:t>Ver Resultados</w:t>
+      </w:r>
+      <w:r>
+        <w:rPr>
+          <w:sz w:val="24"/>
+          <w:szCs w:val="24"/>
+          <w:lang w:val="pt-PT"/>
+        </w:rPr>
+        <w:t>”, a preparação da correção de um teste é identica à preparação de realização de um teste. Para informação detalhada, consulte a “Preparar resolução de testes” (p</w:t>
+      </w:r>
+      <w:r>
+        <w:rPr>
+          <w:sz w:val="24"/>
+          <w:szCs w:val="24"/>
+          <w:lang w:val="pt-PT"/>
+        </w:rPr>
+        <w:t>á</w:t>
+      </w:r>
+      <w:r>
+        <w:rPr>
+          <w:sz w:val="24"/>
+          <w:szCs w:val="24"/>
+          <w:lang w:val="pt-PT"/>
+        </w:rPr>
+        <w:t>g. 8).</w:t>
+      </w:r>
+    </w:p>
+    <w:p>
+      <w:pPr>
+        <w:pStyle w:val="Heading3"/>
+        <w:rPr>
+          <w:b/>
+          <w:sz w:val="32"/>
+          <w:szCs w:val="32"/>
+          <w:lang w:val="pt-PT"/>
+        </w:rPr>
+      </w:pPr>
+    </w:p>
+    <w:p>
+      <w:pPr>
+        <w:pStyle w:val="Heading3"/>
+        <w:rPr>
+          <w:b/>
+          <w:sz w:val="32"/>
+          <w:szCs w:val="32"/>
+          <w:lang w:val="pt-PT"/>
+        </w:rPr>
+      </w:pPr>
+    </w:p>
+    <w:p>
+      <w:pPr>
+        <w:pStyle w:val="Heading3"/>
+        <w:rPr>
+          <w:b/>
+          <w:sz w:val="32"/>
+          <w:szCs w:val="32"/>
+          <w:lang w:val="pt-PT"/>
+        </w:rPr>
+      </w:pPr>
+    </w:p>
+    <w:p>
+      <w:pPr>
+        <w:pStyle w:val="Heading3"/>
+        <w:rPr>
+          <w:b/>
+          <w:sz w:val="32"/>
+          <w:szCs w:val="32"/>
+          <w:lang w:val="pt-PT"/>
+        </w:rPr>
+      </w:pPr>
+    </w:p>
+    <w:p>
+      <w:pPr>
+        <w:pStyle w:val="Heading3"/>
+        <w:rPr>
+          <w:b/>
+          <w:sz w:val="32"/>
+          <w:szCs w:val="32"/>
+          <w:lang w:val="pt-PT"/>
+        </w:rPr>
+      </w:pPr>
+    </w:p>
+    <w:p>
+      <w:pPr>
+        <w:pStyle w:val="Heading3"/>
+        <w:rPr>
+          <w:b/>
+          <w:sz w:val="32"/>
+          <w:szCs w:val="32"/>
+          <w:lang w:val="pt-PT"/>
+        </w:rPr>
+      </w:pPr>
+    </w:p>
+    <w:p>
+      <w:pPr>
+        <w:pStyle w:val="Heading3"/>
+        <w:rPr>
+          <w:b/>
+          <w:sz w:val="32"/>
+          <w:szCs w:val="32"/>
+          <w:lang w:val="pt-PT"/>
+        </w:rPr>
+      </w:pPr>
+    </w:p>
+    <w:p>
+      <w:pPr>
+        <w:pStyle w:val="Heading3"/>
+        <w:rPr>
+          <w:b/>
+          <w:sz w:val="32"/>
+          <w:szCs w:val="32"/>
+          <w:lang w:val="pt-PT"/>
+        </w:rPr>
+      </w:pPr>
+    </w:p>
+    <w:p>
+      <w:pPr>
+        <w:pStyle w:val="Heading3"/>
+        <w:rPr>
+          <w:rFonts w:asciiTheme="minorHAnsi" w:hAnsiTheme="minorHAnsi"/>
+          <w:sz w:val="20"/>
+          <w:szCs w:val="20"/>
+          <w:lang w:val="pt-PT"/>
+        </w:rPr>
+      </w:pPr>
+    </w:p>
+    <w:p>
+      <w:pPr>
+        <w:pStyle w:val="Heading3"/>
+        <w:rPr>
+          <w:b/>
+          <w:sz w:val="32"/>
+          <w:szCs w:val="32"/>
+          <w:lang w:val="pt-PT"/>
+        </w:rPr>
+      </w:pPr>
+      <w:bookmarkStart w:id="21" w:name="_Toc390028235"/>
+      <w:r>
+        <w:rPr>
+          <w:b/>
+          <w:sz w:val="32"/>
+          <w:szCs w:val="32"/>
+          <w:lang w:val="pt-PT"/>
+        </w:rPr>
+        <w:t>Visualização da c</w:t>
+      </w:r>
+      <w:r>
+        <w:rPr>
+          <w:b/>
+          <w:sz w:val="32"/>
+          <w:szCs w:val="32"/>
+          <w:lang w:val="pt-PT"/>
+        </w:rPr>
+        <w:t>orreção de um teste multimédia</w:t>
+      </w:r>
+      <w:bookmarkEnd w:id="21"/>
+    </w:p>
+    <w:p>
+      <w:pPr>
+        <w:rPr>
+          <w:lang w:val="pt-PT"/>
+        </w:rPr>
+      </w:pPr>
+    </w:p>
+    <w:p>
+      <w:pPr>
+        <w:jc w:val="center"/>
         <w:rPr>
           <w:rFonts w:asciiTheme="majorHAnsi" w:hAnsiTheme="majorHAnsi"/>
           <w:sz w:val="32"/>
@@ -4259,225 +6233,865 @@
           <w:lang w:val="pt-PT"/>
         </w:rPr>
       </w:pPr>
-    </w:p>
-    <w:p>
-      <w:pPr>
-        <w:rPr>
-          <w:sz w:val="24"/>
-          <w:szCs w:val="24"/>
-          <w:lang w:val="pt-PT"/>
-        </w:rPr>
-      </w:pPr>
-    </w:p>
-    <w:p>
-      <w:pPr>
-        <w:rPr>
-          <w:sz w:val="24"/>
-          <w:szCs w:val="24"/>
-          <w:lang w:val="pt-PT"/>
-        </w:rPr>
-      </w:pPr>
-    </w:p>
-    <w:p>
-      <w:pPr>
-        <w:rPr>
-          <w:sz w:val="24"/>
-          <w:szCs w:val="24"/>
-          <w:lang w:val="pt-PT"/>
-        </w:rPr>
-      </w:pPr>
-    </w:p>
-    <w:p>
-      <w:pPr>
-        <w:rPr>
-          <w:sz w:val="24"/>
-          <w:szCs w:val="24"/>
-          <w:lang w:val="pt-PT"/>
-        </w:rPr>
-      </w:pPr>
-    </w:p>
-    <w:p>
-      <w:pPr>
-        <w:rPr>
-          <w:sz w:val="24"/>
-          <w:szCs w:val="24"/>
-          <w:lang w:val="pt-PT"/>
-        </w:rPr>
-      </w:pPr>
-    </w:p>
-    <w:p>
-      <w:pPr>
-        <w:rPr>
-          <w:sz w:val="24"/>
-          <w:szCs w:val="24"/>
-          <w:lang w:val="pt-PT"/>
-        </w:rPr>
-      </w:pPr>
-    </w:p>
-    <w:p>
-      <w:pPr>
-        <w:rPr>
-          <w:sz w:val="24"/>
-          <w:szCs w:val="24"/>
-          <w:lang w:val="pt-PT"/>
-        </w:rPr>
-      </w:pPr>
-    </w:p>
-    <w:p>
-      <w:pPr>
-        <w:rPr>
-          <w:sz w:val="24"/>
-          <w:szCs w:val="24"/>
-          <w:lang w:val="pt-PT"/>
-        </w:rPr>
-      </w:pPr>
-    </w:p>
-    <w:p>
-      <w:pPr>
-        <w:rPr>
-          <w:sz w:val="24"/>
-          <w:szCs w:val="24"/>
-          <w:lang w:val="pt-PT"/>
-        </w:rPr>
-      </w:pPr>
-    </w:p>
-    <w:p>
-      <w:pPr>
-        <w:rPr>
-          <w:sz w:val="24"/>
-          <w:szCs w:val="24"/>
-          <w:lang w:val="pt-PT"/>
-        </w:rPr>
-      </w:pPr>
-    </w:p>
-    <w:p>
-      <w:pPr>
-        <w:rPr>
-          <w:sz w:val="24"/>
-          <w:szCs w:val="24"/>
-          <w:lang w:val="pt-PT"/>
-        </w:rPr>
-      </w:pPr>
-    </w:p>
-    <w:p>
-      <w:pPr>
-        <w:rPr>
-          <w:sz w:val="24"/>
-          <w:szCs w:val="24"/>
-          <w:lang w:val="pt-PT"/>
-        </w:rPr>
-      </w:pPr>
-    </w:p>
-    <w:p>
-      <w:pPr>
-        <w:rPr>
-          <w:sz w:val="24"/>
-          <w:szCs w:val="24"/>
-          <w:lang w:val="pt-PT"/>
-        </w:rPr>
-      </w:pPr>
-    </w:p>
-    <w:p>
-      <w:pPr>
-        <w:rPr>
-          <w:sz w:val="24"/>
-          <w:szCs w:val="24"/>
-          <w:lang w:val="pt-PT"/>
-        </w:rPr>
-      </w:pPr>
-    </w:p>
-    <w:p>
-      <w:pPr>
-        <w:rPr>
-          <w:sz w:val="24"/>
-          <w:szCs w:val="24"/>
-          <w:lang w:val="pt-PT"/>
-        </w:rPr>
-      </w:pPr>
-    </w:p>
-    <w:p>
-      <w:pPr>
-        <w:rPr>
-          <w:sz w:val="24"/>
-          <w:szCs w:val="24"/>
-          <w:lang w:val="pt-PT"/>
-        </w:rPr>
-      </w:pPr>
-    </w:p>
-    <w:p>
-      <w:pPr>
-        <w:rPr>
-          <w:sz w:val="24"/>
-          <w:szCs w:val="24"/>
-          <w:lang w:val="pt-PT"/>
-        </w:rPr>
-      </w:pPr>
-    </w:p>
-    <w:p>
-      <w:pPr>
-        <w:rPr>
-          <w:sz w:val="24"/>
-          <w:szCs w:val="24"/>
-          <w:lang w:val="pt-PT"/>
-        </w:rPr>
-      </w:pPr>
-    </w:p>
-    <w:p>
-      <w:pPr>
-        <w:rPr>
-          <w:sz w:val="24"/>
-          <w:szCs w:val="24"/>
-          <w:lang w:val="pt-PT"/>
-        </w:rPr>
-      </w:pPr>
-    </w:p>
-    <w:p>
-      <w:pPr>
-        <w:rPr>
-          <w:sz w:val="24"/>
-          <w:szCs w:val="24"/>
-          <w:lang w:val="pt-PT"/>
-        </w:rPr>
-      </w:pPr>
-    </w:p>
-    <w:p>
-      <w:pPr>
-        <w:spacing w:after="0" w:line="240" w:lineRule="auto"/>
-        <w:outlineLvl w:val="2"/>
+      <w:r>
         <w:rPr>
           <w:rFonts w:asciiTheme="majorHAnsi" w:hAnsiTheme="majorHAnsi"/>
+          <w:noProof/>
+          <w:sz w:val="32"/>
+          <w:szCs w:val="32"/>
+        </w:rPr>
+        <w:drawing>
+          <wp:inline distT="0" distB="0" distL="0" distR="0" wp14:anchorId="063AAAA7" wp14:editId="13B177CD">
+            <wp:extent cx="5361732" cy="3351083"/>
+            <wp:effectExtent l="0" t="0" r="0" b="1905"/>
+            <wp:docPr id="23" name="Picture 23"/>
+            <wp:cNvGraphicFramePr>
+              <a:graphicFrameLocks xmlns:a="http://schemas.openxmlformats.org/drawingml/2006/main" noChangeAspect="1"/>
+            </wp:cNvGraphicFramePr>
+            <a:graphic xmlns:a="http://schemas.openxmlformats.org/drawingml/2006/main">
+              <a:graphicData uri="http://schemas.openxmlformats.org/drawingml/2006/picture">
+                <pic:pic xmlns:pic="http://schemas.openxmlformats.org/drawingml/2006/picture">
+                  <pic:nvPicPr>
+                    <pic:cNvPr id="0" name="Screenshot_2014-06-07-23-23-06.jpg"/>
+                    <pic:cNvPicPr/>
+                  </pic:nvPicPr>
+                  <pic:blipFill>
+                    <a:blip r:embed="rId32">
+                      <a:extLst>
+                        <a:ext uri="{28A0092B-C50C-407E-A947-70E740481C1C}">
+                          <a14:useLocalDpi xmlns:a14="http://schemas.microsoft.com/office/drawing/2010/main" val="0"/>
+                        </a:ext>
+                      </a:extLst>
+                    </a:blip>
+                    <a:stretch>
+                      <a:fillRect/>
+                    </a:stretch>
+                  </pic:blipFill>
+                  <pic:spPr>
+                    <a:xfrm>
+                      <a:off x="0" y="0"/>
+                      <a:ext cx="5361732" cy="3351083"/>
+                    </a:xfrm>
+                    <a:prstGeom prst="rect">
+                      <a:avLst/>
+                    </a:prstGeom>
+                  </pic:spPr>
+                </pic:pic>
+              </a:graphicData>
+            </a:graphic>
+          </wp:inline>
+        </w:drawing>
+      </w:r>
+    </w:p>
+    <w:p>
+      <w:pPr>
+        <w:rPr>
+          <w:sz w:val="24"/>
+          <w:szCs w:val="24"/>
+          <w:lang w:val="pt-PT"/>
+        </w:rPr>
+      </w:pPr>
+    </w:p>
+    <w:p>
+      <w:pPr>
+        <w:rPr>
+          <w:sz w:val="24"/>
+          <w:szCs w:val="24"/>
+          <w:lang w:val="pt-PT"/>
+        </w:rPr>
+      </w:pPr>
+      <w:r>
+        <w:rPr>
+          <w:sz w:val="24"/>
+          <w:szCs w:val="24"/>
+          <w:lang w:val="pt-PT"/>
+        </w:rPr>
+        <w:t>Os testes multimédia são corrigidos automaticamente e os resultados podem ser observados através desta vista.</w:t>
+      </w:r>
+    </w:p>
+    <w:p>
+      <w:pPr>
+        <w:pStyle w:val="Heading3"/>
+        <w:rPr>
           <w:b/>
           <w:sz w:val="32"/>
           <w:szCs w:val="32"/>
           <w:lang w:val="pt-PT"/>
         </w:rPr>
       </w:pPr>
-      <w:r>
-        <w:rPr>
-          <w:rFonts w:asciiTheme="majorHAnsi" w:hAnsiTheme="majorHAnsi"/>
+    </w:p>
+    <w:p>
+      <w:pPr>
+        <w:pStyle w:val="Heading3"/>
+        <w:rPr>
           <w:b/>
           <w:sz w:val="32"/>
           <w:szCs w:val="32"/>
           <w:lang w:val="pt-PT"/>
         </w:rPr>
-        <w:lastRenderedPageBreak/>
-        <w:t>C</w:t>
-      </w:r>
-      <w:bookmarkStart w:id="4" w:name="_GoBack"/>
-      <w:bookmarkEnd w:id="4"/>
-      <w:r>
-        <w:rPr>
-          <w:rFonts w:asciiTheme="majorHAnsi" w:hAnsiTheme="majorHAnsi"/>
+      </w:pPr>
+    </w:p>
+    <w:p>
+      <w:pPr>
+        <w:pStyle w:val="Heading3"/>
+        <w:rPr>
           <w:b/>
           <w:sz w:val="32"/>
           <w:szCs w:val="32"/>
           <w:lang w:val="pt-PT"/>
         </w:rPr>
-        <w:t>orreção de um teste multimédia</w:t>
-      </w:r>
-    </w:p>
-    <w:p>
-      <w:pPr>
+      </w:pPr>
+    </w:p>
+    <w:p>
+      <w:pPr>
+        <w:pStyle w:val="Heading3"/>
+        <w:rPr>
+          <w:b/>
+          <w:sz w:val="32"/>
+          <w:szCs w:val="32"/>
+          <w:lang w:val="pt-PT"/>
+        </w:rPr>
+      </w:pPr>
+    </w:p>
+    <w:p>
+      <w:pPr>
+        <w:pStyle w:val="Heading3"/>
+        <w:rPr>
+          <w:b/>
+          <w:sz w:val="32"/>
+          <w:szCs w:val="32"/>
+          <w:lang w:val="pt-PT"/>
+        </w:rPr>
+      </w:pPr>
+    </w:p>
+    <w:p>
+      <w:pPr>
+        <w:pStyle w:val="Heading3"/>
+        <w:rPr>
+          <w:b/>
+          <w:sz w:val="32"/>
+          <w:szCs w:val="32"/>
+          <w:lang w:val="pt-PT"/>
+        </w:rPr>
+      </w:pPr>
+    </w:p>
+    <w:p>
+      <w:pPr>
+        <w:pStyle w:val="Heading3"/>
+        <w:rPr>
+          <w:b/>
+          <w:sz w:val="32"/>
+          <w:szCs w:val="32"/>
+          <w:lang w:val="pt-PT"/>
+        </w:rPr>
+      </w:pPr>
+    </w:p>
+    <w:p>
+      <w:pPr>
+        <w:pStyle w:val="Heading3"/>
+        <w:rPr>
+          <w:b/>
+          <w:sz w:val="32"/>
+          <w:szCs w:val="32"/>
+          <w:lang w:val="pt-PT"/>
+        </w:rPr>
+      </w:pPr>
+    </w:p>
+    <w:p>
+      <w:pPr>
+        <w:pStyle w:val="Heading3"/>
+        <w:rPr>
+          <w:b/>
+          <w:sz w:val="32"/>
+          <w:szCs w:val="32"/>
+          <w:lang w:val="pt-PT"/>
+        </w:rPr>
+      </w:pPr>
+    </w:p>
+    <w:p>
+      <w:pPr>
+        <w:pStyle w:val="Heading3"/>
+        <w:rPr>
+          <w:b/>
+          <w:sz w:val="32"/>
+          <w:szCs w:val="32"/>
+          <w:lang w:val="pt-PT"/>
+        </w:rPr>
+      </w:pPr>
+    </w:p>
+    <w:p>
+      <w:pPr>
+        <w:pStyle w:val="Heading3"/>
+        <w:rPr>
+          <w:b/>
+          <w:sz w:val="32"/>
+          <w:szCs w:val="32"/>
+          <w:lang w:val="pt-PT"/>
+        </w:rPr>
+      </w:pPr>
+    </w:p>
+    <w:p>
+      <w:pPr>
+        <w:pStyle w:val="Heading3"/>
+        <w:rPr>
+          <w:b/>
+          <w:sz w:val="32"/>
+          <w:szCs w:val="32"/>
+          <w:lang w:val="pt-PT"/>
+        </w:rPr>
+      </w:pPr>
+      <w:bookmarkStart w:id="22" w:name="_Toc390028236"/>
+      <w:r>
+        <w:rPr>
+          <w:b/>
+          <w:sz w:val="32"/>
+          <w:szCs w:val="32"/>
+          <w:lang w:val="pt-PT"/>
+        </w:rPr>
+        <w:t>Visualização da correção de um teste de leitura</w:t>
+      </w:r>
+      <w:bookmarkEnd w:id="22"/>
+    </w:p>
+    <w:p>
+      <w:pPr>
+        <w:rPr>
+          <w:sz w:val="24"/>
+          <w:szCs w:val="24"/>
+          <w:lang w:val="pt-PT"/>
+        </w:rPr>
+      </w:pPr>
+    </w:p>
+    <w:p>
+      <w:pPr>
+        <w:jc w:val="center"/>
+        <w:rPr>
+          <w:sz w:val="24"/>
+          <w:szCs w:val="24"/>
+          <w:lang w:val="pt-PT"/>
+        </w:rPr>
+      </w:pPr>
+      <w:r>
+        <w:rPr>
+          <w:noProof/>
+          <w:sz w:val="24"/>
+          <w:szCs w:val="24"/>
+        </w:rPr>
+        <w:drawing>
+          <wp:inline distT="0" distB="0" distL="0" distR="0" wp14:anchorId="5E014098" wp14:editId="0B0E1391">
+            <wp:extent cx="4991100" cy="3119254"/>
+            <wp:effectExtent l="0" t="0" r="0" b="5080"/>
+            <wp:docPr id="26" name="Picture 26"/>
+            <wp:cNvGraphicFramePr>
+              <a:graphicFrameLocks xmlns:a="http://schemas.openxmlformats.org/drawingml/2006/main" noChangeAspect="1"/>
+            </wp:cNvGraphicFramePr>
+            <a:graphic xmlns:a="http://schemas.openxmlformats.org/drawingml/2006/main">
+              <a:graphicData uri="http://schemas.openxmlformats.org/drawingml/2006/picture">
+                <pic:pic xmlns:pic="http://schemas.openxmlformats.org/drawingml/2006/picture">
+                  <pic:nvPicPr>
+                    <pic:cNvPr id="0" name="VerAvaliacaoLeitura.jpg"/>
+                    <pic:cNvPicPr/>
+                  </pic:nvPicPr>
+                  <pic:blipFill>
+                    <a:blip r:embed="rId33">
+                      <a:extLst>
+                        <a:ext uri="{28A0092B-C50C-407E-A947-70E740481C1C}">
+                          <a14:useLocalDpi xmlns:a14="http://schemas.microsoft.com/office/drawing/2010/main" val="0"/>
+                        </a:ext>
+                      </a:extLst>
+                    </a:blip>
+                    <a:stretch>
+                      <a:fillRect/>
+                    </a:stretch>
+                  </pic:blipFill>
+                  <pic:spPr>
+                    <a:xfrm>
+                      <a:off x="0" y="0"/>
+                      <a:ext cx="4990610" cy="3118948"/>
+                    </a:xfrm>
+                    <a:prstGeom prst="rect">
+                      <a:avLst/>
+                    </a:prstGeom>
+                  </pic:spPr>
+                </pic:pic>
+              </a:graphicData>
+            </a:graphic>
+          </wp:inline>
+        </w:drawing>
+      </w:r>
+    </w:p>
+    <w:p>
+      <w:pPr>
+        <w:rPr>
+          <w:sz w:val="24"/>
+          <w:szCs w:val="24"/>
+          <w:lang w:val="pt-PT"/>
+        </w:rPr>
+      </w:pPr>
+    </w:p>
+    <w:p>
+      <w:pPr>
+        <w:rPr>
+          <w:sz w:val="24"/>
+          <w:szCs w:val="24"/>
+          <w:lang w:val="pt-PT"/>
+        </w:rPr>
+      </w:pPr>
+      <w:r>
+        <w:rPr>
+          <w:sz w:val="24"/>
+          <w:szCs w:val="24"/>
+          <w:lang w:val="pt-PT"/>
+        </w:rPr>
+        <w:t>Para ver a avaliação do teste de leitura basta carregar no teste pretendido e aparecerá um janela com a informação do teste</w:t>
+      </w:r>
+      <w:r>
+        <w:rPr>
+          <w:sz w:val="24"/>
+          <w:szCs w:val="24"/>
+          <w:lang w:val="pt-PT"/>
+        </w:rPr>
+        <w:t xml:space="preserve"> e da avaliação.</w:t>
+      </w:r>
+    </w:p>
+    <w:p>
+      <w:pPr>
+        <w:rPr>
+          <w:sz w:val="24"/>
+          <w:szCs w:val="24"/>
+          <w:lang w:val="pt-PT"/>
+        </w:rPr>
+      </w:pPr>
+    </w:p>
+    <w:p>
+      <w:pPr>
+        <w:rPr>
+          <w:sz w:val="24"/>
+          <w:szCs w:val="24"/>
+          <w:lang w:val="pt-PT"/>
+        </w:rPr>
+      </w:pPr>
+    </w:p>
+    <w:p>
+      <w:pPr>
+        <w:rPr>
+          <w:sz w:val="24"/>
+          <w:szCs w:val="24"/>
+          <w:lang w:val="pt-PT"/>
+        </w:rPr>
+      </w:pPr>
+    </w:p>
+    <w:p>
+      <w:pPr>
+        <w:rPr>
+          <w:sz w:val="24"/>
+          <w:szCs w:val="24"/>
+          <w:lang w:val="pt-PT"/>
+        </w:rPr>
+      </w:pPr>
+    </w:p>
+    <w:p>
+      <w:pPr>
+        <w:rPr>
+          <w:sz w:val="24"/>
+          <w:szCs w:val="24"/>
+          <w:lang w:val="pt-PT"/>
+        </w:rPr>
+      </w:pPr>
+    </w:p>
+    <w:p>
+      <w:pPr>
+        <w:rPr>
+          <w:sz w:val="24"/>
+          <w:szCs w:val="24"/>
+          <w:lang w:val="pt-PT"/>
+        </w:rPr>
+      </w:pPr>
+    </w:p>
+    <w:p>
+      <w:pPr>
+        <w:rPr>
+          <w:sz w:val="24"/>
+          <w:szCs w:val="24"/>
+          <w:lang w:val="pt-PT"/>
+        </w:rPr>
+      </w:pPr>
+    </w:p>
+    <w:p>
+      <w:pPr>
+        <w:rPr>
+          <w:sz w:val="24"/>
+          <w:szCs w:val="24"/>
+          <w:lang w:val="pt-PT"/>
+        </w:rPr>
+      </w:pPr>
+    </w:p>
+    <w:p>
+      <w:pPr>
+        <w:rPr>
+          <w:sz w:val="24"/>
+          <w:szCs w:val="24"/>
+          <w:lang w:val="pt-PT"/>
+        </w:rPr>
+      </w:pPr>
+    </w:p>
+    <w:p>
+      <w:pPr>
+        <w:rPr>
+          <w:sz w:val="24"/>
+          <w:szCs w:val="24"/>
+          <w:lang w:val="pt-PT"/>
+        </w:rPr>
+      </w:pPr>
+    </w:p>
+    <w:p>
+      <w:pPr>
+        <w:rPr>
+          <w:sz w:val="24"/>
+          <w:szCs w:val="24"/>
+          <w:lang w:val="pt-PT"/>
+        </w:rPr>
+      </w:pPr>
+    </w:p>
+    <w:p>
+      <w:pPr>
+        <w:rPr>
+          <w:sz w:val="24"/>
+          <w:szCs w:val="24"/>
+          <w:lang w:val="pt-PT"/>
+        </w:rPr>
+      </w:pPr>
+    </w:p>
+    <w:p>
+      <w:pPr>
+        <w:pStyle w:val="Heading2"/>
+        <w:rPr>
+          <w:lang w:val="pt-PT"/>
+        </w:rPr>
+      </w:pPr>
+      <w:bookmarkStart w:id="23" w:name="_Toc390028237"/>
+      <w:r>
+        <w:rPr>
+          <w:lang w:val="pt-PT"/>
+        </w:rPr>
+        <w:t>Ecrãs Especiais</w:t>
+      </w:r>
+      <w:bookmarkEnd w:id="23"/>
+    </w:p>
+    <w:p>
+      <w:pPr>
+        <w:pStyle w:val="Heading3"/>
+        <w:rPr>
+          <w:b/>
+          <w:sz w:val="32"/>
+          <w:szCs w:val="32"/>
+          <w:lang w:val="pt-PT"/>
+        </w:rPr>
+      </w:pPr>
+      <w:bookmarkStart w:id="24" w:name="_Toc390028238"/>
+      <w:r>
+        <w:rPr>
+          <w:b/>
+          <w:sz w:val="32"/>
+          <w:szCs w:val="32"/>
+          <w:lang w:val="pt-PT"/>
+        </w:rPr>
+        <w:t>Vista de Sincronização</w:t>
+      </w:r>
+      <w:bookmarkEnd w:id="24"/>
+    </w:p>
+    <w:p>
+      <w:pPr>
+        <w:rPr>
+          <w:sz w:val="24"/>
+          <w:szCs w:val="24"/>
+          <w:lang w:val="pt-PT"/>
+        </w:rPr>
+      </w:pPr>
+    </w:p>
+    <w:p>
+      <w:pPr>
+        <w:jc w:val="center"/>
+        <w:rPr>
+          <w:sz w:val="24"/>
+          <w:szCs w:val="24"/>
+          <w:lang w:val="pt-PT"/>
+        </w:rPr>
+      </w:pPr>
+      <w:r>
+        <w:rPr>
+          <w:noProof/>
+          <w:sz w:val="24"/>
+          <w:szCs w:val="24"/>
+        </w:rPr>
+        <w:drawing>
+          <wp:inline distT="0" distB="0" distL="0" distR="0" wp14:anchorId="4F199B01" wp14:editId="41EF8BA7">
+            <wp:extent cx="5257728" cy="3285887"/>
+            <wp:effectExtent l="0" t="0" r="635" b="0"/>
+            <wp:docPr id="28" name="Picture 28"/>
+            <wp:cNvGraphicFramePr>
+              <a:graphicFrameLocks xmlns:a="http://schemas.openxmlformats.org/drawingml/2006/main" noChangeAspect="1"/>
+            </wp:cNvGraphicFramePr>
+            <a:graphic xmlns:a="http://schemas.openxmlformats.org/drawingml/2006/main">
+              <a:graphicData uri="http://schemas.openxmlformats.org/drawingml/2006/picture">
+                <pic:pic xmlns:pic="http://schemas.openxmlformats.org/drawingml/2006/picture">
+                  <pic:nvPicPr>
+                    <pic:cNvPr id="0" name="Sincronizacao.jpg"/>
+                    <pic:cNvPicPr/>
+                  </pic:nvPicPr>
+                  <pic:blipFill>
+                    <a:blip r:embed="rId34">
+                      <a:extLst>
+                        <a:ext uri="{28A0092B-C50C-407E-A947-70E740481C1C}">
+                          <a14:useLocalDpi xmlns:a14="http://schemas.microsoft.com/office/drawing/2010/main" val="0"/>
+                        </a:ext>
+                      </a:extLst>
+                    </a:blip>
+                    <a:stretch>
+                      <a:fillRect/>
+                    </a:stretch>
+                  </pic:blipFill>
+                  <pic:spPr>
+                    <a:xfrm>
+                      <a:off x="0" y="0"/>
+                      <a:ext cx="5257213" cy="3285565"/>
+                    </a:xfrm>
+                    <a:prstGeom prst="rect">
+                      <a:avLst/>
+                    </a:prstGeom>
+                  </pic:spPr>
+                </pic:pic>
+              </a:graphicData>
+            </a:graphic>
+          </wp:inline>
+        </w:drawing>
+      </w:r>
+    </w:p>
+    <w:p>
+      <w:pPr>
+        <w:rPr>
+          <w:sz w:val="24"/>
+          <w:szCs w:val="24"/>
+          <w:lang w:val="pt-PT"/>
+        </w:rPr>
+      </w:pPr>
+    </w:p>
+    <w:p>
+      <w:pPr>
+        <w:rPr>
+          <w:sz w:val="24"/>
+          <w:szCs w:val="24"/>
+          <w:lang w:val="pt-PT"/>
+        </w:rPr>
+      </w:pPr>
+      <w:r>
+        <w:rPr>
+          <w:sz w:val="24"/>
+          <w:szCs w:val="24"/>
+          <w:lang w:val="pt-PT"/>
+        </w:rPr>
+        <w:lastRenderedPageBreak/>
+        <w:t>A Sincronização Manual trata de actualizar todos os dados, tanto na sua aplicação como na base de dados, enviando e recebendo informação de novos professores, alunos, testes criados, resoluções e/ou correções</w:t>
+      </w:r>
+    </w:p>
+    <w:p>
+      <w:pPr>
+        <w:rPr>
+          <w:sz w:val="24"/>
+          <w:szCs w:val="24"/>
+          <w:lang w:val="pt-PT"/>
+        </w:rPr>
+      </w:pPr>
+      <w:r>
+        <w:rPr>
+          <w:sz w:val="24"/>
+          <w:szCs w:val="24"/>
+          <w:lang w:val="pt-PT"/>
+        </w:rPr>
+        <w:t>A segunda opção permite-lhe apenas receber novas resoluções de testes e/ou correções dos mesmos.</w:t>
+      </w:r>
+    </w:p>
+    <w:p>
+      <w:pPr>
+        <w:rPr>
+          <w:sz w:val="24"/>
+          <w:szCs w:val="24"/>
+          <w:lang w:val="pt-PT"/>
+        </w:rPr>
+      </w:pPr>
+      <w:r>
+        <w:rPr>
+          <w:sz w:val="24"/>
+          <w:szCs w:val="24"/>
+          <w:lang w:val="pt-PT"/>
+        </w:rPr>
+        <w:t xml:space="preserve">A </w:t>
+      </w:r>
+      <w:r>
+        <w:rPr>
+          <w:sz w:val="24"/>
+          <w:szCs w:val="24"/>
+          <w:lang w:val="pt-PT"/>
+        </w:rPr>
+        <w:t>terceira</w:t>
+      </w:r>
+      <w:r>
+        <w:rPr>
+          <w:sz w:val="24"/>
+          <w:szCs w:val="24"/>
+          <w:lang w:val="pt-PT"/>
+        </w:rPr>
+        <w:t xml:space="preserve"> opção permite-lhe apenas </w:t>
+      </w:r>
+      <w:r>
+        <w:rPr>
+          <w:sz w:val="24"/>
+          <w:szCs w:val="24"/>
+          <w:lang w:val="pt-PT"/>
+        </w:rPr>
+        <w:t>enviar</w:t>
+      </w:r>
+      <w:r>
+        <w:rPr>
+          <w:sz w:val="24"/>
+          <w:szCs w:val="24"/>
+          <w:lang w:val="pt-PT"/>
+        </w:rPr>
+        <w:t xml:space="preserve"> novas resoluções de testes e/ou correções dos mesmos.</w:t>
+      </w:r>
+    </w:p>
+    <w:p>
+      <w:pPr>
+        <w:rPr>
+          <w:sz w:val="24"/>
+          <w:szCs w:val="24"/>
+          <w:lang w:val="pt-BR"/>
+        </w:rPr>
+      </w:pPr>
+      <w:r>
+        <w:rPr>
+          <w:sz w:val="24"/>
+          <w:szCs w:val="24"/>
+          <w:lang w:val="pt-BR"/>
+        </w:rPr>
+        <w:t>Qualquer erro que possa surgir na utilização das opções de sincronização deverá ser causado por uma má conexão à internet.</w:t>
+      </w:r>
+    </w:p>
+    <w:p>
+      <w:pPr>
+        <w:rPr>
+          <w:sz w:val="24"/>
+          <w:szCs w:val="24"/>
+          <w:lang w:val="pt-BR"/>
+        </w:rPr>
+      </w:pPr>
+    </w:p>
+    <w:p>
+      <w:pPr>
+        <w:rPr>
+          <w:sz w:val="24"/>
+          <w:szCs w:val="24"/>
+          <w:lang w:val="pt-BR"/>
+        </w:rPr>
+      </w:pPr>
+    </w:p>
+    <w:p>
+      <w:pPr>
+        <w:rPr>
+          <w:sz w:val="24"/>
+          <w:szCs w:val="24"/>
+          <w:lang w:val="pt-BR"/>
+        </w:rPr>
+      </w:pPr>
+    </w:p>
+    <w:p>
+      <w:pPr>
+        <w:rPr>
+          <w:sz w:val="24"/>
+          <w:szCs w:val="24"/>
+          <w:lang w:val="pt-BR"/>
+        </w:rPr>
+      </w:pPr>
+    </w:p>
+    <w:p>
+      <w:pPr>
+        <w:rPr>
+          <w:sz w:val="24"/>
+          <w:szCs w:val="24"/>
+          <w:lang w:val="pt-BR"/>
+        </w:rPr>
+      </w:pPr>
+    </w:p>
+    <w:p>
+      <w:pPr>
+        <w:rPr>
+          <w:sz w:val="24"/>
+          <w:szCs w:val="24"/>
+          <w:lang w:val="pt-BR"/>
+        </w:rPr>
+      </w:pPr>
+    </w:p>
+    <w:p>
+      <w:pPr>
+        <w:pStyle w:val="Heading3"/>
+        <w:rPr>
+          <w:b/>
+          <w:sz w:val="32"/>
+          <w:szCs w:val="32"/>
+          <w:lang w:val="pt-PT"/>
+        </w:rPr>
+      </w:pPr>
+      <w:bookmarkStart w:id="25" w:name="_Toc390028239"/>
+      <w:r>
+        <w:rPr>
+          <w:b/>
+          <w:sz w:val="32"/>
+          <w:szCs w:val="32"/>
+          <w:lang w:val="pt-PT"/>
+        </w:rPr>
+        <w:t>Pin de Professor</w:t>
+      </w:r>
+      <w:bookmarkEnd w:id="25"/>
+    </w:p>
+    <w:p>
+      <w:pPr>
+        <w:rPr>
+          <w:sz w:val="24"/>
+          <w:szCs w:val="24"/>
+          <w:lang w:val="pt-PT"/>
+        </w:rPr>
+      </w:pPr>
+    </w:p>
+    <w:p>
+      <w:pPr>
+        <w:jc w:val="center"/>
+        <w:rPr>
+          <w:sz w:val="24"/>
+          <w:szCs w:val="24"/>
+          <w:lang w:val="pt-PT"/>
+        </w:rPr>
+      </w:pPr>
+      <w:r>
+        <w:rPr>
+          <w:noProof/>
+          <w:sz w:val="24"/>
+          <w:szCs w:val="24"/>
+        </w:rPr>
+        <w:drawing>
+          <wp:inline distT="0" distB="0" distL="0" distR="0" wp14:anchorId="5903E3F8" wp14:editId="054D820E">
+            <wp:extent cx="5212006" cy="3257312"/>
+            <wp:effectExtent l="0" t="0" r="8255" b="635"/>
+            <wp:docPr id="29" name="Picture 29"/>
+            <wp:cNvGraphicFramePr>
+              <a:graphicFrameLocks xmlns:a="http://schemas.openxmlformats.org/drawingml/2006/main" noChangeAspect="1"/>
+            </wp:cNvGraphicFramePr>
+            <a:graphic xmlns:a="http://schemas.openxmlformats.org/drawingml/2006/main">
+              <a:graphicData uri="http://schemas.openxmlformats.org/drawingml/2006/picture">
+                <pic:pic xmlns:pic="http://schemas.openxmlformats.org/drawingml/2006/picture">
+                  <pic:nvPicPr>
+                    <pic:cNvPr id="0" name="Pin.jpg"/>
+                    <pic:cNvPicPr/>
+                  </pic:nvPicPr>
+                  <pic:blipFill>
+                    <a:blip r:embed="rId35">
+                      <a:extLst>
+                        <a:ext uri="{28A0092B-C50C-407E-A947-70E740481C1C}">
+                          <a14:useLocalDpi xmlns:a14="http://schemas.microsoft.com/office/drawing/2010/main" val="0"/>
+                        </a:ext>
+                      </a:extLst>
+                    </a:blip>
+                    <a:stretch>
+                      <a:fillRect/>
+                    </a:stretch>
+                  </pic:blipFill>
+                  <pic:spPr>
+                    <a:xfrm>
+                      <a:off x="0" y="0"/>
+                      <a:ext cx="5211495" cy="3256993"/>
+                    </a:xfrm>
+                    <a:prstGeom prst="rect">
+                      <a:avLst/>
+                    </a:prstGeom>
+                  </pic:spPr>
+                </pic:pic>
+              </a:graphicData>
+            </a:graphic>
+          </wp:inline>
+        </w:drawing>
+      </w:r>
+    </w:p>
+    <w:p>
+      <w:pPr>
+        <w:rPr>
+          <w:sz w:val="24"/>
+          <w:szCs w:val="24"/>
+          <w:lang w:val="pt-PT"/>
+        </w:rPr>
+      </w:pPr>
+    </w:p>
+    <w:p>
+      <w:pPr>
+        <w:rPr>
+          <w:sz w:val="24"/>
+          <w:szCs w:val="24"/>
+          <w:lang w:val="pt-PT"/>
+        </w:rPr>
+      </w:pPr>
+      <w:r>
+        <w:rPr>
+          <w:sz w:val="24"/>
+          <w:szCs w:val="24"/>
+          <w:lang w:val="pt-PT"/>
+        </w:rPr>
+        <w:t>Este ecrã pode surgir quando tenta entrar na sua conta de professor, ou quando durante um teste tenta retroceder para evitar que os alunos possam mexer nos menús de correção.</w:t>
+      </w:r>
+    </w:p>
+    <w:p>
+      <w:pPr>
+        <w:rPr>
+          <w:sz w:val="24"/>
+          <w:szCs w:val="24"/>
+          <w:lang w:val="pt-PT"/>
+        </w:rPr>
+      </w:pPr>
+      <w:r>
+        <w:rPr>
+          <w:sz w:val="24"/>
+          <w:szCs w:val="24"/>
+          <w:lang w:val="pt-PT"/>
+        </w:rPr>
+        <w:lastRenderedPageBreak/>
+        <w:t>Este pin é unico para cada professor e é criado aquando a criação de um registo de professor no back office.</w:t>
+      </w:r>
+    </w:p>
+    <w:p>
+      <w:pPr>
+        <w:rPr>
+          <w:sz w:val="24"/>
+          <w:szCs w:val="24"/>
+          <w:lang w:val="pt-PT"/>
+        </w:rPr>
+      </w:pPr>
+      <w:r>
+        <w:rPr>
+          <w:sz w:val="24"/>
+          <w:szCs w:val="24"/>
+          <w:lang w:val="pt-PT"/>
+        </w:rPr>
+        <w:t>Insira o seu pin pressionando os números no ecrã e seguidamente selecione avançar.</w:t>
+      </w:r>
+    </w:p>
+    <w:p>
+      <w:pPr>
+        <w:rPr>
+          <w:sz w:val="24"/>
+          <w:szCs w:val="24"/>
+          <w:lang w:val="pt-PT"/>
+        </w:rPr>
+      </w:pPr>
+    </w:p>
+    <w:p>
+      <w:pPr>
+        <w:jc w:val="center"/>
         <w:rPr>
           <w:sz w:val="24"/>
           <w:szCs w:val="24"/>
@@ -4486,8 +7100,8 @@
       </w:pPr>
     </w:p>
     <w:sectPr>
-      <w:headerReference w:type="default" r:id="rId28"/>
-      <w:footerReference w:type="default" r:id="rId29"/>
+      <w:headerReference w:type="default" r:id="rId36"/>
+      <w:footerReference w:type="default" r:id="rId37"/>
       <w:pgSz w:w="11901" w:h="16817" w:code="1"/>
       <w:pgMar w:top="720" w:right="851" w:bottom="720" w:left="851" w:header="578" w:footer="720" w:gutter="0"/>
       <w:cols w:space="720"/>
@@ -4810,7 +7424,7 @@
               <w:color w:val="F95F56" w:themeColor="accent1" w:themeTint="BF"/>
               <w:lang w:val="pt-BR"/>
             </w:rPr>
-            <w:t>15</w:t>
+            <w:t>2</w:t>
           </w:r>
           <w:r>
             <w:rPr>
@@ -7487,7 +10101,7 @@
 </file>
 
 <file path=customXml/itemProps2.xml><?xml version="1.0" encoding="utf-8"?>
-<ds:datastoreItem xmlns:ds="http://schemas.openxmlformats.org/officeDocument/2006/customXml" ds:itemID="{C15EADFD-F610-4C3C-80A1-CC3B9C1DE1ED}">
+<ds:datastoreItem xmlns:ds="http://schemas.openxmlformats.org/officeDocument/2006/customXml" ds:itemID="{8526DF61-CEA4-4173-B960-EF8722F079BD}">
   <ds:schemaRefs>
     <ds:schemaRef ds:uri="http://schemas.openxmlformats.org/officeDocument/2006/bibliography"/>
   </ds:schemaRefs>

</xml_diff>

<commit_message>
Manual de utilizador - pdf version
</commit_message>
<xml_diff>
--- a/Manual_de_utilizador/Manual_de_utilizador.docx
+++ b/Manual_de_utilizador/Manual_de_utilizador.docx
@@ -2,6 +2,8 @@
 <file path=word/document.xml><?xml version="1.0" encoding="utf-8"?>
 <w:document xmlns:wpc="http://schemas.microsoft.com/office/word/2010/wordprocessingCanvas" xmlns:mc="http://schemas.openxmlformats.org/markup-compatibility/2006" xmlns:o="urn:schemas-microsoft-com:office:office" xmlns:r="http://schemas.openxmlformats.org/officeDocument/2006/relationships" xmlns:m="http://schemas.openxmlformats.org/officeDocument/2006/math" xmlns:v="urn:schemas-microsoft-com:vml" xmlns:wp14="http://schemas.microsoft.com/office/word/2010/wordprocessingDrawing" xmlns:wp="http://schemas.openxmlformats.org/drawingml/2006/wordprocessingDrawing" xmlns:w10="urn:schemas-microsoft-com:office:word" xmlns:w="http://schemas.openxmlformats.org/wordprocessingml/2006/main" xmlns:w14="http://schemas.microsoft.com/office/word/2010/wordml" xmlns:wpg="http://schemas.microsoft.com/office/word/2010/wordprocessingGroup" xmlns:wpi="http://schemas.microsoft.com/office/word/2010/wordprocessingInk" xmlns:wne="http://schemas.microsoft.com/office/word/2006/wordml" xmlns:wps="http://schemas.microsoft.com/office/word/2010/wordprocessingShape" mc:Ignorable="w14 wp14">
   <w:body>
+    <w:bookmarkStart w:id="0" w:name="_GoBack" w:displacedByCustomXml="next"/>
+    <w:bookmarkEnd w:id="0" w:displacedByCustomXml="next"/>
     <w:sdt>
       <w:sdtPr>
         <w:rPr>
@@ -992,8 +994,6 @@
             </w:rPr>
             <w:t>Preparar resolução de testes</w:t>
           </w:r>
-          <w:bookmarkStart w:id="0" w:name="_GoBack"/>
-          <w:bookmarkEnd w:id="0"/>
           <w:r>
             <w:tab/>
           </w:r>
@@ -2664,23 +2664,7 @@
           <w:szCs w:val="24"/>
           <w:lang w:val="pt-BR"/>
         </w:rPr>
-        <w:t>na secção de “Ecrãs Especiais” o capítulo “</w:t>
-      </w:r>
-      <w:r>
-        <w:rPr>
-          <w:sz w:val="24"/>
-          <w:szCs w:val="24"/>
-          <w:lang w:val="pt-BR"/>
-        </w:rPr>
-        <w:t>Pin de professor</w:t>
-      </w:r>
-      <w:r>
-        <w:rPr>
-          <w:sz w:val="24"/>
-          <w:szCs w:val="24"/>
-          <w:lang w:val="pt-BR"/>
-        </w:rPr>
-        <w:t xml:space="preserve">” (pág.19) . </w:t>
+        <w:t xml:space="preserve">na secção de “Ecrãs Especiais” o capítulo “Pin de professor” (pág.19) . </w:t>
       </w:r>
     </w:p>
     <w:p>
@@ -3834,23 +3818,7 @@
           <w:szCs w:val="24"/>
           <w:lang w:val="pt-PT"/>
         </w:rPr>
-        <w:t>a</w:t>
-      </w:r>
-      <w:r>
-        <w:rPr>
-          <w:sz w:val="24"/>
-          <w:szCs w:val="24"/>
-          <w:lang w:val="pt-PT"/>
-        </w:rPr>
-        <w:t xml:space="preserve"> </w:t>
-      </w:r>
-      <w:r>
-        <w:rPr>
-          <w:sz w:val="24"/>
-          <w:szCs w:val="24"/>
-          <w:lang w:val="pt-PT"/>
-        </w:rPr>
-        <w:t>disciplina</w:t>
+        <w:t>a disciplina</w:t>
       </w:r>
       <w:r>
         <w:rPr>
@@ -3866,31 +3834,7 @@
           <w:szCs w:val="24"/>
           <w:lang w:val="pt-PT"/>
         </w:rPr>
-        <w:t xml:space="preserve">menu de </w:t>
-      </w:r>
-      <w:r>
-        <w:rPr>
-          <w:sz w:val="24"/>
-          <w:szCs w:val="24"/>
-          <w:lang w:val="pt-PT"/>
-        </w:rPr>
-        <w:t>seleção de tipo</w:t>
-      </w:r>
-      <w:r>
-        <w:rPr>
-          <w:sz w:val="24"/>
-          <w:szCs w:val="24"/>
-          <w:lang w:val="pt-PT"/>
-        </w:rPr>
-        <w:t xml:space="preserve"> de </w:t>
-      </w:r>
-      <w:r>
-        <w:rPr>
-          <w:sz w:val="24"/>
-          <w:szCs w:val="24"/>
-          <w:lang w:val="pt-PT"/>
-        </w:rPr>
-        <w:t>teste</w:t>
+        <w:t>menu de seleção de tipo de teste</w:t>
       </w:r>
       <w:r>
         <w:rPr>
@@ -4155,15 +4099,7 @@
           <w:szCs w:val="24"/>
           <w:lang w:val="pt-PT"/>
         </w:rPr>
-        <w:t xml:space="preserve">Selecione </w:t>
-      </w:r>
-      <w:r>
-        <w:rPr>
-          <w:sz w:val="24"/>
-          <w:szCs w:val="24"/>
-          <w:lang w:val="pt-PT"/>
-        </w:rPr>
-        <w:t>um tipo de teste para o selecionar</w:t>
+        <w:t>Selecione um tipo de teste para o selecionar</w:t>
       </w:r>
       <w:r>
         <w:rPr>
@@ -4179,15 +4115,7 @@
           <w:szCs w:val="24"/>
           <w:lang w:val="pt-PT"/>
         </w:rPr>
-        <w:t xml:space="preserve">menu de seleção de </w:t>
-      </w:r>
-      <w:r>
-        <w:rPr>
-          <w:sz w:val="24"/>
-          <w:szCs w:val="24"/>
-          <w:lang w:val="pt-PT"/>
-        </w:rPr>
-        <w:t>testes disponíveis</w:t>
+        <w:t>menu de seleção de testes disponíveis</w:t>
       </w:r>
       <w:r>
         <w:rPr>
@@ -4509,31 +4437,7 @@
           <w:szCs w:val="24"/>
           <w:lang w:val="pt-PT"/>
         </w:rPr>
-        <w:t>do</w:t>
-      </w:r>
-      <w:r>
-        <w:rPr>
-          <w:sz w:val="24"/>
-          <w:szCs w:val="24"/>
-          <w:lang w:val="pt-PT"/>
-        </w:rPr>
-        <w:t xml:space="preserve"> </w:t>
-      </w:r>
-      <w:r>
-        <w:rPr>
-          <w:sz w:val="24"/>
-          <w:szCs w:val="24"/>
-          <w:lang w:val="pt-PT"/>
-        </w:rPr>
-        <w:t xml:space="preserve">tipo de teste </w:t>
-      </w:r>
-      <w:r>
-        <w:rPr>
-          <w:sz w:val="24"/>
-          <w:szCs w:val="24"/>
-          <w:lang w:val="pt-PT"/>
-        </w:rPr>
-        <w:t>disciplina</w:t>
+        <w:t>do tipo de teste disciplina</w:t>
       </w:r>
       <w:r>
         <w:rPr>
@@ -4886,16 +4790,7 @@
           <w:szCs w:val="32"/>
           <w:lang w:val="pt-PT"/>
         </w:rPr>
-        <w:t xml:space="preserve"> </w:t>
-      </w:r>
-      <w:r>
-        <w:rPr>
-          <w:b/>
-          <w:sz w:val="32"/>
-          <w:szCs w:val="32"/>
-          <w:lang w:val="pt-PT"/>
-        </w:rPr>
-        <w:t>de leitura</w:t>
+        <w:t xml:space="preserve"> de leitura</w:t>
       </w:r>
       <w:bookmarkEnd w:id="15"/>
     </w:p>
@@ -6001,39 +5896,7 @@
           <w:szCs w:val="24"/>
           <w:lang w:val="pt-PT"/>
         </w:rPr>
-        <w:t xml:space="preserve">Para </w:t>
-      </w:r>
-      <w:r>
-        <w:rPr>
-          <w:sz w:val="24"/>
-          <w:szCs w:val="24"/>
-          <w:lang w:val="pt-PT"/>
-        </w:rPr>
-        <w:t>ver a correção de</w:t>
-      </w:r>
-      <w:r>
-        <w:rPr>
-          <w:sz w:val="24"/>
-          <w:szCs w:val="24"/>
-          <w:lang w:val="pt-PT"/>
-        </w:rPr>
-        <w:t xml:space="preserve"> um teste selecione a opção </w:t>
-      </w:r>
-      <w:r>
-        <w:rPr>
-          <w:sz w:val="24"/>
-          <w:szCs w:val="24"/>
-          <w:lang w:val="pt-PT"/>
-        </w:rPr>
-        <w:t>“Ver Resultados”</w:t>
-      </w:r>
-      <w:r>
-        <w:rPr>
-          <w:sz w:val="24"/>
-          <w:szCs w:val="24"/>
-          <w:lang w:val="pt-PT"/>
-        </w:rPr>
-        <w:t xml:space="preserve"> no menú.</w:t>
+        <w:t>Para ver a correção de um teste selecione a opção “Ver Resultados” no menú.</w:t>
       </w:r>
     </w:p>
     <w:p>
@@ -6051,23 +5914,7 @@
           <w:lang w:val="pt-PT"/>
         </w:rPr>
         <w:lastRenderedPageBreak/>
-        <w:t>Após a seleção de “</w:t>
-      </w:r>
-      <w:r>
-        <w:rPr>
-          <w:sz w:val="24"/>
-          <w:szCs w:val="24"/>
-          <w:lang w:val="pt-PT"/>
-        </w:rPr>
-        <w:t>Ver Resultados</w:t>
-      </w:r>
-      <w:r>
-        <w:rPr>
-          <w:sz w:val="24"/>
-          <w:szCs w:val="24"/>
-          <w:lang w:val="pt-PT"/>
-        </w:rPr>
-        <w:t>”, a preparação da correção de um teste é identica à preparação de realização de um teste. Para informação detalhada, consulte a “Preparar resolução de testes” (p</w:t>
+        <w:t>Após a seleção de “Ver Resultados”, a preparação da correção de um teste é identica à preparação de realização de um teste. Para informação detalhada, consulte a “Preparar resolução de testes” (p</w:t>
       </w:r>
       <w:r>
         <w:rPr>
@@ -6824,39 +6671,7 @@
           <w:szCs w:val="24"/>
           <w:lang w:val="pt-PT"/>
         </w:rPr>
-        <w:t xml:space="preserve">A </w:t>
-      </w:r>
-      <w:r>
-        <w:rPr>
-          <w:sz w:val="24"/>
-          <w:szCs w:val="24"/>
-          <w:lang w:val="pt-PT"/>
-        </w:rPr>
-        <w:t>terceira</w:t>
-      </w:r>
-      <w:r>
-        <w:rPr>
-          <w:sz w:val="24"/>
-          <w:szCs w:val="24"/>
-          <w:lang w:val="pt-PT"/>
-        </w:rPr>
-        <w:t xml:space="preserve"> opção permite-lhe apenas </w:t>
-      </w:r>
-      <w:r>
-        <w:rPr>
-          <w:sz w:val="24"/>
-          <w:szCs w:val="24"/>
-          <w:lang w:val="pt-PT"/>
-        </w:rPr>
-        <w:t>enviar</w:t>
-      </w:r>
-      <w:r>
-        <w:rPr>
-          <w:sz w:val="24"/>
-          <w:szCs w:val="24"/>
-          <w:lang w:val="pt-PT"/>
-        </w:rPr>
-        <w:t xml:space="preserve"> novas resoluções de testes e/ou correções dos mesmos.</w:t>
+        <w:t>A terceira opção permite-lhe apenas enviar novas resoluções de testes e/ou correções dos mesmos.</w:t>
       </w:r>
     </w:p>
     <w:p>
@@ -10101,7 +9916,7 @@
 </file>
 
 <file path=customXml/itemProps2.xml><?xml version="1.0" encoding="utf-8"?>
-<ds:datastoreItem xmlns:ds="http://schemas.openxmlformats.org/officeDocument/2006/customXml" ds:itemID="{8526DF61-CEA4-4173-B960-EF8722F079BD}">
+<ds:datastoreItem xmlns:ds="http://schemas.openxmlformats.org/officeDocument/2006/customXml" ds:itemID="{8E91D924-F2FF-4A69-8808-F00A61DE5104}">
   <ds:schemaRefs>
     <ds:schemaRef ds:uri="http://schemas.openxmlformats.org/officeDocument/2006/bibliography"/>
   </ds:schemaRefs>

</xml_diff>

<commit_message>
Introdução e proposta pra novo layout
</commit_message>
<xml_diff>
--- a/Manual_de_utilizador/Manual_de_utilizador.docx
+++ b/Manual_de_utilizador/Manual_de_utilizador.docx
@@ -1,6 +1,6 @@
 
 <file path=word/document.xml><?xml version="1.0" encoding="utf-8"?>
-<w:document xmlns:wpc="http://schemas.microsoft.com/office/word/2010/wordprocessingCanvas" xmlns:mc="http://schemas.openxmlformats.org/markup-compatibility/2006" xmlns:o="urn:schemas-microsoft-com:office:office" xmlns:r="http://schemas.openxmlformats.org/officeDocument/2006/relationships" xmlns:m="http://schemas.openxmlformats.org/officeDocument/2006/math" xmlns:v="urn:schemas-microsoft-com:vml" xmlns:wp14="http://schemas.microsoft.com/office/word/2010/wordprocessingDrawing" xmlns:wp="http://schemas.openxmlformats.org/drawingml/2006/wordprocessingDrawing" xmlns:w10="urn:schemas-microsoft-com:office:word" xmlns:w="http://schemas.openxmlformats.org/wordprocessingml/2006/main" xmlns:w14="http://schemas.microsoft.com/office/word/2010/wordml" xmlns:wpg="http://schemas.microsoft.com/office/word/2010/wordprocessingGroup" xmlns:wpi="http://schemas.microsoft.com/office/word/2010/wordprocessingInk" xmlns:wne="http://schemas.microsoft.com/office/word/2006/wordml" xmlns:wps="http://schemas.microsoft.com/office/word/2010/wordprocessingShape" mc:Ignorable="w14 wp14">
+<w:document xmlns:wpc="http://schemas.microsoft.com/office/word/2010/wordprocessingCanvas" xmlns:mo="http://schemas.microsoft.com/office/mac/office/2008/main" xmlns:mc="http://schemas.openxmlformats.org/markup-compatibility/2006" xmlns:mv="urn:schemas-microsoft-com:mac:vml" xmlns:o="urn:schemas-microsoft-com:office:office" xmlns:r="http://schemas.openxmlformats.org/officeDocument/2006/relationships" xmlns:m="http://schemas.openxmlformats.org/officeDocument/2006/math" xmlns:v="urn:schemas-microsoft-com:vml" xmlns:wp14="http://schemas.microsoft.com/office/word/2010/wordprocessingDrawing" xmlns:wp="http://schemas.openxmlformats.org/drawingml/2006/wordprocessingDrawing" xmlns:w10="urn:schemas-microsoft-com:office:word" xmlns:w="http://schemas.openxmlformats.org/wordprocessingml/2006/main" xmlns:w14="http://schemas.microsoft.com/office/word/2010/wordml" xmlns:wpg="http://schemas.microsoft.com/office/word/2010/wordprocessingGroup" xmlns:wpi="http://schemas.microsoft.com/office/word/2010/wordprocessingInk" xmlns:wne="http://schemas.microsoft.com/office/word/2006/wordml" xmlns:wps="http://schemas.microsoft.com/office/word/2010/wordprocessingShape" mc:Ignorable="w14 wp14">
   <w:body>
     <w:sdt>
       <w:sdtPr>
@@ -161,7 +161,6 @@
               <w:id w:val="77807134"/>
               <w:picture/>
             </w:sdtPr>
-            <w:sdtEndPr/>
             <w:sdtContent/>
           </w:sdt>
         </w:p>
@@ -249,7 +248,6 @@
             <w:dataBinding w:prefixMappings="xmlns:ns0='http://purl.org/dc/elements/1.1/' xmlns:ns1='http://schemas.openxmlformats.org/package/2006/metadata/core-properties' " w:xpath="/ns1:coreProperties[1]/ns0:description[1]" w:storeItemID="{6C3C8BC8-F283-45AE-878A-BAB7291924A1}"/>
             <w:text w:multiLine="1"/>
           </w:sdtPr>
-          <w:sdtEndPr/>
           <w:sdtContent>
             <w:p>
               <w:pPr>
@@ -266,8 +264,17 @@
                   <w:b/>
                   <w:color w:val="auto"/>
                 </w:rPr>
-                <w:t>Manual de Utilizador</w:t>
+                <w:t xml:space="preserve">Manual de </w:t>
               </w:r>
+              <w:proofErr w:type="spellStart"/>
+              <w:r>
+                <w:rPr>
+                  <w:b/>
+                  <w:color w:val="auto"/>
+                </w:rPr>
+                <w:t>Utilizador</w:t>
+              </w:r>
+              <w:proofErr w:type="spellEnd"/>
             </w:p>
           </w:sdtContent>
         </w:sdt>
@@ -516,15 +523,7 @@
     </w:p>
     <w:sdt>
       <w:sdtPr>
-        <w:rPr>
-          <w:rFonts w:asciiTheme="minorHAnsi" w:hAnsiTheme="minorHAnsi"/>
-          <w:caps w:val="0"/>
-          <w:color w:val="auto"/>
-          <w:sz w:val="18"/>
-          <w:szCs w:val="22"/>
-          <w:lang w:val="pt-PT"/>
-        </w:rPr>
-        <w:id w:val="-684065526"/>
+        <w:id w:val="-1107969686"/>
         <w:docPartObj>
           <w:docPartGallery w:val="Table of Contents"/>
           <w:docPartUnique/>
@@ -532,6 +531,12 @@
       </w:sdtPr>
       <w:sdtEndPr>
         <w:rPr>
+          <w:rFonts w:asciiTheme="minorHAnsi" w:hAnsiTheme="minorHAnsi"/>
+          <w:b/>
+          <w:bCs/>
+          <w:caps w:val="0"/>
+          <w:noProof/>
+          <w:color w:val="auto"/>
           <w:sz w:val="20"/>
           <w:szCs w:val="20"/>
         </w:rPr>
@@ -540,142 +545,230 @@
         <w:p>
           <w:pPr>
             <w:pStyle w:val="TOCHeading"/>
-            <w:rPr>
-              <w:color w:val="auto"/>
-              <w:lang w:val="pt-PT"/>
-            </w:rPr>
           </w:pPr>
           <w:r>
-            <w:rPr>
-              <w:color w:val="auto"/>
-              <w:lang w:val="pt-PT"/>
-            </w:rPr>
-            <w:t>Indice</w:t>
-          </w:r>
-        </w:p>
-        <w:p>
-          <w:pPr>
-            <w:pStyle w:val="TOC1"/>
-            <w:rPr>
-              <w:rFonts w:asciiTheme="minorHAnsi" w:eastAsiaTheme="minorEastAsia" w:hAnsiTheme="minorHAnsi"/>
-              <w:noProof/>
-              <w:color w:val="auto"/>
-              <w:sz w:val="22"/>
-              <w:szCs w:val="22"/>
-            </w:rPr>
-          </w:pPr>
-          <w:r>
-            <w:rPr>
-              <w:color w:val="auto"/>
-              <w:lang w:val="pt-PT"/>
-            </w:rPr>
-            <w:fldChar w:fldCharType="begin"/>
-          </w:r>
-          <w:r>
-            <w:rPr>
-              <w:color w:val="auto"/>
-              <w:lang w:val="pt-PT"/>
-            </w:rPr>
-            <w:instrText xml:space="preserve"> TOC \o "1-3" </w:instrText>
-          </w:r>
-          <w:r>
-            <w:rPr>
-              <w:color w:val="auto"/>
-              <w:lang w:val="pt-PT"/>
-            </w:rPr>
-            <w:fldChar w:fldCharType="separate"/>
-          </w:r>
-          <w:r>
-            <w:rPr>
-              <w:noProof/>
-              <w:lang w:val="pt-PT"/>
-            </w:rPr>
-            <w:t>Manual de utilizador da Aplicação Android</w:t>
-          </w:r>
-          <w:r>
-            <w:rPr>
-              <w:noProof/>
-            </w:rPr>
-            <w:tab/>
-          </w:r>
-          <w:r>
-            <w:rPr>
-              <w:noProof/>
-            </w:rPr>
-            <w:fldChar w:fldCharType="begin"/>
-          </w:r>
-          <w:r>
-            <w:rPr>
-              <w:noProof/>
-            </w:rPr>
-            <w:instrText xml:space="preserve"> PAGEREF _Toc390028215 \h </w:instrText>
-          </w:r>
-          <w:r>
-            <w:rPr>
-              <w:noProof/>
-            </w:rPr>
-          </w:r>
-          <w:r>
-            <w:rPr>
-              <w:noProof/>
-            </w:rPr>
-            <w:fldChar w:fldCharType="separate"/>
-          </w:r>
-          <w:r>
-            <w:rPr>
-              <w:noProof/>
-            </w:rPr>
-            <w:t>3</w:t>
-          </w:r>
-          <w:r>
-            <w:rPr>
-              <w:noProof/>
-            </w:rPr>
-            <w:fldChar w:fldCharType="end"/>
+            <w:t>Table of Contents</w:t>
           </w:r>
         </w:p>
         <w:p>
           <w:pPr>
             <w:pStyle w:val="TOC2"/>
+            <w:tabs>
+              <w:tab w:val="right" w:leader="dot" w:pos="10189"/>
+            </w:tabs>
             <w:rPr>
               <w:rFonts w:eastAsiaTheme="minorEastAsia"/>
-              <w:sz w:val="22"/>
-              <w:szCs w:val="22"/>
+              <w:b w:val="0"/>
+              <w:noProof/>
+              <w:sz w:val="24"/>
+              <w:szCs w:val="24"/>
+              <w:lang w:val="pt-PT" w:eastAsia="ja-JP"/>
             </w:rPr>
           </w:pPr>
           <w:r>
             <w:rPr>
+              <w:b w:val="0"/>
+            </w:rPr>
+            <w:fldChar w:fldCharType="begin"/>
+          </w:r>
+          <w:r>
+            <w:instrText xml:space="preserve"> TOC \o "1-3" \h \z \u </w:instrText>
+          </w:r>
+          <w:r>
+            <w:rPr>
+              <w:b w:val="0"/>
+            </w:rPr>
+            <w:fldChar w:fldCharType="separate"/>
+          </w:r>
+          <w:r>
+            <w:rPr>
+              <w:noProof/>
               <w:lang w:val="pt-PT"/>
             </w:rPr>
+            <w:t>Introdução</w:t>
+          </w:r>
+          <w:r>
+            <w:rPr>
+              <w:noProof/>
+            </w:rPr>
+            <w:tab/>
+          </w:r>
+          <w:r>
+            <w:rPr>
+              <w:noProof/>
+            </w:rPr>
+            <w:fldChar w:fldCharType="begin"/>
+          </w:r>
+          <w:r>
+            <w:rPr>
+              <w:noProof/>
+            </w:rPr>
+            <w:instrText xml:space="preserve"> PAGEREF _Toc265162095 \h </w:instrText>
+          </w:r>
+          <w:r>
+            <w:rPr>
+              <w:noProof/>
+            </w:rPr>
+          </w:r>
+          <w:r>
+            <w:rPr>
+              <w:noProof/>
+            </w:rPr>
+            <w:fldChar w:fldCharType="separate"/>
+          </w:r>
+          <w:r>
+            <w:rPr>
+              <w:noProof/>
+            </w:rPr>
+            <w:t>3</w:t>
+          </w:r>
+          <w:r>
+            <w:rPr>
+              <w:noProof/>
+            </w:rPr>
+            <w:fldChar w:fldCharType="end"/>
+          </w:r>
+        </w:p>
+        <w:p>
+          <w:pPr>
+            <w:pStyle w:val="TOC2"/>
+            <w:tabs>
+              <w:tab w:val="right" w:leader="dot" w:pos="10189"/>
+            </w:tabs>
+            <w:rPr>
+              <w:rFonts w:eastAsiaTheme="minorEastAsia"/>
+              <w:b w:val="0"/>
+              <w:noProof/>
+              <w:sz w:val="24"/>
+              <w:szCs w:val="24"/>
+              <w:lang w:val="pt-PT" w:eastAsia="ja-JP"/>
+            </w:rPr>
+          </w:pPr>
+          <w:r>
+            <w:rPr>
+              <w:noProof/>
+              <w:lang w:val="pt-PT"/>
+            </w:rPr>
+            <w:t>Manual de utilizador da Aplicação Android</w:t>
+          </w:r>
+          <w:r>
+            <w:rPr>
+              <w:noProof/>
+            </w:rPr>
+            <w:tab/>
+          </w:r>
+          <w:r>
+            <w:rPr>
+              <w:noProof/>
+            </w:rPr>
+            <w:fldChar w:fldCharType="begin"/>
+          </w:r>
+          <w:r>
+            <w:rPr>
+              <w:noProof/>
+            </w:rPr>
+            <w:instrText xml:space="preserve"> PAGEREF _Toc265162096 \h </w:instrText>
+          </w:r>
+          <w:r>
+            <w:rPr>
+              <w:noProof/>
+            </w:rPr>
+          </w:r>
+          <w:r>
+            <w:rPr>
+              <w:noProof/>
+            </w:rPr>
+            <w:fldChar w:fldCharType="separate"/>
+          </w:r>
+          <w:r>
+            <w:rPr>
+              <w:noProof/>
+            </w:rPr>
+            <w:t>3</w:t>
+          </w:r>
+          <w:r>
+            <w:rPr>
+              <w:noProof/>
+            </w:rPr>
+            <w:fldChar w:fldCharType="end"/>
+          </w:r>
+        </w:p>
+        <w:p>
+          <w:pPr>
+            <w:pStyle w:val="TOC2"/>
+            <w:tabs>
+              <w:tab w:val="right" w:leader="dot" w:pos="10189"/>
+            </w:tabs>
+            <w:rPr>
+              <w:rFonts w:eastAsiaTheme="minorEastAsia"/>
+              <w:b w:val="0"/>
+              <w:noProof/>
+              <w:sz w:val="24"/>
+              <w:szCs w:val="24"/>
+              <w:lang w:val="pt-PT" w:eastAsia="ja-JP"/>
+            </w:rPr>
+          </w:pPr>
+          <w:r>
+            <w:rPr>
+              <w:noProof/>
+              <w:lang w:val="pt-PT"/>
+            </w:rPr>
             <w:t>Iniciar a utilização</w:t>
           </w:r>
           <w:r>
+            <w:rPr>
+              <w:noProof/>
+            </w:rPr>
             <w:tab/>
           </w:r>
           <w:r>
+            <w:rPr>
+              <w:noProof/>
+            </w:rPr>
             <w:fldChar w:fldCharType="begin"/>
           </w:r>
           <w:r>
-            <w:instrText xml:space="preserve"> PAGEREF _Toc390028216 \h </w:instrText>
-          </w:r>
-          <w:r>
+            <w:rPr>
+              <w:noProof/>
+            </w:rPr>
+            <w:instrText xml:space="preserve"> PAGEREF _Toc265162097 \h </w:instrText>
+          </w:r>
+          <w:r>
+            <w:rPr>
+              <w:noProof/>
+            </w:rPr>
+          </w:r>
+          <w:r>
+            <w:rPr>
+              <w:noProof/>
+            </w:rPr>
             <w:fldChar w:fldCharType="separate"/>
           </w:r>
           <w:r>
+            <w:rPr>
+              <w:noProof/>
+            </w:rPr>
             <w:t>3</w:t>
           </w:r>
           <w:r>
+            <w:rPr>
+              <w:noProof/>
+            </w:rPr>
             <w:fldChar w:fldCharType="end"/>
           </w:r>
         </w:p>
         <w:p>
           <w:pPr>
             <w:pStyle w:val="TOC3"/>
+            <w:tabs>
+              <w:tab w:val="right" w:leader="dot" w:pos="10189"/>
+            </w:tabs>
             <w:rPr>
               <w:rFonts w:eastAsiaTheme="minorEastAsia"/>
               <w:noProof/>
-              <w:sz w:val="22"/>
-              <w:szCs w:val="22"/>
+              <w:sz w:val="24"/>
+              <w:szCs w:val="24"/>
+              <w:lang w:val="pt-PT" w:eastAsia="ja-JP"/>
             </w:rPr>
           </w:pPr>
           <w:r>
@@ -702,7 +795,7 @@
             <w:rPr>
               <w:noProof/>
             </w:rPr>
-            <w:instrText xml:space="preserve"> PAGEREF _Toc390028217 \h </w:instrText>
+            <w:instrText xml:space="preserve"> PAGEREF _Toc265162098 \h </w:instrText>
           </w:r>
           <w:r>
             <w:rPr>
@@ -731,11 +824,15 @@
         <w:p>
           <w:pPr>
             <w:pStyle w:val="TOC3"/>
+            <w:tabs>
+              <w:tab w:val="right" w:leader="dot" w:pos="10189"/>
+            </w:tabs>
             <w:rPr>
               <w:rFonts w:eastAsiaTheme="minorEastAsia"/>
               <w:noProof/>
-              <w:sz w:val="22"/>
-              <w:szCs w:val="22"/>
+              <w:sz w:val="24"/>
+              <w:szCs w:val="24"/>
+              <w:lang w:val="pt-PT" w:eastAsia="ja-JP"/>
             </w:rPr>
           </w:pPr>
           <w:r>
@@ -762,7 +859,7 @@
             <w:rPr>
               <w:noProof/>
             </w:rPr>
-            <w:instrText xml:space="preserve"> PAGEREF _Toc390028218 \h </w:instrText>
+            <w:instrText xml:space="preserve"> PAGEREF _Toc265162099 \h </w:instrText>
           </w:r>
           <w:r>
             <w:rPr>
@@ -791,11 +888,15 @@
         <w:p>
           <w:pPr>
             <w:pStyle w:val="TOC3"/>
+            <w:tabs>
+              <w:tab w:val="right" w:leader="dot" w:pos="10189"/>
+            </w:tabs>
             <w:rPr>
               <w:rFonts w:eastAsiaTheme="minorEastAsia"/>
               <w:noProof/>
-              <w:sz w:val="22"/>
-              <w:szCs w:val="22"/>
+              <w:sz w:val="24"/>
+              <w:szCs w:val="24"/>
+              <w:lang w:val="pt-PT" w:eastAsia="ja-JP"/>
             </w:rPr>
           </w:pPr>
           <w:r>
@@ -822,7 +923,7 @@
             <w:rPr>
               <w:noProof/>
             </w:rPr>
-            <w:instrText xml:space="preserve"> PAGEREF _Toc390028219 \h </w:instrText>
+            <w:instrText xml:space="preserve"> PAGEREF _Toc265162100 \h </w:instrText>
           </w:r>
           <w:r>
             <w:rPr>
@@ -851,11 +952,15 @@
         <w:p>
           <w:pPr>
             <w:pStyle w:val="TOC3"/>
+            <w:tabs>
+              <w:tab w:val="right" w:leader="dot" w:pos="10189"/>
+            </w:tabs>
             <w:rPr>
               <w:rFonts w:eastAsiaTheme="minorEastAsia"/>
               <w:noProof/>
-              <w:sz w:val="22"/>
-              <w:szCs w:val="22"/>
+              <w:sz w:val="24"/>
+              <w:szCs w:val="24"/>
+              <w:lang w:val="pt-PT" w:eastAsia="ja-JP"/>
             </w:rPr>
           </w:pPr>
           <w:r>
@@ -882,7 +987,7 @@
             <w:rPr>
               <w:noProof/>
             </w:rPr>
-            <w:instrText xml:space="preserve"> PAGEREF _Toc390028220 \h </w:instrText>
+            <w:instrText xml:space="preserve"> PAGEREF _Toc265162101 \h </w:instrText>
           </w:r>
           <w:r>
             <w:rPr>
@@ -911,11 +1016,15 @@
         <w:p>
           <w:pPr>
             <w:pStyle w:val="TOC3"/>
+            <w:tabs>
+              <w:tab w:val="right" w:leader="dot" w:pos="10189"/>
+            </w:tabs>
             <w:rPr>
               <w:rFonts w:eastAsiaTheme="minorEastAsia"/>
               <w:noProof/>
-              <w:sz w:val="22"/>
-              <w:szCs w:val="22"/>
+              <w:sz w:val="24"/>
+              <w:szCs w:val="24"/>
+              <w:lang w:val="pt-PT" w:eastAsia="ja-JP"/>
             </w:rPr>
           </w:pPr>
           <w:r>
@@ -942,7 +1051,7 @@
             <w:rPr>
               <w:noProof/>
             </w:rPr>
-            <w:instrText xml:space="preserve"> PAGEREF _Toc390028221 \h </w:instrText>
+            <w:instrText xml:space="preserve"> PAGEREF _Toc265162102 \h </w:instrText>
           </w:r>
           <w:r>
             <w:rPr>
@@ -971,45 +1080,79 @@
         <w:p>
           <w:pPr>
             <w:pStyle w:val="TOC2"/>
+            <w:tabs>
+              <w:tab w:val="right" w:leader="dot" w:pos="10189"/>
+            </w:tabs>
             <w:rPr>
               <w:rFonts w:eastAsiaTheme="minorEastAsia"/>
-              <w:sz w:val="22"/>
-              <w:szCs w:val="22"/>
+              <w:b w:val="0"/>
+              <w:noProof/>
+              <w:sz w:val="24"/>
+              <w:szCs w:val="24"/>
+              <w:lang w:val="pt-PT" w:eastAsia="ja-JP"/>
             </w:rPr>
           </w:pPr>
           <w:r>
             <w:rPr>
+              <w:noProof/>
               <w:lang w:val="pt-PT"/>
             </w:rPr>
             <w:t>Preparar resolução de testes</w:t>
           </w:r>
           <w:r>
+            <w:rPr>
+              <w:noProof/>
+            </w:rPr>
             <w:tab/>
           </w:r>
           <w:r>
+            <w:rPr>
+              <w:noProof/>
+            </w:rPr>
             <w:fldChar w:fldCharType="begin"/>
           </w:r>
           <w:r>
-            <w:instrText xml:space="preserve"> PAGEREF _Toc390028222 \h </w:instrText>
-          </w:r>
-          <w:r>
+            <w:rPr>
+              <w:noProof/>
+            </w:rPr>
+            <w:instrText xml:space="preserve"> PAGEREF _Toc265162103 \h </w:instrText>
+          </w:r>
+          <w:r>
+            <w:rPr>
+              <w:noProof/>
+            </w:rPr>
+          </w:r>
+          <w:r>
+            <w:rPr>
+              <w:noProof/>
+            </w:rPr>
             <w:fldChar w:fldCharType="separate"/>
           </w:r>
           <w:r>
+            <w:rPr>
+              <w:noProof/>
+            </w:rPr>
             <w:t>8</w:t>
           </w:r>
           <w:r>
+            <w:rPr>
+              <w:noProof/>
+            </w:rPr>
             <w:fldChar w:fldCharType="end"/>
           </w:r>
         </w:p>
         <w:p>
           <w:pPr>
             <w:pStyle w:val="TOC3"/>
+            <w:tabs>
+              <w:tab w:val="right" w:leader="dot" w:pos="10189"/>
+            </w:tabs>
             <w:rPr>
               <w:rFonts w:eastAsiaTheme="minorEastAsia"/>
               <w:noProof/>
-              <w:sz w:val="22"/>
-              <w:szCs w:val="22"/>
+              <w:sz w:val="24"/>
+              <w:szCs w:val="24"/>
+              <w:lang w:val="pt-PT" w:eastAsia="ja-JP"/>
             </w:rPr>
           </w:pPr>
           <w:r>
@@ -1036,7 +1179,7 @@
             <w:rPr>
               <w:noProof/>
             </w:rPr>
-            <w:instrText xml:space="preserve"> PAGEREF _Toc390028223 \h </w:instrText>
+            <w:instrText xml:space="preserve"> PAGEREF _Toc265162104 \h </w:instrText>
           </w:r>
           <w:r>
             <w:rPr>
@@ -1065,11 +1208,15 @@
         <w:p>
           <w:pPr>
             <w:pStyle w:val="TOC3"/>
+            <w:tabs>
+              <w:tab w:val="right" w:leader="dot" w:pos="10189"/>
+            </w:tabs>
             <w:rPr>
               <w:rFonts w:eastAsiaTheme="minorEastAsia"/>
               <w:noProof/>
-              <w:sz w:val="22"/>
-              <w:szCs w:val="22"/>
+              <w:sz w:val="24"/>
+              <w:szCs w:val="24"/>
+              <w:lang w:val="pt-PT" w:eastAsia="ja-JP"/>
             </w:rPr>
           </w:pPr>
           <w:r>
@@ -1096,7 +1243,7 @@
             <w:rPr>
               <w:noProof/>
             </w:rPr>
-            <w:instrText xml:space="preserve"> PAGEREF _Toc390028224 \h </w:instrText>
+            <w:instrText xml:space="preserve"> PAGEREF _Toc265162105 \h </w:instrText>
           </w:r>
           <w:r>
             <w:rPr>
@@ -1125,11 +1272,15 @@
         <w:p>
           <w:pPr>
             <w:pStyle w:val="TOC3"/>
+            <w:tabs>
+              <w:tab w:val="right" w:leader="dot" w:pos="10189"/>
+            </w:tabs>
             <w:rPr>
               <w:rFonts w:eastAsiaTheme="minorEastAsia"/>
               <w:noProof/>
-              <w:sz w:val="22"/>
-              <w:szCs w:val="22"/>
+              <w:sz w:val="24"/>
+              <w:szCs w:val="24"/>
+              <w:lang w:val="pt-PT" w:eastAsia="ja-JP"/>
             </w:rPr>
           </w:pPr>
           <w:r>
@@ -1156,7 +1307,7 @@
             <w:rPr>
               <w:noProof/>
             </w:rPr>
-            <w:instrText xml:space="preserve"> PAGEREF _Toc390028225 \h </w:instrText>
+            <w:instrText xml:space="preserve"> PAGEREF _Toc265162106 \h </w:instrText>
           </w:r>
           <w:r>
             <w:rPr>
@@ -1185,11 +1336,15 @@
         <w:p>
           <w:pPr>
             <w:pStyle w:val="TOC3"/>
+            <w:tabs>
+              <w:tab w:val="right" w:leader="dot" w:pos="10189"/>
+            </w:tabs>
             <w:rPr>
               <w:rFonts w:eastAsiaTheme="minorEastAsia"/>
               <w:noProof/>
-              <w:sz w:val="22"/>
-              <w:szCs w:val="22"/>
+              <w:sz w:val="24"/>
+              <w:szCs w:val="24"/>
+              <w:lang w:val="pt-PT" w:eastAsia="ja-JP"/>
             </w:rPr>
           </w:pPr>
           <w:r>
@@ -1216,7 +1371,7 @@
             <w:rPr>
               <w:noProof/>
             </w:rPr>
-            <w:instrText xml:space="preserve"> PAGEREF _Toc390028226 \h </w:instrText>
+            <w:instrText xml:space="preserve"> PAGEREF _Toc265162107 \h </w:instrText>
           </w:r>
           <w:r>
             <w:rPr>
@@ -1245,45 +1400,79 @@
         <w:p>
           <w:pPr>
             <w:pStyle w:val="TOC2"/>
+            <w:tabs>
+              <w:tab w:val="right" w:leader="dot" w:pos="10189"/>
+            </w:tabs>
             <w:rPr>
               <w:rFonts w:eastAsiaTheme="minorEastAsia"/>
-              <w:sz w:val="22"/>
-              <w:szCs w:val="22"/>
+              <w:b w:val="0"/>
+              <w:noProof/>
+              <w:sz w:val="24"/>
+              <w:szCs w:val="24"/>
+              <w:lang w:val="pt-PT" w:eastAsia="ja-JP"/>
             </w:rPr>
           </w:pPr>
           <w:r>
             <w:rPr>
+              <w:noProof/>
               <w:lang w:val="pt-PT"/>
             </w:rPr>
             <w:t>Resolução dos testes</w:t>
           </w:r>
           <w:r>
+            <w:rPr>
+              <w:noProof/>
+            </w:rPr>
             <w:tab/>
           </w:r>
           <w:r>
+            <w:rPr>
+              <w:noProof/>
+            </w:rPr>
             <w:fldChar w:fldCharType="begin"/>
           </w:r>
           <w:r>
-            <w:instrText xml:space="preserve"> PAGEREF _Toc390028227 \h </w:instrText>
-          </w:r>
-          <w:r>
+            <w:rPr>
+              <w:noProof/>
+            </w:rPr>
+            <w:instrText xml:space="preserve"> PAGEREF _Toc265162108 \h </w:instrText>
+          </w:r>
+          <w:r>
+            <w:rPr>
+              <w:noProof/>
+            </w:rPr>
+          </w:r>
+          <w:r>
+            <w:rPr>
+              <w:noProof/>
+            </w:rPr>
             <w:fldChar w:fldCharType="separate"/>
           </w:r>
           <w:r>
+            <w:rPr>
+              <w:noProof/>
+            </w:rPr>
             <w:t>12</w:t>
           </w:r>
           <w:r>
+            <w:rPr>
+              <w:noProof/>
+            </w:rPr>
             <w:fldChar w:fldCharType="end"/>
           </w:r>
         </w:p>
         <w:p>
           <w:pPr>
             <w:pStyle w:val="TOC3"/>
+            <w:tabs>
+              <w:tab w:val="right" w:leader="dot" w:pos="10189"/>
+            </w:tabs>
             <w:rPr>
               <w:rFonts w:eastAsiaTheme="minorEastAsia"/>
               <w:noProof/>
-              <w:sz w:val="22"/>
-              <w:szCs w:val="22"/>
+              <w:sz w:val="24"/>
+              <w:szCs w:val="24"/>
+              <w:lang w:val="pt-PT" w:eastAsia="ja-JP"/>
             </w:rPr>
           </w:pPr>
           <w:r>
@@ -1310,7 +1499,7 @@
             <w:rPr>
               <w:noProof/>
             </w:rPr>
-            <w:instrText xml:space="preserve"> PAGEREF _Toc390028228 \h </w:instrText>
+            <w:instrText xml:space="preserve"> PAGEREF _Toc265162109 \h </w:instrText>
           </w:r>
           <w:r>
             <w:rPr>
@@ -1339,11 +1528,15 @@
         <w:p>
           <w:pPr>
             <w:pStyle w:val="TOC3"/>
+            <w:tabs>
+              <w:tab w:val="right" w:leader="dot" w:pos="10189"/>
+            </w:tabs>
             <w:rPr>
               <w:rFonts w:eastAsiaTheme="minorEastAsia"/>
               <w:noProof/>
-              <w:sz w:val="22"/>
-              <w:szCs w:val="22"/>
+              <w:sz w:val="24"/>
+              <w:szCs w:val="24"/>
+              <w:lang w:val="pt-PT" w:eastAsia="ja-JP"/>
             </w:rPr>
           </w:pPr>
           <w:r>
@@ -1370,7 +1563,7 @@
             <w:rPr>
               <w:noProof/>
             </w:rPr>
-            <w:instrText xml:space="preserve"> PAGEREF _Toc390028229 \h </w:instrText>
+            <w:instrText xml:space="preserve"> PAGEREF _Toc265162110 \h </w:instrText>
           </w:r>
           <w:r>
             <w:rPr>
@@ -1399,45 +1592,79 @@
         <w:p>
           <w:pPr>
             <w:pStyle w:val="TOC2"/>
+            <w:tabs>
+              <w:tab w:val="right" w:leader="dot" w:pos="10189"/>
+            </w:tabs>
             <w:rPr>
               <w:rFonts w:eastAsiaTheme="minorEastAsia"/>
-              <w:sz w:val="22"/>
-              <w:szCs w:val="22"/>
+              <w:b w:val="0"/>
+              <w:noProof/>
+              <w:sz w:val="24"/>
+              <w:szCs w:val="24"/>
+              <w:lang w:val="pt-PT" w:eastAsia="ja-JP"/>
             </w:rPr>
           </w:pPr>
           <w:r>
             <w:rPr>
+              <w:noProof/>
               <w:lang w:val="pt-PT"/>
             </w:rPr>
             <w:t>Corrigir um teste</w:t>
           </w:r>
           <w:r>
+            <w:rPr>
+              <w:noProof/>
+            </w:rPr>
             <w:tab/>
           </w:r>
           <w:r>
+            <w:rPr>
+              <w:noProof/>
+            </w:rPr>
             <w:fldChar w:fldCharType="begin"/>
           </w:r>
           <w:r>
-            <w:instrText xml:space="preserve"> PAGEREF _Toc390028230 \h </w:instrText>
-          </w:r>
-          <w:r>
+            <w:rPr>
+              <w:noProof/>
+            </w:rPr>
+            <w:instrText xml:space="preserve"> PAGEREF _Toc265162111 \h </w:instrText>
+          </w:r>
+          <w:r>
+            <w:rPr>
+              <w:noProof/>
+            </w:rPr>
+          </w:r>
+          <w:r>
+            <w:rPr>
+              <w:noProof/>
+            </w:rPr>
             <w:fldChar w:fldCharType="separate"/>
           </w:r>
           <w:r>
+            <w:rPr>
+              <w:noProof/>
+            </w:rPr>
             <w:t>14</w:t>
           </w:r>
           <w:r>
+            <w:rPr>
+              <w:noProof/>
+            </w:rPr>
             <w:fldChar w:fldCharType="end"/>
           </w:r>
         </w:p>
         <w:p>
           <w:pPr>
             <w:pStyle w:val="TOC3"/>
+            <w:tabs>
+              <w:tab w:val="right" w:leader="dot" w:pos="10189"/>
+            </w:tabs>
             <w:rPr>
               <w:rFonts w:eastAsiaTheme="minorEastAsia"/>
               <w:noProof/>
-              <w:sz w:val="22"/>
-              <w:szCs w:val="22"/>
+              <w:sz w:val="24"/>
+              <w:szCs w:val="24"/>
+              <w:lang w:val="pt-PT" w:eastAsia="ja-JP"/>
             </w:rPr>
           </w:pPr>
           <w:r>
@@ -1464,7 +1691,7 @@
             <w:rPr>
               <w:noProof/>
             </w:rPr>
-            <w:instrText xml:space="preserve"> PAGEREF _Toc390028231 \h </w:instrText>
+            <w:instrText xml:space="preserve"> PAGEREF _Toc265162112 \h </w:instrText>
           </w:r>
           <w:r>
             <w:rPr>
@@ -1493,11 +1720,15 @@
         <w:p>
           <w:pPr>
             <w:pStyle w:val="TOC3"/>
+            <w:tabs>
+              <w:tab w:val="right" w:leader="dot" w:pos="10189"/>
+            </w:tabs>
             <w:rPr>
               <w:rFonts w:eastAsiaTheme="minorEastAsia"/>
               <w:noProof/>
-              <w:sz w:val="22"/>
-              <w:szCs w:val="22"/>
+              <w:sz w:val="24"/>
+              <w:szCs w:val="24"/>
+              <w:lang w:val="pt-PT" w:eastAsia="ja-JP"/>
             </w:rPr>
           </w:pPr>
           <w:r>
@@ -1524,7 +1755,7 @@
             <w:rPr>
               <w:noProof/>
             </w:rPr>
-            <w:instrText xml:space="preserve"> PAGEREF _Toc390028232 \h </w:instrText>
+            <w:instrText xml:space="preserve"> PAGEREF _Toc265162113 \h </w:instrText>
           </w:r>
           <w:r>
             <w:rPr>
@@ -1553,45 +1784,79 @@
         <w:p>
           <w:pPr>
             <w:pStyle w:val="TOC2"/>
+            <w:tabs>
+              <w:tab w:val="right" w:leader="dot" w:pos="10189"/>
+            </w:tabs>
             <w:rPr>
               <w:rFonts w:eastAsiaTheme="minorEastAsia"/>
-              <w:sz w:val="22"/>
-              <w:szCs w:val="22"/>
+              <w:b w:val="0"/>
+              <w:noProof/>
+              <w:sz w:val="24"/>
+              <w:szCs w:val="24"/>
+              <w:lang w:val="pt-PT" w:eastAsia="ja-JP"/>
             </w:rPr>
           </w:pPr>
           <w:r>
             <w:rPr>
+              <w:noProof/>
               <w:lang w:val="pt-PT"/>
             </w:rPr>
             <w:t>Corrigir um teste</w:t>
           </w:r>
           <w:r>
+            <w:rPr>
+              <w:noProof/>
+            </w:rPr>
             <w:tab/>
           </w:r>
           <w:r>
+            <w:rPr>
+              <w:noProof/>
+            </w:rPr>
             <w:fldChar w:fldCharType="begin"/>
           </w:r>
           <w:r>
-            <w:instrText xml:space="preserve"> PAGEREF _Toc390028233 \h </w:instrText>
-          </w:r>
-          <w:r>
+            <w:rPr>
+              <w:noProof/>
+            </w:rPr>
+            <w:instrText xml:space="preserve"> PAGEREF _Toc265162114 \h </w:instrText>
+          </w:r>
+          <w:r>
+            <w:rPr>
+              <w:noProof/>
+            </w:rPr>
+          </w:r>
+          <w:r>
+            <w:rPr>
+              <w:noProof/>
+            </w:rPr>
             <w:fldChar w:fldCharType="separate"/>
           </w:r>
           <w:r>
+            <w:rPr>
+              <w:noProof/>
+            </w:rPr>
             <w:t>16</w:t>
           </w:r>
           <w:r>
+            <w:rPr>
+              <w:noProof/>
+            </w:rPr>
             <w:fldChar w:fldCharType="end"/>
           </w:r>
         </w:p>
         <w:p>
           <w:pPr>
             <w:pStyle w:val="TOC3"/>
+            <w:tabs>
+              <w:tab w:val="right" w:leader="dot" w:pos="10189"/>
+            </w:tabs>
             <w:rPr>
               <w:rFonts w:eastAsiaTheme="minorEastAsia"/>
               <w:noProof/>
-              <w:sz w:val="22"/>
-              <w:szCs w:val="22"/>
+              <w:sz w:val="24"/>
+              <w:szCs w:val="24"/>
+              <w:lang w:val="pt-PT" w:eastAsia="ja-JP"/>
             </w:rPr>
           </w:pPr>
           <w:r>
@@ -1618,7 +1883,7 @@
             <w:rPr>
               <w:noProof/>
             </w:rPr>
-            <w:instrText xml:space="preserve"> PAGEREF _Toc390028234 \h </w:instrText>
+            <w:instrText xml:space="preserve"> PAGEREF _Toc265162115 \h </w:instrText>
           </w:r>
           <w:r>
             <w:rPr>
@@ -1647,11 +1912,15 @@
         <w:p>
           <w:pPr>
             <w:pStyle w:val="TOC3"/>
+            <w:tabs>
+              <w:tab w:val="right" w:leader="dot" w:pos="10189"/>
+            </w:tabs>
             <w:rPr>
               <w:rFonts w:eastAsiaTheme="minorEastAsia"/>
               <w:noProof/>
-              <w:sz w:val="22"/>
-              <w:szCs w:val="22"/>
+              <w:sz w:val="24"/>
+              <w:szCs w:val="24"/>
+              <w:lang w:val="pt-PT" w:eastAsia="ja-JP"/>
             </w:rPr>
           </w:pPr>
           <w:r>
@@ -1678,7 +1947,7 @@
             <w:rPr>
               <w:noProof/>
             </w:rPr>
-            <w:instrText xml:space="preserve"> PAGEREF _Toc390028235 \h </w:instrText>
+            <w:instrText xml:space="preserve"> PAGEREF _Toc265162116 \h </w:instrText>
           </w:r>
           <w:r>
             <w:rPr>
@@ -1707,11 +1976,15 @@
         <w:p>
           <w:pPr>
             <w:pStyle w:val="TOC3"/>
+            <w:tabs>
+              <w:tab w:val="right" w:leader="dot" w:pos="10189"/>
+            </w:tabs>
             <w:rPr>
               <w:rFonts w:eastAsiaTheme="minorEastAsia"/>
               <w:noProof/>
-              <w:sz w:val="22"/>
-              <w:szCs w:val="22"/>
+              <w:sz w:val="24"/>
+              <w:szCs w:val="24"/>
+              <w:lang w:val="pt-PT" w:eastAsia="ja-JP"/>
             </w:rPr>
           </w:pPr>
           <w:r>
@@ -1738,7 +2011,7 @@
             <w:rPr>
               <w:noProof/>
             </w:rPr>
-            <w:instrText xml:space="preserve"> PAGEREF _Toc390028236 \h </w:instrText>
+            <w:instrText xml:space="preserve"> PAGEREF _Toc265162117 \h </w:instrText>
           </w:r>
           <w:r>
             <w:rPr>
@@ -1767,45 +2040,79 @@
         <w:p>
           <w:pPr>
             <w:pStyle w:val="TOC2"/>
+            <w:tabs>
+              <w:tab w:val="right" w:leader="dot" w:pos="10189"/>
+            </w:tabs>
             <w:rPr>
               <w:rFonts w:eastAsiaTheme="minorEastAsia"/>
-              <w:sz w:val="22"/>
-              <w:szCs w:val="22"/>
+              <w:b w:val="0"/>
+              <w:noProof/>
+              <w:sz w:val="24"/>
+              <w:szCs w:val="24"/>
+              <w:lang w:val="pt-PT" w:eastAsia="ja-JP"/>
             </w:rPr>
           </w:pPr>
           <w:r>
             <w:rPr>
+              <w:noProof/>
               <w:lang w:val="pt-PT"/>
             </w:rPr>
             <w:t>Ecrãs Especiais</w:t>
           </w:r>
           <w:r>
+            <w:rPr>
+              <w:noProof/>
+            </w:rPr>
             <w:tab/>
           </w:r>
           <w:r>
+            <w:rPr>
+              <w:noProof/>
+            </w:rPr>
             <w:fldChar w:fldCharType="begin"/>
           </w:r>
           <w:r>
-            <w:instrText xml:space="preserve"> PAGEREF _Toc390028237 \h </w:instrText>
-          </w:r>
-          <w:r>
+            <w:rPr>
+              <w:noProof/>
+            </w:rPr>
+            <w:instrText xml:space="preserve"> PAGEREF _Toc265162118 \h </w:instrText>
+          </w:r>
+          <w:r>
+            <w:rPr>
+              <w:noProof/>
+            </w:rPr>
+          </w:r>
+          <w:r>
+            <w:rPr>
+              <w:noProof/>
+            </w:rPr>
             <w:fldChar w:fldCharType="separate"/>
           </w:r>
           <w:r>
+            <w:rPr>
+              <w:noProof/>
+            </w:rPr>
             <w:t>19</w:t>
           </w:r>
           <w:r>
+            <w:rPr>
+              <w:noProof/>
+            </w:rPr>
             <w:fldChar w:fldCharType="end"/>
           </w:r>
         </w:p>
         <w:p>
           <w:pPr>
             <w:pStyle w:val="TOC3"/>
+            <w:tabs>
+              <w:tab w:val="right" w:leader="dot" w:pos="10189"/>
+            </w:tabs>
             <w:rPr>
               <w:rFonts w:eastAsiaTheme="minorEastAsia"/>
               <w:noProof/>
-              <w:sz w:val="22"/>
-              <w:szCs w:val="22"/>
+              <w:sz w:val="24"/>
+              <w:szCs w:val="24"/>
+              <w:lang w:val="pt-PT" w:eastAsia="ja-JP"/>
             </w:rPr>
           </w:pPr>
           <w:r>
@@ -1832,7 +2139,7 @@
             <w:rPr>
               <w:noProof/>
             </w:rPr>
-            <w:instrText xml:space="preserve"> PAGEREF _Toc390028238 \h </w:instrText>
+            <w:instrText xml:space="preserve"> PAGEREF _Toc265162119 \h </w:instrText>
           </w:r>
           <w:r>
             <w:rPr>
@@ -1861,11 +2168,15 @@
         <w:p>
           <w:pPr>
             <w:pStyle w:val="TOC3"/>
+            <w:tabs>
+              <w:tab w:val="right" w:leader="dot" w:pos="10189"/>
+            </w:tabs>
             <w:rPr>
               <w:rFonts w:eastAsiaTheme="minorEastAsia"/>
               <w:noProof/>
-              <w:sz w:val="22"/>
-              <w:szCs w:val="22"/>
+              <w:sz w:val="24"/>
+              <w:szCs w:val="24"/>
+              <w:lang w:val="pt-PT" w:eastAsia="ja-JP"/>
             </w:rPr>
           </w:pPr>
           <w:r>
@@ -1892,7 +2203,7 @@
             <w:rPr>
               <w:noProof/>
             </w:rPr>
-            <w:instrText xml:space="preserve"> PAGEREF _Toc390028239 \h </w:instrText>
+            <w:instrText xml:space="preserve"> PAGEREF _Toc265162120 \h </w:instrText>
           </w:r>
           <w:r>
             <w:rPr>
@@ -1919,17 +2230,11 @@
           </w:r>
         </w:p>
         <w:p>
-          <w:pPr>
-            <w:spacing w:before="0" w:after="200"/>
-            <w:rPr>
-              <w:lang w:val="pt-PT"/>
-            </w:rPr>
-          </w:pPr>
-          <w:r>
-            <w:rPr>
-              <w:rFonts w:asciiTheme="majorHAnsi" w:hAnsiTheme="majorHAnsi"/>
-              <w:sz w:val="24"/>
-              <w:lang w:val="pt-PT"/>
+          <w:r>
+            <w:rPr>
+              <w:b/>
+              <w:bCs/>
+              <w:noProof/>
             </w:rPr>
             <w:fldChar w:fldCharType="end"/>
           </w:r>
@@ -1952,34 +2257,349 @@
     </w:p>
     <w:p>
       <w:pPr>
-        <w:pStyle w:val="Heading1"/>
-        <w:rPr>
-          <w:lang w:val="pt-PT"/>
-        </w:rPr>
-      </w:pPr>
-      <w:bookmarkStart w:id="0" w:name="_Toc390028215"/>
-      <w:r>
-        <w:rPr>
-          <w:lang w:val="pt-PT"/>
-        </w:rPr>
-        <w:lastRenderedPageBreak/>
-        <w:t>Manual de utilizador</w:t>
-      </w:r>
-      <w:r>
-        <w:rPr>
-          <w:lang w:val="pt-PT"/>
-        </w:rPr>
-        <w:t xml:space="preserve"> da Aplicação Android</w:t>
+        <w:rPr>
+          <w:lang w:val="pt-PT"/>
+        </w:rPr>
+      </w:pPr>
+    </w:p>
+    <w:p>
+      <w:pPr>
+        <w:pStyle w:val="Heading2"/>
+        <w:rPr>
+          <w:lang w:val="pt-PT"/>
+        </w:rPr>
+      </w:pPr>
+      <w:bookmarkStart w:id="0" w:name="_Toc265162095"/>
+      <w:r>
+        <w:rPr>
+          <w:lang w:val="pt-PT"/>
+        </w:rPr>
+        <w:t>Introdução</w:t>
       </w:r>
       <w:bookmarkEnd w:id="0"/>
     </w:p>
     <w:p>
       <w:pPr>
-        <w:rPr>
-          <w:lang w:val="pt-PT"/>
-        </w:rPr>
-      </w:pPr>
-    </w:p>
+        <w:spacing w:line="240" w:lineRule="auto"/>
+      </w:pPr>
+      <w:r>
+        <w:t xml:space="preserve">O </w:t>
+      </w:r>
+      <w:proofErr w:type="spellStart"/>
+      <w:r>
+        <w:t>Letrinhas</w:t>
+      </w:r>
+      <w:proofErr w:type="spellEnd"/>
+      <w:r>
+        <w:t xml:space="preserve"> </w:t>
+      </w:r>
+      <w:proofErr w:type="spellStart"/>
+      <w:r>
+        <w:t>vem</w:t>
+      </w:r>
+      <w:proofErr w:type="spellEnd"/>
+      <w:r>
+        <w:t xml:space="preserve"> </w:t>
+      </w:r>
+      <w:proofErr w:type="spellStart"/>
+      <w:r>
+        <w:t>inovar</w:t>
+      </w:r>
+      <w:proofErr w:type="spellEnd"/>
+      <w:r>
+        <w:t xml:space="preserve"> a </w:t>
+      </w:r>
+      <w:proofErr w:type="spellStart"/>
+      <w:r>
+        <w:t>relação</w:t>
+      </w:r>
+      <w:proofErr w:type="spellEnd"/>
+      <w:r>
+        <w:t xml:space="preserve"> entre o </w:t>
+      </w:r>
+      <w:proofErr w:type="spellStart"/>
+      <w:r>
+        <w:t>estudante</w:t>
+      </w:r>
+      <w:proofErr w:type="spellEnd"/>
+      <w:r>
+        <w:t xml:space="preserve"> e </w:t>
+      </w:r>
+      <w:proofErr w:type="spellStart"/>
+      <w:r>
+        <w:t>os</w:t>
+      </w:r>
+      <w:proofErr w:type="spellEnd"/>
+      <w:r>
+        <w:t xml:space="preserve"> </w:t>
+      </w:r>
+      <w:proofErr w:type="spellStart"/>
+      <w:r>
+        <w:t>seus</w:t>
+      </w:r>
+      <w:proofErr w:type="spellEnd"/>
+      <w:r>
+        <w:t xml:space="preserve"> costumes. </w:t>
+      </w:r>
+      <w:proofErr w:type="gramStart"/>
+      <w:r>
+        <w:t xml:space="preserve">Uma </w:t>
+      </w:r>
+      <w:proofErr w:type="spellStart"/>
+      <w:r>
+        <w:t>aplicação</w:t>
+      </w:r>
+      <w:proofErr w:type="spellEnd"/>
+      <w:r>
+        <w:t xml:space="preserve"> </w:t>
+      </w:r>
+      <w:proofErr w:type="spellStart"/>
+      <w:r>
+        <w:t>que</w:t>
+      </w:r>
+      <w:proofErr w:type="spellEnd"/>
+      <w:r>
+        <w:t xml:space="preserve"> </w:t>
+      </w:r>
+      <w:proofErr w:type="spellStart"/>
+      <w:r>
+        <w:t>cria</w:t>
+      </w:r>
+      <w:proofErr w:type="spellEnd"/>
+      <w:r>
+        <w:t xml:space="preserve"> a </w:t>
+      </w:r>
+      <w:proofErr w:type="spellStart"/>
+      <w:r>
+        <w:t>ponte</w:t>
+      </w:r>
+      <w:proofErr w:type="spellEnd"/>
+      <w:r>
+        <w:t xml:space="preserve"> digital entre o professor e o   </w:t>
+      </w:r>
+      <w:proofErr w:type="spellStart"/>
+      <w:r>
+        <w:t>aluno</w:t>
+      </w:r>
+      <w:proofErr w:type="spellEnd"/>
+      <w:r>
+        <w:t>.</w:t>
+      </w:r>
+      <w:proofErr w:type="gramEnd"/>
+      <w:r>
+        <w:t xml:space="preserve"> Com o </w:t>
+      </w:r>
+      <w:proofErr w:type="spellStart"/>
+      <w:r>
+        <w:t>letrinhas</w:t>
+      </w:r>
+      <w:proofErr w:type="spellEnd"/>
+      <w:r>
+        <w:t xml:space="preserve"> </w:t>
+      </w:r>
+      <w:proofErr w:type="spellStart"/>
+      <w:r>
+        <w:t>podemos</w:t>
+      </w:r>
+      <w:proofErr w:type="spellEnd"/>
+      <w:r>
+        <w:t>:</w:t>
+      </w:r>
+    </w:p>
+    <w:p>
+      <w:pPr>
+        <w:pStyle w:val="ListParagraph"/>
+        <w:numPr>
+          <w:ilvl w:val="1"/>
+          <w:numId w:val="7"/>
+        </w:numPr>
+        <w:spacing w:line="240" w:lineRule="auto"/>
+      </w:pPr>
+      <w:proofErr w:type="spellStart"/>
+      <w:r>
+        <w:t>Seleccionar</w:t>
+      </w:r>
+      <w:proofErr w:type="spellEnd"/>
+      <w:r>
+        <w:t xml:space="preserve"> a escolar a </w:t>
+      </w:r>
+      <w:proofErr w:type="spellStart"/>
+      <w:r>
+        <w:t>que</w:t>
+      </w:r>
+      <w:proofErr w:type="spellEnd"/>
+      <w:r>
+        <w:t xml:space="preserve"> </w:t>
+      </w:r>
+      <w:proofErr w:type="spellStart"/>
+      <w:r>
+        <w:t>pertencemos</w:t>
+      </w:r>
+      <w:proofErr w:type="spellEnd"/>
+      <w:r>
+        <w:t>;</w:t>
+      </w:r>
+    </w:p>
+    <w:p>
+      <w:pPr>
+        <w:pStyle w:val="ListParagraph"/>
+        <w:numPr>
+          <w:ilvl w:val="1"/>
+          <w:numId w:val="7"/>
+        </w:numPr>
+        <w:spacing w:line="240" w:lineRule="auto"/>
+      </w:pPr>
+      <w:proofErr w:type="spellStart"/>
+      <w:r>
+        <w:t>Seleccionar</w:t>
+      </w:r>
+      <w:proofErr w:type="spellEnd"/>
+      <w:r>
+        <w:t xml:space="preserve"> </w:t>
+      </w:r>
+      <w:proofErr w:type="spellStart"/>
+      <w:r>
+        <w:t>os</w:t>
+      </w:r>
+      <w:proofErr w:type="spellEnd"/>
+      <w:r>
+        <w:t xml:space="preserve"> </w:t>
+      </w:r>
+      <w:proofErr w:type="spellStart"/>
+      <w:r>
+        <w:t>utilizadores</w:t>
+      </w:r>
+      <w:proofErr w:type="spellEnd"/>
+      <w:r>
+        <w:t xml:space="preserve"> (professor e </w:t>
+      </w:r>
+      <w:proofErr w:type="spellStart"/>
+      <w:r>
+        <w:t>aluno</w:t>
+      </w:r>
+      <w:proofErr w:type="spellEnd"/>
+      <w:r>
+        <w:t>);</w:t>
+      </w:r>
+    </w:p>
+    <w:p>
+      <w:pPr>
+        <w:pStyle w:val="ListParagraph"/>
+        <w:numPr>
+          <w:ilvl w:val="1"/>
+          <w:numId w:val="7"/>
+        </w:numPr>
+        <w:spacing w:line="240" w:lineRule="auto"/>
+      </w:pPr>
+      <w:proofErr w:type="spellStart"/>
+      <w:r>
+        <w:t>Efectuar</w:t>
+      </w:r>
+      <w:proofErr w:type="spellEnd"/>
+      <w:r>
+        <w:t xml:space="preserve"> e </w:t>
+      </w:r>
+      <w:proofErr w:type="spellStart"/>
+      <w:r>
+        <w:t>corrigir</w:t>
+      </w:r>
+      <w:proofErr w:type="spellEnd"/>
+      <w:r>
+        <w:t xml:space="preserve"> testes de </w:t>
+      </w:r>
+      <w:proofErr w:type="spellStart"/>
+      <w:r>
+        <w:t>avaliação</w:t>
+      </w:r>
+      <w:proofErr w:type="spellEnd"/>
+      <w:r>
+        <w:t>;</w:t>
+      </w:r>
+      <w:r>
+        <w:tab/>
+      </w:r>
+    </w:p>
+    <w:p>
+      <w:pPr>
+        <w:spacing w:line="240" w:lineRule="auto"/>
+      </w:pPr>
+      <w:proofErr w:type="spellStart"/>
+      <w:proofErr w:type="gramStart"/>
+      <w:r>
+        <w:t>Estas</w:t>
+      </w:r>
+      <w:proofErr w:type="spellEnd"/>
+      <w:r>
+        <w:t xml:space="preserve"> e </w:t>
+      </w:r>
+      <w:proofErr w:type="spellStart"/>
+      <w:r>
+        <w:t>outras</w:t>
+      </w:r>
+      <w:proofErr w:type="spellEnd"/>
+      <w:r>
+        <w:t xml:space="preserve"> </w:t>
+      </w:r>
+      <w:proofErr w:type="spellStart"/>
+      <w:r>
+        <w:t>funcionalidad</w:t>
+      </w:r>
+      <w:r>
+        <w:t>e</w:t>
+      </w:r>
+      <w:r>
+        <w:t>s</w:t>
+      </w:r>
+      <w:proofErr w:type="spellEnd"/>
+      <w:r>
+        <w:t xml:space="preserve"> </w:t>
+      </w:r>
+      <w:proofErr w:type="spellStart"/>
+      <w:r>
+        <w:t>fazem</w:t>
+      </w:r>
+      <w:proofErr w:type="spellEnd"/>
+      <w:r>
+        <w:t xml:space="preserve"> parte da </w:t>
+      </w:r>
+      <w:proofErr w:type="spellStart"/>
+      <w:r>
+        <w:t>aplicação</w:t>
+      </w:r>
+      <w:proofErr w:type="spellEnd"/>
+      <w:r>
+        <w:t xml:space="preserve"> </w:t>
+      </w:r>
+      <w:proofErr w:type="spellStart"/>
+      <w:r>
+        <w:t>descrita</w:t>
+      </w:r>
+      <w:proofErr w:type="spellEnd"/>
+      <w:r>
+        <w:t xml:space="preserve"> </w:t>
+      </w:r>
+      <w:proofErr w:type="spellStart"/>
+      <w:r>
+        <w:t>neste</w:t>
+      </w:r>
+      <w:proofErr w:type="spellEnd"/>
+      <w:r>
+        <w:t xml:space="preserve"> manual de </w:t>
+      </w:r>
+      <w:proofErr w:type="spellStart"/>
+      <w:r>
+        <w:t>utilizador</w:t>
+      </w:r>
+      <w:proofErr w:type="spellEnd"/>
+      <w:r>
+        <w:t>.</w:t>
+      </w:r>
+      <w:proofErr w:type="gramEnd"/>
+      <w:r>
+        <w:t xml:space="preserve"> </w:t>
+      </w:r>
+    </w:p>
+    <w:p/>
     <w:p>
       <w:pPr>
         <w:pStyle w:val="Heading2"/>
@@ -1987,14 +2607,52 @@
           <w:lang w:val="pt-PT"/>
         </w:rPr>
       </w:pPr>
-      <w:bookmarkStart w:id="1" w:name="_Toc390028216"/>
+      <w:bookmarkStart w:id="1" w:name="_Toc265162096"/>
+      <w:r>
+        <w:rPr>
+          <w:lang w:val="pt-PT"/>
+        </w:rPr>
+        <w:t xml:space="preserve">Manual de utilizador da Aplicação </w:t>
+      </w:r>
+      <w:proofErr w:type="spellStart"/>
+      <w:r>
+        <w:rPr>
+          <w:lang w:val="pt-PT"/>
+        </w:rPr>
+        <w:t>Android</w:t>
+      </w:r>
+      <w:bookmarkEnd w:id="1"/>
+      <w:proofErr w:type="spellEnd"/>
+    </w:p>
+    <w:p>
+      <w:pPr>
+        <w:pStyle w:val="Heading2"/>
+        <w:rPr>
+          <w:lang w:val="pt-PT"/>
+        </w:rPr>
+      </w:pPr>
+    </w:p>
+    <w:p>
+      <w:pPr>
+        <w:pStyle w:val="Heading2"/>
+        <w:rPr>
+          <w:lang w:val="pt-PT"/>
+        </w:rPr>
+      </w:pPr>
+      <w:r>
+        <w:rPr>
+          <w:lang w:val="pt-PT"/>
+        </w:rPr>
+        <w:tab/>
+      </w:r>
+      <w:bookmarkStart w:id="2" w:name="_Toc265162097"/>
       <w:r>
         <w:rPr>
           <w:lang w:val="pt-PT"/>
         </w:rPr>
         <w:t>Iniciar a utilização</w:t>
       </w:r>
-      <w:bookmarkEnd w:id="1"/>
+      <w:bookmarkEnd w:id="2"/>
     </w:p>
     <w:p>
       <w:pPr>
@@ -2006,7 +2664,7 @@
           <w:lang w:val="pt-PT"/>
         </w:rPr>
       </w:pPr>
-      <w:bookmarkStart w:id="2" w:name="_Toc390028217"/>
+      <w:bookmarkStart w:id="3" w:name="_Toc265162098"/>
       <w:r>
         <w:rPr>
           <w:b/>
@@ -2016,31 +2674,47 @@
         </w:rPr>
         <w:t>Ecrã Inicial</w:t>
       </w:r>
-      <w:bookmarkEnd w:id="2"/>
-    </w:p>
-    <w:p>
-      <w:pPr>
-        <w:rPr>
+      <w:bookmarkEnd w:id="3"/>
+    </w:p>
+    <w:p>
+      <w:pPr>
+        <w:rPr>
+          <w:sz w:val="24"/>
+          <w:szCs w:val="24"/>
           <w:lang w:val="pt-BR"/>
         </w:rPr>
       </w:pPr>
-    </w:p>
-    <w:p>
-      <w:pPr>
-        <w:jc w:val="center"/>
-        <w:rPr>
-          <w:lang w:val="pt-BR"/>
-        </w:rPr>
-      </w:pPr>
       <w:r>
         <w:rPr>
           <w:noProof/>
         </w:rPr>
         <w:drawing>
-          <wp:inline distT="0" distB="0" distL="0" distR="0" wp14:anchorId="36DA1EAC" wp14:editId="7C52190D">
-            <wp:extent cx="5562600" cy="3476625"/>
-            <wp:effectExtent l="0" t="0" r="0" b="9525"/>
-            <wp:docPr id="2" name="Picture 2"/>
+          <wp:anchor distT="0" distB="0" distL="114300" distR="114300" simplePos="0" relativeHeight="251660288" behindDoc="0" locked="0" layoutInCell="1" allowOverlap="1" wp14:anchorId="15477FCA" wp14:editId="4E17CBC0">
+            <wp:simplePos x="0" y="0"/>
+            <wp:positionH relativeFrom="column">
+              <wp:posOffset>2743200</wp:posOffset>
+            </wp:positionH>
+            <wp:positionV relativeFrom="paragraph">
+              <wp:posOffset>169545</wp:posOffset>
+            </wp:positionV>
+            <wp:extent cx="571500" cy="490855"/>
+            <wp:effectExtent l="0" t="0" r="12700" b="0"/>
+            <wp:wrapTight wrapText="bothSides">
+              <wp:wrapPolygon edited="0">
+                <wp:start x="4800" y="0"/>
+                <wp:lineTo x="0" y="3353"/>
+                <wp:lineTo x="0" y="14530"/>
+                <wp:lineTo x="960" y="17884"/>
+                <wp:lineTo x="4800" y="20119"/>
+                <wp:lineTo x="16320" y="20119"/>
+                <wp:lineTo x="20160" y="17884"/>
+                <wp:lineTo x="21120" y="14530"/>
+                <wp:lineTo x="21120" y="3353"/>
+                <wp:lineTo x="16320" y="0"/>
+                <wp:lineTo x="4800" y="0"/>
+              </wp:wrapPolygon>
+            </wp:wrapTight>
+            <wp:docPr id="8" name="Picture 8"/>
             <wp:cNvGraphicFramePr>
               <a:graphicFrameLocks xmlns:a="http://schemas.openxmlformats.org/drawingml/2006/main" noChangeAspect="1"/>
             </wp:cNvGraphicFramePr>
@@ -2048,7 +2722,7 @@
               <a:graphicData uri="http://schemas.openxmlformats.org/drawingml/2006/picture">
                 <pic:pic xmlns:pic="http://schemas.openxmlformats.org/drawingml/2006/picture">
                   <pic:nvPicPr>
-                    <pic:cNvPr id="0" name="Login1.jpg"/>
+                    <pic:cNvPr id="0" name="Captura de ecrã 2014-06-23, às 17.00.55.png"/>
                     <pic:cNvPicPr/>
                   </pic:nvPicPr>
                   <pic:blipFill>
@@ -2066,7 +2740,7 @@
                   <pic:spPr>
                     <a:xfrm>
                       <a:off x="0" y="0"/>
-                      <a:ext cx="5565392" cy="3478370"/>
+                      <a:ext cx="571500" cy="490855"/>
                     </a:xfrm>
                     <a:prstGeom prst="rect">
                       <a:avLst/>
@@ -2075,25 +2749,166 @@
                 </pic:pic>
               </a:graphicData>
             </a:graphic>
-          </wp:inline>
+            <wp14:sizeRelH relativeFrom="page">
+              <wp14:pctWidth>0</wp14:pctWidth>
+            </wp14:sizeRelH>
+            <wp14:sizeRelV relativeFrom="page">
+              <wp14:pctHeight>0</wp14:pctHeight>
+            </wp14:sizeRelV>
+          </wp:anchor>
         </w:drawing>
       </w:r>
-    </w:p>
-    <w:p>
-      <w:pPr>
+      <w:r>
+        <w:rPr>
+          <w:noProof/>
+        </w:rPr>
+        <w:drawing>
+          <wp:anchor distT="0" distB="0" distL="114300" distR="114300" simplePos="0" relativeHeight="251658240" behindDoc="0" locked="0" layoutInCell="1" allowOverlap="1" wp14:anchorId="124E14F9" wp14:editId="566C0860">
+            <wp:simplePos x="0" y="0"/>
+            <wp:positionH relativeFrom="margin">
+              <wp:posOffset>-114300</wp:posOffset>
+            </wp:positionH>
+            <wp:positionV relativeFrom="margin">
+              <wp:posOffset>3423285</wp:posOffset>
+            </wp:positionV>
+            <wp:extent cx="2754630" cy="2194560"/>
+            <wp:effectExtent l="0" t="0" r="0" b="0"/>
+            <wp:wrapSquare wrapText="bothSides"/>
+            <wp:docPr id="2" name="Picture 2"/>
+            <wp:cNvGraphicFramePr>
+              <a:graphicFrameLocks xmlns:a="http://schemas.openxmlformats.org/drawingml/2006/main" noChangeAspect="1"/>
+            </wp:cNvGraphicFramePr>
+            <a:graphic xmlns:a="http://schemas.openxmlformats.org/drawingml/2006/main">
+              <a:graphicData uri="http://schemas.openxmlformats.org/drawingml/2006/picture">
+                <pic:pic xmlns:pic="http://schemas.openxmlformats.org/drawingml/2006/picture">
+                  <pic:nvPicPr>
+                    <pic:cNvPr id="0" name="Login1.jpg"/>
+                    <pic:cNvPicPr/>
+                  </pic:nvPicPr>
+                  <pic:blipFill>
+                    <a:blip r:embed="rId13">
+                      <a:extLst>
+                        <a:ext uri="{28A0092B-C50C-407E-A947-70E740481C1C}">
+                          <a14:useLocalDpi xmlns:a14="http://schemas.microsoft.com/office/drawing/2010/main" val="0"/>
+                        </a:ext>
+                      </a:extLst>
+                    </a:blip>
+                    <a:stretch>
+                      <a:fillRect/>
+                    </a:stretch>
+                  </pic:blipFill>
+                  <pic:spPr>
+                    <a:xfrm>
+                      <a:off x="0" y="0"/>
+                      <a:ext cx="2754630" cy="2194560"/>
+                    </a:xfrm>
+                    <a:prstGeom prst="rect">
+                      <a:avLst/>
+                    </a:prstGeom>
+                  </pic:spPr>
+                </pic:pic>
+              </a:graphicData>
+            </a:graphic>
+            <wp14:sizeRelH relativeFrom="margin">
+              <wp14:pctWidth>0</wp14:pctWidth>
+            </wp14:sizeRelH>
+            <wp14:sizeRelV relativeFrom="margin">
+              <wp14:pctHeight>0</wp14:pctHeight>
+            </wp14:sizeRelV>
+          </wp:anchor>
+        </w:drawing>
+      </w:r>
+      <w:r>
         <w:rPr>
           <w:sz w:val="24"/>
           <w:szCs w:val="24"/>
           <w:lang w:val="pt-BR"/>
         </w:rPr>
-      </w:pPr>
-      <w:r>
+        <w:t>Selecionando o botão (1 ) sai da aplicação.</w:t>
+      </w:r>
+    </w:p>
+    <w:p>
+      <w:pPr>
         <w:rPr>
           <w:sz w:val="24"/>
           <w:szCs w:val="24"/>
           <w:lang w:val="pt-BR"/>
         </w:rPr>
-        <w:t>Selecionando o botão (1 ) sai da aplicação.</w:t>
+      </w:pPr>
+      <w:r>
+        <w:rPr>
+          <w:rFonts w:ascii="Arial" w:hAnsi="Arial" w:cs="Arial"/>
+          <w:noProof/>
+          <w:sz w:val="24"/>
+          <w:szCs w:val="24"/>
+        </w:rPr>
+        <w:drawing>
+          <wp:anchor distT="0" distB="0" distL="114300" distR="114300" simplePos="0" relativeHeight="251661312" behindDoc="0" locked="0" layoutInCell="1" allowOverlap="1" wp14:anchorId="008FAC1A" wp14:editId="3B430A07">
+            <wp:simplePos x="0" y="0"/>
+            <wp:positionH relativeFrom="column">
+              <wp:posOffset>-673735</wp:posOffset>
+            </wp:positionH>
+            <wp:positionV relativeFrom="paragraph">
+              <wp:posOffset>269240</wp:posOffset>
+            </wp:positionV>
+            <wp:extent cx="572135" cy="525145"/>
+            <wp:effectExtent l="0" t="0" r="12065" b="8255"/>
+            <wp:wrapTight wrapText="bothSides">
+              <wp:wrapPolygon edited="0">
+                <wp:start x="4795" y="0"/>
+                <wp:lineTo x="0" y="5224"/>
+                <wp:lineTo x="0" y="15671"/>
+                <wp:lineTo x="3836" y="20895"/>
+                <wp:lineTo x="17261" y="20895"/>
+                <wp:lineTo x="21097" y="15671"/>
+                <wp:lineTo x="21097" y="5224"/>
+                <wp:lineTo x="16302" y="0"/>
+                <wp:lineTo x="4795" y="0"/>
+              </wp:wrapPolygon>
+            </wp:wrapTight>
+            <wp:docPr id="27" name="Picture 27"/>
+            <wp:cNvGraphicFramePr>
+              <a:graphicFrameLocks xmlns:a="http://schemas.openxmlformats.org/drawingml/2006/main" noChangeAspect="1"/>
+            </wp:cNvGraphicFramePr>
+            <a:graphic xmlns:a="http://schemas.openxmlformats.org/drawingml/2006/main">
+              <a:graphicData uri="http://schemas.openxmlformats.org/drawingml/2006/picture">
+                <pic:pic xmlns:pic="http://schemas.openxmlformats.org/drawingml/2006/picture">
+                  <pic:nvPicPr>
+                    <pic:cNvPr id="0" name="Captura de ecrã 2014-06-23, às 17.06.50.png"/>
+                    <pic:cNvPicPr/>
+                  </pic:nvPicPr>
+                  <pic:blipFill>
+                    <a:blip r:embed="rId14">
+                      <a:extLst>
+                        <a:ext uri="{28A0092B-C50C-407E-A947-70E740481C1C}">
+                          <a14:useLocalDpi xmlns:a14="http://schemas.microsoft.com/office/drawing/2010/main" val="0"/>
+                        </a:ext>
+                      </a:extLst>
+                    </a:blip>
+                    <a:stretch>
+                      <a:fillRect/>
+                    </a:stretch>
+                  </pic:blipFill>
+                  <pic:spPr>
+                    <a:xfrm>
+                      <a:off x="0" y="0"/>
+                      <a:ext cx="572135" cy="525145"/>
+                    </a:xfrm>
+                    <a:prstGeom prst="rect">
+                      <a:avLst/>
+                    </a:prstGeom>
+                  </pic:spPr>
+                </pic:pic>
+              </a:graphicData>
+            </a:graphic>
+            <wp14:sizeRelH relativeFrom="page">
+              <wp14:pctWidth>0</wp14:pctWidth>
+            </wp14:sizeRelH>
+            <wp14:sizeRelV relativeFrom="page">
+              <wp14:pctHeight>0</wp14:pctHeight>
+            </wp14:sizeRelV>
+          </wp:anchor>
+        </w:drawing>
       </w:r>
     </w:p>
     <w:p>
@@ -2116,15 +2931,62 @@
     <w:p>
       <w:pPr>
         <w:rPr>
+          <w:sz w:val="24"/>
+          <w:szCs w:val="24"/>
           <w:lang w:val="pt-BR"/>
         </w:rPr>
       </w:pPr>
-      <w:r>
+    </w:p>
+    <w:p>
+      <w:pPr>
         <w:rPr>
           <w:sz w:val="24"/>
           <w:szCs w:val="24"/>
           <w:lang w:val="pt-BR"/>
         </w:rPr>
+      </w:pPr>
+    </w:p>
+    <w:p>
+      <w:pPr>
+        <w:rPr>
+          <w:sz w:val="24"/>
+          <w:szCs w:val="24"/>
+          <w:lang w:val="pt-BR"/>
+        </w:rPr>
+      </w:pPr>
+    </w:p>
+    <w:p>
+      <w:pPr>
+        <w:rPr>
+          <w:sz w:val="24"/>
+          <w:szCs w:val="24"/>
+          <w:lang w:val="pt-BR"/>
+        </w:rPr>
+      </w:pPr>
+      <w:bookmarkStart w:id="4" w:name="_GoBack"/>
+      <w:bookmarkEnd w:id="4"/>
+    </w:p>
+    <w:p>
+      <w:pPr>
+        <w:rPr>
+          <w:sz w:val="24"/>
+          <w:szCs w:val="24"/>
+          <w:lang w:val="pt-BR"/>
+        </w:rPr>
+      </w:pPr>
+    </w:p>
+    <w:p>
+      <w:pPr>
+        <w:rPr>
+          <w:lang w:val="pt-BR"/>
+        </w:rPr>
+      </w:pPr>
+      <w:r>
+        <w:rPr>
+          <w:sz w:val="24"/>
+          <w:szCs w:val="24"/>
+          <w:lang w:val="pt-BR"/>
+        </w:rPr>
         <w:t xml:space="preserve">Selecionando o botão (3 ) abre </w:t>
       </w:r>
       <w:r>
@@ -2141,14 +3003,32 @@
           <w:szCs w:val="24"/>
           <w:lang w:val="pt-BR"/>
         </w:rPr>
-        <w:t xml:space="preserve">, para mais informações consulte na secção de “Ecrãs Especiais” o capítulo “ Vista de Sincronização” (pág.19) </w:t>
-      </w:r>
+        <w:t>, para mais informações consulte na secção de “</w:t>
+      </w:r>
+      <w:proofErr w:type="spellStart"/>
       <w:r>
         <w:rPr>
           <w:sz w:val="24"/>
           <w:szCs w:val="24"/>
           <w:lang w:val="pt-BR"/>
         </w:rPr>
+        <w:t>Ecrãs</w:t>
+      </w:r>
+      <w:proofErr w:type="spellEnd"/>
+      <w:r>
+        <w:rPr>
+          <w:sz w:val="24"/>
+          <w:szCs w:val="24"/>
+          <w:lang w:val="pt-BR"/>
+        </w:rPr>
+        <w:t xml:space="preserve"> Especiais” o capítulo “ Vista de Sincronização” (pág.19) </w:t>
+      </w:r>
+      <w:r>
+        <w:rPr>
+          <w:sz w:val="24"/>
+          <w:szCs w:val="24"/>
+          <w:lang w:val="pt-BR"/>
+        </w:rPr>
         <w:t xml:space="preserve">. </w:t>
       </w:r>
     </w:p>
@@ -2156,6 +3036,17 @@
       <w:pPr>
         <w:rPr>
           <w:lang w:val="pt-BR"/>
+        </w:rPr>
+      </w:pPr>
+    </w:p>
+    <w:p>
+      <w:pPr>
+        <w:spacing w:after="200"/>
+        <w:rPr>
+          <w:rFonts w:ascii="Arial" w:hAnsi="Arial" w:cs="Arial"/>
+          <w:sz w:val="24"/>
+          <w:szCs w:val="24"/>
+          <w:lang w:val="pt-PT"/>
         </w:rPr>
       </w:pPr>
     </w:p>
@@ -2224,7 +3115,7 @@
           <w:lang w:val="pt-PT"/>
         </w:rPr>
       </w:pPr>
-      <w:bookmarkStart w:id="3" w:name="_Toc390028218"/>
+      <w:bookmarkStart w:id="5" w:name="_Toc265162099"/>
       <w:r>
         <w:rPr>
           <w:b/>
@@ -2232,7 +3123,6 @@
           <w:szCs w:val="32"/>
           <w:lang w:val="pt-PT"/>
         </w:rPr>
-        <w:lastRenderedPageBreak/>
         <w:t xml:space="preserve">Ecrã </w:t>
       </w:r>
       <w:r>
@@ -2244,7 +3134,7 @@
         </w:rPr>
         <w:t>de seleção de escola</w:t>
       </w:r>
-      <w:bookmarkEnd w:id="3"/>
+      <w:bookmarkEnd w:id="5"/>
     </w:p>
     <w:p>
       <w:pPr>
@@ -2280,7 +3170,7 @@
                     <pic:cNvPicPr/>
                   </pic:nvPicPr>
                   <pic:blipFill>
-                    <a:blip r:embed="rId13">
+                    <a:blip r:embed="rId15">
                       <a:extLst>
                         <a:ext uri="{28A0092B-C50C-407E-A947-70E740481C1C}">
                           <a14:useLocalDpi xmlns:a14="http://schemas.microsoft.com/office/drawing/2010/main" val="0"/>
@@ -2462,7 +3352,7 @@
           <w:lang w:val="pt-PT"/>
         </w:rPr>
       </w:pPr>
-      <w:bookmarkStart w:id="4" w:name="_Toc390028219"/>
+      <w:bookmarkStart w:id="6" w:name="_Toc265162100"/>
       <w:r>
         <w:rPr>
           <w:b/>
@@ -2470,10 +3360,9 @@
           <w:szCs w:val="32"/>
           <w:lang w:val="pt-PT"/>
         </w:rPr>
-        <w:lastRenderedPageBreak/>
         <w:t>Ecrã de seleção de professor</w:t>
       </w:r>
-      <w:bookmarkEnd w:id="4"/>
+      <w:bookmarkEnd w:id="6"/>
     </w:p>
     <w:p>
       <w:pPr>
@@ -2509,7 +3398,7 @@
                     <pic:cNvPicPr/>
                   </pic:nvPicPr>
                   <pic:blipFill>
-                    <a:blip r:embed="rId14">
+                    <a:blip r:embed="rId16">
                       <a:extLst>
                         <a:ext uri="{28A0092B-C50C-407E-A947-70E740481C1C}">
                           <a14:useLocalDpi xmlns:a14="http://schemas.microsoft.com/office/drawing/2010/main" val="0"/>
@@ -2645,7 +3534,61 @@
           <w:szCs w:val="24"/>
           <w:lang w:val="pt-PT"/>
         </w:rPr>
-        <w:t xml:space="preserve">Entre este menú e o menú de seleção de turma ser-lhe-á pedido que introduza o seu pin de professor. Para mais informação consulte </w:t>
+        <w:t xml:space="preserve">Entre este </w:t>
+      </w:r>
+      <w:proofErr w:type="spellStart"/>
+      <w:r>
+        <w:rPr>
+          <w:sz w:val="24"/>
+          <w:szCs w:val="24"/>
+          <w:lang w:val="pt-PT"/>
+        </w:rPr>
+        <w:t>menú</w:t>
+      </w:r>
+      <w:proofErr w:type="spellEnd"/>
+      <w:r>
+        <w:rPr>
+          <w:sz w:val="24"/>
+          <w:szCs w:val="24"/>
+          <w:lang w:val="pt-PT"/>
+        </w:rPr>
+        <w:t xml:space="preserve"> e o </w:t>
+      </w:r>
+      <w:proofErr w:type="spellStart"/>
+      <w:r>
+        <w:rPr>
+          <w:sz w:val="24"/>
+          <w:szCs w:val="24"/>
+          <w:lang w:val="pt-PT"/>
+        </w:rPr>
+        <w:t>menú</w:t>
+      </w:r>
+      <w:proofErr w:type="spellEnd"/>
+      <w:r>
+        <w:rPr>
+          <w:sz w:val="24"/>
+          <w:szCs w:val="24"/>
+          <w:lang w:val="pt-PT"/>
+        </w:rPr>
+        <w:t xml:space="preserve"> de seleção de turma ser-lhe-á pedido que introduza o seu </w:t>
+      </w:r>
+      <w:proofErr w:type="spellStart"/>
+      <w:r>
+        <w:rPr>
+          <w:sz w:val="24"/>
+          <w:szCs w:val="24"/>
+          <w:lang w:val="pt-PT"/>
+        </w:rPr>
+        <w:t>pin</w:t>
+      </w:r>
+      <w:proofErr w:type="spellEnd"/>
+      <w:r>
+        <w:rPr>
+          <w:sz w:val="24"/>
+          <w:szCs w:val="24"/>
+          <w:lang w:val="pt-PT"/>
+        </w:rPr>
+        <w:t xml:space="preserve"> de professor. Para mais informação consulte </w:t>
       </w:r>
       <w:r>
         <w:rPr>
@@ -2653,7 +3596,25 @@
           <w:szCs w:val="24"/>
           <w:lang w:val="pt-BR"/>
         </w:rPr>
-        <w:t xml:space="preserve">na secção de “Ecrãs Especiais” o capítulo “Pin de professor” (pág.19) . </w:t>
+        <w:t>na secção de “</w:t>
+      </w:r>
+      <w:proofErr w:type="spellStart"/>
+      <w:r>
+        <w:rPr>
+          <w:sz w:val="24"/>
+          <w:szCs w:val="24"/>
+          <w:lang w:val="pt-BR"/>
+        </w:rPr>
+        <w:t>Ecrãs</w:t>
+      </w:r>
+      <w:proofErr w:type="spellEnd"/>
+      <w:r>
+        <w:rPr>
+          <w:sz w:val="24"/>
+          <w:szCs w:val="24"/>
+          <w:lang w:val="pt-BR"/>
+        </w:rPr>
+        <w:t xml:space="preserve"> Especiais” o capítulo “Pin de professor” (pág.19) . </w:t>
       </w:r>
     </w:p>
     <w:p>
@@ -2747,7 +3708,7 @@
           <w:lang w:val="pt-PT"/>
         </w:rPr>
       </w:pPr>
-      <w:bookmarkStart w:id="5" w:name="_Toc390028220"/>
+      <w:bookmarkStart w:id="7" w:name="_Toc265162101"/>
       <w:r>
         <w:rPr>
           <w:b/>
@@ -2755,7 +3716,6 @@
           <w:szCs w:val="32"/>
           <w:lang w:val="pt-PT"/>
         </w:rPr>
-        <w:lastRenderedPageBreak/>
         <w:t xml:space="preserve">Ecrã de seleção de </w:t>
       </w:r>
       <w:r>
@@ -2767,7 +3727,7 @@
         </w:rPr>
         <w:t>Turma</w:t>
       </w:r>
-      <w:bookmarkEnd w:id="5"/>
+      <w:bookmarkEnd w:id="7"/>
     </w:p>
     <w:p>
       <w:pPr>
@@ -2809,7 +3769,7 @@
                     <pic:cNvPicPr/>
                   </pic:nvPicPr>
                   <pic:blipFill>
-                    <a:blip r:embed="rId15">
+                    <a:blip r:embed="rId17">
                       <a:extLst>
                         <a:ext uri="{28A0092B-C50C-407E-A947-70E740481C1C}">
                           <a14:useLocalDpi xmlns:a14="http://schemas.microsoft.com/office/drawing/2010/main" val="0"/>
@@ -3058,7 +4018,7 @@
           <w:lang w:val="pt-PT"/>
         </w:rPr>
       </w:pPr>
-      <w:bookmarkStart w:id="6" w:name="_Toc390028221"/>
+      <w:bookmarkStart w:id="8" w:name="_Toc265162102"/>
       <w:r>
         <w:rPr>
           <w:b/>
@@ -3066,7 +4026,6 @@
           <w:szCs w:val="32"/>
           <w:lang w:val="pt-PT"/>
         </w:rPr>
-        <w:lastRenderedPageBreak/>
         <w:t xml:space="preserve">Ecrã de seleção de </w:t>
       </w:r>
       <w:r>
@@ -3078,7 +4037,7 @@
         </w:rPr>
         <w:t>Aluno</w:t>
       </w:r>
-      <w:bookmarkEnd w:id="6"/>
+      <w:bookmarkEnd w:id="8"/>
     </w:p>
     <w:p>
       <w:pPr>
@@ -3120,7 +4079,7 @@
                     <pic:cNvPicPr/>
                   </pic:nvPicPr>
                   <pic:blipFill>
-                    <a:blip r:embed="rId16">
+                    <a:blip r:embed="rId18">
                       <a:extLst>
                         <a:ext uri="{28A0092B-C50C-407E-A947-70E740481C1C}">
                           <a14:useLocalDpi xmlns:a14="http://schemas.microsoft.com/office/drawing/2010/main" val="0"/>
@@ -3392,15 +4351,14 @@
           <w:lang w:val="pt-PT"/>
         </w:rPr>
       </w:pPr>
-      <w:bookmarkStart w:id="7" w:name="_Toc390028222"/>
-      <w:r>
-        <w:rPr>
-          <w:lang w:val="pt-PT"/>
-        </w:rPr>
-        <w:lastRenderedPageBreak/>
+      <w:bookmarkStart w:id="9" w:name="_Toc265162103"/>
+      <w:r>
+        <w:rPr>
+          <w:lang w:val="pt-PT"/>
+        </w:rPr>
         <w:t>Preparar resolução de testes</w:t>
       </w:r>
-      <w:bookmarkEnd w:id="7"/>
+      <w:bookmarkEnd w:id="9"/>
     </w:p>
     <w:p>
       <w:pPr>
@@ -3412,7 +4370,7 @@
           <w:lang w:val="pt-PT"/>
         </w:rPr>
       </w:pPr>
-      <w:bookmarkStart w:id="8" w:name="_Toc390028223"/>
+      <w:bookmarkStart w:id="10" w:name="_Toc265162104"/>
       <w:r>
         <w:rPr>
           <w:b/>
@@ -3431,7 +4389,7 @@
         </w:rPr>
         <w:t>tarefa</w:t>
       </w:r>
-      <w:bookmarkEnd w:id="8"/>
+      <w:bookmarkEnd w:id="10"/>
     </w:p>
     <w:p>
       <w:pPr>
@@ -3531,7 +4489,7 @@
                     <pic:cNvPicPr/>
                   </pic:nvPicPr>
                   <pic:blipFill>
-                    <a:blip r:embed="rId17">
+                    <a:blip r:embed="rId19">
                       <a:extLst>
                         <a:ext uri="{28A0092B-C50C-407E-A947-70E740481C1C}">
                           <a14:useLocalDpi xmlns:a14="http://schemas.microsoft.com/office/drawing/2010/main" val="0"/>
@@ -3675,7 +4633,7 @@
           <w:lang w:val="pt-PT"/>
         </w:rPr>
       </w:pPr>
-      <w:bookmarkStart w:id="9" w:name="_Toc390028224"/>
+      <w:bookmarkStart w:id="11" w:name="_Toc265162105"/>
       <w:r>
         <w:rPr>
           <w:b/>
@@ -3683,7 +4641,6 @@
           <w:szCs w:val="32"/>
           <w:lang w:val="pt-PT"/>
         </w:rPr>
-        <w:lastRenderedPageBreak/>
         <w:t xml:space="preserve">Ecrã de seleção de </w:t>
       </w:r>
       <w:r>
@@ -3695,7 +4652,7 @@
         </w:rPr>
         <w:t>disciplina</w:t>
       </w:r>
-      <w:bookmarkEnd w:id="9"/>
+      <w:bookmarkEnd w:id="11"/>
     </w:p>
     <w:p>
       <w:pPr>
@@ -3706,16 +4663,6 @@
           <w:b/>
           <w:sz w:val="32"/>
           <w:szCs w:val="32"/>
-          <w:lang w:val="pt-PT"/>
-        </w:rPr>
-      </w:pPr>
-    </w:p>
-    <w:p>
-      <w:pPr>
-        <w:jc w:val="center"/>
-        <w:rPr>
-          <w:sz w:val="24"/>
-          <w:szCs w:val="24"/>
           <w:lang w:val="pt-PT"/>
         </w:rPr>
       </w:pPr>
@@ -3741,7 +4688,7 @@
                     <pic:cNvPicPr/>
                   </pic:nvPicPr>
                   <pic:blipFill>
-                    <a:blip r:embed="rId18">
+                    <a:blip r:embed="rId20">
                       <a:extLst>
                         <a:ext uri="{28A0092B-C50C-407E-A947-70E740481C1C}">
                           <a14:useLocalDpi xmlns:a14="http://schemas.microsoft.com/office/drawing/2010/main" val="0"/>
@@ -3770,6 +4717,16 @@
     </w:p>
     <w:p>
       <w:pPr>
+        <w:jc w:val="center"/>
+        <w:rPr>
+          <w:sz w:val="24"/>
+          <w:szCs w:val="24"/>
+          <w:lang w:val="pt-PT"/>
+        </w:rPr>
+      </w:pPr>
+    </w:p>
+    <w:p>
+      <w:pPr>
         <w:rPr>
           <w:sz w:val="24"/>
           <w:szCs w:val="24"/>
@@ -3976,7 +4933,7 @@
           <w:lang w:val="pt-PT"/>
         </w:rPr>
       </w:pPr>
-      <w:bookmarkStart w:id="10" w:name="_Toc390028225"/>
+      <w:bookmarkStart w:id="12" w:name="_Toc265162106"/>
       <w:r>
         <w:rPr>
           <w:b/>
@@ -3984,7 +4941,6 @@
           <w:szCs w:val="32"/>
           <w:lang w:val="pt-PT"/>
         </w:rPr>
-        <w:lastRenderedPageBreak/>
         <w:t xml:space="preserve">Ecrã de seleção de </w:t>
       </w:r>
       <w:r>
@@ -3996,7 +4952,7 @@
         </w:rPr>
         <w:t>tipo de teste</w:t>
       </w:r>
-      <w:bookmarkEnd w:id="10"/>
+      <w:bookmarkEnd w:id="12"/>
     </w:p>
     <w:p>
       <w:pPr>
@@ -4038,7 +4994,7 @@
                     <pic:cNvPicPr/>
                   </pic:nvPicPr>
                   <pic:blipFill>
-                    <a:blip r:embed="rId19">
+                    <a:blip r:embed="rId21">
                       <a:extLst>
                         <a:ext uri="{28A0092B-C50C-407E-A947-70E740481C1C}">
                           <a14:useLocalDpi xmlns:a14="http://schemas.microsoft.com/office/drawing/2010/main" val="0"/>
@@ -4257,7 +5213,7 @@
           <w:lang w:val="pt-PT"/>
         </w:rPr>
       </w:pPr>
-      <w:bookmarkStart w:id="11" w:name="_Toc390028226"/>
+      <w:bookmarkStart w:id="13" w:name="_Toc265162107"/>
       <w:r>
         <w:rPr>
           <w:b/>
@@ -4265,7 +5221,6 @@
           <w:szCs w:val="32"/>
           <w:lang w:val="pt-PT"/>
         </w:rPr>
-        <w:lastRenderedPageBreak/>
         <w:t xml:space="preserve">Ecrã de seleção de </w:t>
       </w:r>
       <w:r>
@@ -4277,7 +5232,7 @@
         </w:rPr>
         <w:t>testes disponíveis</w:t>
       </w:r>
-      <w:bookmarkEnd w:id="11"/>
+      <w:bookmarkEnd w:id="13"/>
     </w:p>
     <w:p>
       <w:pPr>
@@ -4319,7 +5274,7 @@
                     <pic:cNvPicPr/>
                   </pic:nvPicPr>
                   <pic:blipFill>
-                    <a:blip r:embed="rId20">
+                    <a:blip r:embed="rId22">
                       <a:extLst>
                         <a:ext uri="{28A0092B-C50C-407E-A947-70E740481C1C}">
                           <a14:useLocalDpi xmlns:a14="http://schemas.microsoft.com/office/drawing/2010/main" val="0"/>
@@ -4393,15 +5348,33 @@
           <w:szCs w:val="24"/>
           <w:lang w:val="pt-PT"/>
         </w:rPr>
-        <w:t>. Para des</w:t>
-      </w:r>
-      <w:r>
-        <w:rPr>
-          <w:sz w:val="24"/>
-          <w:szCs w:val="24"/>
-          <w:lang w:val="pt-PT"/>
-        </w:rPr>
-        <w:t>selecionar um teste, pressione o nome do teste novamente.</w:t>
+        <w:t xml:space="preserve">. Para </w:t>
+      </w:r>
+      <w:proofErr w:type="spellStart"/>
+      <w:r>
+        <w:rPr>
+          <w:sz w:val="24"/>
+          <w:szCs w:val="24"/>
+          <w:lang w:val="pt-PT"/>
+        </w:rPr>
+        <w:t>des</w:t>
+      </w:r>
+      <w:r>
+        <w:rPr>
+          <w:sz w:val="24"/>
+          <w:szCs w:val="24"/>
+          <w:lang w:val="pt-PT"/>
+        </w:rPr>
+        <w:t>selecionar</w:t>
+      </w:r>
+      <w:proofErr w:type="spellEnd"/>
+      <w:r>
+        <w:rPr>
+          <w:sz w:val="24"/>
+          <w:szCs w:val="24"/>
+          <w:lang w:val="pt-PT"/>
+        </w:rPr>
+        <w:t xml:space="preserve"> um teste, pressione o nome do teste novamente.</w:t>
       </w:r>
     </w:p>
     <w:p>
@@ -4534,15 +5507,14 @@
           <w:lang w:val="pt-PT"/>
         </w:rPr>
       </w:pPr>
-      <w:bookmarkStart w:id="12" w:name="_Toc390028227"/>
-      <w:r>
-        <w:rPr>
-          <w:lang w:val="pt-PT"/>
-        </w:rPr>
-        <w:lastRenderedPageBreak/>
+      <w:bookmarkStart w:id="14" w:name="_Toc265162108"/>
+      <w:r>
+        <w:rPr>
+          <w:lang w:val="pt-PT"/>
+        </w:rPr>
         <w:t>Resolução dos testes</w:t>
       </w:r>
-      <w:bookmarkEnd w:id="12"/>
+      <w:bookmarkEnd w:id="14"/>
     </w:p>
     <w:p>
       <w:pPr>
@@ -4554,7 +5526,7 @@
           <w:lang w:val="pt-PT"/>
         </w:rPr>
       </w:pPr>
-      <w:bookmarkStart w:id="13" w:name="_Toc390028228"/>
+      <w:bookmarkStart w:id="15" w:name="_Toc265162109"/>
       <w:r>
         <w:rPr>
           <w:b/>
@@ -4573,7 +5545,7 @@
         </w:rPr>
         <w:t>teste multimédia</w:t>
       </w:r>
-      <w:bookmarkEnd w:id="13"/>
+      <w:bookmarkEnd w:id="15"/>
     </w:p>
     <w:p>
       <w:pPr>
@@ -4613,7 +5585,7 @@
                     <pic:cNvPicPr/>
                   </pic:nvPicPr>
                   <pic:blipFill>
-                    <a:blip r:embed="rId21">
+                    <a:blip r:embed="rId23">
                       <a:extLst>
                         <a:ext uri="{28A0092B-C50C-407E-A947-70E740481C1C}">
                           <a14:useLocalDpi xmlns:a14="http://schemas.microsoft.com/office/drawing/2010/main" val="0"/>
@@ -4681,6 +5653,7 @@
           <w:sz w:val="24"/>
           <w:szCs w:val="24"/>
         </w:rPr>
+        <w:lastRenderedPageBreak/>
         <w:drawing>
           <wp:inline distT="0" distB="0" distL="0" distR="0" wp14:anchorId="04D34147" wp14:editId="7F61F9E2">
             <wp:extent cx="4724400" cy="2952575"/>
@@ -4697,7 +5670,7 @@
                     <pic:cNvPicPr/>
                   </pic:nvPicPr>
                   <pic:blipFill>
-                    <a:blip r:embed="rId22">
+                    <a:blip r:embed="rId24">
                       <a:extLst>
                         <a:ext uri="{28A0092B-C50C-407E-A947-70E740481C1C}">
                           <a14:useLocalDpi xmlns:a14="http://schemas.microsoft.com/office/drawing/2010/main" val="0"/>
@@ -4723,8 +5696,6 @@
           </wp:inline>
         </w:drawing>
       </w:r>
-      <w:bookmarkStart w:id="14" w:name="_GoBack"/>
-      <w:bookmarkEnd w:id="14"/>
     </w:p>
     <w:p>
       <w:pPr>
@@ -4736,7 +5707,7 @@
           <w:lang w:val="pt-PT"/>
         </w:rPr>
       </w:pPr>
-      <w:bookmarkStart w:id="15" w:name="_Toc390028229"/>
+      <w:bookmarkStart w:id="16" w:name="_Toc265162110"/>
       <w:r>
         <w:rPr>
           <w:b/>
@@ -4744,7 +5715,6 @@
           <w:szCs w:val="32"/>
           <w:lang w:val="pt-PT"/>
         </w:rPr>
-        <w:lastRenderedPageBreak/>
         <w:t>T</w:t>
       </w:r>
       <w:r>
@@ -4774,7 +5744,7 @@
         </w:rPr>
         <w:t xml:space="preserve"> de leitura</w:t>
       </w:r>
-      <w:bookmarkEnd w:id="15"/>
+      <w:bookmarkEnd w:id="16"/>
     </w:p>
     <w:p>
       <w:pPr>
@@ -4833,7 +5803,7 @@
                     <pic:cNvPicPr/>
                   </pic:nvPicPr>
                   <pic:blipFill>
-                    <a:blip r:embed="rId23">
+                    <a:blip r:embed="rId25">
                       <a:extLst>
                         <a:ext uri="{28A0092B-C50C-407E-A947-70E740481C1C}">
                           <a14:useLocalDpi xmlns:a14="http://schemas.microsoft.com/office/drawing/2010/main" val="0"/>
@@ -4874,7 +5844,25 @@
           <w:szCs w:val="24"/>
           <w:lang w:val="pt-PT"/>
         </w:rPr>
-        <w:t>O botão de reprodução do audio de demonstração que foi disponibilizado aquando a criação do teste de leitura. Pressionando este botão ouvirá essa mesma gravação.</w:t>
+        <w:t xml:space="preserve">O botão de reprodução do </w:t>
+      </w:r>
+      <w:proofErr w:type="spellStart"/>
+      <w:r>
+        <w:rPr>
+          <w:sz w:val="24"/>
+          <w:szCs w:val="24"/>
+          <w:lang w:val="pt-PT"/>
+        </w:rPr>
+        <w:t>audio</w:t>
+      </w:r>
+      <w:proofErr w:type="spellEnd"/>
+      <w:r>
+        <w:rPr>
+          <w:sz w:val="24"/>
+          <w:szCs w:val="24"/>
+          <w:lang w:val="pt-PT"/>
+        </w:rPr>
+        <w:t xml:space="preserve"> de demonstração que foi disponibilizado aquando a criação do teste de leitura. Pressionando este botão ouvirá essa mesma gravação.</w:t>
       </w:r>
     </w:p>
     <w:p>
@@ -4917,7 +5905,7 @@
                     <pic:cNvPicPr/>
                   </pic:nvPicPr>
                   <pic:blipFill>
-                    <a:blip r:embed="rId24">
+                    <a:blip r:embed="rId26">
                       <a:extLst>
                         <a:ext uri="{28A0092B-C50C-407E-A947-70E740481C1C}">
                           <a14:useLocalDpi xmlns:a14="http://schemas.microsoft.com/office/drawing/2010/main" val="0"/>
@@ -4958,7 +5946,25 @@
           <w:szCs w:val="24"/>
           <w:lang w:val="pt-PT"/>
         </w:rPr>
-        <w:t xml:space="preserve">O botão de gravação, uma vez pressionado inicia a gravação audio que </w:t>
+        <w:t xml:space="preserve">O botão de gravação, uma vez pressionado inicia a gravação </w:t>
+      </w:r>
+      <w:proofErr w:type="spellStart"/>
+      <w:r>
+        <w:rPr>
+          <w:sz w:val="24"/>
+          <w:szCs w:val="24"/>
+          <w:lang w:val="pt-PT"/>
+        </w:rPr>
+        <w:t>audio</w:t>
+      </w:r>
+      <w:proofErr w:type="spellEnd"/>
+      <w:r>
+        <w:rPr>
+          <w:sz w:val="24"/>
+          <w:szCs w:val="24"/>
+          <w:lang w:val="pt-PT"/>
+        </w:rPr>
+        <w:t xml:space="preserve"> que </w:t>
       </w:r>
       <w:r>
         <w:rPr>
@@ -5009,7 +6015,7 @@
                     <pic:cNvPicPr/>
                   </pic:nvPicPr>
                   <pic:blipFill>
-                    <a:blip r:embed="rId25">
+                    <a:blip r:embed="rId27">
                       <a:extLst>
                         <a:ext uri="{28A0092B-C50C-407E-A947-70E740481C1C}">
                           <a14:useLocalDpi xmlns:a14="http://schemas.microsoft.com/office/drawing/2010/main" val="0"/>
@@ -5077,6 +6083,7 @@
           <w:sz w:val="24"/>
           <w:szCs w:val="24"/>
         </w:rPr>
+        <w:lastRenderedPageBreak/>
         <w:drawing>
           <wp:inline distT="0" distB="0" distL="0" distR="0" wp14:anchorId="3D8D1CCC" wp14:editId="32CB8F55">
             <wp:extent cx="607768" cy="600075"/>
@@ -5093,7 +6100,7 @@
                     <pic:cNvPicPr/>
                   </pic:nvPicPr>
                   <pic:blipFill>
-                    <a:blip r:embed="rId26">
+                    <a:blip r:embed="rId28">
                       <a:extLst>
                         <a:ext uri="{28A0092B-C50C-407E-A947-70E740481C1C}">
                           <a14:useLocalDpi xmlns:a14="http://schemas.microsoft.com/office/drawing/2010/main" val="0"/>
@@ -5134,7 +6141,25 @@
           <w:szCs w:val="24"/>
           <w:lang w:val="pt-PT"/>
         </w:rPr>
-        <w:t>O botão de reprodução da gravação feita pelo aluno. Este botão só fica disponivel depois de o aluno ter terminado a sua gravação e serve para o aluno poder ouvir a sua gravação antes de dar como terminado o teste.</w:t>
+        <w:t xml:space="preserve">O botão de reprodução da gravação feita pelo aluno. Este botão só fica </w:t>
+      </w:r>
+      <w:proofErr w:type="spellStart"/>
+      <w:r>
+        <w:rPr>
+          <w:sz w:val="24"/>
+          <w:szCs w:val="24"/>
+          <w:lang w:val="pt-PT"/>
+        </w:rPr>
+        <w:t>disponivel</w:t>
+      </w:r>
+      <w:proofErr w:type="spellEnd"/>
+      <w:r>
+        <w:rPr>
+          <w:sz w:val="24"/>
+          <w:szCs w:val="24"/>
+          <w:lang w:val="pt-PT"/>
+        </w:rPr>
+        <w:t xml:space="preserve"> depois de o aluno ter terminado a sua gravação e serve para o aluno poder ouvir a sua gravação antes de dar como terminado o teste.</w:t>
       </w:r>
     </w:p>
     <w:p>
@@ -5177,7 +6202,7 @@
                     <pic:cNvPicPr/>
                   </pic:nvPicPr>
                   <pic:blipFill>
-                    <a:blip r:embed="rId27">
+                    <a:blip r:embed="rId29">
                       <a:extLst>
                         <a:ext uri="{28A0092B-C50C-407E-A947-70E740481C1C}">
                           <a14:useLocalDpi xmlns:a14="http://schemas.microsoft.com/office/drawing/2010/main" val="0"/>
@@ -5228,15 +6253,14 @@
           <w:lang w:val="pt-PT"/>
         </w:rPr>
       </w:pPr>
-      <w:bookmarkStart w:id="16" w:name="_Toc390028230"/>
-      <w:r>
-        <w:rPr>
-          <w:lang w:val="pt-PT"/>
-        </w:rPr>
-        <w:lastRenderedPageBreak/>
+      <w:bookmarkStart w:id="17" w:name="_Toc265162111"/>
+      <w:r>
+        <w:rPr>
+          <w:lang w:val="pt-PT"/>
+        </w:rPr>
         <w:t>Corrigir um teste</w:t>
       </w:r>
-      <w:bookmarkEnd w:id="16"/>
+      <w:bookmarkEnd w:id="17"/>
     </w:p>
     <w:p>
       <w:pPr>
@@ -5248,7 +6272,7 @@
           <w:lang w:val="pt-PT"/>
         </w:rPr>
       </w:pPr>
-      <w:bookmarkStart w:id="17" w:name="_Toc390028231"/>
+      <w:bookmarkStart w:id="18" w:name="_Toc265162112"/>
       <w:r>
         <w:rPr>
           <w:b/>
@@ -5258,7 +6282,7 @@
         </w:rPr>
         <w:t>Preparar a correção do teste</w:t>
       </w:r>
-      <w:bookmarkEnd w:id="17"/>
+      <w:bookmarkEnd w:id="18"/>
     </w:p>
     <w:p>
       <w:pPr>
@@ -5298,7 +6322,7 @@
                     <pic:cNvPicPr/>
                   </pic:nvPicPr>
                   <pic:blipFill>
-                    <a:blip r:embed="rId28">
+                    <a:blip r:embed="rId30">
                       <a:extLst>
                         <a:ext uri="{28A0092B-C50C-407E-A947-70E740481C1C}">
                           <a14:useLocalDpi xmlns:a14="http://schemas.microsoft.com/office/drawing/2010/main" val="0"/>
@@ -5362,7 +6386,25 @@
           <w:szCs w:val="24"/>
           <w:lang w:val="pt-PT"/>
         </w:rPr>
-        <w:t>no menú.</w:t>
+        <w:t xml:space="preserve">no </w:t>
+      </w:r>
+      <w:proofErr w:type="spellStart"/>
+      <w:r>
+        <w:rPr>
+          <w:sz w:val="24"/>
+          <w:szCs w:val="24"/>
+          <w:lang w:val="pt-PT"/>
+        </w:rPr>
+        <w:t>menú</w:t>
+      </w:r>
+      <w:proofErr w:type="spellEnd"/>
+      <w:r>
+        <w:rPr>
+          <w:sz w:val="24"/>
+          <w:szCs w:val="24"/>
+          <w:lang w:val="pt-PT"/>
+        </w:rPr>
+        <w:t>.</w:t>
       </w:r>
     </w:p>
     <w:p>
@@ -5397,6 +6439,7 @@
         </w:rPr>
         <w:t xml:space="preserve"> preparação da correção de um teste é </w:t>
       </w:r>
+      <w:proofErr w:type="spellStart"/>
       <w:r>
         <w:rPr>
           <w:sz w:val="24"/>
@@ -5405,6 +6448,7 @@
         </w:rPr>
         <w:t>identica</w:t>
       </w:r>
+      <w:proofErr w:type="spellEnd"/>
       <w:r>
         <w:rPr>
           <w:sz w:val="24"/>
@@ -5549,7 +6593,7 @@
           <w:lang w:val="pt-PT"/>
         </w:rPr>
       </w:pPr>
-      <w:bookmarkStart w:id="18" w:name="_Toc390028232"/>
+      <w:bookmarkStart w:id="19" w:name="_Toc265162113"/>
       <w:r>
         <w:rPr>
           <w:b/>
@@ -5577,7 +6621,7 @@
         </w:rPr>
         <w:t>de leitura</w:t>
       </w:r>
-      <w:bookmarkEnd w:id="18"/>
+      <w:bookmarkEnd w:id="19"/>
     </w:p>
     <w:p>
       <w:pPr>
@@ -5617,7 +6661,7 @@
                     <pic:cNvPicPr/>
                   </pic:nvPicPr>
                   <pic:blipFill>
-                    <a:blip r:embed="rId29">
+                    <a:blip r:embed="rId31">
                       <a:extLst>
                         <a:ext uri="{28A0092B-C50C-407E-A947-70E740481C1C}">
                           <a14:useLocalDpi xmlns:a14="http://schemas.microsoft.com/office/drawing/2010/main" val="0"/>
@@ -5692,7 +6736,25 @@
           <w:szCs w:val="24"/>
           <w:lang w:val="pt-PT"/>
         </w:rPr>
-        <w:t>Quando tiver terminado a correção pode carregar em avaliar, no canto inferior direito e a aplicação dará como terminada a correção delvonvendo-lhe algumas estatísticas.</w:t>
+        <w:t xml:space="preserve">Quando tiver terminado a correção pode carregar em avaliar, no canto inferior direito e a aplicação dará como terminada a correção </w:t>
+      </w:r>
+      <w:proofErr w:type="spellStart"/>
+      <w:r>
+        <w:rPr>
+          <w:sz w:val="24"/>
+          <w:szCs w:val="24"/>
+          <w:lang w:val="pt-PT"/>
+        </w:rPr>
+        <w:t>delvonvendo</w:t>
+      </w:r>
+      <w:proofErr w:type="spellEnd"/>
+      <w:r>
+        <w:rPr>
+          <w:sz w:val="24"/>
+          <w:szCs w:val="24"/>
+          <w:lang w:val="pt-PT"/>
+        </w:rPr>
+        <w:t>-lhe algumas estatísticas.</w:t>
       </w:r>
     </w:p>
     <w:p>
@@ -5727,7 +6789,7 @@
                     <pic:cNvPicPr/>
                   </pic:nvPicPr>
                   <pic:blipFill>
-                    <a:blip r:embed="rId30">
+                    <a:blip r:embed="rId32">
                       <a:extLst>
                         <a:ext uri="{28A0092B-C50C-407E-A947-70E740481C1C}">
                           <a14:useLocalDpi xmlns:a14="http://schemas.microsoft.com/office/drawing/2010/main" val="0"/>
@@ -5761,14 +6823,14 @@
           <w:lang w:val="pt-PT"/>
         </w:rPr>
       </w:pPr>
-      <w:bookmarkStart w:id="19" w:name="_Toc390028233"/>
+      <w:bookmarkStart w:id="20" w:name="_Toc265162114"/>
       <w:r>
         <w:rPr>
           <w:lang w:val="pt-PT"/>
         </w:rPr>
         <w:t>Corrigir um teste</w:t>
       </w:r>
-      <w:bookmarkEnd w:id="19"/>
+      <w:bookmarkEnd w:id="20"/>
     </w:p>
     <w:p>
       <w:pPr>
@@ -5780,7 +6842,7 @@
           <w:lang w:val="pt-PT"/>
         </w:rPr>
       </w:pPr>
-      <w:bookmarkStart w:id="20" w:name="_Toc390028234"/>
+      <w:bookmarkStart w:id="21" w:name="_Toc265162115"/>
       <w:r>
         <w:rPr>
           <w:b/>
@@ -5790,7 +6852,7 @@
         </w:rPr>
         <w:t>Preparar a correção do teste</w:t>
       </w:r>
-      <w:bookmarkEnd w:id="20"/>
+      <w:bookmarkEnd w:id="21"/>
     </w:p>
     <w:p>
       <w:pPr>
@@ -5830,7 +6892,7 @@
                     <pic:cNvPicPr/>
                   </pic:nvPicPr>
                   <pic:blipFill>
-                    <a:blip r:embed="rId31">
+                    <a:blip r:embed="rId33">
                       <a:extLst>
                         <a:ext uri="{28A0092B-C50C-407E-A947-70E740481C1C}">
                           <a14:useLocalDpi xmlns:a14="http://schemas.microsoft.com/office/drawing/2010/main" val="0"/>
@@ -5878,7 +6940,25 @@
           <w:szCs w:val="24"/>
           <w:lang w:val="pt-PT"/>
         </w:rPr>
-        <w:t>Para ver a correção de um teste selecione a opção “Ver Resultados” no menú.</w:t>
+        <w:t xml:space="preserve">Para ver a correção de um teste selecione a opção “Ver Resultados” no </w:t>
+      </w:r>
+      <w:proofErr w:type="spellStart"/>
+      <w:r>
+        <w:rPr>
+          <w:sz w:val="24"/>
+          <w:szCs w:val="24"/>
+          <w:lang w:val="pt-PT"/>
+        </w:rPr>
+        <w:t>menú</w:t>
+      </w:r>
+      <w:proofErr w:type="spellEnd"/>
+      <w:r>
+        <w:rPr>
+          <w:sz w:val="24"/>
+          <w:szCs w:val="24"/>
+          <w:lang w:val="pt-PT"/>
+        </w:rPr>
+        <w:t>.</w:t>
       </w:r>
     </w:p>
     <w:p>
@@ -5896,7 +6976,25 @@
           <w:lang w:val="pt-PT"/>
         </w:rPr>
         <w:lastRenderedPageBreak/>
-        <w:t>Após a seleção de “Ver Resultados”, a preparação da correção de um teste é identica à preparação de realização de um teste. Para informação detalhada, consulte a “Preparar resolução de testes” (p</w:t>
+        <w:t xml:space="preserve">Após a seleção de “Ver Resultados”, a preparação da correção de um teste é </w:t>
+      </w:r>
+      <w:proofErr w:type="spellStart"/>
+      <w:r>
+        <w:rPr>
+          <w:sz w:val="24"/>
+          <w:szCs w:val="24"/>
+          <w:lang w:val="pt-PT"/>
+        </w:rPr>
+        <w:t>identica</w:t>
+      </w:r>
+      <w:proofErr w:type="spellEnd"/>
+      <w:r>
+        <w:rPr>
+          <w:sz w:val="24"/>
+          <w:szCs w:val="24"/>
+          <w:lang w:val="pt-PT"/>
+        </w:rPr>
+        <w:t xml:space="preserve"> à preparação de realização de um teste. Para informação detalhada, consulte a “Preparar resolução de testes” (p</w:t>
       </w:r>
       <w:r>
         <w:rPr>
@@ -6024,7 +7122,7 @@
           <w:lang w:val="pt-PT"/>
         </w:rPr>
       </w:pPr>
-      <w:bookmarkStart w:id="21" w:name="_Toc390028235"/>
+      <w:bookmarkStart w:id="22" w:name="_Toc265162116"/>
       <w:r>
         <w:rPr>
           <w:b/>
@@ -6043,7 +7141,7 @@
         </w:rPr>
         <w:t>orreção de um teste multimédia</w:t>
       </w:r>
-      <w:bookmarkEnd w:id="21"/>
+      <w:bookmarkEnd w:id="22"/>
     </w:p>
     <w:p>
       <w:pPr>
@@ -6085,7 +7183,7 @@
                     <pic:cNvPicPr/>
                   </pic:nvPicPr>
                   <pic:blipFill>
-                    <a:blip r:embed="rId32">
+                    <a:blip r:embed="rId34">
                       <a:extLst>
                         <a:ext uri="{28A0092B-C50C-407E-A947-70E740481C1C}">
                           <a14:useLocalDpi xmlns:a14="http://schemas.microsoft.com/office/drawing/2010/main" val="0"/>
@@ -6269,7 +7367,7 @@
           <w:lang w:val="pt-PT"/>
         </w:rPr>
       </w:pPr>
-      <w:bookmarkStart w:id="22" w:name="_Toc390028236"/>
+      <w:bookmarkStart w:id="23" w:name="_Toc265162117"/>
       <w:r>
         <w:rPr>
           <w:b/>
@@ -6279,7 +7377,7 @@
         </w:rPr>
         <w:t>Visualização da correção de um teste de leitura</w:t>
       </w:r>
-      <w:bookmarkEnd w:id="22"/>
+      <w:bookmarkEnd w:id="23"/>
     </w:p>
     <w:p>
       <w:pPr>
@@ -6321,7 +7419,7 @@
                     <pic:cNvPicPr/>
                   </pic:nvPicPr>
                   <pic:blipFill>
-                    <a:blip r:embed="rId33">
+                    <a:blip r:embed="rId35">
                       <a:extLst>
                         <a:ext uri="{28A0092B-C50C-407E-A947-70E740481C1C}">
                           <a14:useLocalDpi xmlns:a14="http://schemas.microsoft.com/office/drawing/2010/main" val="0"/>
@@ -6497,14 +7595,14 @@
           <w:lang w:val="pt-PT"/>
         </w:rPr>
       </w:pPr>
-      <w:bookmarkStart w:id="23" w:name="_Toc390028237"/>
+      <w:bookmarkStart w:id="24" w:name="_Toc265162118"/>
       <w:r>
         <w:rPr>
           <w:lang w:val="pt-PT"/>
         </w:rPr>
         <w:t>Ecrãs Especiais</w:t>
       </w:r>
-      <w:bookmarkEnd w:id="23"/>
+      <w:bookmarkEnd w:id="24"/>
     </w:p>
     <w:p>
       <w:pPr>
@@ -6516,7 +7614,7 @@
           <w:lang w:val="pt-PT"/>
         </w:rPr>
       </w:pPr>
-      <w:bookmarkStart w:id="24" w:name="_Toc390028238"/>
+      <w:bookmarkStart w:id="25" w:name="_Toc265162119"/>
       <w:r>
         <w:rPr>
           <w:b/>
@@ -6526,7 +7624,7 @@
         </w:rPr>
         <w:t>Vista de Sincronização</w:t>
       </w:r>
-      <w:bookmarkEnd w:id="24"/>
+      <w:bookmarkEnd w:id="25"/>
     </w:p>
     <w:p>
       <w:pPr>
@@ -6568,7 +7666,7 @@
                     <pic:cNvPicPr/>
                   </pic:nvPicPr>
                   <pic:blipFill>
-                    <a:blip r:embed="rId34">
+                    <a:blip r:embed="rId36">
                       <a:extLst>
                         <a:ext uri="{28A0092B-C50C-407E-A947-70E740481C1C}">
                           <a14:useLocalDpi xmlns:a14="http://schemas.microsoft.com/office/drawing/2010/main" val="0"/>
@@ -6737,7 +7835,8 @@
           <w:lang w:val="pt-PT"/>
         </w:rPr>
       </w:pPr>
-      <w:bookmarkStart w:id="25" w:name="_Toc390028239"/>
+      <w:bookmarkStart w:id="26" w:name="_Toc265162120"/>
+      <w:proofErr w:type="spellStart"/>
       <w:r>
         <w:rPr>
           <w:b/>
@@ -6745,9 +7844,19 @@
           <w:szCs w:val="32"/>
           <w:lang w:val="pt-PT"/>
         </w:rPr>
-        <w:t>Pin de Professor</w:t>
-      </w:r>
-      <w:bookmarkEnd w:id="25"/>
+        <w:t>Pin</w:t>
+      </w:r>
+      <w:proofErr w:type="spellEnd"/>
+      <w:r>
+        <w:rPr>
+          <w:b/>
+          <w:sz w:val="32"/>
+          <w:szCs w:val="32"/>
+          <w:lang w:val="pt-PT"/>
+        </w:rPr>
+        <w:t xml:space="preserve"> de Professor</w:t>
+      </w:r>
+      <w:bookmarkEnd w:id="26"/>
     </w:p>
     <w:p>
       <w:pPr>
@@ -6789,7 +7898,7 @@
                     <pic:cNvPicPr/>
                   </pic:nvPicPr>
                   <pic:blipFill>
-                    <a:blip r:embed="rId35">
+                    <a:blip r:embed="rId37">
                       <a:extLst>
                         <a:ext uri="{28A0092B-C50C-407E-A947-70E740481C1C}">
                           <a14:useLocalDpi xmlns:a14="http://schemas.microsoft.com/office/drawing/2010/main" val="0"/>
@@ -6839,7 +7948,25 @@
           <w:szCs w:val="24"/>
           <w:lang w:val="pt-PT"/>
         </w:rPr>
-        <w:t>Este ecrã pode surgir quando tenta entrar na sua conta de professor, ou quando durante um teste tenta retroceder para evitar que os alunos possam mexer nos menús de correção.</w:t>
+        <w:t xml:space="preserve">Este ecrã pode surgir quando tenta entrar na sua conta de professor, ou quando durante um teste tenta retroceder para evitar que os alunos possam mexer nos </w:t>
+      </w:r>
+      <w:proofErr w:type="spellStart"/>
+      <w:r>
+        <w:rPr>
+          <w:sz w:val="24"/>
+          <w:szCs w:val="24"/>
+          <w:lang w:val="pt-PT"/>
+        </w:rPr>
+        <w:t>menús</w:t>
+      </w:r>
+      <w:proofErr w:type="spellEnd"/>
+      <w:r>
+        <w:rPr>
+          <w:sz w:val="24"/>
+          <w:szCs w:val="24"/>
+          <w:lang w:val="pt-PT"/>
+        </w:rPr>
+        <w:t xml:space="preserve"> de correção.</w:t>
       </w:r>
     </w:p>
     <w:p>
@@ -6857,24 +7984,114 @@
           <w:lang w:val="pt-PT"/>
         </w:rPr>
         <w:lastRenderedPageBreak/>
-        <w:t>Este pin é unico para cada professor e é criado aquando a criação de um registo de professor no back office.</w:t>
-      </w:r>
-    </w:p>
-    <w:p>
-      <w:pPr>
-        <w:rPr>
-          <w:sz w:val="24"/>
-          <w:szCs w:val="24"/>
-          <w:lang w:val="pt-PT"/>
-        </w:rPr>
-      </w:pPr>
-      <w:r>
-        <w:rPr>
-          <w:sz w:val="24"/>
-          <w:szCs w:val="24"/>
-          <w:lang w:val="pt-PT"/>
-        </w:rPr>
-        <w:t>Insira o seu pin pressionando os números no ecrã e seguidamente selecione avançar.</w:t>
+        <w:t xml:space="preserve">Este </w:t>
+      </w:r>
+      <w:proofErr w:type="spellStart"/>
+      <w:r>
+        <w:rPr>
+          <w:sz w:val="24"/>
+          <w:szCs w:val="24"/>
+          <w:lang w:val="pt-PT"/>
+        </w:rPr>
+        <w:t>pin</w:t>
+      </w:r>
+      <w:proofErr w:type="spellEnd"/>
+      <w:r>
+        <w:rPr>
+          <w:sz w:val="24"/>
+          <w:szCs w:val="24"/>
+          <w:lang w:val="pt-PT"/>
+        </w:rPr>
+        <w:t xml:space="preserve"> é </w:t>
+      </w:r>
+      <w:proofErr w:type="spellStart"/>
+      <w:r>
+        <w:rPr>
+          <w:sz w:val="24"/>
+          <w:szCs w:val="24"/>
+          <w:lang w:val="pt-PT"/>
+        </w:rPr>
+        <w:t>unico</w:t>
+      </w:r>
+      <w:proofErr w:type="spellEnd"/>
+      <w:r>
+        <w:rPr>
+          <w:sz w:val="24"/>
+          <w:szCs w:val="24"/>
+          <w:lang w:val="pt-PT"/>
+        </w:rPr>
+        <w:t xml:space="preserve"> para cada professor e é criado aquando a criação de um registo de professor no </w:t>
+      </w:r>
+      <w:proofErr w:type="spellStart"/>
+      <w:r>
+        <w:rPr>
+          <w:sz w:val="24"/>
+          <w:szCs w:val="24"/>
+          <w:lang w:val="pt-PT"/>
+        </w:rPr>
+        <w:t>back</w:t>
+      </w:r>
+      <w:proofErr w:type="spellEnd"/>
+      <w:r>
+        <w:rPr>
+          <w:sz w:val="24"/>
+          <w:szCs w:val="24"/>
+          <w:lang w:val="pt-PT"/>
+        </w:rPr>
+        <w:t xml:space="preserve"> </w:t>
+      </w:r>
+      <w:proofErr w:type="spellStart"/>
+      <w:r>
+        <w:rPr>
+          <w:sz w:val="24"/>
+          <w:szCs w:val="24"/>
+          <w:lang w:val="pt-PT"/>
+        </w:rPr>
+        <w:t>office</w:t>
+      </w:r>
+      <w:proofErr w:type="spellEnd"/>
+      <w:r>
+        <w:rPr>
+          <w:sz w:val="24"/>
+          <w:szCs w:val="24"/>
+          <w:lang w:val="pt-PT"/>
+        </w:rPr>
+        <w:t>.</w:t>
+      </w:r>
+    </w:p>
+    <w:p>
+      <w:pPr>
+        <w:rPr>
+          <w:sz w:val="24"/>
+          <w:szCs w:val="24"/>
+          <w:lang w:val="pt-PT"/>
+        </w:rPr>
+      </w:pPr>
+      <w:r>
+        <w:rPr>
+          <w:sz w:val="24"/>
+          <w:szCs w:val="24"/>
+          <w:lang w:val="pt-PT"/>
+        </w:rPr>
+        <w:t xml:space="preserve">Insira o seu </w:t>
+      </w:r>
+      <w:proofErr w:type="spellStart"/>
+      <w:r>
+        <w:rPr>
+          <w:sz w:val="24"/>
+          <w:szCs w:val="24"/>
+          <w:lang w:val="pt-PT"/>
+        </w:rPr>
+        <w:t>pin</w:t>
+      </w:r>
+      <w:proofErr w:type="spellEnd"/>
+      <w:r>
+        <w:rPr>
+          <w:sz w:val="24"/>
+          <w:szCs w:val="24"/>
+          <w:lang w:val="pt-PT"/>
+        </w:rPr>
+        <w:t xml:space="preserve"> pressionando os números no ecrã e seguidamente selecione avançar.</w:t>
       </w:r>
     </w:p>
     <w:p>
@@ -6897,8 +8114,8 @@
       </w:pPr>
     </w:p>
     <w:sectPr>
-      <w:headerReference w:type="default" r:id="rId36"/>
-      <w:footerReference w:type="default" r:id="rId37"/>
+      <w:headerReference w:type="default" r:id="rId38"/>
+      <w:footerReference w:type="default" r:id="rId39"/>
       <w:pgSz w:w="11901" w:h="16817" w:code="1"/>
       <w:pgMar w:top="720" w:right="851" w:bottom="720" w:left="851" w:header="578" w:footer="720" w:gutter="0"/>
       <w:cols w:space="720"/>
@@ -6910,7 +8127,7 @@
 </file>
 
 <file path=word/endnotes.xml><?xml version="1.0" encoding="utf-8"?>
-<w:endnotes xmlns:wpc="http://schemas.microsoft.com/office/word/2010/wordprocessingCanvas" xmlns:mc="http://schemas.openxmlformats.org/markup-compatibility/2006" xmlns:o="urn:schemas-microsoft-com:office:office" xmlns:r="http://schemas.openxmlformats.org/officeDocument/2006/relationships" xmlns:m="http://schemas.openxmlformats.org/officeDocument/2006/math" xmlns:v="urn:schemas-microsoft-com:vml" xmlns:wp14="http://schemas.microsoft.com/office/word/2010/wordprocessingDrawing" xmlns:wp="http://schemas.openxmlformats.org/drawingml/2006/wordprocessingDrawing" xmlns:w10="urn:schemas-microsoft-com:office:word" xmlns:w="http://schemas.openxmlformats.org/wordprocessingml/2006/main" xmlns:w14="http://schemas.microsoft.com/office/word/2010/wordml" xmlns:wpg="http://schemas.microsoft.com/office/word/2010/wordprocessingGroup" xmlns:wpi="http://schemas.microsoft.com/office/word/2010/wordprocessingInk" xmlns:wne="http://schemas.microsoft.com/office/word/2006/wordml" xmlns:wps="http://schemas.microsoft.com/office/word/2010/wordprocessingShape" mc:Ignorable="w14 wp14">
+<w:endnotes xmlns:wpc="http://schemas.microsoft.com/office/word/2010/wordprocessingCanvas" xmlns:mo="http://schemas.microsoft.com/office/mac/office/2008/main" xmlns:mc="http://schemas.openxmlformats.org/markup-compatibility/2006" xmlns:mv="urn:schemas-microsoft-com:mac:vml" xmlns:o="urn:schemas-microsoft-com:office:office" xmlns:r="http://schemas.openxmlformats.org/officeDocument/2006/relationships" xmlns:m="http://schemas.openxmlformats.org/officeDocument/2006/math" xmlns:v="urn:schemas-microsoft-com:vml" xmlns:wp14="http://schemas.microsoft.com/office/word/2010/wordprocessingDrawing" xmlns:wp="http://schemas.openxmlformats.org/drawingml/2006/wordprocessingDrawing" xmlns:w10="urn:schemas-microsoft-com:office:word" xmlns:w="http://schemas.openxmlformats.org/wordprocessingml/2006/main" xmlns:w14="http://schemas.microsoft.com/office/word/2010/wordml" xmlns:wpg="http://schemas.microsoft.com/office/word/2010/wordprocessingGroup" xmlns:wpi="http://schemas.microsoft.com/office/word/2010/wordprocessingInk" xmlns:wne="http://schemas.microsoft.com/office/word/2006/wordml" xmlns:wps="http://schemas.microsoft.com/office/word/2010/wordprocessingShape" mc:Ignorable="w14 wp14">
   <w:endnote w:type="separator" w:id="-1">
     <w:p>
       <w:pPr>
@@ -6935,7 +8152,7 @@
 </file>
 
 <file path=word/footer1.xml><?xml version="1.0" encoding="utf-8"?>
-<w:ftr xmlns:wpc="http://schemas.microsoft.com/office/word/2010/wordprocessingCanvas" xmlns:mc="http://schemas.openxmlformats.org/markup-compatibility/2006" xmlns:o="urn:schemas-microsoft-com:office:office" xmlns:r="http://schemas.openxmlformats.org/officeDocument/2006/relationships" xmlns:m="http://schemas.openxmlformats.org/officeDocument/2006/math" xmlns:v="urn:schemas-microsoft-com:vml" xmlns:wp14="http://schemas.microsoft.com/office/word/2010/wordprocessingDrawing" xmlns:wp="http://schemas.openxmlformats.org/drawingml/2006/wordprocessingDrawing" xmlns:w10="urn:schemas-microsoft-com:office:word" xmlns:w="http://schemas.openxmlformats.org/wordprocessingml/2006/main" xmlns:w14="http://schemas.microsoft.com/office/word/2010/wordml" xmlns:wpg="http://schemas.microsoft.com/office/word/2010/wordprocessingGroup" xmlns:wpi="http://schemas.microsoft.com/office/word/2010/wordprocessingInk" xmlns:wne="http://schemas.microsoft.com/office/word/2006/wordml" xmlns:wps="http://schemas.microsoft.com/office/word/2010/wordprocessingShape" mc:Ignorable="w14 wp14">
+<w:ftr xmlns:wpc="http://schemas.microsoft.com/office/word/2010/wordprocessingCanvas" xmlns:mo="http://schemas.microsoft.com/office/mac/office/2008/main" xmlns:mc="http://schemas.openxmlformats.org/markup-compatibility/2006" xmlns:mv="urn:schemas-microsoft-com:mac:vml" xmlns:o="urn:schemas-microsoft-com:office:office" xmlns:r="http://schemas.openxmlformats.org/officeDocument/2006/relationships" xmlns:m="http://schemas.openxmlformats.org/officeDocument/2006/math" xmlns:v="urn:schemas-microsoft-com:vml" xmlns:wp14="http://schemas.microsoft.com/office/word/2010/wordprocessingDrawing" xmlns:wp="http://schemas.openxmlformats.org/drawingml/2006/wordprocessingDrawing" xmlns:w10="urn:schemas-microsoft-com:office:word" xmlns:w="http://schemas.openxmlformats.org/wordprocessingml/2006/main" xmlns:w14="http://schemas.microsoft.com/office/word/2010/wordml" xmlns:wpg="http://schemas.microsoft.com/office/word/2010/wordprocessingGroup" xmlns:wpi="http://schemas.microsoft.com/office/word/2010/wordprocessingInk" xmlns:wne="http://schemas.microsoft.com/office/word/2006/wordml" xmlns:wps="http://schemas.microsoft.com/office/word/2010/wordprocessingShape" mc:Ignorable="w14 wp14">
   <w:tbl>
     <w:tblPr>
       <w:tblStyle w:val="TableGrid"/>
@@ -7011,21 +8228,14 @@
         <w:rFonts w:ascii="Myriad Pro" w:hAnsi="Myriad Pro"/>
         <w:lang w:val="pt-PT"/>
       </w:rPr>
-      <w:t xml:space="preserve"> – (nome do autor)</w:t>
-    </w:r>
-    <w:r>
-      <w:rPr>
-        <w:rFonts w:ascii="Myriad Pro" w:hAnsi="Myriad Pro"/>
-        <w:lang w:val="pt-PT"/>
-      </w:rPr>
-      <w:t xml:space="preserve"> / IPT</w:t>
+      <w:t xml:space="preserve"> – (nome do autor) / IPT</w:t>
     </w:r>
   </w:p>
 </w:ftr>
 </file>
 
 <file path=word/footnotes.xml><?xml version="1.0" encoding="utf-8"?>
-<w:footnotes xmlns:wpc="http://schemas.microsoft.com/office/word/2010/wordprocessingCanvas" xmlns:mc="http://schemas.openxmlformats.org/markup-compatibility/2006" xmlns:o="urn:schemas-microsoft-com:office:office" xmlns:r="http://schemas.openxmlformats.org/officeDocument/2006/relationships" xmlns:m="http://schemas.openxmlformats.org/officeDocument/2006/math" xmlns:v="urn:schemas-microsoft-com:vml" xmlns:wp14="http://schemas.microsoft.com/office/word/2010/wordprocessingDrawing" xmlns:wp="http://schemas.openxmlformats.org/drawingml/2006/wordprocessingDrawing" xmlns:w10="urn:schemas-microsoft-com:office:word" xmlns:w="http://schemas.openxmlformats.org/wordprocessingml/2006/main" xmlns:w14="http://schemas.microsoft.com/office/word/2010/wordml" xmlns:wpg="http://schemas.microsoft.com/office/word/2010/wordprocessingGroup" xmlns:wpi="http://schemas.microsoft.com/office/word/2010/wordprocessingInk" xmlns:wne="http://schemas.microsoft.com/office/word/2006/wordml" xmlns:wps="http://schemas.microsoft.com/office/word/2010/wordprocessingShape" mc:Ignorable="w14 wp14">
+<w:footnotes xmlns:wpc="http://schemas.microsoft.com/office/word/2010/wordprocessingCanvas" xmlns:mo="http://schemas.microsoft.com/office/mac/office/2008/main" xmlns:mc="http://schemas.openxmlformats.org/markup-compatibility/2006" xmlns:mv="urn:schemas-microsoft-com:mac:vml" xmlns:o="urn:schemas-microsoft-com:office:office" xmlns:r="http://schemas.openxmlformats.org/officeDocument/2006/relationships" xmlns:m="http://schemas.openxmlformats.org/officeDocument/2006/math" xmlns:v="urn:schemas-microsoft-com:vml" xmlns:wp14="http://schemas.microsoft.com/office/word/2010/wordprocessingDrawing" xmlns:wp="http://schemas.openxmlformats.org/drawingml/2006/wordprocessingDrawing" xmlns:w10="urn:schemas-microsoft-com:office:word" xmlns:w="http://schemas.openxmlformats.org/wordprocessingml/2006/main" xmlns:w14="http://schemas.microsoft.com/office/word/2010/wordml" xmlns:wpg="http://schemas.microsoft.com/office/word/2010/wordprocessingGroup" xmlns:wpi="http://schemas.microsoft.com/office/word/2010/wordprocessingInk" xmlns:wne="http://schemas.microsoft.com/office/word/2006/wordml" xmlns:wps="http://schemas.microsoft.com/office/word/2010/wordprocessingShape" mc:Ignorable="w14 wp14">
   <w:footnote w:type="separator" w:id="-1">
     <w:p>
       <w:pPr>
@@ -7050,7 +8260,7 @@
 </file>
 
 <file path=word/header1.xml><?xml version="1.0" encoding="utf-8"?>
-<w:hdr xmlns:wpc="http://schemas.microsoft.com/office/word/2010/wordprocessingCanvas" xmlns:mc="http://schemas.openxmlformats.org/markup-compatibility/2006" xmlns:o="urn:schemas-microsoft-com:office:office" xmlns:r="http://schemas.openxmlformats.org/officeDocument/2006/relationships" xmlns:m="http://schemas.openxmlformats.org/officeDocument/2006/math" xmlns:v="urn:schemas-microsoft-com:vml" xmlns:wp14="http://schemas.microsoft.com/office/word/2010/wordprocessingDrawing" xmlns:wp="http://schemas.openxmlformats.org/drawingml/2006/wordprocessingDrawing" xmlns:w10="urn:schemas-microsoft-com:office:word" xmlns:w="http://schemas.openxmlformats.org/wordprocessingml/2006/main" xmlns:w14="http://schemas.microsoft.com/office/word/2010/wordml" xmlns:wpg="http://schemas.microsoft.com/office/word/2010/wordprocessingGroup" xmlns:wpi="http://schemas.microsoft.com/office/word/2010/wordprocessingInk" xmlns:wne="http://schemas.microsoft.com/office/word/2006/wordml" xmlns:wps="http://schemas.microsoft.com/office/word/2010/wordprocessingShape" mc:Ignorable="w14 wp14">
+<w:hdr xmlns:wpc="http://schemas.microsoft.com/office/word/2010/wordprocessingCanvas" xmlns:mo="http://schemas.microsoft.com/office/mac/office/2008/main" xmlns:mc="http://schemas.openxmlformats.org/markup-compatibility/2006" xmlns:mv="urn:schemas-microsoft-com:mac:vml" xmlns:o="urn:schemas-microsoft-com:office:office" xmlns:r="http://schemas.openxmlformats.org/officeDocument/2006/relationships" xmlns:m="http://schemas.openxmlformats.org/officeDocument/2006/math" xmlns:v="urn:schemas-microsoft-com:vml" xmlns:wp14="http://schemas.microsoft.com/office/word/2010/wordprocessingDrawing" xmlns:wp="http://schemas.openxmlformats.org/drawingml/2006/wordprocessingDrawing" xmlns:w10="urn:schemas-microsoft-com:office:word" xmlns:w="http://schemas.openxmlformats.org/wordprocessingml/2006/main" xmlns:w14="http://schemas.microsoft.com/office/word/2010/wordml" xmlns:wpg="http://schemas.microsoft.com/office/word/2010/wordprocessingGroup" xmlns:wpi="http://schemas.microsoft.com/office/word/2010/wordprocessingInk" xmlns:wne="http://schemas.microsoft.com/office/word/2006/wordml" xmlns:wps="http://schemas.microsoft.com/office/word/2010/wordprocessingShape" mc:Ignorable="w14 wp14">
   <w:tbl>
     <w:tblPr>
       <w:tblStyle w:val="TableGrid"/>
@@ -7174,11 +8384,15 @@
               <w:dataBinding w:prefixMappings="xmlns:ns0='http://purl.org/dc/elements/1.1/' xmlns:ns1='http://schemas.openxmlformats.org/package/2006/metadata/core-properties' " w:xpath="/ns1:coreProperties[1]/ns0:description[1]" w:storeItemID="{6C3C8BC8-F283-45AE-878A-BAB7291924A1}"/>
               <w:text w:multiLine="1"/>
             </w:sdtPr>
-            <w:sdtEndPr/>
             <w:sdtContent>
               <w:r>
-                <w:t>Manual de Utilizador</w:t>
+                <w:t xml:space="preserve">Manual de </w:t>
               </w:r>
+              <w:proofErr w:type="spellStart"/>
+              <w:r>
+                <w:t>Utilizador</w:t>
+              </w:r>
+              <w:proofErr w:type="spellEnd"/>
             </w:sdtContent>
           </w:sdt>
           <w:r>
@@ -7216,7 +8430,7 @@
               <w:color w:val="F95F56" w:themeColor="accent1" w:themeTint="BF"/>
               <w:lang w:val="pt-BR"/>
             </w:rPr>
-            <w:t>14</w:t>
+            <w:t>3</w:t>
           </w:r>
           <w:r>
             <w:rPr>
@@ -7240,7 +8454,7 @@
 </file>
 
 <file path=word/numbering.xml><?xml version="1.0" encoding="utf-8"?>
-<w:numbering xmlns:wpc="http://schemas.microsoft.com/office/word/2010/wordprocessingCanvas" xmlns:mc="http://schemas.openxmlformats.org/markup-compatibility/2006" xmlns:o="urn:schemas-microsoft-com:office:office" xmlns:r="http://schemas.openxmlformats.org/officeDocument/2006/relationships" xmlns:m="http://schemas.openxmlformats.org/officeDocument/2006/math" xmlns:v="urn:schemas-microsoft-com:vml" xmlns:wp14="http://schemas.microsoft.com/office/word/2010/wordprocessingDrawing" xmlns:wp="http://schemas.openxmlformats.org/drawingml/2006/wordprocessingDrawing" xmlns:w10="urn:schemas-microsoft-com:office:word" xmlns:w="http://schemas.openxmlformats.org/wordprocessingml/2006/main" xmlns:w14="http://schemas.microsoft.com/office/word/2010/wordml" xmlns:wpg="http://schemas.microsoft.com/office/word/2010/wordprocessingGroup" xmlns:wpi="http://schemas.microsoft.com/office/word/2010/wordprocessingInk" xmlns:wne="http://schemas.microsoft.com/office/word/2006/wordml" xmlns:wps="http://schemas.microsoft.com/office/word/2010/wordprocessingShape" mc:Ignorable="w14 wp14">
+<w:numbering xmlns:wpc="http://schemas.microsoft.com/office/word/2010/wordprocessingCanvas" xmlns:mo="http://schemas.microsoft.com/office/mac/office/2008/main" xmlns:mc="http://schemas.openxmlformats.org/markup-compatibility/2006" xmlns:mv="urn:schemas-microsoft-com:mac:vml" xmlns:o="urn:schemas-microsoft-com:office:office" xmlns:r="http://schemas.openxmlformats.org/officeDocument/2006/relationships" xmlns:m="http://schemas.openxmlformats.org/officeDocument/2006/math" xmlns:v="urn:schemas-microsoft-com:vml" xmlns:wp14="http://schemas.microsoft.com/office/word/2010/wordprocessingDrawing" xmlns:wp="http://schemas.openxmlformats.org/drawingml/2006/wordprocessingDrawing" xmlns:w10="urn:schemas-microsoft-com:office:word" xmlns:w="http://schemas.openxmlformats.org/wordprocessingml/2006/main" xmlns:w14="http://schemas.microsoft.com/office/word/2010/wordml" xmlns:wpg="http://schemas.microsoft.com/office/word/2010/wordprocessingGroup" xmlns:wpi="http://schemas.microsoft.com/office/word/2010/wordprocessingInk" xmlns:wne="http://schemas.microsoft.com/office/word/2006/wordml" xmlns:wps="http://schemas.microsoft.com/office/word/2010/wordprocessingShape" mc:Ignorable="w14 wp14">
   <w:abstractNum w:abstractNumId="0">
     <w:nsid w:val="FFFFFF83"/>
     <w:multiLevelType w:val="singleLevel"/>
@@ -7517,6 +8731,119 @@
     </w:lvl>
   </w:abstractNum>
   <w:abstractNum w:abstractNumId="4">
+    <w:nsid w:val="3C67717F"/>
+    <w:multiLevelType w:val="hybridMultilevel"/>
+    <w:tmpl w:val="C6345B34"/>
+    <w:lvl w:ilvl="0" w:tplc="04090001">
+      <w:start w:val="1"/>
+      <w:numFmt w:val="bullet"/>
+      <w:lvlText w:val=""/>
+      <w:lvlJc w:val="left"/>
+      <w:pPr>
+        <w:ind w:left="720" w:hanging="360"/>
+      </w:pPr>
+      <w:rPr>
+        <w:rFonts w:ascii="Symbol" w:hAnsi="Symbol" w:hint="default"/>
+      </w:rPr>
+    </w:lvl>
+    <w:lvl w:ilvl="1" w:tplc="04090003">
+      <w:start w:val="1"/>
+      <w:numFmt w:val="bullet"/>
+      <w:lvlText w:val="o"/>
+      <w:lvlJc w:val="left"/>
+      <w:pPr>
+        <w:ind w:left="1440" w:hanging="360"/>
+      </w:pPr>
+      <w:rPr>
+        <w:rFonts w:ascii="Courier New" w:hAnsi="Courier New" w:hint="default"/>
+      </w:rPr>
+    </w:lvl>
+    <w:lvl w:ilvl="2" w:tplc="04090005" w:tentative="1">
+      <w:start w:val="1"/>
+      <w:numFmt w:val="bullet"/>
+      <w:lvlText w:val=""/>
+      <w:lvlJc w:val="left"/>
+      <w:pPr>
+        <w:ind w:left="2160" w:hanging="360"/>
+      </w:pPr>
+      <w:rPr>
+        <w:rFonts w:ascii="Wingdings" w:hAnsi="Wingdings" w:hint="default"/>
+      </w:rPr>
+    </w:lvl>
+    <w:lvl w:ilvl="3" w:tplc="04090001" w:tentative="1">
+      <w:start w:val="1"/>
+      <w:numFmt w:val="bullet"/>
+      <w:lvlText w:val=""/>
+      <w:lvlJc w:val="left"/>
+      <w:pPr>
+        <w:ind w:left="2880" w:hanging="360"/>
+      </w:pPr>
+      <w:rPr>
+        <w:rFonts w:ascii="Symbol" w:hAnsi="Symbol" w:hint="default"/>
+      </w:rPr>
+    </w:lvl>
+    <w:lvl w:ilvl="4" w:tplc="04090003" w:tentative="1">
+      <w:start w:val="1"/>
+      <w:numFmt w:val="bullet"/>
+      <w:lvlText w:val="o"/>
+      <w:lvlJc w:val="left"/>
+      <w:pPr>
+        <w:ind w:left="3600" w:hanging="360"/>
+      </w:pPr>
+      <w:rPr>
+        <w:rFonts w:ascii="Courier New" w:hAnsi="Courier New" w:hint="default"/>
+      </w:rPr>
+    </w:lvl>
+    <w:lvl w:ilvl="5" w:tplc="04090005" w:tentative="1">
+      <w:start w:val="1"/>
+      <w:numFmt w:val="bullet"/>
+      <w:lvlText w:val=""/>
+      <w:lvlJc w:val="left"/>
+      <w:pPr>
+        <w:ind w:left="4320" w:hanging="360"/>
+      </w:pPr>
+      <w:rPr>
+        <w:rFonts w:ascii="Wingdings" w:hAnsi="Wingdings" w:hint="default"/>
+      </w:rPr>
+    </w:lvl>
+    <w:lvl w:ilvl="6" w:tplc="04090001" w:tentative="1">
+      <w:start w:val="1"/>
+      <w:numFmt w:val="bullet"/>
+      <w:lvlText w:val=""/>
+      <w:lvlJc w:val="left"/>
+      <w:pPr>
+        <w:ind w:left="5040" w:hanging="360"/>
+      </w:pPr>
+      <w:rPr>
+        <w:rFonts w:ascii="Symbol" w:hAnsi="Symbol" w:hint="default"/>
+      </w:rPr>
+    </w:lvl>
+    <w:lvl w:ilvl="7" w:tplc="04090003" w:tentative="1">
+      <w:start w:val="1"/>
+      <w:numFmt w:val="bullet"/>
+      <w:lvlText w:val="o"/>
+      <w:lvlJc w:val="left"/>
+      <w:pPr>
+        <w:ind w:left="5760" w:hanging="360"/>
+      </w:pPr>
+      <w:rPr>
+        <w:rFonts w:ascii="Courier New" w:hAnsi="Courier New" w:hint="default"/>
+      </w:rPr>
+    </w:lvl>
+    <w:lvl w:ilvl="8" w:tplc="04090005" w:tentative="1">
+      <w:start w:val="1"/>
+      <w:numFmt w:val="bullet"/>
+      <w:lvlText w:val=""/>
+      <w:lvlJc w:val="left"/>
+      <w:pPr>
+        <w:ind w:left="6480" w:hanging="360"/>
+      </w:pPr>
+      <w:rPr>
+        <w:rFonts w:ascii="Wingdings" w:hAnsi="Wingdings" w:hint="default"/>
+      </w:rPr>
+    </w:lvl>
+  </w:abstractNum>
+  <w:abstractNum w:abstractNumId="5">
     <w:nsid w:val="5E92621E"/>
     <w:multiLevelType w:val="hybridMultilevel"/>
     <w:tmpl w:val="D7961F0E"/>
@@ -7628,8 +8955,121 @@
       </w:rPr>
     </w:lvl>
   </w:abstractNum>
+  <w:abstractNum w:abstractNumId="6">
+    <w:nsid w:val="62510C97"/>
+    <w:multiLevelType w:val="hybridMultilevel"/>
+    <w:tmpl w:val="436CEF96"/>
+    <w:lvl w:ilvl="0" w:tplc="04090001">
+      <w:start w:val="1"/>
+      <w:numFmt w:val="bullet"/>
+      <w:lvlText w:val=""/>
+      <w:lvlJc w:val="left"/>
+      <w:pPr>
+        <w:ind w:left="720" w:hanging="360"/>
+      </w:pPr>
+      <w:rPr>
+        <w:rFonts w:ascii="Symbol" w:hAnsi="Symbol" w:hint="default"/>
+      </w:rPr>
+    </w:lvl>
+    <w:lvl w:ilvl="1" w:tplc="04090001">
+      <w:start w:val="1"/>
+      <w:numFmt w:val="bullet"/>
+      <w:lvlText w:val=""/>
+      <w:lvlJc w:val="left"/>
+      <w:pPr>
+        <w:ind w:left="1440" w:hanging="360"/>
+      </w:pPr>
+      <w:rPr>
+        <w:rFonts w:ascii="Symbol" w:hAnsi="Symbol" w:hint="default"/>
+      </w:rPr>
+    </w:lvl>
+    <w:lvl w:ilvl="2" w:tplc="04090005" w:tentative="1">
+      <w:start w:val="1"/>
+      <w:numFmt w:val="bullet"/>
+      <w:lvlText w:val=""/>
+      <w:lvlJc w:val="left"/>
+      <w:pPr>
+        <w:ind w:left="2160" w:hanging="360"/>
+      </w:pPr>
+      <w:rPr>
+        <w:rFonts w:ascii="Wingdings" w:hAnsi="Wingdings" w:hint="default"/>
+      </w:rPr>
+    </w:lvl>
+    <w:lvl w:ilvl="3" w:tplc="04090001" w:tentative="1">
+      <w:start w:val="1"/>
+      <w:numFmt w:val="bullet"/>
+      <w:lvlText w:val=""/>
+      <w:lvlJc w:val="left"/>
+      <w:pPr>
+        <w:ind w:left="2880" w:hanging="360"/>
+      </w:pPr>
+      <w:rPr>
+        <w:rFonts w:ascii="Symbol" w:hAnsi="Symbol" w:hint="default"/>
+      </w:rPr>
+    </w:lvl>
+    <w:lvl w:ilvl="4" w:tplc="04090003" w:tentative="1">
+      <w:start w:val="1"/>
+      <w:numFmt w:val="bullet"/>
+      <w:lvlText w:val="o"/>
+      <w:lvlJc w:val="left"/>
+      <w:pPr>
+        <w:ind w:left="3600" w:hanging="360"/>
+      </w:pPr>
+      <w:rPr>
+        <w:rFonts w:ascii="Courier New" w:hAnsi="Courier New" w:hint="default"/>
+      </w:rPr>
+    </w:lvl>
+    <w:lvl w:ilvl="5" w:tplc="04090005" w:tentative="1">
+      <w:start w:val="1"/>
+      <w:numFmt w:val="bullet"/>
+      <w:lvlText w:val=""/>
+      <w:lvlJc w:val="left"/>
+      <w:pPr>
+        <w:ind w:left="4320" w:hanging="360"/>
+      </w:pPr>
+      <w:rPr>
+        <w:rFonts w:ascii="Wingdings" w:hAnsi="Wingdings" w:hint="default"/>
+      </w:rPr>
+    </w:lvl>
+    <w:lvl w:ilvl="6" w:tplc="04090001" w:tentative="1">
+      <w:start w:val="1"/>
+      <w:numFmt w:val="bullet"/>
+      <w:lvlText w:val=""/>
+      <w:lvlJc w:val="left"/>
+      <w:pPr>
+        <w:ind w:left="5040" w:hanging="360"/>
+      </w:pPr>
+      <w:rPr>
+        <w:rFonts w:ascii="Symbol" w:hAnsi="Symbol" w:hint="default"/>
+      </w:rPr>
+    </w:lvl>
+    <w:lvl w:ilvl="7" w:tplc="04090003" w:tentative="1">
+      <w:start w:val="1"/>
+      <w:numFmt w:val="bullet"/>
+      <w:lvlText w:val="o"/>
+      <w:lvlJc w:val="left"/>
+      <w:pPr>
+        <w:ind w:left="5760" w:hanging="360"/>
+      </w:pPr>
+      <w:rPr>
+        <w:rFonts w:ascii="Courier New" w:hAnsi="Courier New" w:hint="default"/>
+      </w:rPr>
+    </w:lvl>
+    <w:lvl w:ilvl="8" w:tplc="04090005" w:tentative="1">
+      <w:start w:val="1"/>
+      <w:numFmt w:val="bullet"/>
+      <w:lvlText w:val=""/>
+      <w:lvlJc w:val="left"/>
+      <w:pPr>
+        <w:ind w:left="6480" w:hanging="360"/>
+      </w:pPr>
+      <w:rPr>
+        <w:rFonts w:ascii="Wingdings" w:hAnsi="Wingdings" w:hint="default"/>
+      </w:rPr>
+    </w:lvl>
+  </w:abstractNum>
   <w:num w:numId="1">
-    <w:abstractNumId w:val="4"/>
+    <w:abstractNumId w:val="5"/>
   </w:num>
   <w:num w:numId="2">
     <w:abstractNumId w:val="3"/>
@@ -7642,6 +9082,12 @@
   </w:num>
   <w:num w:numId="5">
     <w:abstractNumId w:val="2"/>
+  </w:num>
+  <w:num w:numId="6">
+    <w:abstractNumId w:val="4"/>
+  </w:num>
+  <w:num w:numId="7">
+    <w:abstractNumId w:val="6"/>
   </w:num>
 </w:numbering>
 </file>
@@ -7661,7 +9107,7 @@
       </w:pPr>
     </w:pPrDefault>
   </w:docDefaults>
-  <w:latentStyles w:defLockedState="0" w:defUIPriority="99" w:defSemiHidden="1" w:defUnhideWhenUsed="1" w:defQFormat="0" w:count="267">
+  <w:latentStyles w:defLockedState="0" w:defUIPriority="99" w:defSemiHidden="1" w:defUnhideWhenUsed="1" w:defQFormat="0" w:count="276">
     <w:lsdException w:name="Normal" w:semiHidden="0" w:uiPriority="0" w:unhideWhenUsed="0" w:qFormat="1"/>
     <w:lsdException w:name="heading 1" w:semiHidden="0" w:uiPriority="9" w:unhideWhenUsed="0" w:qFormat="1"/>
     <w:lsdException w:name="heading 2" w:uiPriority="9" w:qFormat="1"/>
@@ -8348,19 +9794,12 @@
     <w:unhideWhenUsed/>
     <w:qFormat/>
     <w:pPr>
-      <w:pBdr>
-        <w:bottom w:val="single" w:sz="4" w:space="1" w:color="BFBFBF" w:themeColor="background1" w:themeShade="BF"/>
-      </w:pBdr>
-      <w:tabs>
-        <w:tab w:val="right" w:pos="9778"/>
-      </w:tabs>
-      <w:spacing w:before="400" w:after="0" w:line="240" w:lineRule="auto"/>
-      <w:ind w:right="288"/>
+      <w:spacing w:before="120" w:after="0"/>
     </w:pPr>
     <w:rPr>
-      <w:rFonts w:asciiTheme="majorHAnsi" w:hAnsiTheme="majorHAnsi"/>
-      <w:color w:val="F72B1E" w:themeColor="accent1"/>
+      <w:b/>
       <w:sz w:val="24"/>
+      <w:szCs w:val="24"/>
     </w:rPr>
   </w:style>
   <w:style w:type="paragraph" w:styleId="TOC2">
@@ -8372,14 +9811,13 @@
     <w:unhideWhenUsed/>
     <w:qFormat/>
     <w:pPr>
-      <w:tabs>
-        <w:tab w:val="right" w:pos="9778"/>
-      </w:tabs>
-      <w:spacing w:before="200" w:after="0" w:line="240" w:lineRule="auto"/>
-      <w:ind w:left="187" w:right="288"/>
+      <w:spacing w:before="0" w:after="0"/>
+      <w:ind w:left="200"/>
     </w:pPr>
     <w:rPr>
-      <w:noProof/>
+      <w:b/>
+      <w:sz w:val="22"/>
+      <w:szCs w:val="22"/>
     </w:rPr>
   </w:style>
   <w:style w:type="paragraph" w:styleId="TOC3">
@@ -8391,12 +9829,13 @@
     <w:unhideWhenUsed/>
     <w:qFormat/>
     <w:pPr>
-      <w:tabs>
-        <w:tab w:val="right" w:pos="9778"/>
-      </w:tabs>
-      <w:spacing w:before="120" w:after="0" w:line="240" w:lineRule="auto"/>
-      <w:ind w:left="360" w:right="288"/>
+      <w:spacing w:before="0" w:after="0"/>
+      <w:ind w:left="400"/>
     </w:pPr>
+    <w:rPr>
+      <w:sz w:val="22"/>
+      <w:szCs w:val="22"/>
+    </w:rPr>
   </w:style>
   <w:style w:type="paragraph" w:customStyle="1" w:styleId="ReportName">
     <w:name w:val="Report Name"/>
@@ -8545,6 +9984,7 @@
     <w:unhideWhenUsed/>
     <w:rsid w:val="0057348D"/>
     <w:pPr>
+      <w:spacing w:before="0" w:after="0"/>
       <w:ind w:left="600"/>
     </w:pPr>
   </w:style>
@@ -8557,6 +9997,7 @@
     <w:unhideWhenUsed/>
     <w:rsid w:val="0057348D"/>
     <w:pPr>
+      <w:spacing w:before="0" w:after="0"/>
       <w:ind w:left="800"/>
     </w:pPr>
   </w:style>
@@ -8569,6 +10010,7 @@
     <w:unhideWhenUsed/>
     <w:rsid w:val="0057348D"/>
     <w:pPr>
+      <w:spacing w:before="0" w:after="0"/>
       <w:ind w:left="1000"/>
     </w:pPr>
   </w:style>
@@ -8581,6 +10023,7 @@
     <w:unhideWhenUsed/>
     <w:rsid w:val="0057348D"/>
     <w:pPr>
+      <w:spacing w:before="0" w:after="0"/>
       <w:ind w:left="1200"/>
     </w:pPr>
   </w:style>
@@ -8593,6 +10036,7 @@
     <w:unhideWhenUsed/>
     <w:rsid w:val="0057348D"/>
     <w:pPr>
+      <w:spacing w:before="0" w:after="0"/>
       <w:ind w:left="1400"/>
     </w:pPr>
   </w:style>
@@ -8605,6 +10049,7 @@
     <w:unhideWhenUsed/>
     <w:rsid w:val="0057348D"/>
     <w:pPr>
+      <w:spacing w:before="0" w:after="0"/>
       <w:ind w:left="1600"/>
     </w:pPr>
   </w:style>
@@ -8643,11 +10088,22 @@
       <w:lang w:val="pt-PT" w:eastAsia="pt-PT"/>
     </w:rPr>
   </w:style>
+  <w:style w:type="paragraph" w:styleId="ListParagraph">
+    <w:name w:val="List Paragraph"/>
+    <w:basedOn w:val="Normal"/>
+    <w:uiPriority w:val="34"/>
+    <w:qFormat/>
+    <w:rsid w:val="00CC5F19"/>
+    <w:pPr>
+      <w:ind w:left="720"/>
+      <w:contextualSpacing/>
+    </w:pPr>
+  </w:style>
 </w:styles>
 </file>
 
 <file path=word/stylesWithEffects.xml><?xml version="1.0" encoding="utf-8"?>
-<w:styles xmlns:wpc="http://schemas.microsoft.com/office/word/2010/wordprocessingCanvas" xmlns:mc="http://schemas.openxmlformats.org/markup-compatibility/2006" xmlns:o="urn:schemas-microsoft-com:office:office" xmlns:r="http://schemas.openxmlformats.org/officeDocument/2006/relationships" xmlns:m="http://schemas.openxmlformats.org/officeDocument/2006/math" xmlns:v="urn:schemas-microsoft-com:vml" xmlns:wp14="http://schemas.microsoft.com/office/word/2010/wordprocessingDrawing" xmlns:wp="http://schemas.openxmlformats.org/drawingml/2006/wordprocessingDrawing" xmlns:w10="urn:schemas-microsoft-com:office:word" xmlns:w="http://schemas.openxmlformats.org/wordprocessingml/2006/main" xmlns:w14="http://schemas.microsoft.com/office/word/2010/wordml" xmlns:wpg="http://schemas.microsoft.com/office/word/2010/wordprocessingGroup" xmlns:wpi="http://schemas.microsoft.com/office/word/2010/wordprocessingInk" xmlns:wne="http://schemas.microsoft.com/office/word/2006/wordml" xmlns:wps="http://schemas.microsoft.com/office/word/2010/wordprocessingShape" mc:Ignorable="w14 wp14">
+<w:styles xmlns:wpc="http://schemas.microsoft.com/office/word/2010/wordprocessingCanvas" xmlns:mo="http://schemas.microsoft.com/office/mac/office/2008/main" xmlns:mc="http://schemas.openxmlformats.org/markup-compatibility/2006" xmlns:mv="urn:schemas-microsoft-com:mac:vml" xmlns:o="urn:schemas-microsoft-com:office:office" xmlns:r="http://schemas.openxmlformats.org/officeDocument/2006/relationships" xmlns:m="http://schemas.openxmlformats.org/officeDocument/2006/math" xmlns:v="urn:schemas-microsoft-com:vml" xmlns:wp14="http://schemas.microsoft.com/office/word/2010/wordprocessingDrawing" xmlns:wp="http://schemas.openxmlformats.org/drawingml/2006/wordprocessingDrawing" xmlns:w10="urn:schemas-microsoft-com:office:word" xmlns:w="http://schemas.openxmlformats.org/wordprocessingml/2006/main" xmlns:w14="http://schemas.microsoft.com/office/word/2010/wordml" xmlns:wpg="http://schemas.microsoft.com/office/word/2010/wordprocessingGroup" xmlns:wpi="http://schemas.microsoft.com/office/word/2010/wordprocessingInk" xmlns:wne="http://schemas.microsoft.com/office/word/2006/wordml" xmlns:wps="http://schemas.microsoft.com/office/word/2010/wordprocessingShape" mc:Ignorable="w14 wp14">
   <w:docDefaults>
     <w:rPrDefault>
       <w:rPr>
@@ -8661,7 +10117,7 @@
       </w:pPr>
     </w:pPrDefault>
   </w:docDefaults>
-  <w:latentStyles w:defLockedState="0" w:defUIPriority="99" w:defSemiHidden="1" w:defUnhideWhenUsed="1" w:defQFormat="0" w:count="267">
+  <w:latentStyles w:defLockedState="0" w:defUIPriority="99" w:defSemiHidden="1" w:defUnhideWhenUsed="1" w:defQFormat="0" w:count="276">
     <w:lsdException w:name="Normal" w:semiHidden="0" w:uiPriority="0" w:unhideWhenUsed="0" w:qFormat="1"/>
     <w:lsdException w:name="heading 1" w:semiHidden="0" w:uiPriority="9" w:unhideWhenUsed="0" w:qFormat="1"/>
     <w:lsdException w:name="heading 2" w:uiPriority="9" w:qFormat="1"/>
@@ -9348,19 +10804,12 @@
     <w:unhideWhenUsed/>
     <w:qFormat/>
     <w:pPr>
-      <w:pBdr>
-        <w:bottom w:val="single" w:sz="4" w:space="1" w:color="BFBFBF" w:themeColor="background1" w:themeShade="BF"/>
-      </w:pBdr>
-      <w:tabs>
-        <w:tab w:val="right" w:pos="9778"/>
-      </w:tabs>
-      <w:spacing w:before="400" w:after="0" w:line="240" w:lineRule="auto"/>
-      <w:ind w:right="288"/>
+      <w:spacing w:before="120" w:after="0"/>
     </w:pPr>
     <w:rPr>
-      <w:rFonts w:asciiTheme="majorHAnsi" w:hAnsiTheme="majorHAnsi"/>
-      <w:color w:val="F72B1E" w:themeColor="accent1"/>
+      <w:b/>
       <w:sz w:val="24"/>
+      <w:szCs w:val="24"/>
     </w:rPr>
   </w:style>
   <w:style w:type="paragraph" w:styleId="TOC2">
@@ -9372,14 +10821,13 @@
     <w:unhideWhenUsed/>
     <w:qFormat/>
     <w:pPr>
-      <w:tabs>
-        <w:tab w:val="right" w:pos="9778"/>
-      </w:tabs>
-      <w:spacing w:before="200" w:after="0" w:line="240" w:lineRule="auto"/>
-      <w:ind w:left="187" w:right="288"/>
+      <w:spacing w:before="0" w:after="0"/>
+      <w:ind w:left="200"/>
     </w:pPr>
     <w:rPr>
-      <w:noProof/>
+      <w:b/>
+      <w:sz w:val="22"/>
+      <w:szCs w:val="22"/>
     </w:rPr>
   </w:style>
   <w:style w:type="paragraph" w:styleId="TOC3">
@@ -9391,12 +10839,13 @@
     <w:unhideWhenUsed/>
     <w:qFormat/>
     <w:pPr>
-      <w:tabs>
-        <w:tab w:val="right" w:pos="9778"/>
-      </w:tabs>
-      <w:spacing w:before="120" w:after="0" w:line="240" w:lineRule="auto"/>
-      <w:ind w:left="360" w:right="288"/>
+      <w:spacing w:before="0" w:after="0"/>
+      <w:ind w:left="400"/>
     </w:pPr>
+    <w:rPr>
+      <w:sz w:val="22"/>
+      <w:szCs w:val="22"/>
+    </w:rPr>
   </w:style>
   <w:style w:type="paragraph" w:customStyle="1" w:styleId="ReportName">
     <w:name w:val="Report Name"/>
@@ -9545,6 +10994,7 @@
     <w:unhideWhenUsed/>
     <w:rsid w:val="0057348D"/>
     <w:pPr>
+      <w:spacing w:before="0" w:after="0"/>
       <w:ind w:left="600"/>
     </w:pPr>
   </w:style>
@@ -9557,6 +11007,7 @@
     <w:unhideWhenUsed/>
     <w:rsid w:val="0057348D"/>
     <w:pPr>
+      <w:spacing w:before="0" w:after="0"/>
       <w:ind w:left="800"/>
     </w:pPr>
   </w:style>
@@ -9569,6 +11020,7 @@
     <w:unhideWhenUsed/>
     <w:rsid w:val="0057348D"/>
     <w:pPr>
+      <w:spacing w:before="0" w:after="0"/>
       <w:ind w:left="1000"/>
     </w:pPr>
   </w:style>
@@ -9581,6 +11033,7 @@
     <w:unhideWhenUsed/>
     <w:rsid w:val="0057348D"/>
     <w:pPr>
+      <w:spacing w:before="0" w:after="0"/>
       <w:ind w:left="1200"/>
     </w:pPr>
   </w:style>
@@ -9593,6 +11046,7 @@
     <w:unhideWhenUsed/>
     <w:rsid w:val="0057348D"/>
     <w:pPr>
+      <w:spacing w:before="0" w:after="0"/>
       <w:ind w:left="1400"/>
     </w:pPr>
   </w:style>
@@ -9605,6 +11059,7 @@
     <w:unhideWhenUsed/>
     <w:rsid w:val="0057348D"/>
     <w:pPr>
+      <w:spacing w:before="0" w:after="0"/>
       <w:ind w:left="1600"/>
     </w:pPr>
   </w:style>
@@ -9642,6 +11097,17 @@
       <w:b/>
       <w:lang w:val="pt-PT" w:eastAsia="pt-PT"/>
     </w:rPr>
+  </w:style>
+  <w:style w:type="paragraph" w:styleId="ListParagraph">
+    <w:name w:val="List Paragraph"/>
+    <w:basedOn w:val="Normal"/>
+    <w:uiPriority w:val="34"/>
+    <w:qFormat/>
+    <w:rsid w:val="00CC5F19"/>
+    <w:pPr>
+      <w:ind w:left="720"/>
+      <w:contextualSpacing/>
+    </w:pPr>
   </w:style>
 </w:styles>
 </file>
@@ -9893,7 +11359,7 @@
 </file>
 
 <file path=customXml/itemProps2.xml><?xml version="1.0" encoding="utf-8"?>
-<ds:datastoreItem xmlns:ds="http://schemas.openxmlformats.org/officeDocument/2006/customXml" ds:itemID="{5E8A8031-4332-4863-A98B-633B62C623FF}">
+<ds:datastoreItem xmlns:ds="http://schemas.openxmlformats.org/officeDocument/2006/customXml" ds:itemID="{D604EAED-0A90-284A-87D9-90F24DCBD028}">
   <ds:schemaRefs>
     <ds:schemaRef ds:uri="http://schemas.openxmlformats.org/officeDocument/2006/bibliography"/>
   </ds:schemaRefs>

</xml_diff>